<commit_message>
Added old project with github link to it
</commit_message>
<xml_diff>
--- a/Nilesh Bhoi Resume.docx
+++ b/Nilesh Bhoi Resume.docx
@@ -86,76 +86,27 @@
               </w:rPr>
               <w:t>Hub:</w:t>
             </w:r>
-            <w:proofErr w:type="spellEnd"/>
-            <w:r>
-              <w:rPr>
-                <w:rFonts w:ascii="Calibri" w:eastAsia="Calibri" w:hAnsi="Calibri" w:cs="Calibri"/>
-                <w:color w:val="1155CC"/>
-                <w:sz w:val="20"/>
-                <w:szCs w:val="20"/>
-                <w:u w:val="single"/>
-              </w:rPr>
-              <w:fldChar w:fldCharType="begin"/>
-            </w:r>
-            <w:r>
-              <w:rPr>
-                <w:rFonts w:ascii="Calibri" w:eastAsia="Calibri" w:hAnsi="Calibri" w:cs="Calibri"/>
-                <w:color w:val="1155CC"/>
-                <w:sz w:val="20"/>
-                <w:szCs w:val="20"/>
-                <w:u w:val="single"/>
-              </w:rPr>
-              <w:instrText xml:space="preserve"> HYPERLINK "</w:instrText>
-            </w:r>
-            <w:r>
-              <w:rPr>
-                <w:rFonts w:ascii="Calibri" w:eastAsia="Calibri" w:hAnsi="Calibri" w:cs="Calibri"/>
-                <w:color w:val="1155CC"/>
-                <w:sz w:val="20"/>
-                <w:szCs w:val="20"/>
-                <w:u w:val="single"/>
-              </w:rPr>
-              <w:instrText>https://github.com/nilesh507</w:instrText>
-            </w:r>
-            <w:r>
-              <w:rPr>
-                <w:rFonts w:ascii="Calibri" w:eastAsia="Calibri" w:hAnsi="Calibri" w:cs="Calibri"/>
-                <w:color w:val="1155CC"/>
-                <w:sz w:val="20"/>
-                <w:szCs w:val="20"/>
-                <w:u w:val="single"/>
-              </w:rPr>
-              <w:instrText xml:space="preserve">" </w:instrText>
-            </w:r>
-            <w:r>
-              <w:rPr>
-                <w:rFonts w:ascii="Calibri" w:eastAsia="Calibri" w:hAnsi="Calibri" w:cs="Calibri"/>
-                <w:color w:val="1155CC"/>
-                <w:sz w:val="20"/>
-                <w:szCs w:val="20"/>
-                <w:u w:val="single"/>
-              </w:rPr>
-              <w:fldChar w:fldCharType="separate"/>
-            </w:r>
-            <w:r>
-              <w:rPr>
-                <w:rStyle w:val="Hyperlink"/>
-                <w:rFonts w:ascii="Calibri" w:eastAsia="Calibri" w:hAnsi="Calibri" w:cs="Calibri"/>
-                <w:sz w:val="20"/>
-                <w:szCs w:val="20"/>
-              </w:rPr>
-              <w:t>https://github.com/nilesh507</w:t>
-            </w:r>
-            <w:r>
-              <w:rPr>
-                <w:rFonts w:ascii="Calibri" w:eastAsia="Calibri" w:hAnsi="Calibri" w:cs="Calibri"/>
-                <w:color w:val="1155CC"/>
-                <w:sz w:val="20"/>
-                <w:szCs w:val="20"/>
-                <w:u w:val="single"/>
-              </w:rPr>
-              <w:fldChar w:fldCharType="end"/>
-            </w:r>
+            <w:hyperlink r:id="rId5" w:history="1">
+              <w:r>
+                <w:rPr>
+                  <w:rStyle w:val="Hyperlink"/>
+                  <w:rFonts w:ascii="Calibri" w:eastAsia="Calibri" w:hAnsi="Calibri" w:cs="Calibri"/>
+                  <w:sz w:val="20"/>
+                  <w:szCs w:val="20"/>
+                </w:rPr>
+                <w:t>https</w:t>
+              </w:r>
+              <w:proofErr w:type="spellEnd"/>
+              <w:r>
+                <w:rPr>
+                  <w:rStyle w:val="Hyperlink"/>
+                  <w:rFonts w:ascii="Calibri" w:eastAsia="Calibri" w:hAnsi="Calibri" w:cs="Calibri"/>
+                  <w:sz w:val="20"/>
+                  <w:szCs w:val="20"/>
+                </w:rPr>
+                <w:t>://github.com/nilesh507</w:t>
+              </w:r>
+            </w:hyperlink>
           </w:p>
         </w:tc>
         <w:tc>
@@ -251,7 +202,7 @@
                 <w:szCs w:val="20"/>
               </w:rPr>
             </w:pPr>
-            <w:hyperlink r:id="rId5">
+            <w:hyperlink r:id="rId6">
               <w:r>
                 <w:rPr>
                   <w:rFonts w:ascii="Calibri" w:eastAsia="Calibri" w:hAnsi="Calibri" w:cs="Calibri"/>
@@ -314,7 +265,7 @@
               </w:rPr>
               <w:t>LinkedIn:</w:t>
             </w:r>
-            <w:hyperlink r:id="rId6">
+            <w:hyperlink r:id="rId7">
               <w:r>
                 <w:rPr>
                   <w:rFonts w:ascii="Calibri" w:eastAsia="Calibri" w:hAnsi="Calibri" w:cs="Calibri"/>
@@ -1927,7 +1878,7 @@
           <w:szCs w:val="16"/>
         </w:rPr>
       </w:pPr>
-      <w:hyperlink r:id="rId7">
+      <w:hyperlink r:id="rId8">
         <w:r>
           <w:rPr>
             <w:rFonts w:ascii="Calibri" w:eastAsia="Calibri" w:hAnsi="Calibri" w:cs="Calibri"/>
@@ -2179,7 +2130,7 @@
           <w:szCs w:val="16"/>
         </w:rPr>
       </w:pPr>
-      <w:hyperlink r:id="rId8">
+      <w:hyperlink r:id="rId9">
         <w:r>
           <w:rPr>
             <w:rFonts w:ascii="Calibri" w:eastAsia="Calibri" w:hAnsi="Calibri" w:cs="Calibri"/>
@@ -2340,7 +2291,7 @@
           <w:szCs w:val="16"/>
         </w:rPr>
       </w:pPr>
-      <w:hyperlink r:id="rId9">
+      <w:hyperlink r:id="rId10">
         <w:r>
           <w:rPr>
             <w:rFonts w:ascii="Calibri" w:eastAsia="Calibri" w:hAnsi="Calibri" w:cs="Calibri"/>
@@ -2601,7 +2552,7 @@
           <w:szCs w:val="16"/>
         </w:rPr>
       </w:pPr>
-      <w:hyperlink r:id="rId10">
+      <w:hyperlink r:id="rId11">
         <w:r>
           <w:rPr>
             <w:rFonts w:ascii="Calibri" w:eastAsia="Calibri" w:hAnsi="Calibri" w:cs="Calibri"/>
@@ -2610,7 +2561,27 @@
             <w:szCs w:val="20"/>
             <w:u w:val="single"/>
           </w:rPr>
-          <w:t>Movie-react-app</w:t>
+          <w:t>Movie-react-</w:t>
+        </w:r>
+        <w:r>
+          <w:rPr>
+            <w:rFonts w:ascii="Calibri" w:eastAsia="Calibri" w:hAnsi="Calibri" w:cs="Calibri"/>
+            <w:b/>
+            <w:sz w:val="20"/>
+            <w:szCs w:val="20"/>
+            <w:u w:val="single"/>
+          </w:rPr>
+          <w:t>a</w:t>
+        </w:r>
+        <w:r>
+          <w:rPr>
+            <w:rFonts w:ascii="Calibri" w:eastAsia="Calibri" w:hAnsi="Calibri" w:cs="Calibri"/>
+            <w:b/>
+            <w:sz w:val="20"/>
+            <w:szCs w:val="20"/>
+            <w:u w:val="single"/>
+          </w:rPr>
+          <w:t>pp</w:t>
         </w:r>
       </w:hyperlink>
       <w:r>
@@ -2772,29 +2743,34 @@
           <w:szCs w:val="16"/>
         </w:rPr>
       </w:pPr>
-      <w:r>
-        <w:rPr>
-          <w:rFonts w:ascii="Calibri" w:eastAsia="Calibri" w:hAnsi="Calibri" w:cs="Calibri"/>
-          <w:b/>
+      <w:hyperlink r:id="rId12" w:history="1">
+        <w:r>
+          <w:rPr>
+            <w:rStyle w:val="Hyperlink"/>
+            <w:rFonts w:ascii="Calibri" w:eastAsia="Calibri" w:hAnsi="Calibri" w:cs="Calibri"/>
+            <w:b/>
+            <w:color w:val="000000" w:themeColor="text1"/>
+            <w:sz w:val="20"/>
+            <w:szCs w:val="20"/>
+          </w:rPr>
+          <w:t>Cart-react-app</w:t>
+        </w:r>
+      </w:hyperlink>
+      <w:r>
+        <w:rPr>
+          <w:rFonts w:ascii="Calibri" w:eastAsia="Calibri" w:hAnsi="Calibri" w:cs="Calibri"/>
+          <w:color w:val="000000" w:themeColor="text1"/>
           <w:sz w:val="20"/>
           <w:szCs w:val="20"/>
           <w:u w:val="single"/>
         </w:rPr>
-        <w:t>Cart-react-app</w:t>
-      </w:r>
-      <w:r>
-        <w:rPr>
-          <w:rFonts w:ascii="Calibri" w:eastAsia="Calibri" w:hAnsi="Calibri" w:cs="Calibri"/>
-          <w:sz w:val="20"/>
-          <w:szCs w:val="20"/>
-          <w:u w:val="single"/>
-        </w:rPr>
         <w:t xml:space="preserve">                                                                                                                                                                                            </w:t>
       </w:r>
       <w:proofErr w:type="gramStart"/>
       <w:r>
         <w:rPr>
           <w:rFonts w:ascii="Calibri" w:eastAsia="Calibri" w:hAnsi="Calibri" w:cs="Calibri"/>
+          <w:color w:val="000000" w:themeColor="text1"/>
           <w:sz w:val="20"/>
           <w:szCs w:val="20"/>
           <w:u w:val="single"/>
@@ -2997,7 +2973,7 @@
           <w:szCs w:val="16"/>
         </w:rPr>
       </w:pPr>
-      <w:hyperlink r:id="rId11">
+      <w:hyperlink r:id="rId13">
         <w:r>
           <w:rPr>
             <w:rFonts w:ascii="Calibri" w:eastAsia="Calibri" w:hAnsi="Calibri" w:cs="Calibri"/>
@@ -3132,7 +3108,7 @@
           <w:szCs w:val="16"/>
         </w:rPr>
       </w:pPr>
-      <w:hyperlink r:id="rId12">
+      <w:hyperlink r:id="rId14">
         <w:r>
           <w:rPr>
             <w:rFonts w:ascii="Calibri" w:eastAsia="Calibri" w:hAnsi="Calibri" w:cs="Calibri"/>
@@ -3249,7 +3225,7 @@
           <w:szCs w:val="16"/>
         </w:rPr>
       </w:pPr>
-      <w:hyperlink r:id="rId13">
+      <w:hyperlink r:id="rId15">
         <w:r>
           <w:rPr>
             <w:rFonts w:ascii="Calibri" w:eastAsia="Calibri" w:hAnsi="Calibri" w:cs="Calibri"/>
@@ -3376,7 +3352,7 @@
           <w:szCs w:val="16"/>
         </w:rPr>
       </w:pPr>
-      <w:hyperlink r:id="rId14">
+      <w:hyperlink r:id="rId16">
         <w:r>
           <w:rPr>
             <w:rFonts w:ascii="Calibri" w:eastAsia="Calibri" w:hAnsi="Calibri" w:cs="Calibri"/>

</xml_diff>

<commit_message>
Updated resume with chap gpt
</commit_message>
<xml_diff>
--- a/Nilesh Bhoi Resume.docx
+++ b/Nilesh Bhoi Resume.docx
@@ -74,9 +74,8 @@
                 <w:sz w:val="20"/>
                 <w:szCs w:val="20"/>
               </w:rPr>
-              <w:t xml:space="preserve">Git </w:t>
+              <w:t>Git Hub:</w:t>
             </w:r>
-            <w:proofErr w:type="spellStart"/>
             <w:r>
               <w:rPr>
                 <w:rFonts w:ascii="Calibri" w:eastAsia="Calibri" w:hAnsi="Calibri" w:cs="Calibri"/>
@@ -84,27 +83,18 @@
                 <w:sz w:val="20"/>
                 <w:szCs w:val="20"/>
               </w:rPr>
-              <w:t>Hub:</w:t>
+              <w:t xml:space="preserve"> </w:t>
             </w:r>
             <w:hyperlink r:id="rId5" w:history="1">
               <w:r>
                 <w:rPr>
                   <w:rStyle w:val="Hyperlink"/>
                   <w:rFonts w:ascii="Calibri" w:eastAsia="Calibri" w:hAnsi="Calibri" w:cs="Calibri"/>
+                  <w:color w:val="0070C0"/>
                   <w:sz w:val="20"/>
                   <w:szCs w:val="20"/>
                 </w:rPr>
-                <w:t>https</w:t>
-              </w:r>
-              <w:proofErr w:type="spellEnd"/>
-              <w:r>
-                <w:rPr>
-                  <w:rStyle w:val="Hyperlink"/>
-                  <w:rFonts w:ascii="Calibri" w:eastAsia="Calibri" w:hAnsi="Calibri" w:cs="Calibri"/>
-                  <w:sz w:val="20"/>
-                  <w:szCs w:val="20"/>
-                </w:rPr>
-                <w:t>://github.com/nilesh507</w:t>
+                <w:t>https://github.com/nilesh507</w:t>
               </w:r>
             </w:hyperlink>
           </w:p>
@@ -184,6 +174,7 @@
               <w:rPr>
                 <w:rFonts w:ascii="Calibri" w:eastAsia="Calibri" w:hAnsi="Calibri" w:cs="Calibri"/>
                 <w:b/>
+                <w:color w:val="0070C0"/>
                 <w:sz w:val="20"/>
                 <w:szCs w:val="20"/>
               </w:rPr>
@@ -198,6 +189,7 @@
               <w:jc w:val="right"/>
               <w:rPr>
                 <w:rFonts w:ascii="Calibri" w:eastAsia="Calibri" w:hAnsi="Calibri" w:cs="Calibri"/>
+                <w:color w:val="0070C0"/>
                 <w:sz w:val="20"/>
                 <w:szCs w:val="20"/>
               </w:rPr>
@@ -206,7 +198,7 @@
               <w:r>
                 <w:rPr>
                   <w:rFonts w:ascii="Calibri" w:eastAsia="Calibri" w:hAnsi="Calibri" w:cs="Calibri"/>
-                  <w:color w:val="1155CC"/>
+                  <w:color w:val="0070C0"/>
                   <w:sz w:val="20"/>
                   <w:szCs w:val="20"/>
                   <w:u w:val="single"/>
@@ -217,7 +209,7 @@
             <w:r>
               <w:rPr>
                 <w:rFonts w:ascii="Calibri" w:eastAsia="Calibri" w:hAnsi="Calibri" w:cs="Calibri"/>
-                <w:color w:val="1155CC"/>
+                <w:color w:val="0070C0"/>
                 <w:sz w:val="20"/>
                 <w:szCs w:val="20"/>
                 <w:u w:val="single"/>
@@ -265,14 +257,23 @@
               </w:rPr>
               <w:t>LinkedIn:</w:t>
             </w:r>
-            <w:hyperlink r:id="rId7">
+            <w:r>
+              <w:rPr>
+                <w:rFonts w:ascii="Calibri" w:eastAsia="Calibri" w:hAnsi="Calibri" w:cs="Calibri"/>
+                <w:b/>
+                <w:sz w:val="20"/>
+                <w:szCs w:val="20"/>
+              </w:rPr>
+              <w:t xml:space="preserve"> </w:t>
+            </w:r>
+            <w:hyperlink r:id="rId7" w:history="1">
               <w:r>
                 <w:rPr>
+                  <w:rStyle w:val="Hyperlink"/>
                   <w:rFonts w:ascii="Calibri" w:eastAsia="Calibri" w:hAnsi="Calibri" w:cs="Calibri"/>
-                  <w:color w:val="1155CC"/>
+                  <w:color w:val="0070C0"/>
                   <w:sz w:val="20"/>
                   <w:szCs w:val="20"/>
-                  <w:u w:val="single"/>
                 </w:rPr>
                 <w:t>www.linkedin.com/in/nileshbhoi/</w:t>
               </w:r>
@@ -338,7 +339,7 @@
           <w:szCs w:val="24"/>
           <w:u w:val="single"/>
         </w:rPr>
-        <w:t xml:space="preserve">Academic Performance                                                                                                                                                            </w:t>
+        <w:t xml:space="preserve">Education                                                                                                                                                                                    </w:t>
       </w:r>
       <w:r>
         <w:rPr>
@@ -352,7 +353,7 @@
     <w:tbl>
       <w:tblPr>
         <w:tblStyle w:val="a0"/>
-        <w:tblW w:w="10785" w:type="dxa"/>
+        <w:tblW w:w="10788" w:type="dxa"/>
         <w:tblInd w:w="-720" w:type="dxa"/>
         <w:tblBorders>
           <w:top w:val="single" w:sz="8" w:space="0" w:color="FFFFFF"/>
@@ -366,190 +367,17 @@
         <w:tblLook w:val="0600" w:firstRow="0" w:lastRow="0" w:firstColumn="0" w:lastColumn="0" w:noHBand="1" w:noVBand="1"/>
       </w:tblPr>
       <w:tblGrid>
-        <w:gridCol w:w="2265"/>
-        <w:gridCol w:w="3615"/>
-        <w:gridCol w:w="2205"/>
-        <w:gridCol w:w="2700"/>
+        <w:gridCol w:w="3500"/>
+        <w:gridCol w:w="4048"/>
+        <w:gridCol w:w="3240"/>
       </w:tblGrid>
       <w:tr>
         <w:trPr>
-          <w:trHeight w:val="220"/>
+          <w:trHeight w:val="249"/>
         </w:trPr>
         <w:tc>
           <w:tcPr>
-            <w:tcW w:w="2265" w:type="dxa"/>
-            <w:shd w:val="clear" w:color="auto" w:fill="auto"/>
-            <w:tcMar>
-              <w:top w:w="-44" w:type="dxa"/>
-              <w:left w:w="-44" w:type="dxa"/>
-              <w:bottom w:w="-44" w:type="dxa"/>
-              <w:right w:w="-44" w:type="dxa"/>
-            </w:tcMar>
-          </w:tcPr>
-          <w:p>
-            <w:pPr>
-              <w:widowControl w:val="0"/>
-              <w:pBdr>
-                <w:top w:val="nil"/>
-                <w:left w:val="nil"/>
-                <w:bottom w:val="nil"/>
-                <w:right w:val="nil"/>
-                <w:between w:val="nil"/>
-              </w:pBdr>
-              <w:spacing w:line="240" w:lineRule="auto"/>
-              <w:ind w:right="-720"/>
-              <w:rPr>
-                <w:rFonts w:ascii="Calibri" w:eastAsia="Calibri" w:hAnsi="Calibri" w:cs="Calibri"/>
-                <w:b/>
-                <w:sz w:val="20"/>
-                <w:szCs w:val="20"/>
-              </w:rPr>
-            </w:pPr>
-            <w:r>
-              <w:rPr>
-                <w:rFonts w:ascii="Calibri" w:eastAsia="Calibri" w:hAnsi="Calibri" w:cs="Calibri"/>
-                <w:b/>
-                <w:sz w:val="20"/>
-                <w:szCs w:val="20"/>
-              </w:rPr>
-              <w:t>Institution</w:t>
-            </w:r>
-          </w:p>
-        </w:tc>
-        <w:tc>
-          <w:tcPr>
-            <w:tcW w:w="3615" w:type="dxa"/>
-            <w:shd w:val="clear" w:color="auto" w:fill="auto"/>
-            <w:tcMar>
-              <w:top w:w="-44" w:type="dxa"/>
-              <w:left w:w="-44" w:type="dxa"/>
-              <w:bottom w:w="-44" w:type="dxa"/>
-              <w:right w:w="-44" w:type="dxa"/>
-            </w:tcMar>
-          </w:tcPr>
-          <w:p>
-            <w:pPr>
-              <w:widowControl w:val="0"/>
-              <w:pBdr>
-                <w:top w:val="nil"/>
-                <w:left w:val="nil"/>
-                <w:bottom w:val="nil"/>
-                <w:right w:val="nil"/>
-                <w:between w:val="nil"/>
-              </w:pBdr>
-              <w:spacing w:line="240" w:lineRule="auto"/>
-              <w:ind w:right="-720"/>
-              <w:jc w:val="center"/>
-              <w:rPr>
-                <w:rFonts w:ascii="Calibri" w:eastAsia="Calibri" w:hAnsi="Calibri" w:cs="Calibri"/>
-                <w:b/>
-                <w:sz w:val="20"/>
-                <w:szCs w:val="20"/>
-              </w:rPr>
-            </w:pPr>
-            <w:r>
-              <w:rPr>
-                <w:rFonts w:ascii="Calibri" w:eastAsia="Calibri" w:hAnsi="Calibri" w:cs="Calibri"/>
-                <w:b/>
-                <w:sz w:val="20"/>
-                <w:szCs w:val="20"/>
-              </w:rPr>
-              <w:t>Degree</w:t>
-            </w:r>
-          </w:p>
-        </w:tc>
-        <w:tc>
-          <w:tcPr>
-            <w:tcW w:w="2205" w:type="dxa"/>
-            <w:shd w:val="clear" w:color="auto" w:fill="auto"/>
-            <w:tcMar>
-              <w:top w:w="-44" w:type="dxa"/>
-              <w:left w:w="-44" w:type="dxa"/>
-              <w:bottom w:w="-44" w:type="dxa"/>
-              <w:right w:w="-44" w:type="dxa"/>
-            </w:tcMar>
-          </w:tcPr>
-          <w:p>
-            <w:pPr>
-              <w:widowControl w:val="0"/>
-              <w:pBdr>
-                <w:top w:val="nil"/>
-                <w:left w:val="nil"/>
-                <w:bottom w:val="nil"/>
-                <w:right w:val="nil"/>
-                <w:between w:val="nil"/>
-              </w:pBdr>
-              <w:spacing w:line="240" w:lineRule="auto"/>
-              <w:ind w:right="-720"/>
-              <w:jc w:val="center"/>
-              <w:rPr>
-                <w:rFonts w:ascii="Calibri" w:eastAsia="Calibri" w:hAnsi="Calibri" w:cs="Calibri"/>
-                <w:b/>
-                <w:sz w:val="20"/>
-                <w:szCs w:val="20"/>
-              </w:rPr>
-            </w:pPr>
-            <w:r>
-              <w:rPr>
-                <w:rFonts w:ascii="Calibri" w:eastAsia="Calibri" w:hAnsi="Calibri" w:cs="Calibri"/>
-                <w:b/>
-                <w:sz w:val="20"/>
-                <w:szCs w:val="20"/>
-              </w:rPr>
-              <w:t>GPA</w:t>
-            </w:r>
-          </w:p>
-        </w:tc>
-        <w:tc>
-          <w:tcPr>
-            <w:tcW w:w="2700" w:type="dxa"/>
-            <w:shd w:val="clear" w:color="auto" w:fill="auto"/>
-            <w:tcMar>
-              <w:top w:w="-44" w:type="dxa"/>
-              <w:left w:w="-44" w:type="dxa"/>
-              <w:bottom w:w="-44" w:type="dxa"/>
-              <w:right w:w="-44" w:type="dxa"/>
-            </w:tcMar>
-          </w:tcPr>
-          <w:p>
-            <w:pPr>
-              <w:widowControl w:val="0"/>
-              <w:pBdr>
-                <w:top w:val="nil"/>
-                <w:left w:val="nil"/>
-                <w:bottom w:val="nil"/>
-                <w:right w:val="nil"/>
-                <w:between w:val="nil"/>
-              </w:pBdr>
-              <w:spacing w:line="240" w:lineRule="auto"/>
-              <w:ind w:right="-720"/>
-              <w:jc w:val="center"/>
-              <w:rPr>
-                <w:rFonts w:ascii="Calibri" w:eastAsia="Calibri" w:hAnsi="Calibri" w:cs="Calibri"/>
-                <w:b/>
-                <w:sz w:val="20"/>
-                <w:szCs w:val="20"/>
-              </w:rPr>
-            </w:pPr>
-            <w:r>
-              <w:rPr>
-                <w:rFonts w:ascii="Calibri" w:eastAsia="Calibri" w:hAnsi="Calibri" w:cs="Calibri"/>
-                <w:b/>
-                <w:sz w:val="20"/>
-                <w:szCs w:val="20"/>
-              </w:rPr>
-              <w:t>Graduation Data</w:t>
-            </w:r>
-          </w:p>
-        </w:tc>
-      </w:tr>
-      <w:tr>
-        <w:trPr>
-          <w:trHeight w:val="201"/>
-        </w:trPr>
-        <w:tc>
-          <w:tcPr>
-            <w:tcW w:w="2265" w:type="dxa"/>
+            <w:tcW w:w="3500" w:type="dxa"/>
             <w:shd w:val="clear" w:color="auto" w:fill="auto"/>
             <w:tcMar>
               <w:top w:w="-44" w:type="dxa"/>
@@ -585,7 +413,7 @@
         </w:tc>
         <w:tc>
           <w:tcPr>
-            <w:tcW w:w="3615" w:type="dxa"/>
+            <w:tcW w:w="4048" w:type="dxa"/>
             <w:shd w:val="clear" w:color="auto" w:fill="auto"/>
             <w:tcMar>
               <w:top w:w="-44" w:type="dxa"/>
@@ -615,16 +443,36 @@
             <w:r>
               <w:rPr>
                 <w:rFonts w:ascii="Calibri" w:eastAsia="Calibri" w:hAnsi="Calibri" w:cs="Calibri"/>
+                <w:b/>
+                <w:bCs/>
                 <w:sz w:val="20"/>
                 <w:szCs w:val="20"/>
               </w:rPr>
-              <w:t>(MS) Computer and Information Science</w:t>
+              <w:t>Master of Science</w:t>
+            </w:r>
+            <w:r>
+              <w:rPr>
+                <w:rFonts w:ascii="Calibri" w:eastAsia="Calibri" w:hAnsi="Calibri" w:cs="Calibri"/>
+                <w:sz w:val="20"/>
+                <w:szCs w:val="20"/>
+              </w:rPr>
+              <w:t xml:space="preserve"> </w:t>
+            </w:r>
+            <w:r>
+              <w:rPr>
+                <w:rFonts w:ascii="Calibri" w:eastAsia="Calibri" w:hAnsi="Calibri" w:cs="Calibri"/>
+                <w:b/>
+                <w:bCs/>
+                <w:sz w:val="20"/>
+                <w:szCs w:val="20"/>
+              </w:rPr>
+              <w:t>Computer Science</w:t>
             </w:r>
           </w:p>
         </w:tc>
         <w:tc>
           <w:tcPr>
-            <w:tcW w:w="2205" w:type="dxa"/>
+            <w:tcW w:w="3240" w:type="dxa"/>
             <w:shd w:val="clear" w:color="auto" w:fill="auto"/>
             <w:tcMar>
               <w:top w:w="-44" w:type="dxa"/>
@@ -658,40 +506,16 @@
                 <w:sz w:val="20"/>
                 <w:szCs w:val="20"/>
               </w:rPr>
-              <w:t>3.4</w:t>
+              <w:t xml:space="preserve">                                  </w:t>
             </w:r>
-          </w:p>
-        </w:tc>
-        <w:tc>
-          <w:tcPr>
-            <w:tcW w:w="2700" w:type="dxa"/>
-            <w:shd w:val="clear" w:color="auto" w:fill="auto"/>
-            <w:tcMar>
-              <w:top w:w="-44" w:type="dxa"/>
-              <w:left w:w="-44" w:type="dxa"/>
-              <w:bottom w:w="-44" w:type="dxa"/>
-              <w:right w:w="-44" w:type="dxa"/>
-            </w:tcMar>
-          </w:tcPr>
-          <w:p>
-            <w:pPr>
-              <w:widowControl w:val="0"/>
-              <w:pBdr>
-                <w:top w:val="nil"/>
-                <w:left w:val="nil"/>
-                <w:bottom w:val="nil"/>
-                <w:right w:val="nil"/>
-                <w:between w:val="nil"/>
-              </w:pBdr>
-              <w:spacing w:line="240" w:lineRule="auto"/>
-              <w:ind w:right="-720"/>
-              <w:jc w:val="center"/>
+            <w:r>
               <w:rPr>
                 <w:rFonts w:ascii="Calibri" w:eastAsia="Calibri" w:hAnsi="Calibri" w:cs="Calibri"/>
                 <w:sz w:val="20"/>
                 <w:szCs w:val="20"/>
               </w:rPr>
-            </w:pPr>
+              <w:t xml:space="preserve">   </w:t>
+            </w:r>
             <w:r>
               <w:rPr>
                 <w:rFonts w:ascii="Calibri" w:eastAsia="Calibri" w:hAnsi="Calibri" w:cs="Calibri"/>
@@ -705,11 +529,11 @@
       </w:tr>
       <w:tr>
         <w:trPr>
-          <w:trHeight w:val="201"/>
+          <w:trHeight w:val="249"/>
         </w:trPr>
         <w:tc>
           <w:tcPr>
-            <w:tcW w:w="2265" w:type="dxa"/>
+            <w:tcW w:w="3500" w:type="dxa"/>
             <w:shd w:val="clear" w:color="auto" w:fill="auto"/>
             <w:tcMar>
               <w:top w:w="-44" w:type="dxa"/>
@@ -748,7 +572,7 @@
         </w:tc>
         <w:tc>
           <w:tcPr>
-            <w:tcW w:w="3615" w:type="dxa"/>
+            <w:tcW w:w="4048" w:type="dxa"/>
             <w:shd w:val="clear" w:color="auto" w:fill="auto"/>
             <w:tcMar>
               <w:top w:w="-44" w:type="dxa"/>
@@ -778,16 +602,56 @@
             <w:r>
               <w:rPr>
                 <w:rFonts w:ascii="Calibri" w:eastAsia="Calibri" w:hAnsi="Calibri" w:cs="Calibri"/>
+                <w:b/>
+                <w:bCs/>
                 <w:sz w:val="20"/>
                 <w:szCs w:val="20"/>
               </w:rPr>
-              <w:t>(BS) Information Technology</w:t>
+              <w:t xml:space="preserve">Bachelor of Science </w:t>
+            </w:r>
+            <w:r>
+              <w:rPr>
+                <w:rFonts w:ascii="Calibri" w:eastAsia="Calibri" w:hAnsi="Calibri" w:cs="Calibri"/>
+                <w:b/>
+                <w:bCs/>
+                <w:sz w:val="20"/>
+                <w:szCs w:val="20"/>
+              </w:rPr>
+              <w:t>in</w:t>
+            </w:r>
+            <w:r>
+              <w:rPr>
+                <w:rFonts w:ascii="Calibri" w:eastAsia="Calibri" w:hAnsi="Calibri" w:cs="Calibri"/>
+                <w:sz w:val="20"/>
+                <w:szCs w:val="20"/>
+              </w:rPr>
+              <w:t xml:space="preserve"> </w:t>
+            </w:r>
+            <w:r>
+              <w:rPr>
+                <w:rFonts w:ascii="Calibri" w:eastAsia="Calibri" w:hAnsi="Calibri" w:cs="Calibri"/>
+                <w:b/>
+                <w:bCs/>
+                <w:sz w:val="20"/>
+                <w:szCs w:val="20"/>
+              </w:rPr>
+              <w:t>Information</w:t>
+            </w:r>
+            <w:r>
+              <w:rPr>
+                <w:rFonts w:ascii="Calibri" w:eastAsia="Calibri" w:hAnsi="Calibri" w:cs="Calibri"/>
+                <w:b/>
+                <w:bCs/>
+                <w:sz w:val="20"/>
+                <w:szCs w:val="20"/>
+              </w:rPr>
+              <w:t xml:space="preserve"> Technology</w:t>
             </w:r>
           </w:p>
         </w:tc>
         <w:tc>
           <w:tcPr>
-            <w:tcW w:w="2205" w:type="dxa"/>
+            <w:tcW w:w="3240" w:type="dxa"/>
             <w:shd w:val="clear" w:color="auto" w:fill="auto"/>
             <w:tcMar>
               <w:top w:w="-44" w:type="dxa"/>
@@ -821,40 +685,16 @@
                 <w:sz w:val="20"/>
                 <w:szCs w:val="20"/>
               </w:rPr>
-              <w:t>77%</w:t>
+              <w:t xml:space="preserve">                              </w:t>
             </w:r>
-          </w:p>
-        </w:tc>
-        <w:tc>
-          <w:tcPr>
-            <w:tcW w:w="2700" w:type="dxa"/>
-            <w:shd w:val="clear" w:color="auto" w:fill="auto"/>
-            <w:tcMar>
-              <w:top w:w="-44" w:type="dxa"/>
-              <w:left w:w="-44" w:type="dxa"/>
-              <w:bottom w:w="-44" w:type="dxa"/>
-              <w:right w:w="-44" w:type="dxa"/>
-            </w:tcMar>
-          </w:tcPr>
-          <w:p>
-            <w:pPr>
-              <w:widowControl w:val="0"/>
-              <w:pBdr>
-                <w:top w:val="nil"/>
-                <w:left w:val="nil"/>
-                <w:bottom w:val="nil"/>
-                <w:right w:val="nil"/>
-                <w:between w:val="nil"/>
-              </w:pBdr>
-              <w:spacing w:line="240" w:lineRule="auto"/>
-              <w:ind w:right="-720"/>
-              <w:jc w:val="center"/>
+            <w:r>
               <w:rPr>
                 <w:rFonts w:ascii="Calibri" w:eastAsia="Calibri" w:hAnsi="Calibri" w:cs="Calibri"/>
                 <w:sz w:val="20"/>
                 <w:szCs w:val="20"/>
               </w:rPr>
-            </w:pPr>
+              <w:t xml:space="preserve">   </w:t>
+            </w:r>
             <w:r>
               <w:rPr>
                 <w:rFonts w:ascii="Calibri" w:eastAsia="Calibri" w:hAnsi="Calibri" w:cs="Calibri"/>
@@ -1258,7 +1098,7 @@
           <w:sz w:val="20"/>
           <w:szCs w:val="20"/>
         </w:rPr>
-        <w:t xml:space="preserve">March 2020 - July 2020      </w:t>
+        <w:t xml:space="preserve">March 2020 - July 2020     </w:t>
       </w:r>
       <w:proofErr w:type="gramStart"/>
       <w:r>
@@ -1286,7 +1126,16 @@
           <w:sz w:val="20"/>
           <w:szCs w:val="20"/>
         </w:rPr>
-        <w:t>Java)</w:t>
+        <w:t>Java</w:t>
+      </w:r>
+      <w:r>
+        <w:rPr>
+          <w:rFonts w:ascii="Calibri" w:eastAsia="Calibri" w:hAnsi="Calibri" w:cs="Calibri"/>
+          <w:b/>
+          <w:sz w:val="20"/>
+          <w:szCs w:val="20"/>
+        </w:rPr>
+        <w:t>)</w:t>
       </w:r>
       <w:r>
         <w:rPr>
@@ -1322,7 +1171,15 @@
           <w:sz w:val="20"/>
           <w:szCs w:val="20"/>
         </w:rPr>
-        <w:t>Mentored people across India, monitored students’ performance and cleared their doubts about Data Structure and Algorithms.</w:t>
+        <w:t>Acted as a mentor for individuals across India, regularly monitoring student performance</w:t>
+      </w:r>
+      <w:r>
+        <w:rPr>
+          <w:rFonts w:ascii="Calibri" w:eastAsia="Calibri" w:hAnsi="Calibri" w:cs="Calibri"/>
+          <w:sz w:val="20"/>
+          <w:szCs w:val="20"/>
+        </w:rPr>
+        <w:t xml:space="preserve">. </w:t>
       </w:r>
     </w:p>
     <w:p>
@@ -1343,6 +1200,51 @@
           <w:szCs w:val="16"/>
         </w:rPr>
       </w:pPr>
+      <w:proofErr w:type="gramStart"/>
+      <w:r>
+        <w:rPr>
+          <w:rFonts w:ascii="Calibri" w:eastAsia="Calibri" w:hAnsi="Calibri" w:cs="Calibri"/>
+          <w:sz w:val="20"/>
+          <w:szCs w:val="20"/>
+        </w:rPr>
+        <w:t>P</w:t>
+      </w:r>
+      <w:r>
+        <w:rPr>
+          <w:rFonts w:ascii="Calibri" w:eastAsia="Calibri" w:hAnsi="Calibri" w:cs="Calibri"/>
+          <w:sz w:val="20"/>
+          <w:szCs w:val="20"/>
+        </w:rPr>
+        <w:t>roviding assistance</w:t>
+      </w:r>
+      <w:proofErr w:type="gramEnd"/>
+      <w:r>
+        <w:rPr>
+          <w:rFonts w:ascii="Calibri" w:eastAsia="Calibri" w:hAnsi="Calibri" w:cs="Calibri"/>
+          <w:sz w:val="20"/>
+          <w:szCs w:val="20"/>
+        </w:rPr>
+        <w:t xml:space="preserve"> with any questions or doubts related to Data Structures and Algorithms.</w:t>
+      </w:r>
+    </w:p>
+    <w:p>
+      <w:pPr>
+        <w:numPr>
+          <w:ilvl w:val="0"/>
+          <w:numId w:val="4"/>
+        </w:numPr>
+        <w:tabs>
+          <w:tab w:val="right" w:pos="9720"/>
+        </w:tabs>
+        <w:spacing w:line="240" w:lineRule="auto"/>
+        <w:ind w:left="-360" w:right="-720"/>
+        <w:jc w:val="both"/>
+        <w:rPr>
+          <w:rFonts w:ascii="Calibri" w:eastAsia="Calibri" w:hAnsi="Calibri" w:cs="Calibri"/>
+          <w:sz w:val="16"/>
+          <w:szCs w:val="16"/>
+        </w:rPr>
+      </w:pPr>
       <w:r>
         <w:rPr>
           <w:rFonts w:ascii="Calibri" w:eastAsia="Calibri" w:hAnsi="Calibri" w:cs="Calibri"/>
@@ -1450,6 +1352,18 @@
           <w:szCs w:val="16"/>
         </w:rPr>
       </w:pPr>
+      <w:hyperlink r:id="rId8">
+        <w:r>
+          <w:rPr>
+            <w:rFonts w:ascii="Calibri" w:eastAsia="Calibri" w:hAnsi="Calibri" w:cs="Calibri"/>
+            <w:b/>
+            <w:sz w:val="20"/>
+            <w:szCs w:val="20"/>
+            <w:u w:val="single"/>
+          </w:rPr>
+          <w:t>Minor Project: Bitcoin Price P</w:t>
+        </w:r>
+      </w:hyperlink>
       <w:r>
         <w:rPr>
           <w:rFonts w:ascii="Calibri" w:eastAsia="Calibri" w:hAnsi="Calibri" w:cs="Calibri"/>
@@ -1458,7 +1372,7 @@
           <w:szCs w:val="20"/>
           <w:u w:val="single"/>
         </w:rPr>
-        <w:t xml:space="preserve">OPERATING SYSTEM                                                                                                                                                                                 </w:t>
+        <w:t xml:space="preserve">rediction                                                                                                                                             </w:t>
       </w:r>
       <w:proofErr w:type="gramStart"/>
       <w:r>
@@ -1469,7 +1383,17 @@
           <w:szCs w:val="20"/>
           <w:u w:val="single"/>
         </w:rPr>
-        <w:t xml:space="preserve">   (</w:t>
+        <w:t xml:space="preserve">   </w:t>
+      </w:r>
+      <w:r>
+        <w:rPr>
+          <w:rFonts w:ascii="Calibri" w:eastAsia="Calibri" w:hAnsi="Calibri" w:cs="Calibri"/>
+          <w:b/>
+          <w:sz w:val="20"/>
+          <w:szCs w:val="20"/>
+          <w:u w:val="single"/>
+        </w:rPr>
+        <w:t>(</w:t>
       </w:r>
       <w:proofErr w:type="gramEnd"/>
       <w:r>
@@ -1480,171 +1404,130 @@
           <w:szCs w:val="20"/>
           <w:u w:val="single"/>
         </w:rPr>
-        <w:t>C/C++)</w:t>
+        <w:t>Python)</w:t>
+      </w:r>
+      <w:r>
+        <w:rPr>
+          <w:rFonts w:ascii="Calibri" w:eastAsia="Calibri" w:hAnsi="Calibri" w:cs="Calibri"/>
+          <w:sz w:val="20"/>
+          <w:szCs w:val="20"/>
+          <w:u w:val="single"/>
+        </w:rPr>
+        <w:tab/>
       </w:r>
     </w:p>
     <w:p>
       <w:pPr>
         <w:numPr>
-          <w:ilvl w:val="1"/>
-          <w:numId w:val="5"/>
+          <w:ilvl w:val="0"/>
+          <w:numId w:val="2"/>
         </w:numPr>
         <w:tabs>
           <w:tab w:val="right" w:pos="9720"/>
         </w:tabs>
         <w:spacing w:line="240" w:lineRule="auto"/>
         <w:ind w:left="-90" w:right="-720" w:hanging="270"/>
-        <w:rPr>
-          <w:rFonts w:ascii="Calibri" w:eastAsia="Calibri" w:hAnsi="Calibri" w:cs="Calibri"/>
-          <w:sz w:val="20"/>
-          <w:szCs w:val="20"/>
-        </w:rPr>
-      </w:pPr>
-      <w:r>
-        <w:rPr>
-          <w:rFonts w:ascii="Calibri" w:eastAsia="Calibri" w:hAnsi="Calibri" w:cs="Calibri"/>
-          <w:sz w:val="20"/>
-          <w:szCs w:val="20"/>
-        </w:rPr>
-        <w:t xml:space="preserve">Read multiple user programs and schedule them preemptively and non-preemptively. </w:t>
+        <w:jc w:val="both"/>
+        <w:rPr>
+          <w:rFonts w:ascii="Calibri" w:eastAsia="Calibri" w:hAnsi="Calibri" w:cs="Calibri"/>
+          <w:sz w:val="20"/>
+          <w:szCs w:val="20"/>
+        </w:rPr>
+      </w:pPr>
+      <w:r>
+        <w:rPr>
+          <w:rFonts w:ascii="Calibri" w:eastAsia="Calibri" w:hAnsi="Calibri" w:cs="Calibri"/>
+          <w:sz w:val="20"/>
+          <w:szCs w:val="20"/>
+        </w:rPr>
+        <w:t>Employed deep learning techniques to predict the price of cryptocurrencies</w:t>
+      </w:r>
+      <w:r>
+        <w:rPr>
+          <w:rFonts w:ascii="Calibri" w:eastAsia="Calibri" w:hAnsi="Calibri" w:cs="Calibri"/>
+          <w:sz w:val="20"/>
+          <w:szCs w:val="20"/>
+        </w:rPr>
+        <w:t>-(Bitcoin)</w:t>
+      </w:r>
+      <w:r>
+        <w:rPr>
+          <w:rFonts w:ascii="Calibri" w:eastAsia="Calibri" w:hAnsi="Calibri" w:cs="Calibri"/>
+          <w:sz w:val="20"/>
+          <w:szCs w:val="20"/>
+        </w:rPr>
+        <w:t xml:space="preserve"> to gain insights into future market trends.</w:t>
+      </w:r>
+      <w:r>
+        <w:rPr>
+          <w:rFonts w:ascii="Calibri" w:eastAsia="Calibri" w:hAnsi="Calibri" w:cs="Calibri"/>
+          <w:sz w:val="20"/>
+          <w:szCs w:val="20"/>
+        </w:rPr>
+        <w:t xml:space="preserve"> </w:t>
       </w:r>
     </w:p>
     <w:p>
       <w:pPr>
         <w:numPr>
-          <w:ilvl w:val="1"/>
-          <w:numId w:val="5"/>
+          <w:ilvl w:val="0"/>
+          <w:numId w:val="2"/>
         </w:numPr>
         <w:tabs>
           <w:tab w:val="right" w:pos="9720"/>
         </w:tabs>
         <w:spacing w:line="240" w:lineRule="auto"/>
         <w:ind w:left="-90" w:right="-720" w:hanging="270"/>
-        <w:rPr>
-          <w:rFonts w:ascii="Calibri" w:eastAsia="Calibri" w:hAnsi="Calibri" w:cs="Calibri"/>
-          <w:sz w:val="20"/>
-          <w:szCs w:val="20"/>
-        </w:rPr>
-      </w:pPr>
-      <w:r>
-        <w:rPr>
-          <w:rFonts w:ascii="Calibri" w:eastAsia="Calibri" w:hAnsi="Calibri" w:cs="Calibri"/>
-          <w:sz w:val="20"/>
-          <w:szCs w:val="20"/>
-        </w:rPr>
-        <w:t xml:space="preserve">Make </w:t>
-      </w:r>
-      <w:r>
-        <w:rPr>
-          <w:rFonts w:ascii="Calibri" w:eastAsia="Calibri" w:hAnsi="Calibri" w:cs="Calibri"/>
-          <w:b/>
-          <w:sz w:val="20"/>
-          <w:szCs w:val="20"/>
-        </w:rPr>
-        <w:t>Unix system calls</w:t>
-      </w:r>
-      <w:r>
-        <w:rPr>
-          <w:rFonts w:ascii="Calibri" w:eastAsia="Calibri" w:hAnsi="Calibri" w:cs="Calibri"/>
-          <w:sz w:val="20"/>
-          <w:szCs w:val="20"/>
-        </w:rPr>
-        <w:t xml:space="preserve"> - read, write, yield, exit. </w:t>
-      </w:r>
-    </w:p>
-    <w:p>
-      <w:pPr>
-        <w:numPr>
-          <w:ilvl w:val="1"/>
-          <w:numId w:val="5"/>
-        </w:numPr>
-        <w:tabs>
-          <w:tab w:val="right" w:pos="9720"/>
-        </w:tabs>
-        <w:spacing w:line="240" w:lineRule="auto"/>
-        <w:ind w:left="-90" w:right="-720" w:hanging="270"/>
-        <w:rPr>
-          <w:rFonts w:ascii="Calibri" w:eastAsia="Calibri" w:hAnsi="Calibri" w:cs="Calibri"/>
-          <w:sz w:val="20"/>
-          <w:szCs w:val="20"/>
-        </w:rPr>
-      </w:pPr>
-      <w:r>
-        <w:rPr>
-          <w:rFonts w:ascii="Calibri" w:eastAsia="Calibri" w:hAnsi="Calibri" w:cs="Calibri"/>
-          <w:sz w:val="20"/>
-          <w:szCs w:val="20"/>
-        </w:rPr>
-        <w:t>Imitated RAM with the virtual address to physical address translation management in NACHOS.</w:t>
-      </w:r>
-    </w:p>
-    <w:p>
-      <w:pPr>
-        <w:numPr>
-          <w:ilvl w:val="0"/>
-          <w:numId w:val="6"/>
-        </w:numPr>
-        <w:tabs>
-          <w:tab w:val="right" w:pos="9720"/>
-        </w:tabs>
-        <w:spacing w:line="240" w:lineRule="auto"/>
-        <w:ind w:left="-90" w:right="-720" w:hanging="270"/>
-        <w:rPr>
-          <w:rFonts w:ascii="Calibri" w:eastAsia="Calibri" w:hAnsi="Calibri" w:cs="Calibri"/>
-          <w:sz w:val="20"/>
-          <w:szCs w:val="20"/>
-        </w:rPr>
-      </w:pPr>
-      <w:r>
-        <w:rPr>
-          <w:rFonts w:ascii="Calibri" w:eastAsia="Calibri" w:hAnsi="Calibri" w:cs="Calibri"/>
-          <w:sz w:val="20"/>
-          <w:szCs w:val="20"/>
-        </w:rPr>
-        <w:t xml:space="preserve">Built a ready queue and scheduler effectuated with the timer interrupt service routine in a </w:t>
-      </w:r>
-      <w:r>
-        <w:rPr>
-          <w:rFonts w:ascii="Calibri" w:eastAsia="Calibri" w:hAnsi="Calibri" w:cs="Calibri"/>
-          <w:b/>
-          <w:sz w:val="20"/>
-          <w:szCs w:val="20"/>
-        </w:rPr>
-        <w:t>multi-programming</w:t>
-      </w:r>
-      <w:r>
-        <w:rPr>
-          <w:rFonts w:ascii="Calibri" w:eastAsia="Calibri" w:hAnsi="Calibri" w:cs="Calibri"/>
-          <w:sz w:val="20"/>
-          <w:szCs w:val="20"/>
-        </w:rPr>
-        <w:t xml:space="preserve"> environment.</w:t>
-      </w:r>
-    </w:p>
-    <w:p>
-      <w:pPr>
-        <w:numPr>
-          <w:ilvl w:val="0"/>
-          <w:numId w:val="6"/>
-        </w:numPr>
-        <w:tabs>
-          <w:tab w:val="right" w:pos="9720"/>
-        </w:tabs>
-        <w:spacing w:line="240" w:lineRule="auto"/>
-        <w:ind w:left="-90" w:right="-720" w:hanging="270"/>
-        <w:rPr>
-          <w:rFonts w:ascii="Calibri" w:eastAsia="Calibri" w:hAnsi="Calibri" w:cs="Calibri"/>
-          <w:sz w:val="20"/>
-          <w:szCs w:val="20"/>
-        </w:rPr>
-      </w:pPr>
-      <w:r>
-        <w:rPr>
-          <w:rFonts w:ascii="Calibri" w:eastAsia="Calibri" w:hAnsi="Calibri" w:cs="Calibri"/>
-          <w:sz w:val="20"/>
-          <w:szCs w:val="20"/>
-        </w:rPr>
-        <w:t>Designed multiple scheduling algorithms for processes/threads with variable time quantum for performance comparison.</w:t>
+        <w:jc w:val="both"/>
+        <w:rPr>
+          <w:rFonts w:ascii="Calibri" w:eastAsia="Calibri" w:hAnsi="Calibri" w:cs="Calibri"/>
+          <w:sz w:val="20"/>
+          <w:szCs w:val="20"/>
+        </w:rPr>
+      </w:pPr>
+      <w:r>
+        <w:rPr>
+          <w:rFonts w:ascii="Calibri" w:eastAsia="Calibri" w:hAnsi="Calibri" w:cs="Calibri"/>
+          <w:sz w:val="20"/>
+          <w:szCs w:val="20"/>
+        </w:rPr>
+        <w:t>Analyzed the time series of bitcoin prices using advanced techniques such as Autoregressive-Moving-Average, Autoregressive Integrated-Moving Average (</w:t>
+      </w:r>
+      <w:r>
+        <w:rPr>
+          <w:rFonts w:ascii="Calibri" w:eastAsia="Calibri" w:hAnsi="Calibri" w:cs="Calibri"/>
+          <w:b/>
+          <w:bCs/>
+          <w:sz w:val="20"/>
+          <w:szCs w:val="20"/>
+        </w:rPr>
+        <w:t>ARIMA</w:t>
+      </w:r>
+      <w:r>
+        <w:rPr>
+          <w:rFonts w:ascii="Calibri" w:eastAsia="Calibri" w:hAnsi="Calibri" w:cs="Calibri"/>
+          <w:sz w:val="20"/>
+          <w:szCs w:val="20"/>
+        </w:rPr>
+        <w:t>), and Recurrent Neural Network (</w:t>
+      </w:r>
+      <w:r>
+        <w:rPr>
+          <w:rFonts w:ascii="Calibri" w:eastAsia="Calibri" w:hAnsi="Calibri" w:cs="Calibri"/>
+          <w:b/>
+          <w:bCs/>
+          <w:sz w:val="20"/>
+          <w:szCs w:val="20"/>
+        </w:rPr>
+        <w:t>RNN</w:t>
+      </w:r>
+      <w:r>
+        <w:rPr>
+          <w:rFonts w:ascii="Calibri" w:eastAsia="Calibri" w:hAnsi="Calibri" w:cs="Calibri"/>
+          <w:sz w:val="20"/>
+          <w:szCs w:val="20"/>
+        </w:rPr>
+        <w:t>) models to gain insights into price trends.</w:t>
       </w:r>
     </w:p>
     <w:p>
@@ -1666,26 +1549,56 @@
           <w:szCs w:val="16"/>
         </w:rPr>
       </w:pPr>
-      <w:r>
-        <w:rPr>
-          <w:rFonts w:ascii="Calibri" w:eastAsia="Calibri" w:hAnsi="Calibri" w:cs="Calibri"/>
-          <w:b/>
+      <w:hyperlink r:id="rId9">
+        <w:r>
+          <w:rPr>
+            <w:rFonts w:ascii="Calibri" w:eastAsia="Calibri" w:hAnsi="Calibri" w:cs="Calibri"/>
+            <w:b/>
+            <w:sz w:val="20"/>
+            <w:szCs w:val="20"/>
+            <w:u w:val="single"/>
+          </w:rPr>
+          <w:t>Social Media Website</w:t>
+        </w:r>
+      </w:hyperlink>
+      <w:r>
+        <w:rPr>
+          <w:rFonts w:ascii="Calibri" w:eastAsia="Calibri" w:hAnsi="Calibri" w:cs="Calibri"/>
           <w:sz w:val="20"/>
           <w:szCs w:val="20"/>
           <w:u w:val="single"/>
         </w:rPr>
-        <w:t xml:space="preserve">Structure Programming And Formal Methods                                                                                                                                 </w:t>
+        <w:t xml:space="preserve">                                                                                                                                                                    </w:t>
+      </w:r>
+      <w:r>
+        <w:rPr>
+          <w:rFonts w:ascii="Calibri" w:eastAsia="Calibri" w:hAnsi="Calibri" w:cs="Calibri"/>
+          <w:sz w:val="20"/>
+          <w:szCs w:val="20"/>
+          <w:u w:val="single"/>
+        </w:rPr>
+        <w:tab/>
+        <w:t xml:space="preserve">   </w:t>
       </w:r>
       <w:proofErr w:type="gramStart"/>
       <w:r>
         <w:rPr>
           <w:rFonts w:ascii="Calibri" w:eastAsia="Calibri" w:hAnsi="Calibri" w:cs="Calibri"/>
-          <w:b/>
           <w:sz w:val="20"/>
           <w:szCs w:val="20"/>
           <w:u w:val="single"/>
         </w:rPr>
-        <w:t xml:space="preserve">   (</w:t>
+        <w:t xml:space="preserve">   </w:t>
+      </w:r>
+      <w:r>
+        <w:rPr>
+          <w:rFonts w:ascii="Calibri" w:eastAsia="Calibri" w:hAnsi="Calibri" w:cs="Calibri"/>
+          <w:b/>
+          <w:sz w:val="20"/>
+          <w:szCs w:val="20"/>
+          <w:u w:val="single"/>
+        </w:rPr>
+        <w:t>(</w:t>
       </w:r>
       <w:proofErr w:type="gramEnd"/>
       <w:r>
@@ -1696,14 +1609,24 @@
           <w:szCs w:val="20"/>
           <w:u w:val="single"/>
         </w:rPr>
-        <w:t>Haskell)</w:t>
+        <w:t>JavaScript)</w:t>
+      </w:r>
+      <w:r>
+        <w:rPr>
+          <w:rFonts w:ascii="Calibri" w:eastAsia="Calibri" w:hAnsi="Calibri" w:cs="Calibri"/>
+          <w:b/>
+          <w:sz w:val="20"/>
+          <w:szCs w:val="20"/>
+          <w:u w:val="single"/>
+        </w:rPr>
+        <w:tab/>
       </w:r>
     </w:p>
     <w:p>
       <w:pPr>
         <w:numPr>
           <w:ilvl w:val="0"/>
-          <w:numId w:val="11"/>
+          <w:numId w:val="10"/>
         </w:numPr>
         <w:tabs>
           <w:tab w:val="right" w:pos="9720"/>
@@ -1723,31 +1646,40 @@
           <w:sz w:val="20"/>
           <w:szCs w:val="20"/>
         </w:rPr>
-        <w:t xml:space="preserve">Built a property testing model for random/automatic </w:t>
-      </w:r>
-      <w:r>
-        <w:rPr>
-          <w:rFonts w:ascii="Calibri" w:eastAsia="Calibri" w:hAnsi="Calibri" w:cs="Calibri"/>
-          <w:b/>
-          <w:sz w:val="20"/>
-          <w:szCs w:val="20"/>
-        </w:rPr>
-        <w:t>property testing</w:t>
-      </w:r>
-      <w:r>
-        <w:rPr>
-          <w:rFonts w:ascii="Calibri" w:eastAsia="Calibri" w:hAnsi="Calibri" w:cs="Calibri"/>
-          <w:sz w:val="20"/>
-          <w:szCs w:val="20"/>
-        </w:rPr>
-        <w:t xml:space="preserve"> for the Haskell Programs.</w:t>
+        <w:t xml:space="preserve">Developed a fully responsive website utilizing the Model-View-Controller </w:t>
+      </w:r>
+      <w:r>
+        <w:rPr>
+          <w:rFonts w:ascii="Calibri" w:eastAsia="Calibri" w:hAnsi="Calibri" w:cs="Calibri"/>
+          <w:b/>
+          <w:bCs/>
+          <w:sz w:val="20"/>
+          <w:szCs w:val="20"/>
+        </w:rPr>
+        <w:t>(MVC) architecture</w:t>
+      </w:r>
+      <w:r>
+        <w:rPr>
+          <w:rFonts w:ascii="Calibri" w:eastAsia="Calibri" w:hAnsi="Calibri" w:cs="Calibri"/>
+          <w:sz w:val="20"/>
+          <w:szCs w:val="20"/>
+        </w:rPr>
+        <w:t xml:space="preserve"> pattern</w:t>
+      </w:r>
+      <w:r>
+        <w:rPr>
+          <w:rFonts w:ascii="Calibri" w:eastAsia="Calibri" w:hAnsi="Calibri" w:cs="Calibri"/>
+          <w:sz w:val="20"/>
+          <w:szCs w:val="20"/>
+        </w:rPr>
+        <w:t>.</w:t>
       </w:r>
     </w:p>
     <w:p>
       <w:pPr>
         <w:numPr>
           <w:ilvl w:val="0"/>
-          <w:numId w:val="11"/>
+          <w:numId w:val="10"/>
         </w:numPr>
         <w:tabs>
           <w:tab w:val="right" w:pos="9720"/>
@@ -1767,31 +1699,50 @@
           <w:sz w:val="20"/>
           <w:szCs w:val="20"/>
         </w:rPr>
-        <w:t xml:space="preserve">Plot a deep </w:t>
-      </w:r>
-      <w:r>
-        <w:rPr>
-          <w:rFonts w:ascii="Calibri" w:eastAsia="Calibri" w:hAnsi="Calibri" w:cs="Calibri"/>
-          <w:b/>
-          <w:sz w:val="20"/>
-          <w:szCs w:val="20"/>
-        </w:rPr>
-        <w:t>automated theorem proofer</w:t>
-      </w:r>
-      <w:r>
-        <w:rPr>
-          <w:rFonts w:ascii="Calibri" w:eastAsia="Calibri" w:hAnsi="Calibri" w:cs="Calibri"/>
-          <w:sz w:val="20"/>
-          <w:szCs w:val="20"/>
-        </w:rPr>
-        <w:t xml:space="preserve"> with the goal to express access control policies and their ramifications.  </w:t>
+        <w:t>F</w:t>
+      </w:r>
+      <w:r>
+        <w:rPr>
+          <w:rFonts w:ascii="Calibri" w:eastAsia="Calibri" w:hAnsi="Calibri" w:cs="Calibri"/>
+          <w:sz w:val="20"/>
+          <w:szCs w:val="20"/>
+        </w:rPr>
+        <w:t xml:space="preserve">eaturing three layers of security checks implemented using </w:t>
+      </w:r>
+      <w:proofErr w:type="spellStart"/>
+      <w:r>
+        <w:rPr>
+          <w:rFonts w:ascii="Calibri" w:eastAsia="Calibri" w:hAnsi="Calibri" w:cs="Calibri"/>
+          <w:b/>
+          <w:bCs/>
+          <w:sz w:val="20"/>
+          <w:szCs w:val="20"/>
+        </w:rPr>
+        <w:t>PassportJS</w:t>
+      </w:r>
+      <w:proofErr w:type="spellEnd"/>
+      <w:r>
+        <w:rPr>
+          <w:rFonts w:ascii="Calibri" w:eastAsia="Calibri" w:hAnsi="Calibri" w:cs="Calibri"/>
+          <w:sz w:val="20"/>
+          <w:szCs w:val="20"/>
+        </w:rPr>
+        <w:t xml:space="preserve"> for enhanced protection.</w:t>
+      </w:r>
+      <w:r>
+        <w:rPr>
+          <w:rFonts w:ascii="Calibri" w:eastAsia="Calibri" w:hAnsi="Calibri" w:cs="Calibri"/>
+          <w:sz w:val="20"/>
+          <w:szCs w:val="20"/>
+        </w:rPr>
+        <w:t xml:space="preserve"> </w:t>
       </w:r>
     </w:p>
     <w:p>
       <w:pPr>
         <w:numPr>
           <w:ilvl w:val="0"/>
-          <w:numId w:val="11"/>
+          <w:numId w:val="10"/>
         </w:numPr>
         <w:tabs>
           <w:tab w:val="right" w:pos="9720"/>
@@ -1811,14 +1762,48 @@
           <w:sz w:val="20"/>
           <w:szCs w:val="20"/>
         </w:rPr>
-        <w:t>Given access control matrix determined the accessibility of the requests made.</w:t>
+        <w:t>Pages are dynamically created (</w:t>
+      </w:r>
+      <w:r>
+        <w:rPr>
+          <w:rFonts w:ascii="Calibri" w:eastAsia="Calibri" w:hAnsi="Calibri" w:cs="Calibri"/>
+          <w:sz w:val="20"/>
+          <w:szCs w:val="20"/>
+        </w:rPr>
+        <w:t xml:space="preserve">using </w:t>
+      </w:r>
+      <w:r>
+        <w:rPr>
+          <w:rFonts w:ascii="Calibri" w:eastAsia="Calibri" w:hAnsi="Calibri" w:cs="Calibri"/>
+          <w:sz w:val="20"/>
+          <w:szCs w:val="20"/>
+        </w:rPr>
+        <w:t xml:space="preserve">layouts and views) and the Website's API is secured with </w:t>
+      </w:r>
+      <w:r>
+        <w:rPr>
+          <w:rFonts w:ascii="Calibri" w:eastAsia="Calibri" w:hAnsi="Calibri" w:cs="Calibri"/>
+          <w:b/>
+          <w:bCs/>
+          <w:sz w:val="20"/>
+          <w:szCs w:val="20"/>
+        </w:rPr>
+        <w:t>JWT Authentication</w:t>
+      </w:r>
+      <w:r>
+        <w:rPr>
+          <w:rFonts w:ascii="Calibri" w:eastAsia="Calibri" w:hAnsi="Calibri" w:cs="Calibri"/>
+          <w:sz w:val="20"/>
+          <w:szCs w:val="20"/>
+        </w:rPr>
+        <w:t>.</w:t>
       </w:r>
     </w:p>
     <w:p>
       <w:pPr>
         <w:numPr>
           <w:ilvl w:val="0"/>
-          <w:numId w:val="11"/>
+          <w:numId w:val="7"/>
         </w:numPr>
         <w:tabs>
           <w:tab w:val="right" w:pos="9720"/>
@@ -1838,7 +1823,34 @@
           <w:sz w:val="20"/>
           <w:szCs w:val="20"/>
         </w:rPr>
-        <w:t xml:space="preserve">Bell-La </w:t>
+        <w:t>Enabled users to share photos with captions and added features such as commenting and following capabilities.</w:t>
+      </w:r>
+    </w:p>
+    <w:p>
+      <w:pPr>
+        <w:numPr>
+          <w:ilvl w:val="0"/>
+          <w:numId w:val="7"/>
+        </w:numPr>
+        <w:tabs>
+          <w:tab w:val="right" w:pos="9720"/>
+        </w:tabs>
+        <w:spacing w:line="240" w:lineRule="auto"/>
+        <w:ind w:left="-90" w:right="-720" w:hanging="270"/>
+        <w:jc w:val="both"/>
+        <w:rPr>
+          <w:rFonts w:ascii="Calibri" w:eastAsia="Calibri" w:hAnsi="Calibri" w:cs="Calibri"/>
+          <w:sz w:val="20"/>
+          <w:szCs w:val="20"/>
+        </w:rPr>
+      </w:pPr>
+      <w:r>
+        <w:rPr>
+          <w:rFonts w:ascii="Calibri" w:eastAsia="Calibri" w:hAnsi="Calibri" w:cs="Calibri"/>
+          <w:sz w:val="20"/>
+          <w:szCs w:val="20"/>
+        </w:rPr>
+        <w:t xml:space="preserve">Enabled users to make friends with other users through a </w:t>
       </w:r>
       <w:proofErr w:type="spellStart"/>
       <w:r>
@@ -1847,7 +1859,7 @@
           <w:sz w:val="20"/>
           <w:szCs w:val="20"/>
         </w:rPr>
-        <w:t>Padula</w:t>
+        <w:t>ChatBox</w:t>
       </w:r>
       <w:proofErr w:type="spellEnd"/>
       <w:r>
@@ -1856,7 +1868,33 @@
           <w:sz w:val="20"/>
           <w:szCs w:val="20"/>
         </w:rPr>
-        <w:t xml:space="preserve"> security and Biba strict Integrity model were used to determine the grant of requests.</w:t>
+        <w:t xml:space="preserve">-chat feature, which was implemented using the </w:t>
+      </w:r>
+      <w:r>
+        <w:rPr>
+          <w:rFonts w:ascii="Calibri" w:eastAsia="Calibri" w:hAnsi="Calibri" w:cs="Calibri"/>
+          <w:b/>
+          <w:bCs/>
+          <w:sz w:val="20"/>
+          <w:szCs w:val="20"/>
+        </w:rPr>
+        <w:t>Socket.io</w:t>
+      </w:r>
+      <w:r>
+        <w:rPr>
+          <w:rFonts w:ascii="Calibri" w:eastAsia="Calibri" w:hAnsi="Calibri" w:cs="Calibri"/>
+          <w:sz w:val="20"/>
+          <w:szCs w:val="20"/>
+        </w:rPr>
+        <w:t>.</w:t>
+      </w:r>
+      <w:r>
+        <w:rPr>
+          <w:rFonts w:ascii="Calibri" w:eastAsia="Calibri" w:hAnsi="Calibri" w:cs="Calibri"/>
+          <w:sz w:val="20"/>
+          <w:szCs w:val="20"/>
+        </w:rPr>
+        <w:t xml:space="preserve"> </w:t>
       </w:r>
     </w:p>
     <w:p>
@@ -1878,7 +1916,7 @@
           <w:szCs w:val="16"/>
         </w:rPr>
       </w:pPr>
-      <w:hyperlink r:id="rId8">
+      <w:hyperlink r:id="rId10">
         <w:r>
           <w:rPr>
             <w:rFonts w:ascii="Calibri" w:eastAsia="Calibri" w:hAnsi="Calibri" w:cs="Calibri"/>
@@ -1957,7 +1995,23 @@
           <w:sz w:val="20"/>
           <w:szCs w:val="20"/>
         </w:rPr>
-        <w:t xml:space="preserve">Encrypted a secret message within an image with a secure approach that uses spatial domain image steganography. </w:t>
+        <w:t>Utilized</w:t>
+      </w:r>
+      <w:r>
+        <w:rPr>
+          <w:rFonts w:ascii="Calibri" w:eastAsia="Calibri" w:hAnsi="Calibri" w:cs="Calibri"/>
+          <w:sz w:val="20"/>
+          <w:szCs w:val="20"/>
+        </w:rPr>
+        <w:t xml:space="preserve"> a secure approach using spatial domain image steganography to encrypt a secret message within an image.</w:t>
+      </w:r>
+      <w:r>
+        <w:rPr>
+          <w:rFonts w:ascii="Calibri" w:eastAsia="Calibri" w:hAnsi="Calibri" w:cs="Calibri"/>
+          <w:sz w:val="20"/>
+          <w:szCs w:val="20"/>
+        </w:rPr>
+        <w:t xml:space="preserve"> </w:t>
       </w:r>
     </w:p>
     <w:p>
@@ -1984,42 +2038,25 @@
           <w:sz w:val="20"/>
           <w:szCs w:val="20"/>
         </w:rPr>
-        <w:t xml:space="preserve">It includes a </w:t>
-      </w:r>
-      <w:r>
-        <w:rPr>
-          <w:rFonts w:ascii="Calibri" w:eastAsia="Calibri" w:hAnsi="Calibri" w:cs="Calibri"/>
-          <w:b/>
-          <w:sz w:val="20"/>
-          <w:szCs w:val="20"/>
-        </w:rPr>
-        <w:t xml:space="preserve">Least Significant </w:t>
-      </w:r>
-      <w:r>
-        <w:rPr>
-          <w:rFonts w:ascii="Calibri" w:eastAsia="Calibri" w:hAnsi="Calibri" w:cs="Calibri"/>
-          <w:b/>
-          <w:sz w:val="20"/>
-          <w:szCs w:val="20"/>
-        </w:rPr>
-        <w:t>Bit (</w:t>
-      </w:r>
-      <w:r>
-        <w:rPr>
-          <w:rFonts w:ascii="Calibri" w:eastAsia="Calibri" w:hAnsi="Calibri" w:cs="Calibri"/>
-          <w:b/>
-          <w:sz w:val="20"/>
-          <w:szCs w:val="20"/>
-        </w:rPr>
-        <w:t>LSB) algorithm</w:t>
-      </w:r>
-      <w:r>
-        <w:rPr>
-          <w:rFonts w:ascii="Calibri" w:eastAsia="Calibri" w:hAnsi="Calibri" w:cs="Calibri"/>
-          <w:sz w:val="20"/>
-          <w:szCs w:val="20"/>
-        </w:rPr>
-        <w:t xml:space="preserve"> for the encryption built in java.</w:t>
+        <w:t xml:space="preserve">Implemented a </w:t>
+      </w:r>
+      <w:r>
+        <w:rPr>
+          <w:rFonts w:ascii="Calibri" w:eastAsia="Calibri" w:hAnsi="Calibri" w:cs="Calibri"/>
+          <w:b/>
+          <w:bCs/>
+          <w:sz w:val="20"/>
+          <w:szCs w:val="20"/>
+        </w:rPr>
+        <w:t>Least Significant Bit (LSB)</w:t>
+      </w:r>
+      <w:r>
+        <w:rPr>
+          <w:rFonts w:ascii="Calibri" w:eastAsia="Calibri" w:hAnsi="Calibri" w:cs="Calibri"/>
+          <w:sz w:val="20"/>
+          <w:szCs w:val="20"/>
+        </w:rPr>
+        <w:t xml:space="preserve"> algorithm for encryption within the application, utilizing Java programming language.</w:t>
       </w:r>
     </w:p>
     <w:p>
@@ -2046,7 +2083,7 @@
           <w:sz w:val="20"/>
           <w:szCs w:val="20"/>
         </w:rPr>
-        <w:t xml:space="preserve">The cover image and encryption information converged to a stream of bits effectuated with </w:t>
+        <w:t xml:space="preserve">Combined the cover image and encryption information into a stream of bits using </w:t>
       </w:r>
       <w:proofErr w:type="spellStart"/>
       <w:r>
@@ -2064,7 +2101,15 @@
           <w:sz w:val="20"/>
           <w:szCs w:val="20"/>
         </w:rPr>
-        <w:t xml:space="preserve"> and vice versa.</w:t>
+        <w:t>, and vice versa for decryption</w:t>
+      </w:r>
+      <w:r>
+        <w:rPr>
+          <w:rFonts w:ascii="Calibri" w:eastAsia="Calibri" w:hAnsi="Calibri" w:cs="Calibri"/>
+          <w:sz w:val="20"/>
+          <w:szCs w:val="20"/>
+        </w:rPr>
+        <w:t>.</w:t>
       </w:r>
     </w:p>
     <w:p>
@@ -2091,24 +2136,25 @@
           <w:sz w:val="20"/>
           <w:szCs w:val="20"/>
         </w:rPr>
-        <w:t xml:space="preserve">For encryption and decryption-cover image was broken up into individual bit-plane each embedded with different levels of information with a </w:t>
-      </w:r>
-      <w:r>
-        <w:rPr>
-          <w:rFonts w:ascii="Calibri" w:eastAsia="Calibri" w:hAnsi="Calibri" w:cs="Calibri"/>
-          <w:b/>
-          <w:sz w:val="20"/>
-          <w:szCs w:val="20"/>
-        </w:rPr>
-        <w:t>lossless compression</w:t>
-      </w:r>
-      <w:r>
-        <w:rPr>
-          <w:rFonts w:ascii="Calibri" w:eastAsia="Calibri" w:hAnsi="Calibri" w:cs="Calibri"/>
-          <w:sz w:val="20"/>
-          <w:szCs w:val="20"/>
-        </w:rPr>
-        <w:t xml:space="preserve"> technique.</w:t>
+        <w:t xml:space="preserve">Utilized a </w:t>
+      </w:r>
+      <w:r>
+        <w:rPr>
+          <w:rFonts w:ascii="Calibri" w:eastAsia="Calibri" w:hAnsi="Calibri" w:cs="Calibri"/>
+          <w:b/>
+          <w:bCs/>
+          <w:sz w:val="20"/>
+          <w:szCs w:val="20"/>
+        </w:rPr>
+        <w:t>lossless compression technique</w:t>
+      </w:r>
+      <w:r>
+        <w:rPr>
+          <w:rFonts w:ascii="Calibri" w:eastAsia="Calibri" w:hAnsi="Calibri" w:cs="Calibri"/>
+          <w:sz w:val="20"/>
+          <w:szCs w:val="20"/>
+        </w:rPr>
+        <w:t xml:space="preserve"> to encrypt and decrypt the cover image by breaking it up into individual bit-planes and embedding different levels of information within each plane.</w:t>
       </w:r>
     </w:p>
     <w:p>
@@ -2130,428 +2176,6 @@
           <w:szCs w:val="16"/>
         </w:rPr>
       </w:pPr>
-      <w:hyperlink r:id="rId9">
-        <w:r>
-          <w:rPr>
-            <w:rFonts w:ascii="Calibri" w:eastAsia="Calibri" w:hAnsi="Calibri" w:cs="Calibri"/>
-            <w:b/>
-            <w:sz w:val="20"/>
-            <w:szCs w:val="20"/>
-            <w:u w:val="single"/>
-          </w:rPr>
-          <w:t>Minor Project: Bitcoin Price P</w:t>
-        </w:r>
-      </w:hyperlink>
-      <w:r>
-        <w:rPr>
-          <w:rFonts w:ascii="Calibri" w:eastAsia="Calibri" w:hAnsi="Calibri" w:cs="Calibri"/>
-          <w:b/>
-          <w:sz w:val="20"/>
-          <w:szCs w:val="20"/>
-          <w:u w:val="single"/>
-        </w:rPr>
-        <w:t xml:space="preserve">rediction                                                                                                                                             </w:t>
-      </w:r>
-      <w:proofErr w:type="gramStart"/>
-      <w:r>
-        <w:rPr>
-          <w:rFonts w:ascii="Calibri" w:eastAsia="Calibri" w:hAnsi="Calibri" w:cs="Calibri"/>
-          <w:b/>
-          <w:sz w:val="20"/>
-          <w:szCs w:val="20"/>
-          <w:u w:val="single"/>
-        </w:rPr>
-        <w:t xml:space="preserve">   (</w:t>
-      </w:r>
-      <w:proofErr w:type="gramEnd"/>
-      <w:r>
-        <w:rPr>
-          <w:rFonts w:ascii="Calibri" w:eastAsia="Calibri" w:hAnsi="Calibri" w:cs="Calibri"/>
-          <w:b/>
-          <w:sz w:val="20"/>
-          <w:szCs w:val="20"/>
-          <w:u w:val="single"/>
-        </w:rPr>
-        <w:t>Python)</w:t>
-      </w:r>
-      <w:r>
-        <w:rPr>
-          <w:rFonts w:ascii="Calibri" w:eastAsia="Calibri" w:hAnsi="Calibri" w:cs="Calibri"/>
-          <w:sz w:val="20"/>
-          <w:szCs w:val="20"/>
-          <w:u w:val="single"/>
-        </w:rPr>
-        <w:tab/>
-      </w:r>
-    </w:p>
-    <w:p>
-      <w:pPr>
-        <w:numPr>
-          <w:ilvl w:val="0"/>
-          <w:numId w:val="2"/>
-        </w:numPr>
-        <w:tabs>
-          <w:tab w:val="right" w:pos="9720"/>
-        </w:tabs>
-        <w:spacing w:line="240" w:lineRule="auto"/>
-        <w:ind w:left="-90" w:right="-720" w:hanging="270"/>
-        <w:jc w:val="both"/>
-        <w:rPr>
-          <w:rFonts w:ascii="Calibri" w:eastAsia="Calibri" w:hAnsi="Calibri" w:cs="Calibri"/>
-          <w:sz w:val="20"/>
-          <w:szCs w:val="20"/>
-        </w:rPr>
-      </w:pPr>
-      <w:r>
-        <w:rPr>
-          <w:rFonts w:ascii="Calibri" w:eastAsia="Calibri" w:hAnsi="Calibri" w:cs="Calibri"/>
-          <w:sz w:val="20"/>
-          <w:szCs w:val="20"/>
-        </w:rPr>
-        <w:t xml:space="preserve">Predicted the price of Cryptocurrencies with Deep Learning using Bitcoin to provide insights into future bitcoin trends. </w:t>
-      </w:r>
-    </w:p>
-    <w:p>
-      <w:pPr>
-        <w:numPr>
-          <w:ilvl w:val="0"/>
-          <w:numId w:val="2"/>
-        </w:numPr>
-        <w:tabs>
-          <w:tab w:val="right" w:pos="9720"/>
-        </w:tabs>
-        <w:spacing w:line="240" w:lineRule="auto"/>
-        <w:ind w:left="-90" w:right="-720" w:hanging="270"/>
-        <w:jc w:val="both"/>
-        <w:rPr>
-          <w:rFonts w:ascii="Calibri" w:eastAsia="Calibri" w:hAnsi="Calibri" w:cs="Calibri"/>
-          <w:sz w:val="20"/>
-          <w:szCs w:val="20"/>
-        </w:rPr>
-      </w:pPr>
-      <w:r>
-        <w:rPr>
-          <w:rFonts w:ascii="Calibri" w:eastAsia="Calibri" w:hAnsi="Calibri" w:cs="Calibri"/>
-          <w:sz w:val="20"/>
-          <w:szCs w:val="20"/>
-        </w:rPr>
-        <w:t>Analyzed the time series of bitcoin prices with Autoregressive–moving-average, Autoregressive Integrated-</w:t>
-      </w:r>
-      <w:r>
-        <w:rPr>
-          <w:rFonts w:ascii="Calibri" w:eastAsia="Calibri" w:hAnsi="Calibri" w:cs="Calibri"/>
-          <w:b/>
-          <w:sz w:val="20"/>
-          <w:szCs w:val="20"/>
-        </w:rPr>
-        <w:t>moving average</w:t>
-      </w:r>
-      <w:r>
-        <w:rPr>
-          <w:rFonts w:ascii="Calibri" w:eastAsia="Calibri" w:hAnsi="Calibri" w:cs="Calibri"/>
-          <w:sz w:val="20"/>
-          <w:szCs w:val="20"/>
-        </w:rPr>
-        <w:t xml:space="preserve">, and </w:t>
-      </w:r>
-      <w:r>
-        <w:rPr>
-          <w:rFonts w:ascii="Calibri" w:eastAsia="Calibri" w:hAnsi="Calibri" w:cs="Calibri"/>
-          <w:b/>
-          <w:sz w:val="20"/>
-          <w:szCs w:val="20"/>
-        </w:rPr>
-        <w:t>Recurrent Neural Network</w:t>
-      </w:r>
-      <w:r>
-        <w:rPr>
-          <w:rFonts w:ascii="Calibri" w:eastAsia="Calibri" w:hAnsi="Calibri" w:cs="Calibri"/>
-          <w:sz w:val="20"/>
-          <w:szCs w:val="20"/>
-        </w:rPr>
-        <w:t>.</w:t>
-      </w:r>
-    </w:p>
-    <w:p>
-      <w:pPr>
-        <w:numPr>
-          <w:ilvl w:val="0"/>
-          <w:numId w:val="5"/>
-        </w:numPr>
-        <w:tabs>
-          <w:tab w:val="right" w:pos="9720"/>
-        </w:tabs>
-        <w:spacing w:line="240" w:lineRule="auto"/>
-        <w:ind w:left="-360" w:right="-720"/>
-        <w:jc w:val="both"/>
-        <w:rPr>
-          <w:rFonts w:ascii="Times New Roman" w:eastAsia="Times New Roman" w:hAnsi="Times New Roman" w:cs="Times New Roman"/>
-          <w:b/>
-          <w:sz w:val="16"/>
-          <w:szCs w:val="16"/>
-        </w:rPr>
-      </w:pPr>
-      <w:hyperlink r:id="rId10">
-        <w:r>
-          <w:rPr>
-            <w:rFonts w:ascii="Calibri" w:eastAsia="Calibri" w:hAnsi="Calibri" w:cs="Calibri"/>
-            <w:b/>
-            <w:sz w:val="20"/>
-            <w:szCs w:val="20"/>
-            <w:u w:val="single"/>
-          </w:rPr>
-          <w:t>Social Media Website</w:t>
-        </w:r>
-      </w:hyperlink>
-      <w:r>
-        <w:rPr>
-          <w:rFonts w:ascii="Calibri" w:eastAsia="Calibri" w:hAnsi="Calibri" w:cs="Calibri"/>
-          <w:sz w:val="20"/>
-          <w:szCs w:val="20"/>
-          <w:u w:val="single"/>
-        </w:rPr>
-        <w:t xml:space="preserve">                                                                                                                                                                    </w:t>
-      </w:r>
-      <w:r>
-        <w:rPr>
-          <w:rFonts w:ascii="Calibri" w:eastAsia="Calibri" w:hAnsi="Calibri" w:cs="Calibri"/>
-          <w:sz w:val="20"/>
-          <w:szCs w:val="20"/>
-          <w:u w:val="single"/>
-        </w:rPr>
-        <w:tab/>
-        <w:t xml:space="preserve">   </w:t>
-      </w:r>
-      <w:proofErr w:type="gramStart"/>
-      <w:r>
-        <w:rPr>
-          <w:rFonts w:ascii="Calibri" w:eastAsia="Calibri" w:hAnsi="Calibri" w:cs="Calibri"/>
-          <w:sz w:val="20"/>
-          <w:szCs w:val="20"/>
-          <w:u w:val="single"/>
-        </w:rPr>
-        <w:t xml:space="preserve">   </w:t>
-      </w:r>
-      <w:r>
-        <w:rPr>
-          <w:rFonts w:ascii="Calibri" w:eastAsia="Calibri" w:hAnsi="Calibri" w:cs="Calibri"/>
-          <w:b/>
-          <w:sz w:val="20"/>
-          <w:szCs w:val="20"/>
-          <w:u w:val="single"/>
-        </w:rPr>
-        <w:t>(</w:t>
-      </w:r>
-      <w:proofErr w:type="gramEnd"/>
-      <w:r>
-        <w:rPr>
-          <w:rFonts w:ascii="Calibri" w:eastAsia="Calibri" w:hAnsi="Calibri" w:cs="Calibri"/>
-          <w:b/>
-          <w:sz w:val="20"/>
-          <w:szCs w:val="20"/>
-          <w:u w:val="single"/>
-        </w:rPr>
-        <w:t>JavaScript)</w:t>
-      </w:r>
-      <w:r>
-        <w:rPr>
-          <w:rFonts w:ascii="Calibri" w:eastAsia="Calibri" w:hAnsi="Calibri" w:cs="Calibri"/>
-          <w:b/>
-          <w:sz w:val="20"/>
-          <w:szCs w:val="20"/>
-          <w:u w:val="single"/>
-        </w:rPr>
-        <w:tab/>
-      </w:r>
-    </w:p>
-    <w:p>
-      <w:pPr>
-        <w:numPr>
-          <w:ilvl w:val="0"/>
-          <w:numId w:val="10"/>
-        </w:numPr>
-        <w:tabs>
-          <w:tab w:val="right" w:pos="9720"/>
-        </w:tabs>
-        <w:spacing w:line="240" w:lineRule="auto"/>
-        <w:ind w:left="-90" w:right="-720" w:hanging="270"/>
-        <w:jc w:val="both"/>
-        <w:rPr>
-          <w:rFonts w:ascii="Calibri" w:eastAsia="Calibri" w:hAnsi="Calibri" w:cs="Calibri"/>
-          <w:sz w:val="20"/>
-          <w:szCs w:val="20"/>
-        </w:rPr>
-      </w:pPr>
-      <w:r>
-        <w:rPr>
-          <w:rFonts w:ascii="Calibri" w:eastAsia="Calibri" w:hAnsi="Calibri" w:cs="Calibri"/>
-          <w:sz w:val="20"/>
-          <w:szCs w:val="20"/>
-        </w:rPr>
-        <w:t xml:space="preserve">A fully responsive website </w:t>
-      </w:r>
-      <w:r>
-        <w:rPr>
-          <w:rFonts w:ascii="Calibri" w:hAnsi="Calibri" w:cs="Calibri"/>
-          <w:color w:val="000000"/>
-          <w:sz w:val="20"/>
-          <w:szCs w:val="20"/>
-        </w:rPr>
-        <w:t>following MVC architecture pattern</w:t>
-      </w:r>
-      <w:r>
-        <w:rPr>
-          <w:rFonts w:ascii="Calibri" w:eastAsia="Calibri" w:hAnsi="Calibri" w:cs="Calibri"/>
-          <w:sz w:val="20"/>
-          <w:szCs w:val="20"/>
-        </w:rPr>
-        <w:t xml:space="preserve"> </w:t>
-      </w:r>
-      <w:r>
-        <w:rPr>
-          <w:rFonts w:ascii="Calibri" w:eastAsia="Calibri" w:hAnsi="Calibri" w:cs="Calibri"/>
-          <w:sz w:val="20"/>
-          <w:szCs w:val="20"/>
-        </w:rPr>
-        <w:t xml:space="preserve">secured with three layers of security checks with </w:t>
-      </w:r>
-      <w:proofErr w:type="spellStart"/>
-      <w:r>
-        <w:rPr>
-          <w:rFonts w:ascii="Calibri" w:eastAsia="Calibri" w:hAnsi="Calibri" w:cs="Calibri"/>
-          <w:sz w:val="20"/>
-          <w:szCs w:val="20"/>
-        </w:rPr>
-        <w:t>PassportJS</w:t>
-      </w:r>
-      <w:proofErr w:type="spellEnd"/>
-      <w:r>
-        <w:rPr>
-          <w:rFonts w:ascii="Calibri" w:eastAsia="Calibri" w:hAnsi="Calibri" w:cs="Calibri"/>
-          <w:sz w:val="20"/>
-          <w:szCs w:val="20"/>
-        </w:rPr>
-        <w:t xml:space="preserve">. </w:t>
-      </w:r>
-    </w:p>
-    <w:p>
-      <w:pPr>
-        <w:numPr>
-          <w:ilvl w:val="0"/>
-          <w:numId w:val="10"/>
-        </w:numPr>
-        <w:tabs>
-          <w:tab w:val="right" w:pos="9720"/>
-        </w:tabs>
-        <w:spacing w:line="240" w:lineRule="auto"/>
-        <w:ind w:left="-90" w:right="-720" w:hanging="270"/>
-        <w:jc w:val="both"/>
-        <w:rPr>
-          <w:rFonts w:ascii="Calibri" w:eastAsia="Calibri" w:hAnsi="Calibri" w:cs="Calibri"/>
-          <w:sz w:val="20"/>
-          <w:szCs w:val="20"/>
-        </w:rPr>
-      </w:pPr>
-      <w:r>
-        <w:rPr>
-          <w:rFonts w:ascii="Calibri" w:eastAsia="Calibri" w:hAnsi="Calibri" w:cs="Calibri"/>
-          <w:sz w:val="20"/>
-          <w:szCs w:val="20"/>
-        </w:rPr>
-        <w:t>Pages are dynamically created (layouts and views) and the Website's API is secured with JWT Authentication.</w:t>
-      </w:r>
-    </w:p>
-    <w:p>
-      <w:pPr>
-        <w:numPr>
-          <w:ilvl w:val="0"/>
-          <w:numId w:val="7"/>
-        </w:numPr>
-        <w:tabs>
-          <w:tab w:val="right" w:pos="9720"/>
-        </w:tabs>
-        <w:spacing w:line="240" w:lineRule="auto"/>
-        <w:ind w:left="-90" w:right="-720" w:hanging="270"/>
-        <w:jc w:val="both"/>
-        <w:rPr>
-          <w:rFonts w:ascii="Calibri" w:eastAsia="Calibri" w:hAnsi="Calibri" w:cs="Calibri"/>
-          <w:sz w:val="20"/>
-          <w:szCs w:val="20"/>
-        </w:rPr>
-      </w:pPr>
-      <w:r>
-        <w:rPr>
-          <w:rFonts w:ascii="Calibri" w:eastAsia="Calibri" w:hAnsi="Calibri" w:cs="Calibri"/>
-          <w:sz w:val="20"/>
-          <w:szCs w:val="20"/>
-        </w:rPr>
-        <w:t>Users can post their photos along with captions. Features like, comments, and follow.</w:t>
-      </w:r>
-    </w:p>
-    <w:p>
-      <w:pPr>
-        <w:numPr>
-          <w:ilvl w:val="0"/>
-          <w:numId w:val="7"/>
-        </w:numPr>
-        <w:tabs>
-          <w:tab w:val="right" w:pos="9720"/>
-        </w:tabs>
-        <w:spacing w:line="240" w:lineRule="auto"/>
-        <w:ind w:left="-90" w:right="-720" w:hanging="270"/>
-        <w:jc w:val="both"/>
-        <w:rPr>
-          <w:rFonts w:ascii="Calibri" w:eastAsia="Calibri" w:hAnsi="Calibri" w:cs="Calibri"/>
-          <w:sz w:val="20"/>
-          <w:szCs w:val="20"/>
-        </w:rPr>
-      </w:pPr>
-      <w:r>
-        <w:rPr>
-          <w:rFonts w:ascii="Calibri" w:eastAsia="Calibri" w:hAnsi="Calibri" w:cs="Calibri"/>
-          <w:sz w:val="20"/>
-          <w:szCs w:val="20"/>
-        </w:rPr>
-        <w:t xml:space="preserve">Make friends with other users alongside a </w:t>
-      </w:r>
-      <w:proofErr w:type="spellStart"/>
-      <w:r>
-        <w:rPr>
-          <w:rFonts w:ascii="Calibri" w:eastAsia="Calibri" w:hAnsi="Calibri" w:cs="Calibri"/>
-          <w:sz w:val="20"/>
-          <w:szCs w:val="20"/>
-        </w:rPr>
-        <w:t>ChatBox</w:t>
-      </w:r>
-      <w:proofErr w:type="spellEnd"/>
-      <w:r>
-        <w:rPr>
-          <w:rFonts w:ascii="Calibri" w:eastAsia="Calibri" w:hAnsi="Calibri" w:cs="Calibri"/>
-          <w:sz w:val="20"/>
-          <w:szCs w:val="20"/>
-        </w:rPr>
-        <w:t xml:space="preserve">-chat built with the help of Socket.io. </w:t>
-      </w:r>
-    </w:p>
-    <w:p>
-      <w:pPr>
-        <w:numPr>
-          <w:ilvl w:val="0"/>
-          <w:numId w:val="5"/>
-        </w:numPr>
-        <w:tabs>
-          <w:tab w:val="right" w:pos="9720"/>
-        </w:tabs>
-        <w:spacing w:line="240" w:lineRule="auto"/>
-        <w:ind w:left="-360" w:right="-720"/>
-        <w:jc w:val="both"/>
-        <w:rPr>
-          <w:rFonts w:ascii="Times New Roman" w:eastAsia="Times New Roman" w:hAnsi="Times New Roman" w:cs="Times New Roman"/>
-          <w:b/>
-          <w:sz w:val="16"/>
-          <w:szCs w:val="16"/>
-        </w:rPr>
-      </w:pPr>
       <w:hyperlink r:id="rId11">
         <w:r>
           <w:rPr>
@@ -2561,27 +2185,7 @@
             <w:szCs w:val="20"/>
             <w:u w:val="single"/>
           </w:rPr>
-          <w:t>Movie-react-</w:t>
-        </w:r>
-        <w:r>
-          <w:rPr>
-            <w:rFonts w:ascii="Calibri" w:eastAsia="Calibri" w:hAnsi="Calibri" w:cs="Calibri"/>
-            <w:b/>
-            <w:sz w:val="20"/>
-            <w:szCs w:val="20"/>
-            <w:u w:val="single"/>
-          </w:rPr>
-          <w:t>a</w:t>
-        </w:r>
-        <w:r>
-          <w:rPr>
-            <w:rFonts w:ascii="Calibri" w:eastAsia="Calibri" w:hAnsi="Calibri" w:cs="Calibri"/>
-            <w:b/>
-            <w:sz w:val="20"/>
-            <w:szCs w:val="20"/>
-            <w:u w:val="single"/>
-          </w:rPr>
-          <w:t>pp</w:t>
+          <w:t>Movie-react-app</w:t>
         </w:r>
       </w:hyperlink>
       <w:r>
@@ -2659,25 +2263,7 @@
           <w:sz w:val="20"/>
           <w:szCs w:val="20"/>
         </w:rPr>
-        <w:t xml:space="preserve">Designed a Movie review app where you can search for </w:t>
-      </w:r>
-      <w:proofErr w:type="gramStart"/>
-      <w:r>
-        <w:rPr>
-          <w:rFonts w:ascii="Calibri" w:eastAsia="Calibri" w:hAnsi="Calibri" w:cs="Calibri"/>
-          <w:sz w:val="20"/>
-          <w:szCs w:val="20"/>
-        </w:rPr>
-        <w:t>movies, and</w:t>
-      </w:r>
-      <w:proofErr w:type="gramEnd"/>
-      <w:r>
-        <w:rPr>
-          <w:rFonts w:ascii="Calibri" w:eastAsia="Calibri" w:hAnsi="Calibri" w:cs="Calibri"/>
-          <w:sz w:val="20"/>
-          <w:szCs w:val="20"/>
-        </w:rPr>
-        <w:t xml:space="preserve"> add/remove them from our favorites. </w:t>
+        <w:t>Developed a movie review application that allows users to search for and discover new films</w:t>
       </w:r>
     </w:p>
     <w:p>
@@ -2704,7 +2290,74 @@
           <w:sz w:val="20"/>
           <w:szCs w:val="20"/>
         </w:rPr>
-        <w:t xml:space="preserve">Implemented a website using </w:t>
+        <w:t>With</w:t>
+      </w:r>
+      <w:r>
+        <w:rPr>
+          <w:rFonts w:ascii="Calibri" w:eastAsia="Calibri" w:hAnsi="Calibri" w:cs="Calibri"/>
+          <w:sz w:val="20"/>
+          <w:szCs w:val="20"/>
+        </w:rPr>
+        <w:t xml:space="preserve"> add and remove </w:t>
+      </w:r>
+      <w:r>
+        <w:rPr>
+          <w:rFonts w:ascii="Calibri" w:eastAsia="Calibri" w:hAnsi="Calibri" w:cs="Calibri"/>
+          <w:sz w:val="20"/>
+          <w:szCs w:val="20"/>
+        </w:rPr>
+        <w:t xml:space="preserve">functionality added to </w:t>
+      </w:r>
+      <w:r>
+        <w:rPr>
+          <w:rFonts w:ascii="Calibri" w:eastAsia="Calibri" w:hAnsi="Calibri" w:cs="Calibri"/>
+          <w:sz w:val="20"/>
+          <w:szCs w:val="20"/>
+        </w:rPr>
+        <w:t xml:space="preserve">them </w:t>
+      </w:r>
+      <w:r>
+        <w:rPr>
+          <w:rFonts w:ascii="Calibri" w:eastAsia="Calibri" w:hAnsi="Calibri" w:cs="Calibri"/>
+          <w:sz w:val="20"/>
+          <w:szCs w:val="20"/>
+        </w:rPr>
+        <w:t>in a</w:t>
+      </w:r>
+      <w:r>
+        <w:rPr>
+          <w:rFonts w:ascii="Calibri" w:eastAsia="Calibri" w:hAnsi="Calibri" w:cs="Calibri"/>
+          <w:sz w:val="20"/>
+          <w:szCs w:val="20"/>
+        </w:rPr>
+        <w:t xml:space="preserve"> personal favorites list.</w:t>
+      </w:r>
+    </w:p>
+    <w:p>
+      <w:pPr>
+        <w:numPr>
+          <w:ilvl w:val="0"/>
+          <w:numId w:val="3"/>
+        </w:numPr>
+        <w:tabs>
+          <w:tab w:val="right" w:pos="9720"/>
+        </w:tabs>
+        <w:spacing w:line="240" w:lineRule="auto"/>
+        <w:ind w:left="-90" w:right="-720" w:hanging="270"/>
+        <w:jc w:val="both"/>
+        <w:rPr>
+          <w:rFonts w:ascii="Calibri" w:eastAsia="Calibri" w:hAnsi="Calibri" w:cs="Calibri"/>
+          <w:sz w:val="20"/>
+          <w:szCs w:val="20"/>
+        </w:rPr>
+      </w:pPr>
+      <w:r>
+        <w:rPr>
+          <w:rFonts w:ascii="Calibri" w:eastAsia="Calibri" w:hAnsi="Calibri" w:cs="Calibri"/>
+          <w:sz w:val="20"/>
+          <w:szCs w:val="20"/>
+        </w:rPr>
+        <w:t xml:space="preserve">Utilized </w:t>
       </w:r>
       <w:r>
         <w:rPr>
@@ -2721,7 +2374,31 @@
           <w:sz w:val="20"/>
           <w:szCs w:val="20"/>
         </w:rPr>
-        <w:t>-OMDB- to retrieve the states of the movie searched.</w:t>
+        <w:t>-</w:t>
+      </w:r>
+      <w:r>
+        <w:rPr>
+          <w:rFonts w:ascii="Calibri" w:eastAsia="Calibri" w:hAnsi="Calibri" w:cs="Calibri"/>
+          <w:sz w:val="20"/>
+          <w:szCs w:val="20"/>
+        </w:rPr>
+        <w:t>OMDB to retrieve movie information and data</w:t>
+      </w:r>
+      <w:r>
+        <w:rPr>
+          <w:rFonts w:ascii="Calibri" w:eastAsia="Calibri" w:hAnsi="Calibri" w:cs="Calibri"/>
+          <w:sz w:val="20"/>
+          <w:szCs w:val="20"/>
+        </w:rPr>
+        <w:t xml:space="preserve"> for the movies</w:t>
+      </w:r>
+      <w:r>
+        <w:rPr>
+          <w:rFonts w:ascii="Calibri" w:eastAsia="Calibri" w:hAnsi="Calibri" w:cs="Calibri"/>
+          <w:sz w:val="20"/>
+          <w:szCs w:val="20"/>
+        </w:rPr>
+        <w:t>.</w:t>
       </w:r>
     </w:p>
     <w:p>
@@ -2894,7 +2571,559 @@
           <w:sz w:val="20"/>
           <w:szCs w:val="20"/>
         </w:rPr>
-        <w:t>App follows component update lifecycle to update the state of items, hosted on firebase.</w:t>
+        <w:t>Implemented component update lifecycle to efficiently update the state of items within the app, which is hosted on Firebase.</w:t>
+      </w:r>
+    </w:p>
+    <w:p>
+      <w:pPr>
+        <w:numPr>
+          <w:ilvl w:val="0"/>
+          <w:numId w:val="5"/>
+        </w:numPr>
+        <w:tabs>
+          <w:tab w:val="right" w:pos="9720"/>
+        </w:tabs>
+        <w:spacing w:line="240" w:lineRule="auto"/>
+        <w:ind w:left="-360" w:right="-720"/>
+        <w:jc w:val="both"/>
+        <w:rPr>
+          <w:rFonts w:ascii="Times New Roman" w:eastAsia="Times New Roman" w:hAnsi="Times New Roman" w:cs="Times New Roman"/>
+          <w:b/>
+          <w:sz w:val="16"/>
+          <w:szCs w:val="16"/>
+        </w:rPr>
+      </w:pPr>
+      <w:r>
+        <w:rPr>
+          <w:rFonts w:ascii="Calibri" w:eastAsia="Calibri" w:hAnsi="Calibri" w:cs="Calibri"/>
+          <w:b/>
+          <w:sz w:val="20"/>
+          <w:szCs w:val="20"/>
+          <w:u w:val="single"/>
+        </w:rPr>
+        <w:t xml:space="preserve">OPERATING SYSTEM                                                                                                                                                                                 </w:t>
+      </w:r>
+      <w:proofErr w:type="gramStart"/>
+      <w:r>
+        <w:rPr>
+          <w:rFonts w:ascii="Calibri" w:eastAsia="Calibri" w:hAnsi="Calibri" w:cs="Calibri"/>
+          <w:b/>
+          <w:sz w:val="20"/>
+          <w:szCs w:val="20"/>
+          <w:u w:val="single"/>
+        </w:rPr>
+        <w:t xml:space="preserve">   (</w:t>
+      </w:r>
+      <w:proofErr w:type="gramEnd"/>
+      <w:r>
+        <w:rPr>
+          <w:rFonts w:ascii="Calibri" w:eastAsia="Calibri" w:hAnsi="Calibri" w:cs="Calibri"/>
+          <w:b/>
+          <w:sz w:val="20"/>
+          <w:szCs w:val="20"/>
+          <w:u w:val="single"/>
+        </w:rPr>
+        <w:t>C/C++)</w:t>
+      </w:r>
+    </w:p>
+    <w:p>
+      <w:pPr>
+        <w:numPr>
+          <w:ilvl w:val="1"/>
+          <w:numId w:val="5"/>
+        </w:numPr>
+        <w:tabs>
+          <w:tab w:val="right" w:pos="9720"/>
+        </w:tabs>
+        <w:spacing w:line="240" w:lineRule="auto"/>
+        <w:ind w:left="-90" w:right="-720" w:hanging="270"/>
+        <w:rPr>
+          <w:rFonts w:ascii="Calibri" w:eastAsia="Calibri" w:hAnsi="Calibri" w:cs="Calibri"/>
+          <w:sz w:val="20"/>
+          <w:szCs w:val="20"/>
+        </w:rPr>
+      </w:pPr>
+      <w:r>
+        <w:rPr>
+          <w:rFonts w:ascii="Calibri" w:eastAsia="Calibri" w:hAnsi="Calibri" w:cs="Calibri"/>
+          <w:sz w:val="20"/>
+          <w:szCs w:val="20"/>
+        </w:rPr>
+        <w:t xml:space="preserve">Designed the system to read and process multiple user </w:t>
+      </w:r>
+      <w:r>
+        <w:rPr>
+          <w:rFonts w:ascii="Calibri" w:eastAsia="Calibri" w:hAnsi="Calibri" w:cs="Calibri"/>
+          <w:sz w:val="20"/>
+          <w:szCs w:val="20"/>
+        </w:rPr>
+        <w:t>programs and</w:t>
+      </w:r>
+      <w:r>
+        <w:rPr>
+          <w:rFonts w:ascii="Calibri" w:eastAsia="Calibri" w:hAnsi="Calibri" w:cs="Calibri"/>
+          <w:sz w:val="20"/>
+          <w:szCs w:val="20"/>
+        </w:rPr>
+        <w:t xml:space="preserve"> schedule them using </w:t>
+      </w:r>
+      <w:r>
+        <w:rPr>
+          <w:rFonts w:ascii="Calibri" w:eastAsia="Calibri" w:hAnsi="Calibri" w:cs="Calibri"/>
+          <w:sz w:val="20"/>
+          <w:szCs w:val="20"/>
+        </w:rPr>
+        <w:t>different</w:t>
+      </w:r>
+      <w:r>
+        <w:rPr>
+          <w:rFonts w:ascii="Calibri" w:eastAsia="Calibri" w:hAnsi="Calibri" w:cs="Calibri"/>
+          <w:sz w:val="20"/>
+          <w:szCs w:val="20"/>
+        </w:rPr>
+        <w:t xml:space="preserve"> scheduling methods.</w:t>
+      </w:r>
+      <w:r>
+        <w:rPr>
+          <w:rFonts w:ascii="Calibri" w:eastAsia="Calibri" w:hAnsi="Calibri" w:cs="Calibri"/>
+          <w:sz w:val="20"/>
+          <w:szCs w:val="20"/>
+        </w:rPr>
+        <w:t xml:space="preserve"> </w:t>
+      </w:r>
+    </w:p>
+    <w:p>
+      <w:pPr>
+        <w:numPr>
+          <w:ilvl w:val="1"/>
+          <w:numId w:val="5"/>
+        </w:numPr>
+        <w:tabs>
+          <w:tab w:val="right" w:pos="9720"/>
+        </w:tabs>
+        <w:spacing w:line="240" w:lineRule="auto"/>
+        <w:ind w:left="-90" w:right="-720" w:hanging="270"/>
+        <w:rPr>
+          <w:rFonts w:ascii="Calibri" w:eastAsia="Calibri" w:hAnsi="Calibri" w:cs="Calibri"/>
+          <w:sz w:val="20"/>
+          <w:szCs w:val="20"/>
+        </w:rPr>
+      </w:pPr>
+      <w:r>
+        <w:rPr>
+          <w:rFonts w:ascii="Calibri" w:eastAsia="Calibri" w:hAnsi="Calibri" w:cs="Calibri"/>
+          <w:sz w:val="20"/>
+          <w:szCs w:val="20"/>
+        </w:rPr>
+        <w:t xml:space="preserve">Implemented the ability to make </w:t>
+      </w:r>
+      <w:r>
+        <w:rPr>
+          <w:rFonts w:ascii="Calibri" w:eastAsia="Calibri" w:hAnsi="Calibri" w:cs="Calibri"/>
+          <w:b/>
+          <w:bCs/>
+          <w:sz w:val="20"/>
+          <w:szCs w:val="20"/>
+        </w:rPr>
+        <w:t>Unix system calls</w:t>
+      </w:r>
+      <w:r>
+        <w:rPr>
+          <w:rFonts w:ascii="Calibri" w:eastAsia="Calibri" w:hAnsi="Calibri" w:cs="Calibri"/>
+          <w:sz w:val="20"/>
+          <w:szCs w:val="20"/>
+        </w:rPr>
+        <w:t xml:space="preserve"> such as read, write, yield, and exit within the application.</w:t>
+      </w:r>
+      <w:r>
+        <w:rPr>
+          <w:rFonts w:ascii="Calibri" w:eastAsia="Calibri" w:hAnsi="Calibri" w:cs="Calibri"/>
+          <w:sz w:val="20"/>
+          <w:szCs w:val="20"/>
+        </w:rPr>
+        <w:t xml:space="preserve"> </w:t>
+      </w:r>
+    </w:p>
+    <w:p>
+      <w:pPr>
+        <w:numPr>
+          <w:ilvl w:val="1"/>
+          <w:numId w:val="5"/>
+        </w:numPr>
+        <w:tabs>
+          <w:tab w:val="right" w:pos="9720"/>
+        </w:tabs>
+        <w:spacing w:line="240" w:lineRule="auto"/>
+        <w:ind w:left="-90" w:right="-720" w:hanging="270"/>
+        <w:rPr>
+          <w:rFonts w:ascii="Calibri" w:eastAsia="Calibri" w:hAnsi="Calibri" w:cs="Calibri"/>
+          <w:sz w:val="20"/>
+          <w:szCs w:val="20"/>
+        </w:rPr>
+      </w:pPr>
+      <w:r>
+        <w:rPr>
+          <w:rFonts w:ascii="Calibri" w:eastAsia="Calibri" w:hAnsi="Calibri" w:cs="Calibri"/>
+          <w:sz w:val="20"/>
+          <w:szCs w:val="20"/>
+        </w:rPr>
+        <w:t>Emulated</w:t>
+      </w:r>
+      <w:r>
+        <w:rPr>
+          <w:rFonts w:ascii="Calibri" w:eastAsia="Calibri" w:hAnsi="Calibri" w:cs="Calibri"/>
+          <w:sz w:val="20"/>
+          <w:szCs w:val="20"/>
+        </w:rPr>
+        <w:t xml:space="preserve"> RAM </w:t>
+      </w:r>
+      <w:r>
+        <w:rPr>
+          <w:rFonts w:ascii="Calibri" w:eastAsia="Calibri" w:hAnsi="Calibri" w:cs="Calibri"/>
+          <w:sz w:val="20"/>
+          <w:szCs w:val="20"/>
+        </w:rPr>
+        <w:t xml:space="preserve">functionality </w:t>
+      </w:r>
+      <w:r>
+        <w:rPr>
+          <w:rFonts w:ascii="Calibri" w:eastAsia="Calibri" w:hAnsi="Calibri" w:cs="Calibri"/>
+          <w:sz w:val="20"/>
+          <w:szCs w:val="20"/>
+        </w:rPr>
+        <w:t>by implementing</w:t>
+      </w:r>
+      <w:r>
+        <w:rPr>
+          <w:rFonts w:ascii="Calibri" w:eastAsia="Calibri" w:hAnsi="Calibri" w:cs="Calibri"/>
+          <w:sz w:val="20"/>
+          <w:szCs w:val="20"/>
+        </w:rPr>
+        <w:t xml:space="preserve"> virtual address to physical address translation management in NACHOS.</w:t>
+      </w:r>
+    </w:p>
+    <w:p>
+      <w:pPr>
+        <w:numPr>
+          <w:ilvl w:val="0"/>
+          <w:numId w:val="6"/>
+        </w:numPr>
+        <w:tabs>
+          <w:tab w:val="right" w:pos="9720"/>
+        </w:tabs>
+        <w:spacing w:line="240" w:lineRule="auto"/>
+        <w:ind w:left="-90" w:right="-720" w:hanging="270"/>
+        <w:rPr>
+          <w:rFonts w:ascii="Calibri" w:eastAsia="Calibri" w:hAnsi="Calibri" w:cs="Calibri"/>
+          <w:sz w:val="20"/>
+          <w:szCs w:val="20"/>
+        </w:rPr>
+      </w:pPr>
+      <w:r>
+        <w:rPr>
+          <w:rFonts w:ascii="Calibri" w:eastAsia="Calibri" w:hAnsi="Calibri" w:cs="Calibri"/>
+          <w:sz w:val="20"/>
+          <w:szCs w:val="20"/>
+        </w:rPr>
+        <w:t xml:space="preserve">Built a ready queue and scheduler effectuated with the timer interrupt service routine in a </w:t>
+      </w:r>
+      <w:r>
+        <w:rPr>
+          <w:rFonts w:ascii="Calibri" w:eastAsia="Calibri" w:hAnsi="Calibri" w:cs="Calibri"/>
+          <w:b/>
+          <w:sz w:val="20"/>
+          <w:szCs w:val="20"/>
+        </w:rPr>
+        <w:t>multi-programming</w:t>
+      </w:r>
+      <w:r>
+        <w:rPr>
+          <w:rFonts w:ascii="Calibri" w:eastAsia="Calibri" w:hAnsi="Calibri" w:cs="Calibri"/>
+          <w:sz w:val="20"/>
+          <w:szCs w:val="20"/>
+        </w:rPr>
+        <w:t xml:space="preserve"> environment.</w:t>
+      </w:r>
+    </w:p>
+    <w:p>
+      <w:pPr>
+        <w:numPr>
+          <w:ilvl w:val="0"/>
+          <w:numId w:val="6"/>
+        </w:numPr>
+        <w:tabs>
+          <w:tab w:val="right" w:pos="9720"/>
+        </w:tabs>
+        <w:spacing w:line="240" w:lineRule="auto"/>
+        <w:ind w:left="-90" w:right="-720" w:hanging="270"/>
+        <w:rPr>
+          <w:rFonts w:ascii="Calibri" w:eastAsia="Calibri" w:hAnsi="Calibri" w:cs="Calibri"/>
+          <w:sz w:val="20"/>
+          <w:szCs w:val="20"/>
+        </w:rPr>
+      </w:pPr>
+      <w:r>
+        <w:rPr>
+          <w:rFonts w:ascii="Calibri" w:eastAsia="Calibri" w:hAnsi="Calibri" w:cs="Calibri"/>
+          <w:sz w:val="20"/>
+          <w:szCs w:val="20"/>
+        </w:rPr>
+        <w:t>Designed multiple scheduling algorithms for processes/threads with variable time quantum for performance comparison.</w:t>
+      </w:r>
+    </w:p>
+    <w:p>
+      <w:pPr>
+        <w:numPr>
+          <w:ilvl w:val="0"/>
+          <w:numId w:val="5"/>
+        </w:numPr>
+        <w:tabs>
+          <w:tab w:val="right" w:pos="9720"/>
+        </w:tabs>
+        <w:spacing w:line="240" w:lineRule="auto"/>
+        <w:ind w:left="-360" w:right="-720"/>
+        <w:jc w:val="both"/>
+        <w:rPr>
+          <w:rFonts w:ascii="Times New Roman" w:eastAsia="Times New Roman" w:hAnsi="Times New Roman" w:cs="Times New Roman"/>
+          <w:b/>
+          <w:sz w:val="16"/>
+          <w:szCs w:val="16"/>
+        </w:rPr>
+      </w:pPr>
+      <w:r>
+        <w:rPr>
+          <w:rFonts w:ascii="Calibri" w:eastAsia="Calibri" w:hAnsi="Calibri" w:cs="Calibri"/>
+          <w:b/>
+          <w:sz w:val="20"/>
+          <w:szCs w:val="20"/>
+          <w:u w:val="single"/>
+        </w:rPr>
+        <w:t xml:space="preserve">Structure Programming And Formal Methods                                                                                                                                 </w:t>
+      </w:r>
+      <w:proofErr w:type="gramStart"/>
+      <w:r>
+        <w:rPr>
+          <w:rFonts w:ascii="Calibri" w:eastAsia="Calibri" w:hAnsi="Calibri" w:cs="Calibri"/>
+          <w:b/>
+          <w:sz w:val="20"/>
+          <w:szCs w:val="20"/>
+          <w:u w:val="single"/>
+        </w:rPr>
+        <w:t xml:space="preserve">   (</w:t>
+      </w:r>
+      <w:proofErr w:type="gramEnd"/>
+      <w:r>
+        <w:rPr>
+          <w:rFonts w:ascii="Calibri" w:eastAsia="Calibri" w:hAnsi="Calibri" w:cs="Calibri"/>
+          <w:b/>
+          <w:sz w:val="20"/>
+          <w:szCs w:val="20"/>
+          <w:u w:val="single"/>
+        </w:rPr>
+        <w:t>Haskell)</w:t>
+      </w:r>
+    </w:p>
+    <w:p>
+      <w:pPr>
+        <w:numPr>
+          <w:ilvl w:val="0"/>
+          <w:numId w:val="11"/>
+        </w:numPr>
+        <w:tabs>
+          <w:tab w:val="right" w:pos="9720"/>
+        </w:tabs>
+        <w:spacing w:line="240" w:lineRule="auto"/>
+        <w:ind w:left="-90" w:right="-720" w:hanging="270"/>
+        <w:jc w:val="both"/>
+        <w:rPr>
+          <w:rFonts w:ascii="Calibri" w:eastAsia="Calibri" w:hAnsi="Calibri" w:cs="Calibri"/>
+          <w:sz w:val="20"/>
+          <w:szCs w:val="20"/>
+        </w:rPr>
+      </w:pPr>
+      <w:r>
+        <w:rPr>
+          <w:rFonts w:ascii="Calibri" w:eastAsia="Calibri" w:hAnsi="Calibri" w:cs="Calibri"/>
+          <w:sz w:val="20"/>
+          <w:szCs w:val="20"/>
+        </w:rPr>
+        <w:t xml:space="preserve">Built a property testing model for random/automatic </w:t>
+      </w:r>
+      <w:r>
+        <w:rPr>
+          <w:rFonts w:ascii="Calibri" w:eastAsia="Calibri" w:hAnsi="Calibri" w:cs="Calibri"/>
+          <w:b/>
+          <w:sz w:val="20"/>
+          <w:szCs w:val="20"/>
+        </w:rPr>
+        <w:t>property testing</w:t>
+      </w:r>
+      <w:r>
+        <w:rPr>
+          <w:rFonts w:ascii="Calibri" w:eastAsia="Calibri" w:hAnsi="Calibri" w:cs="Calibri"/>
+          <w:sz w:val="20"/>
+          <w:szCs w:val="20"/>
+        </w:rPr>
+        <w:t xml:space="preserve"> for the Haskell Programs.</w:t>
+      </w:r>
+    </w:p>
+    <w:p>
+      <w:pPr>
+        <w:numPr>
+          <w:ilvl w:val="0"/>
+          <w:numId w:val="11"/>
+        </w:numPr>
+        <w:tabs>
+          <w:tab w:val="right" w:pos="9720"/>
+        </w:tabs>
+        <w:spacing w:line="240" w:lineRule="auto"/>
+        <w:ind w:left="-90" w:right="-720" w:hanging="270"/>
+        <w:jc w:val="both"/>
+        <w:rPr>
+          <w:rFonts w:ascii="Calibri" w:eastAsia="Calibri" w:hAnsi="Calibri" w:cs="Calibri"/>
+          <w:sz w:val="20"/>
+          <w:szCs w:val="20"/>
+        </w:rPr>
+      </w:pPr>
+      <w:r>
+        <w:rPr>
+          <w:rFonts w:ascii="Calibri" w:eastAsia="Calibri" w:hAnsi="Calibri" w:cs="Calibri"/>
+          <w:sz w:val="20"/>
+          <w:szCs w:val="20"/>
+        </w:rPr>
+        <w:t xml:space="preserve">Plot a deep </w:t>
+      </w:r>
+      <w:r>
+        <w:rPr>
+          <w:rFonts w:ascii="Calibri" w:eastAsia="Calibri" w:hAnsi="Calibri" w:cs="Calibri"/>
+          <w:b/>
+          <w:sz w:val="20"/>
+          <w:szCs w:val="20"/>
+        </w:rPr>
+        <w:t>automated theorem proofer</w:t>
+      </w:r>
+      <w:r>
+        <w:rPr>
+          <w:rFonts w:ascii="Calibri" w:eastAsia="Calibri" w:hAnsi="Calibri" w:cs="Calibri"/>
+          <w:sz w:val="20"/>
+          <w:szCs w:val="20"/>
+        </w:rPr>
+        <w:t xml:space="preserve"> with the goal to express access control policies and their ramifications.  </w:t>
+      </w:r>
+    </w:p>
+    <w:p>
+      <w:pPr>
+        <w:numPr>
+          <w:ilvl w:val="0"/>
+          <w:numId w:val="11"/>
+        </w:numPr>
+        <w:tabs>
+          <w:tab w:val="right" w:pos="9720"/>
+        </w:tabs>
+        <w:spacing w:line="240" w:lineRule="auto"/>
+        <w:ind w:left="-90" w:right="-720" w:hanging="270"/>
+        <w:jc w:val="both"/>
+        <w:rPr>
+          <w:rFonts w:ascii="Calibri" w:eastAsia="Calibri" w:hAnsi="Calibri" w:cs="Calibri"/>
+          <w:sz w:val="20"/>
+          <w:szCs w:val="20"/>
+        </w:rPr>
+      </w:pPr>
+      <w:r>
+        <w:rPr>
+          <w:rFonts w:ascii="Calibri" w:eastAsia="Calibri" w:hAnsi="Calibri" w:cs="Calibri"/>
+          <w:sz w:val="20"/>
+          <w:szCs w:val="20"/>
+        </w:rPr>
+        <w:t>Utilized an access control matrix to determine the accessibility of requests made and set appropriate access controls.</w:t>
+      </w:r>
+    </w:p>
+    <w:p>
+      <w:pPr>
+        <w:numPr>
+          <w:ilvl w:val="0"/>
+          <w:numId w:val="11"/>
+        </w:numPr>
+        <w:tabs>
+          <w:tab w:val="right" w:pos="9720"/>
+        </w:tabs>
+        <w:spacing w:line="240" w:lineRule="auto"/>
+        <w:ind w:left="-90" w:right="-720" w:hanging="270"/>
+        <w:jc w:val="both"/>
+        <w:rPr>
+          <w:rFonts w:ascii="Calibri" w:eastAsia="Calibri" w:hAnsi="Calibri" w:cs="Calibri"/>
+          <w:sz w:val="20"/>
+          <w:szCs w:val="20"/>
+        </w:rPr>
+      </w:pPr>
+      <w:r>
+        <w:rPr>
+          <w:rFonts w:ascii="Calibri" w:eastAsia="Calibri" w:hAnsi="Calibri" w:cs="Calibri"/>
+          <w:sz w:val="20"/>
+          <w:szCs w:val="20"/>
+        </w:rPr>
+        <w:t xml:space="preserve">Bell-La </w:t>
+      </w:r>
+      <w:proofErr w:type="spellStart"/>
+      <w:r>
+        <w:rPr>
+          <w:rFonts w:ascii="Calibri" w:eastAsia="Calibri" w:hAnsi="Calibri" w:cs="Calibri"/>
+          <w:sz w:val="20"/>
+          <w:szCs w:val="20"/>
+        </w:rPr>
+        <w:t>Padula</w:t>
+      </w:r>
+      <w:proofErr w:type="spellEnd"/>
+      <w:r>
+        <w:rPr>
+          <w:rFonts w:ascii="Calibri" w:eastAsia="Calibri" w:hAnsi="Calibri" w:cs="Calibri"/>
+          <w:sz w:val="20"/>
+          <w:szCs w:val="20"/>
+        </w:rPr>
+        <w:t xml:space="preserve"> security </w:t>
+      </w:r>
+      <w:r>
+        <w:rPr>
+          <w:rFonts w:ascii="Calibri" w:eastAsia="Calibri" w:hAnsi="Calibri" w:cs="Calibri"/>
+          <w:sz w:val="20"/>
+          <w:szCs w:val="20"/>
+        </w:rPr>
+        <w:t>&amp;</w:t>
+      </w:r>
+      <w:r>
+        <w:rPr>
+          <w:rFonts w:ascii="Calibri" w:eastAsia="Calibri" w:hAnsi="Calibri" w:cs="Calibri"/>
+          <w:sz w:val="20"/>
+          <w:szCs w:val="20"/>
+        </w:rPr>
+        <w:t xml:space="preserve"> Biba Integrity model were used to determine the grant of requests</w:t>
+      </w:r>
+      <w:r>
+        <w:rPr>
+          <w:rFonts w:ascii="Calibri" w:eastAsia="Calibri" w:hAnsi="Calibri" w:cs="Calibri"/>
+          <w:sz w:val="20"/>
+          <w:szCs w:val="20"/>
+        </w:rPr>
+        <w:t xml:space="preserve"> to</w:t>
+      </w:r>
+      <w:r>
+        <w:t xml:space="preserve"> </w:t>
+      </w:r>
+      <w:r>
+        <w:rPr>
+          <w:rFonts w:ascii="Calibri" w:eastAsia="Calibri" w:hAnsi="Calibri" w:cs="Calibri"/>
+          <w:sz w:val="20"/>
+          <w:szCs w:val="20"/>
+        </w:rPr>
+        <w:t>ensure secure access controls</w:t>
+      </w:r>
+      <w:r>
+        <w:rPr>
+          <w:rFonts w:ascii="Calibri" w:eastAsia="Calibri" w:hAnsi="Calibri" w:cs="Calibri"/>
+          <w:sz w:val="20"/>
+          <w:szCs w:val="20"/>
+        </w:rPr>
+        <w:t>.</w:t>
       </w:r>
     </w:p>
     <w:p>
@@ -3488,7 +3717,7 @@
     </w:p>
     <w:sectPr>
       <w:pgSz w:w="12240" w:h="15840"/>
-      <w:pgMar w:top="431" w:right="1440" w:bottom="0" w:left="1440" w:header="0" w:footer="0" w:gutter="0"/>
+      <w:pgMar w:top="144" w:right="1440" w:bottom="0" w:left="1440" w:header="0" w:footer="0" w:gutter="0"/>
       <w:pgNumType w:start="1"/>
       <w:cols w:space="720"/>
     </w:sectPr>
@@ -5397,6 +5626,17 @@
       <w:shd w:val="clear" w:color="auto" w:fill="E1DFDD"/>
     </w:rPr>
   </w:style>
+  <w:style w:type="paragraph" w:styleId="ListParagraph">
+    <w:name w:val="List Paragraph"/>
+    <w:basedOn w:val="Normal"/>
+    <w:uiPriority w:val="34"/>
+    <w:qFormat/>
+    <w:rsid w:val="00B350DB"/>
+    <w:pPr>
+      <w:ind w:left="720"/>
+      <w:contextualSpacing/>
+    </w:pPr>
+  </w:style>
 </w:styles>
 </file>
 

</xml_diff>

<commit_message>
updated the bullet points
</commit_message>
<xml_diff>
--- a/Nilesh Bhoi Resume.docx
+++ b/Nilesh Bhoi Resume.docx
@@ -20,31 +20,41 @@
     <w:tbl>
       <w:tblPr>
         <w:tblStyle w:val="a"/>
-        <w:tblW w:w="10755" w:type="dxa"/>
+        <w:tblW w:w="10810" w:type="dxa"/>
         <w:tblInd w:w="-720" w:type="dxa"/>
         <w:tblBorders>
-          <w:top w:val="single" w:sz="8" w:space="0" w:color="FFFFFF"/>
-          <w:left w:val="single" w:sz="8" w:space="0" w:color="FFFFFF"/>
-          <w:bottom w:val="single" w:sz="8" w:space="0" w:color="FFFFFF"/>
-          <w:right w:val="single" w:sz="8" w:space="0" w:color="FFFFFF"/>
-          <w:insideH w:val="single" w:sz="8" w:space="0" w:color="FFFFFF"/>
-          <w:insideV w:val="single" w:sz="8" w:space="0" w:color="FFFFFF"/>
+          <w:top w:val="single" w:sz="8" w:space="0" w:color="FFFFFF" w:themeColor="background1"/>
+          <w:left w:val="single" w:sz="8" w:space="0" w:color="FFFFFF" w:themeColor="background1"/>
+          <w:bottom w:val="single" w:sz="8" w:space="0" w:color="FFFFFF" w:themeColor="background1"/>
+          <w:right w:val="single" w:sz="8" w:space="0" w:color="FFFFFF" w:themeColor="background1"/>
+          <w:insideH w:val="single" w:sz="8" w:space="0" w:color="FFFFFF" w:themeColor="background1"/>
+          <w:insideV w:val="single" w:sz="8" w:space="0" w:color="FFFFFF" w:themeColor="background1"/>
         </w:tblBorders>
         <w:tblLayout w:type="fixed"/>
+        <w:tblCellMar>
+          <w:top w:w="576" w:type="dxa"/>
+          <w:bottom w:w="0" w:type="dxa"/>
+        </w:tblCellMar>
         <w:tblLook w:val="0600" w:firstRow="0" w:lastRow="0" w:firstColumn="0" w:lastColumn="0" w:noHBand="1" w:noVBand="1"/>
       </w:tblPr>
       <w:tblGrid>
-        <w:gridCol w:w="3600"/>
-        <w:gridCol w:w="3585"/>
-        <w:gridCol w:w="3570"/>
+        <w:gridCol w:w="3618"/>
+        <w:gridCol w:w="3604"/>
+        <w:gridCol w:w="3588"/>
       </w:tblGrid>
       <w:tr>
         <w:trPr>
-          <w:trHeight w:val="1035"/>
+          <w:trHeight w:val="799"/>
         </w:trPr>
         <w:tc>
           <w:tcPr>
-            <w:tcW w:w="3600" w:type="dxa"/>
+            <w:tcW w:w="3618" w:type="dxa"/>
+            <w:tcBorders>
+              <w:top w:val="single" w:sz="8" w:space="0" w:color="FFFFFF" w:themeColor="background1"/>
+              <w:left w:val="single" w:sz="8" w:space="0" w:color="FFFFFF" w:themeColor="background1"/>
+              <w:bottom w:val="single" w:sz="8" w:space="0" w:color="FFFFFF" w:themeColor="background1"/>
+              <w:right w:val="single" w:sz="8" w:space="0" w:color="FFFFFF" w:themeColor="background1"/>
+            </w:tcBorders>
             <w:shd w:val="clear" w:color="auto" w:fill="auto"/>
             <w:tcMar>
               <w:top w:w="0" w:type="dxa"/>
@@ -52,7 +62,149 @@
               <w:bottom w:w="0" w:type="dxa"/>
               <w:right w:w="0" w:type="dxa"/>
             </w:tcMar>
-            <w:vAlign w:val="bottom"/>
+          </w:tcPr>
+          <w:p>
+            <w:pPr>
+              <w:tabs>
+                <w:tab w:val="right" w:pos="9720"/>
+              </w:tabs>
+              <w:ind w:right="-720"/>
+              <w:rPr>
+                <w:rFonts w:ascii="Calibri" w:eastAsia="Calibri" w:hAnsi="Calibri" w:cs="Calibri"/>
+                <w:b/>
+                <w:sz w:val="20"/>
+                <w:szCs w:val="20"/>
+              </w:rPr>
+            </w:pPr>
+          </w:p>
+          <w:p>
+            <w:pPr>
+              <w:tabs>
+                <w:tab w:val="right" w:pos="9720"/>
+              </w:tabs>
+              <w:ind w:right="-720"/>
+              <w:rPr>
+                <w:rFonts w:ascii="Calibri" w:eastAsia="Calibri" w:hAnsi="Calibri" w:cs="Calibri"/>
+                <w:b/>
+                <w:sz w:val="20"/>
+                <w:szCs w:val="20"/>
+              </w:rPr>
+            </w:pPr>
+          </w:p>
+        </w:tc>
+        <w:tc>
+          <w:tcPr>
+            <w:tcW w:w="3603" w:type="dxa"/>
+            <w:tcBorders>
+              <w:top w:val="single" w:sz="8" w:space="0" w:color="FFFFFF" w:themeColor="background1"/>
+              <w:left w:val="single" w:sz="8" w:space="0" w:color="FFFFFF" w:themeColor="background1"/>
+              <w:bottom w:val="single" w:sz="8" w:space="0" w:color="FFFFFF" w:themeColor="background1"/>
+              <w:right w:val="single" w:sz="8" w:space="0" w:color="FFFFFF" w:themeColor="background1"/>
+            </w:tcBorders>
+            <w:shd w:val="clear" w:color="auto" w:fill="auto"/>
+            <w:tcMar>
+              <w:top w:w="0" w:type="dxa"/>
+              <w:left w:w="0" w:type="dxa"/>
+              <w:bottom w:w="0" w:type="dxa"/>
+              <w:right w:w="0" w:type="dxa"/>
+            </w:tcMar>
+          </w:tcPr>
+          <w:p>
+            <w:pPr>
+              <w:widowControl w:val="0"/>
+              <w:pBdr>
+                <w:top w:val="nil"/>
+                <w:left w:val="nil"/>
+                <w:bottom w:val="nil"/>
+                <w:right w:val="nil"/>
+                <w:between w:val="nil"/>
+              </w:pBdr>
+              <w:spacing w:before="20" w:line="240" w:lineRule="auto"/>
+              <w:jc w:val="center"/>
+              <w:rPr>
+                <w:rFonts w:ascii="Calibri" w:eastAsia="Calibri" w:hAnsi="Calibri" w:cs="Calibri"/>
+                <w:b/>
+                <w:sz w:val="52"/>
+                <w:szCs w:val="52"/>
+              </w:rPr>
+            </w:pPr>
+            <w:r>
+              <w:rPr>
+                <w:rFonts w:ascii="Calibri" w:eastAsia="Calibri" w:hAnsi="Calibri" w:cs="Calibri"/>
+                <w:b/>
+                <w:sz w:val="54"/>
+                <w:szCs w:val="54"/>
+              </w:rPr>
+              <w:t xml:space="preserve">Nilesh </w:t>
+            </w:r>
+            <w:proofErr w:type="spellStart"/>
+            <w:r>
+              <w:rPr>
+                <w:rFonts w:ascii="Calibri" w:eastAsia="Calibri" w:hAnsi="Calibri" w:cs="Calibri"/>
+                <w:b/>
+                <w:sz w:val="54"/>
+                <w:szCs w:val="54"/>
+              </w:rPr>
+              <w:t>Bhoi</w:t>
+            </w:r>
+            <w:proofErr w:type="spellEnd"/>
+          </w:p>
+        </w:tc>
+        <w:tc>
+          <w:tcPr>
+            <w:tcW w:w="3588" w:type="dxa"/>
+            <w:tcBorders>
+              <w:top w:val="single" w:sz="8" w:space="0" w:color="FFFFFF" w:themeColor="background1"/>
+              <w:left w:val="single" w:sz="8" w:space="0" w:color="FFFFFF" w:themeColor="background1"/>
+              <w:bottom w:val="single" w:sz="8" w:space="0" w:color="FFFFFF" w:themeColor="background1"/>
+              <w:right w:val="single" w:sz="8" w:space="0" w:color="FFFFFF" w:themeColor="background1"/>
+            </w:tcBorders>
+            <w:shd w:val="clear" w:color="auto" w:fill="auto"/>
+            <w:tcMar>
+              <w:top w:w="0" w:type="dxa"/>
+              <w:left w:w="0" w:type="dxa"/>
+              <w:bottom w:w="0" w:type="dxa"/>
+              <w:right w:w="0" w:type="dxa"/>
+            </w:tcMar>
+          </w:tcPr>
+          <w:p>
+            <w:pPr>
+              <w:tabs>
+                <w:tab w:val="right" w:pos="9720"/>
+              </w:tabs>
+              <w:spacing w:line="240" w:lineRule="auto"/>
+              <w:ind w:left="-90" w:right="60"/>
+              <w:rPr>
+                <w:rFonts w:ascii="Calibri" w:eastAsia="Calibri" w:hAnsi="Calibri" w:cs="Calibri"/>
+                <w:b/>
+                <w:color w:val="0070C0"/>
+                <w:sz w:val="20"/>
+                <w:szCs w:val="20"/>
+              </w:rPr>
+            </w:pPr>
+          </w:p>
+        </w:tc>
+      </w:tr>
+      <w:tr>
+        <w:trPr>
+          <w:trHeight w:hRule="exact" w:val="288"/>
+        </w:trPr>
+        <w:tc>
+          <w:tcPr>
+            <w:tcW w:w="3618" w:type="dxa"/>
+            <w:tcBorders>
+              <w:top w:val="single" w:sz="8" w:space="0" w:color="FFFFFF" w:themeColor="background1"/>
+              <w:left w:val="single" w:sz="8" w:space="0" w:color="FFFFFF" w:themeColor="background1"/>
+              <w:bottom w:val="single" w:sz="8" w:space="0" w:color="FFFFFF" w:themeColor="background1"/>
+              <w:right w:val="single" w:sz="8" w:space="0" w:color="FFFFFF" w:themeColor="background1"/>
+            </w:tcBorders>
+            <w:shd w:val="clear" w:color="auto" w:fill="auto"/>
+            <w:tcMar>
+              <w:top w:w="0" w:type="dxa"/>
+              <w:left w:w="0" w:type="dxa"/>
+              <w:bottom w:w="0" w:type="dxa"/>
+              <w:right w:w="0" w:type="dxa"/>
+            </w:tcMar>
           </w:tcPr>
           <w:p>
             <w:pPr>
@@ -101,7 +253,13 @@
         </w:tc>
         <w:tc>
           <w:tcPr>
-            <w:tcW w:w="3585" w:type="dxa"/>
+            <w:tcW w:w="3603" w:type="dxa"/>
+            <w:tcBorders>
+              <w:top w:val="single" w:sz="8" w:space="0" w:color="FFFFFF" w:themeColor="background1"/>
+              <w:left w:val="single" w:sz="8" w:space="0" w:color="FFFFFF" w:themeColor="background1"/>
+              <w:bottom w:val="single" w:sz="8" w:space="0" w:color="FFFFFF" w:themeColor="background1"/>
+              <w:right w:val="single" w:sz="8" w:space="0" w:color="FFFFFF" w:themeColor="background1"/>
+            </w:tcBorders>
             <w:shd w:val="clear" w:color="auto" w:fill="auto"/>
             <w:tcMar>
               <w:top w:w="0" w:type="dxa"/>
@@ -109,7 +267,6 @@
               <w:bottom w:w="0" w:type="dxa"/>
               <w:right w:w="0" w:type="dxa"/>
             </w:tcMar>
-            <w:vAlign w:val="bottom"/>
           </w:tcPr>
           <w:p>
             <w:pPr>
@@ -122,39 +279,24 @@
                 <w:between w:val="nil"/>
               </w:pBdr>
               <w:spacing w:line="240" w:lineRule="auto"/>
-              <w:jc w:val="center"/>
               <w:rPr>
                 <w:rFonts w:ascii="Calibri" w:eastAsia="Calibri" w:hAnsi="Calibri" w:cs="Calibri"/>
                 <w:b/>
-                <w:sz w:val="60"/>
-                <w:szCs w:val="60"/>
+                <w:sz w:val="15"/>
+                <w:szCs w:val="15"/>
               </w:rPr>
             </w:pPr>
-            <w:r>
-              <w:rPr>
-                <w:rFonts w:ascii="Calibri" w:eastAsia="Calibri" w:hAnsi="Calibri" w:cs="Calibri"/>
-                <w:b/>
-                <w:sz w:val="60"/>
-                <w:szCs w:val="60"/>
-              </w:rPr>
-              <w:t xml:space="preserve">Nilesh </w:t>
-            </w:r>
-            <w:proofErr w:type="spellStart"/>
-            <w:r>
-              <w:rPr>
-                <w:rFonts w:ascii="Calibri" w:eastAsia="Calibri" w:hAnsi="Calibri" w:cs="Calibri"/>
-                <w:b/>
-                <w:sz w:val="60"/>
-                <w:szCs w:val="60"/>
-              </w:rPr>
-              <w:t>Bhoi</w:t>
-            </w:r>
-            <w:proofErr w:type="spellEnd"/>
           </w:p>
         </w:tc>
         <w:tc>
           <w:tcPr>
-            <w:tcW w:w="3570" w:type="dxa"/>
+            <w:tcW w:w="3588" w:type="dxa"/>
+            <w:tcBorders>
+              <w:top w:val="single" w:sz="8" w:space="0" w:color="FFFFFF" w:themeColor="background1"/>
+              <w:left w:val="single" w:sz="8" w:space="0" w:color="FFFFFF" w:themeColor="background1"/>
+              <w:bottom w:val="single" w:sz="8" w:space="0" w:color="FFFFFF" w:themeColor="background1"/>
+              <w:right w:val="single" w:sz="8" w:space="0" w:color="FFFFFF" w:themeColor="background1"/>
+            </w:tcBorders>
             <w:shd w:val="clear" w:color="auto" w:fill="auto"/>
             <w:tcMar>
               <w:top w:w="0" w:type="dxa"/>
@@ -162,24 +304,7 @@
               <w:bottom w:w="0" w:type="dxa"/>
               <w:right w:w="0" w:type="dxa"/>
             </w:tcMar>
-            <w:vAlign w:val="bottom"/>
           </w:tcPr>
-          <w:p>
-            <w:pPr>
-              <w:tabs>
-                <w:tab w:val="right" w:pos="9720"/>
-              </w:tabs>
-              <w:spacing w:line="240" w:lineRule="auto"/>
-              <w:ind w:left="-90" w:right="60"/>
-              <w:rPr>
-                <w:rFonts w:ascii="Calibri" w:eastAsia="Calibri" w:hAnsi="Calibri" w:cs="Calibri"/>
-                <w:b/>
-                <w:color w:val="0070C0"/>
-                <w:sz w:val="20"/>
-                <w:szCs w:val="20"/>
-              </w:rPr>
-            </w:pPr>
-          </w:p>
           <w:p>
             <w:pPr>
               <w:tabs>
@@ -194,39 +319,35 @@
                 <w:szCs w:val="20"/>
               </w:rPr>
             </w:pPr>
-            <w:hyperlink r:id="rId6">
+            <w:hyperlink r:id="rId6" w:history="1">
               <w:r>
                 <w:rPr>
+                  <w:rStyle w:val="Hyperlink"/>
                   <w:rFonts w:ascii="Calibri" w:eastAsia="Calibri" w:hAnsi="Calibri" w:cs="Calibri"/>
                   <w:color w:val="0070C0"/>
                   <w:sz w:val="20"/>
                   <w:szCs w:val="20"/>
-                  <w:u w:val="single"/>
                 </w:rPr>
-                <w:t>nilesh507@gmail.co</w:t>
+                <w:t>nilesh507@gmail.com</w:t>
               </w:r>
             </w:hyperlink>
-            <w:r>
-              <w:rPr>
-                <w:rFonts w:ascii="Calibri" w:eastAsia="Calibri" w:hAnsi="Calibri" w:cs="Calibri"/>
-                <w:color w:val="0070C0"/>
-                <w:sz w:val="20"/>
-                <w:szCs w:val="20"/>
-                <w:u w:val="single"/>
-              </w:rPr>
-              <w:t>m</w:t>
-            </w:r>
           </w:p>
         </w:tc>
       </w:tr>
       <w:tr>
         <w:trPr>
-          <w:trHeight w:val="400"/>
+          <w:trHeight w:val="402"/>
         </w:trPr>
         <w:tc>
           <w:tcPr>
-            <w:tcW w:w="7185" w:type="dxa"/>
+            <w:tcW w:w="7222" w:type="dxa"/>
             <w:gridSpan w:val="2"/>
+            <w:tcBorders>
+              <w:top w:val="single" w:sz="8" w:space="0" w:color="FFFFFF" w:themeColor="background1"/>
+              <w:left w:val="single" w:sz="8" w:space="0" w:color="FFFFFF" w:themeColor="background1"/>
+              <w:bottom w:val="single" w:sz="8" w:space="0" w:color="FFFFFF" w:themeColor="background1"/>
+              <w:right w:val="single" w:sz="8" w:space="0" w:color="FFFFFF" w:themeColor="background1"/>
+            </w:tcBorders>
             <w:shd w:val="clear" w:color="auto" w:fill="auto"/>
             <w:tcMar>
               <w:top w:w="0" w:type="dxa"/>
@@ -282,7 +403,13 @@
         </w:tc>
         <w:tc>
           <w:tcPr>
-            <w:tcW w:w="3570" w:type="dxa"/>
+            <w:tcW w:w="3588" w:type="dxa"/>
+            <w:tcBorders>
+              <w:top w:val="single" w:sz="8" w:space="0" w:color="FFFFFF" w:themeColor="background1"/>
+              <w:left w:val="single" w:sz="8" w:space="0" w:color="FFFFFF" w:themeColor="background1"/>
+              <w:bottom w:val="single" w:sz="8" w:space="0" w:color="FFFFFF" w:themeColor="background1"/>
+              <w:right w:val="single" w:sz="8" w:space="0" w:color="FFFFFF" w:themeColor="background1"/>
+            </w:tcBorders>
             <w:shd w:val="clear" w:color="auto" w:fill="auto"/>
             <w:tcMar>
               <w:top w:w="0" w:type="dxa"/>
@@ -985,7 +1112,33 @@
           <w:sz w:val="20"/>
           <w:szCs w:val="20"/>
         </w:rPr>
-        <w:t xml:space="preserve"> notebook, Spyder.</w:t>
+        <w:t xml:space="preserve"> notebook, Spyder</w:t>
+      </w:r>
+      <w:r>
+        <w:rPr>
+          <w:rFonts w:ascii="Calibri" w:eastAsia="Calibri" w:hAnsi="Calibri" w:cs="Calibri"/>
+          <w:sz w:val="20"/>
+          <w:szCs w:val="20"/>
+        </w:rPr>
+        <w:t xml:space="preserve">, </w:t>
+      </w:r>
+      <w:proofErr w:type="spellStart"/>
+      <w:r>
+        <w:rPr>
+          <w:rFonts w:ascii="Calibri" w:eastAsia="Calibri" w:hAnsi="Calibri" w:cs="Calibri"/>
+          <w:sz w:val="20"/>
+          <w:szCs w:val="20"/>
+        </w:rPr>
+        <w:t>Colab</w:t>
+      </w:r>
+      <w:proofErr w:type="spellEnd"/>
+      <w:r>
+        <w:rPr>
+          <w:rFonts w:ascii="Calibri" w:eastAsia="Calibri" w:hAnsi="Calibri" w:cs="Calibri"/>
+          <w:sz w:val="20"/>
+          <w:szCs w:val="20"/>
+        </w:rPr>
+        <w:t>.</w:t>
       </w:r>
     </w:p>
     <w:p>
@@ -1200,24 +1353,14 @@
           <w:szCs w:val="16"/>
         </w:rPr>
       </w:pPr>
-      <w:proofErr w:type="gramStart"/>
-      <w:r>
-        <w:rPr>
-          <w:rFonts w:ascii="Calibri" w:eastAsia="Calibri" w:hAnsi="Calibri" w:cs="Calibri"/>
-          <w:sz w:val="20"/>
-          <w:szCs w:val="20"/>
-        </w:rPr>
-        <w:t>P</w:t>
-      </w:r>
-      <w:r>
-        <w:rPr>
-          <w:rFonts w:ascii="Calibri" w:eastAsia="Calibri" w:hAnsi="Calibri" w:cs="Calibri"/>
-          <w:sz w:val="20"/>
-          <w:szCs w:val="20"/>
-        </w:rPr>
-        <w:t>roviding assistance</w:t>
-      </w:r>
-      <w:proofErr w:type="gramEnd"/>
+      <w:r>
+        <w:rPr>
+          <w:rFonts w:ascii="Calibri" w:eastAsia="Calibri" w:hAnsi="Calibri" w:cs="Calibri"/>
+          <w:sz w:val="20"/>
+          <w:szCs w:val="20"/>
+        </w:rPr>
+        <w:t>Aiding</w:t>
+      </w:r>
       <w:r>
         <w:rPr>
           <w:rFonts w:ascii="Calibri" w:eastAsia="Calibri" w:hAnsi="Calibri" w:cs="Calibri"/>
@@ -1418,15 +1561,16 @@
     </w:p>
     <w:p>
       <w:pPr>
+        <w:pStyle w:val="ListParagraph"/>
         <w:numPr>
           <w:ilvl w:val="0"/>
-          <w:numId w:val="2"/>
+          <w:numId w:val="18"/>
         </w:numPr>
         <w:tabs>
           <w:tab w:val="right" w:pos="9720"/>
         </w:tabs>
         <w:spacing w:line="240" w:lineRule="auto"/>
-        <w:ind w:left="-90" w:right="-720" w:hanging="270"/>
+        <w:ind w:left="-180" w:right="-720" w:hanging="180"/>
         <w:jc w:val="both"/>
         <w:rPr>
           <w:rFonts w:ascii="Calibri" w:eastAsia="Calibri" w:hAnsi="Calibri" w:cs="Calibri"/>
@@ -1440,44 +1584,21 @@
           <w:sz w:val="20"/>
           <w:szCs w:val="20"/>
         </w:rPr>
-        <w:t>Employed deep learning techniques to predict the price of cryptocurrencies</w:t>
-      </w:r>
-      <w:r>
-        <w:rPr>
-          <w:rFonts w:ascii="Calibri" w:eastAsia="Calibri" w:hAnsi="Calibri" w:cs="Calibri"/>
-          <w:sz w:val="20"/>
-          <w:szCs w:val="20"/>
-        </w:rPr>
-        <w:t>-(Bitcoin)</w:t>
-      </w:r>
-      <w:r>
-        <w:rPr>
-          <w:rFonts w:ascii="Calibri" w:eastAsia="Calibri" w:hAnsi="Calibri" w:cs="Calibri"/>
-          <w:sz w:val="20"/>
-          <w:szCs w:val="20"/>
-        </w:rPr>
-        <w:t xml:space="preserve"> to gain insights into future market trends.</w:t>
-      </w:r>
-      <w:r>
-        <w:rPr>
-          <w:rFonts w:ascii="Calibri" w:eastAsia="Calibri" w:hAnsi="Calibri" w:cs="Calibri"/>
-          <w:sz w:val="20"/>
-          <w:szCs w:val="20"/>
-        </w:rPr>
-        <w:t xml:space="preserve"> </w:t>
+        <w:t xml:space="preserve">Employed deep learning techniques to predict the price of cryptocurrencies-(Bitcoin) to gain insights into future market trends. </w:t>
       </w:r>
     </w:p>
     <w:p>
       <w:pPr>
+        <w:pStyle w:val="ListParagraph"/>
         <w:numPr>
           <w:ilvl w:val="0"/>
-          <w:numId w:val="2"/>
+          <w:numId w:val="18"/>
         </w:numPr>
         <w:tabs>
           <w:tab w:val="right" w:pos="9720"/>
         </w:tabs>
         <w:spacing w:line="240" w:lineRule="auto"/>
-        <w:ind w:left="-90" w:right="-720" w:hanging="270"/>
+        <w:ind w:left="-180" w:right="-720" w:hanging="180"/>
         <w:jc w:val="both"/>
         <w:rPr>
           <w:rFonts w:ascii="Calibri" w:eastAsia="Calibri" w:hAnsi="Calibri" w:cs="Calibri"/>
@@ -1624,15 +1745,16 @@
     </w:p>
     <w:p>
       <w:pPr>
+        <w:pStyle w:val="ListParagraph"/>
         <w:numPr>
           <w:ilvl w:val="0"/>
-          <w:numId w:val="10"/>
+          <w:numId w:val="17"/>
         </w:numPr>
         <w:tabs>
           <w:tab w:val="right" w:pos="9720"/>
         </w:tabs>
         <w:spacing w:line="240" w:lineRule="auto"/>
-        <w:ind w:left="-90" w:right="-720" w:hanging="270"/>
+        <w:ind w:left="-180" w:right="-720" w:hanging="180"/>
         <w:jc w:val="both"/>
         <w:rPr>
           <w:rFonts w:ascii="Calibri" w:eastAsia="Calibri" w:hAnsi="Calibri" w:cs="Calibri"/>
@@ -1664,28 +1786,21 @@
           <w:sz w:val="20"/>
           <w:szCs w:val="20"/>
         </w:rPr>
-        <w:t xml:space="preserve"> pattern</w:t>
-      </w:r>
-      <w:r>
-        <w:rPr>
-          <w:rFonts w:ascii="Calibri" w:eastAsia="Calibri" w:hAnsi="Calibri" w:cs="Calibri"/>
-          <w:sz w:val="20"/>
-          <w:szCs w:val="20"/>
-        </w:rPr>
-        <w:t>.</w:t>
+        <w:t xml:space="preserve"> pattern.</w:t>
       </w:r>
     </w:p>
     <w:p>
       <w:pPr>
+        <w:pStyle w:val="ListParagraph"/>
         <w:numPr>
           <w:ilvl w:val="0"/>
-          <w:numId w:val="10"/>
+          <w:numId w:val="17"/>
         </w:numPr>
         <w:tabs>
           <w:tab w:val="right" w:pos="9720"/>
         </w:tabs>
         <w:spacing w:line="240" w:lineRule="auto"/>
-        <w:ind w:left="-90" w:right="-720" w:hanging="270"/>
+        <w:ind w:left="-180" w:right="-720" w:hanging="180"/>
         <w:jc w:val="both"/>
         <w:rPr>
           <w:rFonts w:ascii="Calibri" w:eastAsia="Calibri" w:hAnsi="Calibri" w:cs="Calibri"/>
@@ -1699,15 +1814,7 @@
           <w:sz w:val="20"/>
           <w:szCs w:val="20"/>
         </w:rPr>
-        <w:t>F</w:t>
-      </w:r>
-      <w:r>
-        <w:rPr>
-          <w:rFonts w:ascii="Calibri" w:eastAsia="Calibri" w:hAnsi="Calibri" w:cs="Calibri"/>
-          <w:sz w:val="20"/>
-          <w:szCs w:val="20"/>
-        </w:rPr>
-        <w:t xml:space="preserve">eaturing three layers of security checks implemented using </w:t>
+        <w:t xml:space="preserve">Featuring three layers of security checks implemented using </w:t>
       </w:r>
       <w:proofErr w:type="spellStart"/>
       <w:r>
@@ -1727,28 +1834,21 @@
           <w:sz w:val="20"/>
           <w:szCs w:val="20"/>
         </w:rPr>
-        <w:t xml:space="preserve"> for enhanced protection.</w:t>
-      </w:r>
-      <w:r>
-        <w:rPr>
-          <w:rFonts w:ascii="Calibri" w:eastAsia="Calibri" w:hAnsi="Calibri" w:cs="Calibri"/>
-          <w:sz w:val="20"/>
-          <w:szCs w:val="20"/>
-        </w:rPr>
-        <w:t xml:space="preserve"> </w:t>
+        <w:t xml:space="preserve"> for enhanced protection. </w:t>
       </w:r>
     </w:p>
     <w:p>
       <w:pPr>
+        <w:pStyle w:val="ListParagraph"/>
         <w:numPr>
           <w:ilvl w:val="0"/>
-          <w:numId w:val="10"/>
+          <w:numId w:val="17"/>
         </w:numPr>
         <w:tabs>
           <w:tab w:val="right" w:pos="9720"/>
         </w:tabs>
         <w:spacing w:line="240" w:lineRule="auto"/>
-        <w:ind w:left="-90" w:right="-720" w:hanging="270"/>
+        <w:ind w:left="-180" w:right="-720" w:hanging="180"/>
         <w:jc w:val="both"/>
         <w:rPr>
           <w:rFonts w:ascii="Calibri" w:eastAsia="Calibri" w:hAnsi="Calibri" w:cs="Calibri"/>
@@ -1801,15 +1901,16 @@
     </w:p>
     <w:p>
       <w:pPr>
+        <w:pStyle w:val="ListParagraph"/>
         <w:numPr>
           <w:ilvl w:val="0"/>
-          <w:numId w:val="7"/>
+          <w:numId w:val="17"/>
         </w:numPr>
         <w:tabs>
           <w:tab w:val="right" w:pos="9720"/>
         </w:tabs>
         <w:spacing w:line="240" w:lineRule="auto"/>
-        <w:ind w:left="-90" w:right="-720" w:hanging="270"/>
+        <w:ind w:left="-180" w:right="-720" w:hanging="180"/>
         <w:jc w:val="both"/>
         <w:rPr>
           <w:rFonts w:ascii="Calibri" w:eastAsia="Calibri" w:hAnsi="Calibri" w:cs="Calibri"/>
@@ -1828,15 +1929,16 @@
     </w:p>
     <w:p>
       <w:pPr>
+        <w:pStyle w:val="ListParagraph"/>
         <w:numPr>
           <w:ilvl w:val="0"/>
-          <w:numId w:val="7"/>
+          <w:numId w:val="17"/>
         </w:numPr>
         <w:tabs>
           <w:tab w:val="right" w:pos="9720"/>
         </w:tabs>
         <w:spacing w:line="240" w:lineRule="auto"/>
-        <w:ind w:left="-90" w:right="-720" w:hanging="270"/>
+        <w:ind w:left="-180" w:right="-720" w:hanging="180"/>
         <w:jc w:val="both"/>
         <w:rPr>
           <w:rFonts w:ascii="Calibri" w:eastAsia="Calibri" w:hAnsi="Calibri" w:cs="Calibri"/>
@@ -1886,15 +1988,7 @@
           <w:sz w:val="20"/>
           <w:szCs w:val="20"/>
         </w:rPr>
-        <w:t>.</w:t>
-      </w:r>
-      <w:r>
-        <w:rPr>
-          <w:rFonts w:ascii="Calibri" w:eastAsia="Calibri" w:hAnsi="Calibri" w:cs="Calibri"/>
-          <w:sz w:val="20"/>
-          <w:szCs w:val="20"/>
-        </w:rPr>
-        <w:t xml:space="preserve"> </w:t>
+        <w:t xml:space="preserve">. </w:t>
       </w:r>
     </w:p>
     <w:p>
@@ -1973,15 +2067,16 @@
     </w:p>
     <w:p>
       <w:pPr>
+        <w:pStyle w:val="ListParagraph"/>
         <w:numPr>
           <w:ilvl w:val="0"/>
-          <w:numId w:val="1"/>
+          <w:numId w:val="16"/>
         </w:numPr>
         <w:tabs>
           <w:tab w:val="right" w:pos="9720"/>
         </w:tabs>
         <w:spacing w:line="240" w:lineRule="auto"/>
-        <w:ind w:left="-90" w:right="-720" w:hanging="270"/>
+        <w:ind w:left="-180" w:right="-720" w:hanging="180"/>
         <w:jc w:val="both"/>
         <w:rPr>
           <w:rFonts w:ascii="Calibri" w:eastAsia="Calibri" w:hAnsi="Calibri" w:cs="Calibri"/>
@@ -2016,15 +2111,16 @@
     </w:p>
     <w:p>
       <w:pPr>
+        <w:pStyle w:val="ListParagraph"/>
         <w:numPr>
           <w:ilvl w:val="0"/>
-          <w:numId w:val="1"/>
+          <w:numId w:val="16"/>
         </w:numPr>
         <w:tabs>
           <w:tab w:val="right" w:pos="9720"/>
         </w:tabs>
         <w:spacing w:line="240" w:lineRule="auto"/>
-        <w:ind w:left="-90" w:right="-720" w:hanging="270"/>
+        <w:ind w:left="-180" w:right="-720" w:hanging="180"/>
         <w:jc w:val="both"/>
         <w:rPr>
           <w:rFonts w:ascii="Calibri" w:eastAsia="Calibri" w:hAnsi="Calibri" w:cs="Calibri"/>
@@ -2061,15 +2157,16 @@
     </w:p>
     <w:p>
       <w:pPr>
+        <w:pStyle w:val="ListParagraph"/>
         <w:numPr>
           <w:ilvl w:val="0"/>
-          <w:numId w:val="1"/>
+          <w:numId w:val="16"/>
         </w:numPr>
         <w:tabs>
           <w:tab w:val="right" w:pos="9720"/>
         </w:tabs>
         <w:spacing w:line="240" w:lineRule="auto"/>
-        <w:ind w:left="-90" w:right="-720" w:hanging="270"/>
+        <w:ind w:left="-180" w:right="-720" w:hanging="180"/>
         <w:jc w:val="both"/>
         <w:rPr>
           <w:rFonts w:ascii="Calibri" w:eastAsia="Calibri" w:hAnsi="Calibri" w:cs="Calibri"/>
@@ -2101,28 +2198,21 @@
           <w:sz w:val="20"/>
           <w:szCs w:val="20"/>
         </w:rPr>
-        <w:t>, and vice versa for decryption</w:t>
-      </w:r>
-      <w:r>
-        <w:rPr>
-          <w:rFonts w:ascii="Calibri" w:eastAsia="Calibri" w:hAnsi="Calibri" w:cs="Calibri"/>
-          <w:sz w:val="20"/>
-          <w:szCs w:val="20"/>
-        </w:rPr>
-        <w:t>.</w:t>
+        <w:t>, and vice versa for decryption.</w:t>
       </w:r>
     </w:p>
     <w:p>
       <w:pPr>
+        <w:pStyle w:val="ListParagraph"/>
         <w:numPr>
           <w:ilvl w:val="0"/>
-          <w:numId w:val="1"/>
+          <w:numId w:val="16"/>
         </w:numPr>
         <w:tabs>
           <w:tab w:val="right" w:pos="9720"/>
         </w:tabs>
         <w:spacing w:line="240" w:lineRule="auto"/>
-        <w:ind w:left="-90" w:right="-720" w:hanging="270"/>
+        <w:ind w:left="-180" w:right="-720" w:hanging="180"/>
         <w:jc w:val="both"/>
         <w:rPr>
           <w:rFonts w:ascii="Calibri" w:eastAsia="Calibri" w:hAnsi="Calibri" w:cs="Calibri"/>
@@ -2241,15 +2331,16 @@
     </w:p>
     <w:p>
       <w:pPr>
+        <w:pStyle w:val="ListParagraph"/>
         <w:numPr>
           <w:ilvl w:val="0"/>
-          <w:numId w:val="3"/>
+          <w:numId w:val="15"/>
         </w:numPr>
         <w:tabs>
           <w:tab w:val="right" w:pos="9720"/>
         </w:tabs>
         <w:spacing w:line="240" w:lineRule="auto"/>
-        <w:ind w:left="-90" w:right="-720" w:hanging="270"/>
+        <w:ind w:left="-180" w:right="-720" w:hanging="180"/>
         <w:jc w:val="both"/>
         <w:rPr>
           <w:rFonts w:ascii="Calibri" w:eastAsia="Calibri" w:hAnsi="Calibri" w:cs="Calibri"/>
@@ -2263,20 +2354,29 @@
           <w:sz w:val="20"/>
           <w:szCs w:val="20"/>
         </w:rPr>
-        <w:t>Developed a movie review application that allows users to search for and discover new films</w:t>
+        <w:t xml:space="preserve">Developed a movie review application that allows users to search for and discover new </w:t>
+      </w:r>
+      <w:r>
+        <w:rPr>
+          <w:rFonts w:ascii="Calibri" w:eastAsia="Calibri" w:hAnsi="Calibri" w:cs="Calibri"/>
+          <w:sz w:val="20"/>
+          <w:szCs w:val="20"/>
+        </w:rPr>
+        <w:t>movies.</w:t>
       </w:r>
     </w:p>
     <w:p>
       <w:pPr>
+        <w:pStyle w:val="ListParagraph"/>
         <w:numPr>
           <w:ilvl w:val="0"/>
-          <w:numId w:val="3"/>
+          <w:numId w:val="15"/>
         </w:numPr>
         <w:tabs>
           <w:tab w:val="right" w:pos="9720"/>
         </w:tabs>
         <w:spacing w:line="240" w:lineRule="auto"/>
-        <w:ind w:left="-90" w:right="-720" w:hanging="270"/>
+        <w:ind w:left="-180" w:right="-720" w:hanging="180"/>
         <w:jc w:val="both"/>
         <w:rPr>
           <w:rFonts w:ascii="Calibri" w:eastAsia="Calibri" w:hAnsi="Calibri" w:cs="Calibri"/>
@@ -2290,60 +2390,21 @@
           <w:sz w:val="20"/>
           <w:szCs w:val="20"/>
         </w:rPr>
-        <w:t>With</w:t>
-      </w:r>
-      <w:r>
-        <w:rPr>
-          <w:rFonts w:ascii="Calibri" w:eastAsia="Calibri" w:hAnsi="Calibri" w:cs="Calibri"/>
-          <w:sz w:val="20"/>
-          <w:szCs w:val="20"/>
-        </w:rPr>
-        <w:t xml:space="preserve"> add and remove </w:t>
-      </w:r>
-      <w:r>
-        <w:rPr>
-          <w:rFonts w:ascii="Calibri" w:eastAsia="Calibri" w:hAnsi="Calibri" w:cs="Calibri"/>
-          <w:sz w:val="20"/>
-          <w:szCs w:val="20"/>
-        </w:rPr>
-        <w:t xml:space="preserve">functionality added to </w:t>
-      </w:r>
-      <w:r>
-        <w:rPr>
-          <w:rFonts w:ascii="Calibri" w:eastAsia="Calibri" w:hAnsi="Calibri" w:cs="Calibri"/>
-          <w:sz w:val="20"/>
-          <w:szCs w:val="20"/>
-        </w:rPr>
-        <w:t xml:space="preserve">them </w:t>
-      </w:r>
-      <w:r>
-        <w:rPr>
-          <w:rFonts w:ascii="Calibri" w:eastAsia="Calibri" w:hAnsi="Calibri" w:cs="Calibri"/>
-          <w:sz w:val="20"/>
-          <w:szCs w:val="20"/>
-        </w:rPr>
-        <w:t>in a</w:t>
-      </w:r>
-      <w:r>
-        <w:rPr>
-          <w:rFonts w:ascii="Calibri" w:eastAsia="Calibri" w:hAnsi="Calibri" w:cs="Calibri"/>
-          <w:sz w:val="20"/>
-          <w:szCs w:val="20"/>
-        </w:rPr>
-        <w:t xml:space="preserve"> personal favorites list.</w:t>
+        <w:t>With add and remove functionality added to them in a personal favorites list.</w:t>
       </w:r>
     </w:p>
     <w:p>
       <w:pPr>
+        <w:pStyle w:val="ListParagraph"/>
         <w:numPr>
           <w:ilvl w:val="0"/>
-          <w:numId w:val="3"/>
+          <w:numId w:val="15"/>
         </w:numPr>
         <w:tabs>
           <w:tab w:val="right" w:pos="9720"/>
         </w:tabs>
         <w:spacing w:line="240" w:lineRule="auto"/>
-        <w:ind w:left="-90" w:right="-720" w:hanging="270"/>
+        <w:ind w:left="-180" w:right="-720" w:hanging="180"/>
         <w:jc w:val="both"/>
         <w:rPr>
           <w:rFonts w:ascii="Calibri" w:eastAsia="Calibri" w:hAnsi="Calibri" w:cs="Calibri"/>
@@ -2374,31 +2435,7 @@
           <w:sz w:val="20"/>
           <w:szCs w:val="20"/>
         </w:rPr>
-        <w:t>-</w:t>
-      </w:r>
-      <w:r>
-        <w:rPr>
-          <w:rFonts w:ascii="Calibri" w:eastAsia="Calibri" w:hAnsi="Calibri" w:cs="Calibri"/>
-          <w:sz w:val="20"/>
-          <w:szCs w:val="20"/>
-        </w:rPr>
-        <w:t>OMDB to retrieve movie information and data</w:t>
-      </w:r>
-      <w:r>
-        <w:rPr>
-          <w:rFonts w:ascii="Calibri" w:eastAsia="Calibri" w:hAnsi="Calibri" w:cs="Calibri"/>
-          <w:sz w:val="20"/>
-          <w:szCs w:val="20"/>
-        </w:rPr>
-        <w:t xml:space="preserve"> for the movies</w:t>
-      </w:r>
-      <w:r>
-        <w:rPr>
-          <w:rFonts w:ascii="Calibri" w:eastAsia="Calibri" w:hAnsi="Calibri" w:cs="Calibri"/>
-          <w:sz w:val="20"/>
-          <w:szCs w:val="20"/>
-        </w:rPr>
-        <w:t>.</w:t>
+        <w:t>-OMDB to retrieve movie information and data for the movies.</w:t>
       </w:r>
     </w:p>
     <w:p>
@@ -2488,15 +2525,16 @@
     </w:p>
     <w:p>
       <w:pPr>
+        <w:pStyle w:val="ListParagraph"/>
         <w:numPr>
           <w:ilvl w:val="0"/>
-          <w:numId w:val="3"/>
+          <w:numId w:val="8"/>
         </w:numPr>
         <w:tabs>
           <w:tab w:val="right" w:pos="9720"/>
         </w:tabs>
         <w:spacing w:line="240" w:lineRule="auto"/>
-        <w:ind w:left="-90" w:right="-720" w:hanging="270"/>
+        <w:ind w:left="-180" w:right="-720" w:hanging="180"/>
         <w:jc w:val="both"/>
         <w:rPr>
           <w:rFonts w:ascii="Calibri" w:eastAsia="Calibri" w:hAnsi="Calibri" w:cs="Calibri"/>
@@ -2549,15 +2587,16 @@
     </w:p>
     <w:p>
       <w:pPr>
+        <w:pStyle w:val="ListParagraph"/>
         <w:numPr>
           <w:ilvl w:val="0"/>
-          <w:numId w:val="3"/>
+          <w:numId w:val="14"/>
         </w:numPr>
         <w:tabs>
           <w:tab w:val="right" w:pos="9720"/>
         </w:tabs>
         <w:spacing w:line="240" w:lineRule="auto"/>
-        <w:ind w:left="-90" w:right="-720" w:hanging="270"/>
+        <w:ind w:left="-180" w:right="-720" w:hanging="180"/>
         <w:jc w:val="both"/>
         <w:rPr>
           <w:rFonts w:ascii="Calibri" w:eastAsia="Calibri" w:hAnsi="Calibri" w:cs="Calibri"/>
@@ -2628,15 +2667,16 @@
     </w:p>
     <w:p>
       <w:pPr>
+        <w:pStyle w:val="ListParagraph"/>
         <w:numPr>
-          <w:ilvl w:val="1"/>
-          <w:numId w:val="5"/>
+          <w:ilvl w:val="0"/>
+          <w:numId w:val="13"/>
         </w:numPr>
         <w:tabs>
           <w:tab w:val="right" w:pos="9720"/>
         </w:tabs>
         <w:spacing w:line="240" w:lineRule="auto"/>
-        <w:ind w:left="-90" w:right="-720" w:hanging="270"/>
+        <w:ind w:left="-180" w:right="-720" w:hanging="180"/>
         <w:rPr>
           <w:rFonts w:ascii="Calibri" w:eastAsia="Calibri" w:hAnsi="Calibri" w:cs="Calibri"/>
           <w:sz w:val="20"/>
@@ -2665,23 +2705,7 @@
           <w:sz w:val="20"/>
           <w:szCs w:val="20"/>
         </w:rPr>
-        <w:t xml:space="preserve"> schedule them using </w:t>
-      </w:r>
-      <w:r>
-        <w:rPr>
-          <w:rFonts w:ascii="Calibri" w:eastAsia="Calibri" w:hAnsi="Calibri" w:cs="Calibri"/>
-          <w:sz w:val="20"/>
-          <w:szCs w:val="20"/>
-        </w:rPr>
-        <w:t>different</w:t>
-      </w:r>
-      <w:r>
-        <w:rPr>
-          <w:rFonts w:ascii="Calibri" w:eastAsia="Calibri" w:hAnsi="Calibri" w:cs="Calibri"/>
-          <w:sz w:val="20"/>
-          <w:szCs w:val="20"/>
-        </w:rPr>
-        <w:t xml:space="preserve"> scheduling methods.</w:t>
+        <w:t xml:space="preserve"> schedule them using different scheduling methods.</w:t>
       </w:r>
       <w:r>
         <w:rPr>
@@ -2694,15 +2718,16 @@
     </w:p>
     <w:p>
       <w:pPr>
+        <w:pStyle w:val="ListParagraph"/>
         <w:numPr>
-          <w:ilvl w:val="1"/>
-          <w:numId w:val="5"/>
+          <w:ilvl w:val="0"/>
+          <w:numId w:val="13"/>
         </w:numPr>
         <w:tabs>
           <w:tab w:val="right" w:pos="9720"/>
         </w:tabs>
         <w:spacing w:line="240" w:lineRule="auto"/>
-        <w:ind w:left="-90" w:right="-720" w:hanging="270"/>
+        <w:ind w:left="-180" w:right="-720" w:hanging="180"/>
         <w:rPr>
           <w:rFonts w:ascii="Calibri" w:eastAsia="Calibri" w:hAnsi="Calibri" w:cs="Calibri"/>
           <w:sz w:val="20"/>
@@ -2746,15 +2771,16 @@
     </w:p>
     <w:p>
       <w:pPr>
+        <w:pStyle w:val="ListParagraph"/>
         <w:numPr>
-          <w:ilvl w:val="1"/>
-          <w:numId w:val="5"/>
+          <w:ilvl w:val="0"/>
+          <w:numId w:val="13"/>
         </w:numPr>
         <w:tabs>
           <w:tab w:val="right" w:pos="9720"/>
         </w:tabs>
         <w:spacing w:line="240" w:lineRule="auto"/>
-        <w:ind w:left="-90" w:right="-720" w:hanging="270"/>
+        <w:ind w:left="-180" w:right="-720" w:hanging="180"/>
         <w:rPr>
           <w:rFonts w:ascii="Calibri" w:eastAsia="Calibri" w:hAnsi="Calibri" w:cs="Calibri"/>
           <w:sz w:val="20"/>
@@ -2804,15 +2830,16 @@
     </w:p>
     <w:p>
       <w:pPr>
+        <w:pStyle w:val="ListParagraph"/>
         <w:numPr>
           <w:ilvl w:val="0"/>
-          <w:numId w:val="6"/>
+          <w:numId w:val="13"/>
         </w:numPr>
         <w:tabs>
           <w:tab w:val="right" w:pos="9720"/>
         </w:tabs>
         <w:spacing w:line="240" w:lineRule="auto"/>
-        <w:ind w:left="-90" w:right="-720" w:hanging="270"/>
+        <w:ind w:left="-180" w:right="-720" w:hanging="180"/>
         <w:rPr>
           <w:rFonts w:ascii="Calibri" w:eastAsia="Calibri" w:hAnsi="Calibri" w:cs="Calibri"/>
           <w:sz w:val="20"/>
@@ -2847,15 +2874,16 @@
     </w:p>
     <w:p>
       <w:pPr>
+        <w:pStyle w:val="ListParagraph"/>
         <w:numPr>
           <w:ilvl w:val="0"/>
-          <w:numId w:val="6"/>
+          <w:numId w:val="13"/>
         </w:numPr>
         <w:tabs>
           <w:tab w:val="right" w:pos="9720"/>
         </w:tabs>
         <w:spacing w:line="240" w:lineRule="auto"/>
-        <w:ind w:left="-90" w:right="-720" w:hanging="270"/>
+        <w:ind w:left="-180" w:right="-720" w:hanging="180"/>
         <w:rPr>
           <w:rFonts w:ascii="Calibri" w:eastAsia="Calibri" w:hAnsi="Calibri" w:cs="Calibri"/>
           <w:sz w:val="20"/>
@@ -2925,15 +2953,16 @@
     </w:p>
     <w:p>
       <w:pPr>
+        <w:pStyle w:val="ListParagraph"/>
         <w:numPr>
           <w:ilvl w:val="0"/>
-          <w:numId w:val="11"/>
+          <w:numId w:val="12"/>
         </w:numPr>
         <w:tabs>
           <w:tab w:val="right" w:pos="9720"/>
         </w:tabs>
         <w:spacing w:line="240" w:lineRule="auto"/>
-        <w:ind w:left="-90" w:right="-720" w:hanging="270"/>
+        <w:ind w:left="-180" w:right="-720" w:hanging="180"/>
         <w:jc w:val="both"/>
         <w:rPr>
           <w:rFonts w:ascii="Calibri" w:eastAsia="Calibri" w:hAnsi="Calibri" w:cs="Calibri"/>
@@ -2969,15 +2998,16 @@
     </w:p>
     <w:p>
       <w:pPr>
+        <w:pStyle w:val="ListParagraph"/>
         <w:numPr>
           <w:ilvl w:val="0"/>
-          <w:numId w:val="11"/>
+          <w:numId w:val="12"/>
         </w:numPr>
         <w:tabs>
           <w:tab w:val="right" w:pos="9720"/>
         </w:tabs>
         <w:spacing w:line="240" w:lineRule="auto"/>
-        <w:ind w:left="-90" w:right="-720" w:hanging="270"/>
+        <w:ind w:left="-180" w:right="-720" w:hanging="180"/>
         <w:jc w:val="both"/>
         <w:rPr>
           <w:rFonts w:ascii="Calibri" w:eastAsia="Calibri" w:hAnsi="Calibri" w:cs="Calibri"/>
@@ -3013,15 +3043,16 @@
     </w:p>
     <w:p>
       <w:pPr>
+        <w:pStyle w:val="ListParagraph"/>
         <w:numPr>
           <w:ilvl w:val="0"/>
-          <w:numId w:val="11"/>
+          <w:numId w:val="12"/>
         </w:numPr>
         <w:tabs>
           <w:tab w:val="right" w:pos="9720"/>
         </w:tabs>
         <w:spacing w:line="240" w:lineRule="auto"/>
-        <w:ind w:left="-90" w:right="-720" w:hanging="270"/>
+        <w:ind w:left="-180" w:right="-720" w:hanging="180"/>
         <w:jc w:val="both"/>
         <w:rPr>
           <w:rFonts w:ascii="Calibri" w:eastAsia="Calibri" w:hAnsi="Calibri" w:cs="Calibri"/>
@@ -3040,15 +3071,16 @@
     </w:p>
     <w:p>
       <w:pPr>
+        <w:pStyle w:val="ListParagraph"/>
         <w:numPr>
           <w:ilvl w:val="0"/>
-          <w:numId w:val="11"/>
+          <w:numId w:val="12"/>
         </w:numPr>
         <w:tabs>
           <w:tab w:val="right" w:pos="9720"/>
         </w:tabs>
         <w:spacing w:line="240" w:lineRule="auto"/>
-        <w:ind w:left="-90" w:right="-720" w:hanging="270"/>
+        <w:ind w:left="-180" w:right="-720" w:hanging="180"/>
         <w:jc w:val="both"/>
         <w:rPr>
           <w:rFonts w:ascii="Calibri" w:eastAsia="Calibri" w:hAnsi="Calibri" w:cs="Calibri"/>
@@ -3164,7 +3196,7 @@
           <w:szCs w:val="24"/>
           <w:u w:val="single"/>
         </w:rPr>
-        <w:t>Training</w:t>
+        <w:t>Certifications</w:t>
       </w:r>
       <w:r>
         <w:rPr>
@@ -3210,7 +3242,7 @@
             <w:sz w:val="20"/>
             <w:szCs w:val="20"/>
           </w:rPr>
-          <w:t>Advance Web Development with React</w:t>
+          <w:t>Web Development with React</w:t>
         </w:r>
       </w:hyperlink>
       <w:r>
@@ -3283,7 +3315,25 @@
           <w:sz w:val="20"/>
           <w:szCs w:val="20"/>
         </w:rPr>
-        <w:t xml:space="preserve">                         </w:t>
+        <w:t xml:space="preserve">                           </w:t>
+      </w:r>
+      <w:r>
+        <w:rPr>
+          <w:rFonts w:ascii="Calibri" w:eastAsia="Calibri" w:hAnsi="Calibri" w:cs="Calibri"/>
+          <w:b/>
+          <w:sz w:val="20"/>
+          <w:szCs w:val="20"/>
+        </w:rPr>
+        <w:t xml:space="preserve"> </w:t>
+      </w:r>
+      <w:r>
+        <w:rPr>
+          <w:rFonts w:ascii="Calibri" w:eastAsia="Calibri" w:hAnsi="Calibri" w:cs="Calibri"/>
+          <w:b/>
+          <w:sz w:val="20"/>
+          <w:szCs w:val="20"/>
+        </w:rPr>
+        <w:t xml:space="preserve">                             </w:t>
       </w:r>
       <w:proofErr w:type="gramStart"/>
       <w:r>
@@ -3293,16 +3343,7 @@
           <w:sz w:val="20"/>
           <w:szCs w:val="20"/>
         </w:rPr>
-        <w:t xml:space="preserve">  </w:t>
-      </w:r>
-      <w:r>
-        <w:rPr>
-          <w:rFonts w:ascii="Calibri" w:eastAsia="Calibri" w:hAnsi="Calibri" w:cs="Calibri"/>
-          <w:b/>
-          <w:sz w:val="20"/>
-          <w:szCs w:val="20"/>
-        </w:rPr>
-        <w:t xml:space="preserve"> </w:t>
+        <w:t xml:space="preserve">   </w:t>
       </w:r>
       <w:r>
         <w:rPr>
@@ -3462,133 +3503,6 @@
             <w:sz w:val="20"/>
             <w:szCs w:val="20"/>
           </w:rPr>
-          <w:t>Front End Web Development with Node.js</w:t>
-        </w:r>
-      </w:hyperlink>
-      <w:r>
-        <w:rPr>
-          <w:rFonts w:ascii="Calibri" w:eastAsia="Calibri" w:hAnsi="Calibri" w:cs="Calibri"/>
-          <w:b/>
-          <w:sz w:val="20"/>
-          <w:szCs w:val="20"/>
-        </w:rPr>
-        <w:tab/>
-      </w:r>
-      <w:r>
-        <w:rPr>
-          <w:rFonts w:ascii="Calibri" w:eastAsia="Calibri" w:hAnsi="Calibri" w:cs="Calibri"/>
-          <w:b/>
-          <w:sz w:val="20"/>
-          <w:szCs w:val="20"/>
-        </w:rPr>
-        <w:tab/>
-      </w:r>
-      <w:r>
-        <w:rPr>
-          <w:rFonts w:ascii="Calibri" w:eastAsia="Calibri" w:hAnsi="Calibri" w:cs="Calibri"/>
-          <w:b/>
-          <w:sz w:val="20"/>
-          <w:szCs w:val="20"/>
-        </w:rPr>
-        <w:tab/>
-      </w:r>
-      <w:r>
-        <w:rPr>
-          <w:rFonts w:ascii="Calibri" w:eastAsia="Calibri" w:hAnsi="Calibri" w:cs="Calibri"/>
-          <w:b/>
-          <w:sz w:val="20"/>
-          <w:szCs w:val="20"/>
-        </w:rPr>
-        <w:tab/>
-      </w:r>
-      <w:r>
-        <w:rPr>
-          <w:rFonts w:ascii="Calibri" w:eastAsia="Calibri" w:hAnsi="Calibri" w:cs="Calibri"/>
-          <w:b/>
-          <w:sz w:val="20"/>
-          <w:szCs w:val="20"/>
-        </w:rPr>
-        <w:tab/>
-      </w:r>
-      <w:r>
-        <w:rPr>
-          <w:rFonts w:ascii="Calibri" w:eastAsia="Calibri" w:hAnsi="Calibri" w:cs="Calibri"/>
-          <w:b/>
-          <w:sz w:val="20"/>
-          <w:szCs w:val="20"/>
-        </w:rPr>
-        <w:tab/>
-      </w:r>
-      <w:r>
-        <w:rPr>
-          <w:rFonts w:ascii="Calibri" w:eastAsia="Calibri" w:hAnsi="Calibri" w:cs="Calibri"/>
-          <w:b/>
-          <w:sz w:val="20"/>
-          <w:szCs w:val="20"/>
-        </w:rPr>
-        <w:tab/>
-      </w:r>
-      <w:r>
-        <w:rPr>
-          <w:rFonts w:ascii="Calibri" w:eastAsia="Calibri" w:hAnsi="Calibri" w:cs="Calibri"/>
-          <w:b/>
-          <w:sz w:val="20"/>
-          <w:szCs w:val="20"/>
-        </w:rPr>
-        <w:tab/>
-        <w:t xml:space="preserve">         </w:t>
-      </w:r>
-      <w:proofErr w:type="gramStart"/>
-      <w:r>
-        <w:rPr>
-          <w:rFonts w:ascii="Calibri" w:eastAsia="Calibri" w:hAnsi="Calibri" w:cs="Calibri"/>
-          <w:b/>
-          <w:sz w:val="20"/>
-          <w:szCs w:val="20"/>
-        </w:rPr>
-        <w:t xml:space="preserve">   </w:t>
-      </w:r>
-      <w:r>
-        <w:rPr>
-          <w:rFonts w:ascii="Calibri" w:eastAsia="Calibri" w:hAnsi="Calibri" w:cs="Calibri"/>
-          <w:sz w:val="20"/>
-          <w:szCs w:val="20"/>
-        </w:rPr>
-        <w:t>[</w:t>
-      </w:r>
-      <w:proofErr w:type="gramEnd"/>
-      <w:r>
-        <w:rPr>
-          <w:rFonts w:ascii="Calibri" w:eastAsia="Calibri" w:hAnsi="Calibri" w:cs="Calibri"/>
-          <w:sz w:val="20"/>
-          <w:szCs w:val="20"/>
-        </w:rPr>
-        <w:t>4 months]</w:t>
-      </w:r>
-    </w:p>
-    <w:p>
-      <w:pPr>
-        <w:numPr>
-          <w:ilvl w:val="0"/>
-          <w:numId w:val="9"/>
-        </w:numPr>
-        <w:spacing w:line="240" w:lineRule="auto"/>
-        <w:ind w:left="-360" w:right="-720"/>
-        <w:jc w:val="both"/>
-        <w:rPr>
-          <w:rFonts w:ascii="Times New Roman" w:eastAsia="Times New Roman" w:hAnsi="Times New Roman" w:cs="Times New Roman"/>
-          <w:sz w:val="16"/>
-          <w:szCs w:val="16"/>
-        </w:rPr>
-      </w:pPr>
-      <w:hyperlink r:id="rId16">
-        <w:r>
-          <w:rPr>
-            <w:rFonts w:ascii="Calibri" w:eastAsia="Calibri" w:hAnsi="Calibri" w:cs="Calibri"/>
-            <w:b/>
-            <w:sz w:val="20"/>
-            <w:szCs w:val="20"/>
-          </w:rPr>
           <w:t>Java Foundation with Data Structures &amp; Algorithms</w:t>
         </w:r>
       </w:hyperlink>
@@ -3690,23 +3604,7 @@
           <w:tab w:val="right" w:pos="9720"/>
         </w:tabs>
         <w:spacing w:line="240" w:lineRule="auto"/>
-        <w:ind w:left="-720" w:right="-720"/>
-        <w:rPr>
-          <w:rFonts w:ascii="Calibri" w:eastAsia="Calibri" w:hAnsi="Calibri" w:cs="Calibri"/>
-          <w:b/>
-          <w:sz w:val="10"/>
-          <w:szCs w:val="10"/>
-          <w:u w:val="single"/>
-        </w:rPr>
-      </w:pPr>
-    </w:p>
-    <w:p>
-      <w:pPr>
-        <w:tabs>
-          <w:tab w:val="right" w:pos="9720"/>
-        </w:tabs>
-        <w:spacing w:line="240" w:lineRule="auto"/>
-        <w:ind w:left="-720" w:right="-720"/>
+        <w:ind w:right="-720"/>
         <w:jc w:val="both"/>
         <w:rPr>
           <w:rFonts w:ascii="Calibri" w:eastAsia="Calibri" w:hAnsi="Calibri" w:cs="Calibri"/>
@@ -3717,7 +3615,7 @@
     </w:p>
     <w:sectPr>
       <w:pgSz w:w="12240" w:h="15840"/>
-      <w:pgMar w:top="144" w:right="1440" w:bottom="0" w:left="1440" w:header="0" w:footer="0" w:gutter="0"/>
+      <w:pgMar w:top="216" w:right="1440" w:bottom="0" w:left="1440" w:header="0" w:footer="0" w:gutter="0"/>
       <w:pgNumType w:start="1"/>
       <w:cols w:space="720"/>
     </w:sectPr>
@@ -3728,18 +3626,132 @@
 <file path=word/numbering.xml><?xml version="1.0" encoding="utf-8"?>
 <w:numbering xmlns:wpc="http://schemas.microsoft.com/office/word/2010/wordprocessingCanvas" xmlns:cx="http://schemas.microsoft.com/office/drawing/2014/chartex" xmlns:cx1="http://schemas.microsoft.com/office/drawing/2015/9/8/chartex" xmlns:cx2="http://schemas.microsoft.com/office/drawing/2015/10/21/chartex" xmlns:cx3="http://schemas.microsoft.com/office/drawing/2016/5/9/chartex" xmlns:cx4="http://schemas.microsoft.com/office/drawing/2016/5/10/chartex" xmlns:cx5="http://schemas.microsoft.com/office/drawing/2016/5/11/chartex" xmlns:cx6="http://schemas.microsoft.com/office/drawing/2016/5/12/chartex" xmlns:cx7="http://schemas.microsoft.com/office/drawing/2016/5/13/chartex" xmlns:cx8="http://schemas.microsoft.com/office/drawing/2016/5/14/chartex" xmlns:mc="http://schemas.openxmlformats.org/markup-compatibility/2006" xmlns:aink="http://schemas.microsoft.com/office/drawing/2016/ink" xmlns:am3d="http://schemas.microsoft.com/office/drawing/2017/model3d" xmlns:o="urn:schemas-microsoft-com:office:office" xmlns:oel="http://schemas.microsoft.com/office/2019/extlst" xmlns:r="http://schemas.openxmlformats.org/officeDocument/2006/relationships" xmlns:m="http://schemas.openxmlformats.org/officeDocument/2006/math" xmlns:v="urn:schemas-microsoft-com:vml" xmlns:wp14="http://schemas.microsoft.com/office/word/2010/wordprocessingDrawing" xmlns:wp="http://schemas.openxmlformats.org/drawingml/2006/wordprocessingDrawing" xmlns:w10="urn:schemas-microsoft-com:office:word" xmlns:w="http://schemas.openxmlformats.org/wordprocessingml/2006/main" xmlns:w14="http://schemas.microsoft.com/office/word/2010/wordml" xmlns:w15="http://schemas.microsoft.com/office/word/2012/wordml" xmlns:w16cex="http://schemas.microsoft.com/office/word/2018/wordml/cex" xmlns:w16cid="http://schemas.microsoft.com/office/word/2016/wordml/cid" xmlns:w16="http://schemas.microsoft.com/office/word/2018/wordml" xmlns:w16sdtdh="http://schemas.microsoft.com/office/word/2020/wordml/sdtdatahash" xmlns:w16se="http://schemas.microsoft.com/office/word/2015/wordml/symex" xmlns:wpg="http://schemas.microsoft.com/office/word/2010/wordprocessingGroup" xmlns:wpi="http://schemas.microsoft.com/office/word/2010/wordprocessingInk" xmlns:wne="http://schemas.microsoft.com/office/word/2006/wordml" xmlns:wps="http://schemas.microsoft.com/office/word/2010/wordprocessingShape" mc:Ignorable="w14 w15 w16se w16cid w16 w16cex w16sdtdh wp14">
   <w:abstractNum w:abstractNumId="0" w15:restartNumberingAfterBreak="0">
+    <w:nsid w:val="09B7678A"/>
+    <w:multiLevelType w:val="hybridMultilevel"/>
+    <w:tmpl w:val="A672112C"/>
+    <w:lvl w:ilvl="0" w:tplc="01E03322">
+      <w:start w:val="1"/>
+      <w:numFmt w:val="bullet"/>
+      <w:lvlText w:val=""/>
+      <w:lvlJc w:val="left"/>
+      <w:pPr>
+        <w:ind w:left="360" w:hanging="360"/>
+      </w:pPr>
+      <w:rPr>
+        <w:rFonts w:ascii="Symbol" w:hAnsi="Symbol" w:hint="default"/>
+      </w:rPr>
+    </w:lvl>
+    <w:lvl w:ilvl="1" w:tplc="04090003" w:tentative="1">
+      <w:start w:val="1"/>
+      <w:numFmt w:val="bullet"/>
+      <w:lvlText w:val="o"/>
+      <w:lvlJc w:val="left"/>
+      <w:pPr>
+        <w:ind w:left="1080" w:hanging="360"/>
+      </w:pPr>
+      <w:rPr>
+        <w:rFonts w:ascii="Courier New" w:hAnsi="Courier New" w:hint="default"/>
+      </w:rPr>
+    </w:lvl>
+    <w:lvl w:ilvl="2" w:tplc="04090005" w:tentative="1">
+      <w:start w:val="1"/>
+      <w:numFmt w:val="bullet"/>
+      <w:lvlText w:val=""/>
+      <w:lvlJc w:val="left"/>
+      <w:pPr>
+        <w:ind w:left="1800" w:hanging="360"/>
+      </w:pPr>
+      <w:rPr>
+        <w:rFonts w:ascii="Wingdings" w:hAnsi="Wingdings" w:hint="default"/>
+      </w:rPr>
+    </w:lvl>
+    <w:lvl w:ilvl="3" w:tplc="04090001" w:tentative="1">
+      <w:start w:val="1"/>
+      <w:numFmt w:val="bullet"/>
+      <w:lvlText w:val=""/>
+      <w:lvlJc w:val="left"/>
+      <w:pPr>
+        <w:ind w:left="2520" w:hanging="360"/>
+      </w:pPr>
+      <w:rPr>
+        <w:rFonts w:ascii="Symbol" w:hAnsi="Symbol" w:hint="default"/>
+      </w:rPr>
+    </w:lvl>
+    <w:lvl w:ilvl="4" w:tplc="04090003" w:tentative="1">
+      <w:start w:val="1"/>
+      <w:numFmt w:val="bullet"/>
+      <w:lvlText w:val="o"/>
+      <w:lvlJc w:val="left"/>
+      <w:pPr>
+        <w:ind w:left="3240" w:hanging="360"/>
+      </w:pPr>
+      <w:rPr>
+        <w:rFonts w:ascii="Courier New" w:hAnsi="Courier New" w:hint="default"/>
+      </w:rPr>
+    </w:lvl>
+    <w:lvl w:ilvl="5" w:tplc="04090005" w:tentative="1">
+      <w:start w:val="1"/>
+      <w:numFmt w:val="bullet"/>
+      <w:lvlText w:val=""/>
+      <w:lvlJc w:val="left"/>
+      <w:pPr>
+        <w:ind w:left="3960" w:hanging="360"/>
+      </w:pPr>
+      <w:rPr>
+        <w:rFonts w:ascii="Wingdings" w:hAnsi="Wingdings" w:hint="default"/>
+      </w:rPr>
+    </w:lvl>
+    <w:lvl w:ilvl="6" w:tplc="04090001" w:tentative="1">
+      <w:start w:val="1"/>
+      <w:numFmt w:val="bullet"/>
+      <w:lvlText w:val=""/>
+      <w:lvlJc w:val="left"/>
+      <w:pPr>
+        <w:ind w:left="4680" w:hanging="360"/>
+      </w:pPr>
+      <w:rPr>
+        <w:rFonts w:ascii="Symbol" w:hAnsi="Symbol" w:hint="default"/>
+      </w:rPr>
+    </w:lvl>
+    <w:lvl w:ilvl="7" w:tplc="04090003" w:tentative="1">
+      <w:start w:val="1"/>
+      <w:numFmt w:val="bullet"/>
+      <w:lvlText w:val="o"/>
+      <w:lvlJc w:val="left"/>
+      <w:pPr>
+        <w:ind w:left="5400" w:hanging="360"/>
+      </w:pPr>
+      <w:rPr>
+        <w:rFonts w:ascii="Courier New" w:hAnsi="Courier New" w:hint="default"/>
+      </w:rPr>
+    </w:lvl>
+    <w:lvl w:ilvl="8" w:tplc="04090005" w:tentative="1">
+      <w:start w:val="1"/>
+      <w:numFmt w:val="bullet"/>
+      <w:lvlText w:val=""/>
+      <w:lvlJc w:val="left"/>
+      <w:pPr>
+        <w:ind w:left="6120" w:hanging="360"/>
+      </w:pPr>
+      <w:rPr>
+        <w:rFonts w:ascii="Wingdings" w:hAnsi="Wingdings" w:hint="default"/>
+      </w:rPr>
+    </w:lvl>
+  </w:abstractNum>
+  <w:abstractNum w:abstractNumId="1" w15:restartNumberingAfterBreak="0">
     <w:nsid w:val="1E444A2B"/>
     <w:multiLevelType w:val="multilevel"/>
-    <w:tmpl w:val="3118B934"/>
+    <w:tmpl w:val="E5B02F3A"/>
     <w:lvl w:ilvl="0">
       <w:start w:val="1"/>
       <w:numFmt w:val="bullet"/>
-      <w:lvlText w:val="●"/>
+      <w:lvlText w:val=""/>
       <w:lvlJc w:val="left"/>
       <w:pPr>
         <w:ind w:left="720" w:hanging="360"/>
       </w:pPr>
       <w:rPr>
+        <w:rFonts w:ascii="Symbol" w:hAnsi="Symbol" w:hint="default"/>
         <w:sz w:val="18"/>
         <w:szCs w:val="18"/>
         <w:u w:val="none"/>
@@ -3842,7 +3854,7 @@
       </w:rPr>
     </w:lvl>
   </w:abstractNum>
-  <w:abstractNum w:abstractNumId="1" w15:restartNumberingAfterBreak="0">
+  <w:abstractNum w:abstractNumId="2" w15:restartNumberingAfterBreak="0">
     <w:nsid w:val="2165627E"/>
     <w:multiLevelType w:val="multilevel"/>
     <w:tmpl w:val="6D62E466"/>
@@ -3957,7 +3969,120 @@
       </w:rPr>
     </w:lvl>
   </w:abstractNum>
-  <w:abstractNum w:abstractNumId="2" w15:restartNumberingAfterBreak="0">
+  <w:abstractNum w:abstractNumId="3" w15:restartNumberingAfterBreak="0">
+    <w:nsid w:val="252770D7"/>
+    <w:multiLevelType w:val="hybridMultilevel"/>
+    <w:tmpl w:val="886043CE"/>
+    <w:lvl w:ilvl="0" w:tplc="01E03322">
+      <w:start w:val="1"/>
+      <w:numFmt w:val="bullet"/>
+      <w:lvlText w:val=""/>
+      <w:lvlJc w:val="left"/>
+      <w:pPr>
+        <w:ind w:left="720" w:hanging="360"/>
+      </w:pPr>
+      <w:rPr>
+        <w:rFonts w:ascii="Symbol" w:hAnsi="Symbol" w:hint="default"/>
+      </w:rPr>
+    </w:lvl>
+    <w:lvl w:ilvl="1" w:tplc="04090003" w:tentative="1">
+      <w:start w:val="1"/>
+      <w:numFmt w:val="bullet"/>
+      <w:lvlText w:val="o"/>
+      <w:lvlJc w:val="left"/>
+      <w:pPr>
+        <w:ind w:left="1440" w:hanging="360"/>
+      </w:pPr>
+      <w:rPr>
+        <w:rFonts w:ascii="Courier New" w:hAnsi="Courier New" w:hint="default"/>
+      </w:rPr>
+    </w:lvl>
+    <w:lvl w:ilvl="2" w:tplc="04090005" w:tentative="1">
+      <w:start w:val="1"/>
+      <w:numFmt w:val="bullet"/>
+      <w:lvlText w:val=""/>
+      <w:lvlJc w:val="left"/>
+      <w:pPr>
+        <w:ind w:left="2160" w:hanging="360"/>
+      </w:pPr>
+      <w:rPr>
+        <w:rFonts w:ascii="Wingdings" w:hAnsi="Wingdings" w:hint="default"/>
+      </w:rPr>
+    </w:lvl>
+    <w:lvl w:ilvl="3" w:tplc="04090001" w:tentative="1">
+      <w:start w:val="1"/>
+      <w:numFmt w:val="bullet"/>
+      <w:lvlText w:val=""/>
+      <w:lvlJc w:val="left"/>
+      <w:pPr>
+        <w:ind w:left="2880" w:hanging="360"/>
+      </w:pPr>
+      <w:rPr>
+        <w:rFonts w:ascii="Symbol" w:hAnsi="Symbol" w:hint="default"/>
+      </w:rPr>
+    </w:lvl>
+    <w:lvl w:ilvl="4" w:tplc="04090003" w:tentative="1">
+      <w:start w:val="1"/>
+      <w:numFmt w:val="bullet"/>
+      <w:lvlText w:val="o"/>
+      <w:lvlJc w:val="left"/>
+      <w:pPr>
+        <w:ind w:left="3600" w:hanging="360"/>
+      </w:pPr>
+      <w:rPr>
+        <w:rFonts w:ascii="Courier New" w:hAnsi="Courier New" w:hint="default"/>
+      </w:rPr>
+    </w:lvl>
+    <w:lvl w:ilvl="5" w:tplc="04090005" w:tentative="1">
+      <w:start w:val="1"/>
+      <w:numFmt w:val="bullet"/>
+      <w:lvlText w:val=""/>
+      <w:lvlJc w:val="left"/>
+      <w:pPr>
+        <w:ind w:left="4320" w:hanging="360"/>
+      </w:pPr>
+      <w:rPr>
+        <w:rFonts w:ascii="Wingdings" w:hAnsi="Wingdings" w:hint="default"/>
+      </w:rPr>
+    </w:lvl>
+    <w:lvl w:ilvl="6" w:tplc="04090001" w:tentative="1">
+      <w:start w:val="1"/>
+      <w:numFmt w:val="bullet"/>
+      <w:lvlText w:val=""/>
+      <w:lvlJc w:val="left"/>
+      <w:pPr>
+        <w:ind w:left="5040" w:hanging="360"/>
+      </w:pPr>
+      <w:rPr>
+        <w:rFonts w:ascii="Symbol" w:hAnsi="Symbol" w:hint="default"/>
+      </w:rPr>
+    </w:lvl>
+    <w:lvl w:ilvl="7" w:tplc="04090003" w:tentative="1">
+      <w:start w:val="1"/>
+      <w:numFmt w:val="bullet"/>
+      <w:lvlText w:val="o"/>
+      <w:lvlJc w:val="left"/>
+      <w:pPr>
+        <w:ind w:left="5760" w:hanging="360"/>
+      </w:pPr>
+      <w:rPr>
+        <w:rFonts w:ascii="Courier New" w:hAnsi="Courier New" w:hint="default"/>
+      </w:rPr>
+    </w:lvl>
+    <w:lvl w:ilvl="8" w:tplc="04090005" w:tentative="1">
+      <w:start w:val="1"/>
+      <w:numFmt w:val="bullet"/>
+      <w:lvlText w:val=""/>
+      <w:lvlJc w:val="left"/>
+      <w:pPr>
+        <w:ind w:left="6480" w:hanging="360"/>
+      </w:pPr>
+      <w:rPr>
+        <w:rFonts w:ascii="Wingdings" w:hAnsi="Wingdings" w:hint="default"/>
+      </w:rPr>
+    </w:lvl>
+  </w:abstractNum>
+  <w:abstractNum w:abstractNumId="4" w15:restartNumberingAfterBreak="0">
     <w:nsid w:val="268903D9"/>
     <w:multiLevelType w:val="multilevel"/>
     <w:tmpl w:val="8ECCCB42"/>
@@ -4072,7 +4197,7 @@
       </w:rPr>
     </w:lvl>
   </w:abstractNum>
-  <w:abstractNum w:abstractNumId="3" w15:restartNumberingAfterBreak="0">
+  <w:abstractNum w:abstractNumId="5" w15:restartNumberingAfterBreak="0">
     <w:nsid w:val="38084B50"/>
     <w:multiLevelType w:val="multilevel"/>
     <w:tmpl w:val="F8E624C4"/>
@@ -4187,7 +4312,7 @@
       </w:rPr>
     </w:lvl>
   </w:abstractNum>
-  <w:abstractNum w:abstractNumId="4" w15:restartNumberingAfterBreak="0">
+  <w:abstractNum w:abstractNumId="6" w15:restartNumberingAfterBreak="0">
     <w:nsid w:val="3EA45141"/>
     <w:multiLevelType w:val="multilevel"/>
     <w:tmpl w:val="C71CF096"/>
@@ -4302,7 +4427,7 @@
       </w:rPr>
     </w:lvl>
   </w:abstractNum>
-  <w:abstractNum w:abstractNumId="5" w15:restartNumberingAfterBreak="0">
+  <w:abstractNum w:abstractNumId="7" w15:restartNumberingAfterBreak="0">
     <w:nsid w:val="4399766D"/>
     <w:multiLevelType w:val="multilevel"/>
     <w:tmpl w:val="109460E2"/>
@@ -4417,7 +4542,120 @@
       </w:rPr>
     </w:lvl>
   </w:abstractNum>
-  <w:abstractNum w:abstractNumId="6" w15:restartNumberingAfterBreak="0">
+  <w:abstractNum w:abstractNumId="8" w15:restartNumberingAfterBreak="0">
+    <w:nsid w:val="511436EE"/>
+    <w:multiLevelType w:val="hybridMultilevel"/>
+    <w:tmpl w:val="F35236DA"/>
+    <w:lvl w:ilvl="0" w:tplc="01E03322">
+      <w:start w:val="1"/>
+      <w:numFmt w:val="bullet"/>
+      <w:lvlText w:val=""/>
+      <w:lvlJc w:val="left"/>
+      <w:pPr>
+        <w:ind w:left="360" w:hanging="360"/>
+      </w:pPr>
+      <w:rPr>
+        <w:rFonts w:ascii="Symbol" w:hAnsi="Symbol" w:hint="default"/>
+      </w:rPr>
+    </w:lvl>
+    <w:lvl w:ilvl="1" w:tplc="04090003" w:tentative="1">
+      <w:start w:val="1"/>
+      <w:numFmt w:val="bullet"/>
+      <w:lvlText w:val="o"/>
+      <w:lvlJc w:val="left"/>
+      <w:pPr>
+        <w:ind w:left="1080" w:hanging="360"/>
+      </w:pPr>
+      <w:rPr>
+        <w:rFonts w:ascii="Courier New" w:hAnsi="Courier New" w:hint="default"/>
+      </w:rPr>
+    </w:lvl>
+    <w:lvl w:ilvl="2" w:tplc="04090005" w:tentative="1">
+      <w:start w:val="1"/>
+      <w:numFmt w:val="bullet"/>
+      <w:lvlText w:val=""/>
+      <w:lvlJc w:val="left"/>
+      <w:pPr>
+        <w:ind w:left="1800" w:hanging="360"/>
+      </w:pPr>
+      <w:rPr>
+        <w:rFonts w:ascii="Wingdings" w:hAnsi="Wingdings" w:hint="default"/>
+      </w:rPr>
+    </w:lvl>
+    <w:lvl w:ilvl="3" w:tplc="04090001" w:tentative="1">
+      <w:start w:val="1"/>
+      <w:numFmt w:val="bullet"/>
+      <w:lvlText w:val=""/>
+      <w:lvlJc w:val="left"/>
+      <w:pPr>
+        <w:ind w:left="2520" w:hanging="360"/>
+      </w:pPr>
+      <w:rPr>
+        <w:rFonts w:ascii="Symbol" w:hAnsi="Symbol" w:hint="default"/>
+      </w:rPr>
+    </w:lvl>
+    <w:lvl w:ilvl="4" w:tplc="04090003" w:tentative="1">
+      <w:start w:val="1"/>
+      <w:numFmt w:val="bullet"/>
+      <w:lvlText w:val="o"/>
+      <w:lvlJc w:val="left"/>
+      <w:pPr>
+        <w:ind w:left="3240" w:hanging="360"/>
+      </w:pPr>
+      <w:rPr>
+        <w:rFonts w:ascii="Courier New" w:hAnsi="Courier New" w:hint="default"/>
+      </w:rPr>
+    </w:lvl>
+    <w:lvl w:ilvl="5" w:tplc="04090005" w:tentative="1">
+      <w:start w:val="1"/>
+      <w:numFmt w:val="bullet"/>
+      <w:lvlText w:val=""/>
+      <w:lvlJc w:val="left"/>
+      <w:pPr>
+        <w:ind w:left="3960" w:hanging="360"/>
+      </w:pPr>
+      <w:rPr>
+        <w:rFonts w:ascii="Wingdings" w:hAnsi="Wingdings" w:hint="default"/>
+      </w:rPr>
+    </w:lvl>
+    <w:lvl w:ilvl="6" w:tplc="04090001" w:tentative="1">
+      <w:start w:val="1"/>
+      <w:numFmt w:val="bullet"/>
+      <w:lvlText w:val=""/>
+      <w:lvlJc w:val="left"/>
+      <w:pPr>
+        <w:ind w:left="4680" w:hanging="360"/>
+      </w:pPr>
+      <w:rPr>
+        <w:rFonts w:ascii="Symbol" w:hAnsi="Symbol" w:hint="default"/>
+      </w:rPr>
+    </w:lvl>
+    <w:lvl w:ilvl="7" w:tplc="04090003" w:tentative="1">
+      <w:start w:val="1"/>
+      <w:numFmt w:val="bullet"/>
+      <w:lvlText w:val="o"/>
+      <w:lvlJc w:val="left"/>
+      <w:pPr>
+        <w:ind w:left="5400" w:hanging="360"/>
+      </w:pPr>
+      <w:rPr>
+        <w:rFonts w:ascii="Courier New" w:hAnsi="Courier New" w:hint="default"/>
+      </w:rPr>
+    </w:lvl>
+    <w:lvl w:ilvl="8" w:tplc="04090005" w:tentative="1">
+      <w:start w:val="1"/>
+      <w:numFmt w:val="bullet"/>
+      <w:lvlText w:val=""/>
+      <w:lvlJc w:val="left"/>
+      <w:pPr>
+        <w:ind w:left="6120" w:hanging="360"/>
+      </w:pPr>
+      <w:rPr>
+        <w:rFonts w:ascii="Wingdings" w:hAnsi="Wingdings" w:hint="default"/>
+      </w:rPr>
+    </w:lvl>
+  </w:abstractNum>
+  <w:abstractNum w:abstractNumId="9" w15:restartNumberingAfterBreak="0">
     <w:nsid w:val="580C0153"/>
     <w:multiLevelType w:val="multilevel"/>
     <w:tmpl w:val="E3224036"/>
@@ -4532,7 +4770,7 @@
       </w:rPr>
     </w:lvl>
   </w:abstractNum>
-  <w:abstractNum w:abstractNumId="7" w15:restartNumberingAfterBreak="0">
+  <w:abstractNum w:abstractNumId="10" w15:restartNumberingAfterBreak="0">
     <w:nsid w:val="592705F9"/>
     <w:multiLevelType w:val="multilevel"/>
     <w:tmpl w:val="A2CCDEA8"/>
@@ -4624,7 +4862,120 @@
       </w:pPr>
     </w:lvl>
   </w:abstractNum>
-  <w:abstractNum w:abstractNumId="8" w15:restartNumberingAfterBreak="0">
+  <w:abstractNum w:abstractNumId="11" w15:restartNumberingAfterBreak="0">
+    <w:nsid w:val="5A9A2049"/>
+    <w:multiLevelType w:val="hybridMultilevel"/>
+    <w:tmpl w:val="7A0210D6"/>
+    <w:lvl w:ilvl="0" w:tplc="01E03322">
+      <w:start w:val="1"/>
+      <w:numFmt w:val="bullet"/>
+      <w:lvlText w:val=""/>
+      <w:lvlJc w:val="left"/>
+      <w:pPr>
+        <w:ind w:left="360" w:hanging="360"/>
+      </w:pPr>
+      <w:rPr>
+        <w:rFonts w:ascii="Symbol" w:hAnsi="Symbol" w:hint="default"/>
+      </w:rPr>
+    </w:lvl>
+    <w:lvl w:ilvl="1" w:tplc="04090003" w:tentative="1">
+      <w:start w:val="1"/>
+      <w:numFmt w:val="bullet"/>
+      <w:lvlText w:val="o"/>
+      <w:lvlJc w:val="left"/>
+      <w:pPr>
+        <w:ind w:left="1440" w:hanging="360"/>
+      </w:pPr>
+      <w:rPr>
+        <w:rFonts w:ascii="Courier New" w:hAnsi="Courier New" w:hint="default"/>
+      </w:rPr>
+    </w:lvl>
+    <w:lvl w:ilvl="2" w:tplc="04090005" w:tentative="1">
+      <w:start w:val="1"/>
+      <w:numFmt w:val="bullet"/>
+      <w:lvlText w:val=""/>
+      <w:lvlJc w:val="left"/>
+      <w:pPr>
+        <w:ind w:left="2160" w:hanging="360"/>
+      </w:pPr>
+      <w:rPr>
+        <w:rFonts w:ascii="Wingdings" w:hAnsi="Wingdings" w:hint="default"/>
+      </w:rPr>
+    </w:lvl>
+    <w:lvl w:ilvl="3" w:tplc="04090001" w:tentative="1">
+      <w:start w:val="1"/>
+      <w:numFmt w:val="bullet"/>
+      <w:lvlText w:val=""/>
+      <w:lvlJc w:val="left"/>
+      <w:pPr>
+        <w:ind w:left="2880" w:hanging="360"/>
+      </w:pPr>
+      <w:rPr>
+        <w:rFonts w:ascii="Symbol" w:hAnsi="Symbol" w:hint="default"/>
+      </w:rPr>
+    </w:lvl>
+    <w:lvl w:ilvl="4" w:tplc="04090003" w:tentative="1">
+      <w:start w:val="1"/>
+      <w:numFmt w:val="bullet"/>
+      <w:lvlText w:val="o"/>
+      <w:lvlJc w:val="left"/>
+      <w:pPr>
+        <w:ind w:left="3600" w:hanging="360"/>
+      </w:pPr>
+      <w:rPr>
+        <w:rFonts w:ascii="Courier New" w:hAnsi="Courier New" w:hint="default"/>
+      </w:rPr>
+    </w:lvl>
+    <w:lvl w:ilvl="5" w:tplc="04090005" w:tentative="1">
+      <w:start w:val="1"/>
+      <w:numFmt w:val="bullet"/>
+      <w:lvlText w:val=""/>
+      <w:lvlJc w:val="left"/>
+      <w:pPr>
+        <w:ind w:left="4320" w:hanging="360"/>
+      </w:pPr>
+      <w:rPr>
+        <w:rFonts w:ascii="Wingdings" w:hAnsi="Wingdings" w:hint="default"/>
+      </w:rPr>
+    </w:lvl>
+    <w:lvl w:ilvl="6" w:tplc="04090001" w:tentative="1">
+      <w:start w:val="1"/>
+      <w:numFmt w:val="bullet"/>
+      <w:lvlText w:val=""/>
+      <w:lvlJc w:val="left"/>
+      <w:pPr>
+        <w:ind w:left="5040" w:hanging="360"/>
+      </w:pPr>
+      <w:rPr>
+        <w:rFonts w:ascii="Symbol" w:hAnsi="Symbol" w:hint="default"/>
+      </w:rPr>
+    </w:lvl>
+    <w:lvl w:ilvl="7" w:tplc="04090003" w:tentative="1">
+      <w:start w:val="1"/>
+      <w:numFmt w:val="bullet"/>
+      <w:lvlText w:val="o"/>
+      <w:lvlJc w:val="left"/>
+      <w:pPr>
+        <w:ind w:left="5760" w:hanging="360"/>
+      </w:pPr>
+      <w:rPr>
+        <w:rFonts w:ascii="Courier New" w:hAnsi="Courier New" w:hint="default"/>
+      </w:rPr>
+    </w:lvl>
+    <w:lvl w:ilvl="8" w:tplc="04090005" w:tentative="1">
+      <w:start w:val="1"/>
+      <w:numFmt w:val="bullet"/>
+      <w:lvlText w:val=""/>
+      <w:lvlJc w:val="left"/>
+      <w:pPr>
+        <w:ind w:left="6480" w:hanging="360"/>
+      </w:pPr>
+      <w:rPr>
+        <w:rFonts w:ascii="Wingdings" w:hAnsi="Wingdings" w:hint="default"/>
+      </w:rPr>
+    </w:lvl>
+  </w:abstractNum>
+  <w:abstractNum w:abstractNumId="12" w15:restartNumberingAfterBreak="0">
     <w:nsid w:val="62BF1053"/>
     <w:multiLevelType w:val="multilevel"/>
     <w:tmpl w:val="C3BA6F64"/>
@@ -4739,7 +5090,7 @@
       </w:rPr>
     </w:lvl>
   </w:abstractNum>
-  <w:abstractNum w:abstractNumId="9" w15:restartNumberingAfterBreak="0">
+  <w:abstractNum w:abstractNumId="13" w15:restartNumberingAfterBreak="0">
     <w:nsid w:val="639B09DC"/>
     <w:multiLevelType w:val="multilevel"/>
     <w:tmpl w:val="BC4E9370"/>
@@ -4854,7 +5205,233 @@
       </w:rPr>
     </w:lvl>
   </w:abstractNum>
-  <w:abstractNum w:abstractNumId="10" w15:restartNumberingAfterBreak="0">
+  <w:abstractNum w:abstractNumId="14" w15:restartNumberingAfterBreak="0">
+    <w:nsid w:val="68DC7E9F"/>
+    <w:multiLevelType w:val="hybridMultilevel"/>
+    <w:tmpl w:val="000AB942"/>
+    <w:lvl w:ilvl="0" w:tplc="01E03322">
+      <w:start w:val="1"/>
+      <w:numFmt w:val="bullet"/>
+      <w:lvlText w:val=""/>
+      <w:lvlJc w:val="left"/>
+      <w:pPr>
+        <w:ind w:left="360" w:hanging="360"/>
+      </w:pPr>
+      <w:rPr>
+        <w:rFonts w:ascii="Symbol" w:hAnsi="Symbol" w:hint="default"/>
+      </w:rPr>
+    </w:lvl>
+    <w:lvl w:ilvl="1" w:tplc="04090003" w:tentative="1">
+      <w:start w:val="1"/>
+      <w:numFmt w:val="bullet"/>
+      <w:lvlText w:val="o"/>
+      <w:lvlJc w:val="left"/>
+      <w:pPr>
+        <w:ind w:left="1080" w:hanging="360"/>
+      </w:pPr>
+      <w:rPr>
+        <w:rFonts w:ascii="Courier New" w:hAnsi="Courier New" w:hint="default"/>
+      </w:rPr>
+    </w:lvl>
+    <w:lvl w:ilvl="2" w:tplc="04090005" w:tentative="1">
+      <w:start w:val="1"/>
+      <w:numFmt w:val="bullet"/>
+      <w:lvlText w:val=""/>
+      <w:lvlJc w:val="left"/>
+      <w:pPr>
+        <w:ind w:left="1800" w:hanging="360"/>
+      </w:pPr>
+      <w:rPr>
+        <w:rFonts w:ascii="Wingdings" w:hAnsi="Wingdings" w:hint="default"/>
+      </w:rPr>
+    </w:lvl>
+    <w:lvl w:ilvl="3" w:tplc="04090001" w:tentative="1">
+      <w:start w:val="1"/>
+      <w:numFmt w:val="bullet"/>
+      <w:lvlText w:val=""/>
+      <w:lvlJc w:val="left"/>
+      <w:pPr>
+        <w:ind w:left="2520" w:hanging="360"/>
+      </w:pPr>
+      <w:rPr>
+        <w:rFonts w:ascii="Symbol" w:hAnsi="Symbol" w:hint="default"/>
+      </w:rPr>
+    </w:lvl>
+    <w:lvl w:ilvl="4" w:tplc="04090003" w:tentative="1">
+      <w:start w:val="1"/>
+      <w:numFmt w:val="bullet"/>
+      <w:lvlText w:val="o"/>
+      <w:lvlJc w:val="left"/>
+      <w:pPr>
+        <w:ind w:left="3240" w:hanging="360"/>
+      </w:pPr>
+      <w:rPr>
+        <w:rFonts w:ascii="Courier New" w:hAnsi="Courier New" w:hint="default"/>
+      </w:rPr>
+    </w:lvl>
+    <w:lvl w:ilvl="5" w:tplc="04090005" w:tentative="1">
+      <w:start w:val="1"/>
+      <w:numFmt w:val="bullet"/>
+      <w:lvlText w:val=""/>
+      <w:lvlJc w:val="left"/>
+      <w:pPr>
+        <w:ind w:left="3960" w:hanging="360"/>
+      </w:pPr>
+      <w:rPr>
+        <w:rFonts w:ascii="Wingdings" w:hAnsi="Wingdings" w:hint="default"/>
+      </w:rPr>
+    </w:lvl>
+    <w:lvl w:ilvl="6" w:tplc="04090001" w:tentative="1">
+      <w:start w:val="1"/>
+      <w:numFmt w:val="bullet"/>
+      <w:lvlText w:val=""/>
+      <w:lvlJc w:val="left"/>
+      <w:pPr>
+        <w:ind w:left="4680" w:hanging="360"/>
+      </w:pPr>
+      <w:rPr>
+        <w:rFonts w:ascii="Symbol" w:hAnsi="Symbol" w:hint="default"/>
+      </w:rPr>
+    </w:lvl>
+    <w:lvl w:ilvl="7" w:tplc="04090003" w:tentative="1">
+      <w:start w:val="1"/>
+      <w:numFmt w:val="bullet"/>
+      <w:lvlText w:val="o"/>
+      <w:lvlJc w:val="left"/>
+      <w:pPr>
+        <w:ind w:left="5400" w:hanging="360"/>
+      </w:pPr>
+      <w:rPr>
+        <w:rFonts w:ascii="Courier New" w:hAnsi="Courier New" w:hint="default"/>
+      </w:rPr>
+    </w:lvl>
+    <w:lvl w:ilvl="8" w:tplc="04090005" w:tentative="1">
+      <w:start w:val="1"/>
+      <w:numFmt w:val="bullet"/>
+      <w:lvlText w:val=""/>
+      <w:lvlJc w:val="left"/>
+      <w:pPr>
+        <w:ind w:left="6120" w:hanging="360"/>
+      </w:pPr>
+      <w:rPr>
+        <w:rFonts w:ascii="Wingdings" w:hAnsi="Wingdings" w:hint="default"/>
+      </w:rPr>
+    </w:lvl>
+  </w:abstractNum>
+  <w:abstractNum w:abstractNumId="15" w15:restartNumberingAfterBreak="0">
+    <w:nsid w:val="68E2638B"/>
+    <w:multiLevelType w:val="hybridMultilevel"/>
+    <w:tmpl w:val="951CC65C"/>
+    <w:lvl w:ilvl="0" w:tplc="01E03322">
+      <w:start w:val="1"/>
+      <w:numFmt w:val="bullet"/>
+      <w:lvlText w:val=""/>
+      <w:lvlJc w:val="left"/>
+      <w:pPr>
+        <w:ind w:left="360" w:hanging="360"/>
+      </w:pPr>
+      <w:rPr>
+        <w:rFonts w:ascii="Symbol" w:hAnsi="Symbol" w:hint="default"/>
+      </w:rPr>
+    </w:lvl>
+    <w:lvl w:ilvl="1" w:tplc="04090003" w:tentative="1">
+      <w:start w:val="1"/>
+      <w:numFmt w:val="bullet"/>
+      <w:lvlText w:val="o"/>
+      <w:lvlJc w:val="left"/>
+      <w:pPr>
+        <w:ind w:left="1080" w:hanging="360"/>
+      </w:pPr>
+      <w:rPr>
+        <w:rFonts w:ascii="Courier New" w:hAnsi="Courier New" w:hint="default"/>
+      </w:rPr>
+    </w:lvl>
+    <w:lvl w:ilvl="2" w:tplc="04090005" w:tentative="1">
+      <w:start w:val="1"/>
+      <w:numFmt w:val="bullet"/>
+      <w:lvlText w:val=""/>
+      <w:lvlJc w:val="left"/>
+      <w:pPr>
+        <w:ind w:left="1800" w:hanging="360"/>
+      </w:pPr>
+      <w:rPr>
+        <w:rFonts w:ascii="Wingdings" w:hAnsi="Wingdings" w:hint="default"/>
+      </w:rPr>
+    </w:lvl>
+    <w:lvl w:ilvl="3" w:tplc="04090001" w:tentative="1">
+      <w:start w:val="1"/>
+      <w:numFmt w:val="bullet"/>
+      <w:lvlText w:val=""/>
+      <w:lvlJc w:val="left"/>
+      <w:pPr>
+        <w:ind w:left="2520" w:hanging="360"/>
+      </w:pPr>
+      <w:rPr>
+        <w:rFonts w:ascii="Symbol" w:hAnsi="Symbol" w:hint="default"/>
+      </w:rPr>
+    </w:lvl>
+    <w:lvl w:ilvl="4" w:tplc="04090003" w:tentative="1">
+      <w:start w:val="1"/>
+      <w:numFmt w:val="bullet"/>
+      <w:lvlText w:val="o"/>
+      <w:lvlJc w:val="left"/>
+      <w:pPr>
+        <w:ind w:left="3240" w:hanging="360"/>
+      </w:pPr>
+      <w:rPr>
+        <w:rFonts w:ascii="Courier New" w:hAnsi="Courier New" w:hint="default"/>
+      </w:rPr>
+    </w:lvl>
+    <w:lvl w:ilvl="5" w:tplc="04090005" w:tentative="1">
+      <w:start w:val="1"/>
+      <w:numFmt w:val="bullet"/>
+      <w:lvlText w:val=""/>
+      <w:lvlJc w:val="left"/>
+      <w:pPr>
+        <w:ind w:left="3960" w:hanging="360"/>
+      </w:pPr>
+      <w:rPr>
+        <w:rFonts w:ascii="Wingdings" w:hAnsi="Wingdings" w:hint="default"/>
+      </w:rPr>
+    </w:lvl>
+    <w:lvl w:ilvl="6" w:tplc="04090001" w:tentative="1">
+      <w:start w:val="1"/>
+      <w:numFmt w:val="bullet"/>
+      <w:lvlText w:val=""/>
+      <w:lvlJc w:val="left"/>
+      <w:pPr>
+        <w:ind w:left="4680" w:hanging="360"/>
+      </w:pPr>
+      <w:rPr>
+        <w:rFonts w:ascii="Symbol" w:hAnsi="Symbol" w:hint="default"/>
+      </w:rPr>
+    </w:lvl>
+    <w:lvl w:ilvl="7" w:tplc="04090003" w:tentative="1">
+      <w:start w:val="1"/>
+      <w:numFmt w:val="bullet"/>
+      <w:lvlText w:val="o"/>
+      <w:lvlJc w:val="left"/>
+      <w:pPr>
+        <w:ind w:left="5400" w:hanging="360"/>
+      </w:pPr>
+      <w:rPr>
+        <w:rFonts w:ascii="Courier New" w:hAnsi="Courier New" w:hint="default"/>
+      </w:rPr>
+    </w:lvl>
+    <w:lvl w:ilvl="8" w:tplc="04090005" w:tentative="1">
+      <w:start w:val="1"/>
+      <w:numFmt w:val="bullet"/>
+      <w:lvlText w:val=""/>
+      <w:lvlJc w:val="left"/>
+      <w:pPr>
+        <w:ind w:left="6120" w:hanging="360"/>
+      </w:pPr>
+      <w:rPr>
+        <w:rFonts w:ascii="Wingdings" w:hAnsi="Wingdings" w:hint="default"/>
+      </w:rPr>
+    </w:lvl>
+  </w:abstractNum>
+  <w:abstractNum w:abstractNumId="16" w15:restartNumberingAfterBreak="0">
     <w:nsid w:val="6C402EB8"/>
     <w:multiLevelType w:val="multilevel"/>
     <w:tmpl w:val="2530251A"/>
@@ -4969,38 +5546,172 @@
       </w:rPr>
     </w:lvl>
   </w:abstractNum>
+  <w:abstractNum w:abstractNumId="17" w15:restartNumberingAfterBreak="0">
+    <w:nsid w:val="6DF52475"/>
+    <w:multiLevelType w:val="hybridMultilevel"/>
+    <w:tmpl w:val="A5FAEADC"/>
+    <w:lvl w:ilvl="0" w:tplc="01E03322">
+      <w:start w:val="1"/>
+      <w:numFmt w:val="bullet"/>
+      <w:lvlText w:val=""/>
+      <w:lvlJc w:val="left"/>
+      <w:pPr>
+        <w:ind w:left="360" w:hanging="360"/>
+      </w:pPr>
+      <w:rPr>
+        <w:rFonts w:ascii="Symbol" w:hAnsi="Symbol" w:hint="default"/>
+      </w:rPr>
+    </w:lvl>
+    <w:lvl w:ilvl="1" w:tplc="04090003" w:tentative="1">
+      <w:start w:val="1"/>
+      <w:numFmt w:val="bullet"/>
+      <w:lvlText w:val="o"/>
+      <w:lvlJc w:val="left"/>
+      <w:pPr>
+        <w:ind w:left="1080" w:hanging="360"/>
+      </w:pPr>
+      <w:rPr>
+        <w:rFonts w:ascii="Courier New" w:hAnsi="Courier New" w:hint="default"/>
+      </w:rPr>
+    </w:lvl>
+    <w:lvl w:ilvl="2" w:tplc="04090005" w:tentative="1">
+      <w:start w:val="1"/>
+      <w:numFmt w:val="bullet"/>
+      <w:lvlText w:val=""/>
+      <w:lvlJc w:val="left"/>
+      <w:pPr>
+        <w:ind w:left="1800" w:hanging="360"/>
+      </w:pPr>
+      <w:rPr>
+        <w:rFonts w:ascii="Wingdings" w:hAnsi="Wingdings" w:hint="default"/>
+      </w:rPr>
+    </w:lvl>
+    <w:lvl w:ilvl="3" w:tplc="04090001" w:tentative="1">
+      <w:start w:val="1"/>
+      <w:numFmt w:val="bullet"/>
+      <w:lvlText w:val=""/>
+      <w:lvlJc w:val="left"/>
+      <w:pPr>
+        <w:ind w:left="2520" w:hanging="360"/>
+      </w:pPr>
+      <w:rPr>
+        <w:rFonts w:ascii="Symbol" w:hAnsi="Symbol" w:hint="default"/>
+      </w:rPr>
+    </w:lvl>
+    <w:lvl w:ilvl="4" w:tplc="04090003" w:tentative="1">
+      <w:start w:val="1"/>
+      <w:numFmt w:val="bullet"/>
+      <w:lvlText w:val="o"/>
+      <w:lvlJc w:val="left"/>
+      <w:pPr>
+        <w:ind w:left="3240" w:hanging="360"/>
+      </w:pPr>
+      <w:rPr>
+        <w:rFonts w:ascii="Courier New" w:hAnsi="Courier New" w:hint="default"/>
+      </w:rPr>
+    </w:lvl>
+    <w:lvl w:ilvl="5" w:tplc="04090005" w:tentative="1">
+      <w:start w:val="1"/>
+      <w:numFmt w:val="bullet"/>
+      <w:lvlText w:val=""/>
+      <w:lvlJc w:val="left"/>
+      <w:pPr>
+        <w:ind w:left="3960" w:hanging="360"/>
+      </w:pPr>
+      <w:rPr>
+        <w:rFonts w:ascii="Wingdings" w:hAnsi="Wingdings" w:hint="default"/>
+      </w:rPr>
+    </w:lvl>
+    <w:lvl w:ilvl="6" w:tplc="04090001" w:tentative="1">
+      <w:start w:val="1"/>
+      <w:numFmt w:val="bullet"/>
+      <w:lvlText w:val=""/>
+      <w:lvlJc w:val="left"/>
+      <w:pPr>
+        <w:ind w:left="4680" w:hanging="360"/>
+      </w:pPr>
+      <w:rPr>
+        <w:rFonts w:ascii="Symbol" w:hAnsi="Symbol" w:hint="default"/>
+      </w:rPr>
+    </w:lvl>
+    <w:lvl w:ilvl="7" w:tplc="04090003" w:tentative="1">
+      <w:start w:val="1"/>
+      <w:numFmt w:val="bullet"/>
+      <w:lvlText w:val="o"/>
+      <w:lvlJc w:val="left"/>
+      <w:pPr>
+        <w:ind w:left="5400" w:hanging="360"/>
+      </w:pPr>
+      <w:rPr>
+        <w:rFonts w:ascii="Courier New" w:hAnsi="Courier New" w:hint="default"/>
+      </w:rPr>
+    </w:lvl>
+    <w:lvl w:ilvl="8" w:tplc="04090005" w:tentative="1">
+      <w:start w:val="1"/>
+      <w:numFmt w:val="bullet"/>
+      <w:lvlText w:val=""/>
+      <w:lvlJc w:val="left"/>
+      <w:pPr>
+        <w:ind w:left="6120" w:hanging="360"/>
+      </w:pPr>
+      <w:rPr>
+        <w:rFonts w:ascii="Wingdings" w:hAnsi="Wingdings" w:hint="default"/>
+      </w:rPr>
+    </w:lvl>
+  </w:abstractNum>
   <w:num w:numId="1" w16cid:durableId="1154443773">
+    <w:abstractNumId w:val="2"/>
+  </w:num>
+  <w:num w:numId="2" w16cid:durableId="1279608320">
+    <w:abstractNumId w:val="5"/>
+  </w:num>
+  <w:num w:numId="3" w16cid:durableId="468740709">
+    <w:abstractNumId w:val="6"/>
+  </w:num>
+  <w:num w:numId="4" w16cid:durableId="1958096342">
+    <w:abstractNumId w:val="7"/>
+  </w:num>
+  <w:num w:numId="5" w16cid:durableId="1975721150">
+    <w:abstractNumId w:val="13"/>
+  </w:num>
+  <w:num w:numId="6" w16cid:durableId="682711860">
+    <w:abstractNumId w:val="12"/>
+  </w:num>
+  <w:num w:numId="7" w16cid:durableId="66655750">
+    <w:abstractNumId w:val="16"/>
+  </w:num>
+  <w:num w:numId="8" w16cid:durableId="1701012317">
     <w:abstractNumId w:val="1"/>
   </w:num>
-  <w:num w:numId="2" w16cid:durableId="1279608320">
+  <w:num w:numId="9" w16cid:durableId="964312008">
+    <w:abstractNumId w:val="10"/>
+  </w:num>
+  <w:num w:numId="10" w16cid:durableId="1317370520">
+    <w:abstractNumId w:val="9"/>
+  </w:num>
+  <w:num w:numId="11" w16cid:durableId="212621359">
+    <w:abstractNumId w:val="4"/>
+  </w:num>
+  <w:num w:numId="12" w16cid:durableId="1920942239">
+    <w:abstractNumId w:val="11"/>
+  </w:num>
+  <w:num w:numId="13" w16cid:durableId="668600969">
+    <w:abstractNumId w:val="15"/>
+  </w:num>
+  <w:num w:numId="14" w16cid:durableId="1918202218">
+    <w:abstractNumId w:val="8"/>
+  </w:num>
+  <w:num w:numId="15" w16cid:durableId="1439107892">
+    <w:abstractNumId w:val="14"/>
+  </w:num>
+  <w:num w:numId="16" w16cid:durableId="508520749">
     <w:abstractNumId w:val="3"/>
   </w:num>
-  <w:num w:numId="3" w16cid:durableId="468740709">
-    <w:abstractNumId w:val="4"/>
+  <w:num w:numId="17" w16cid:durableId="2019886549">
+    <w:abstractNumId w:val="17"/>
   </w:num>
-  <w:num w:numId="4" w16cid:durableId="1958096342">
-    <w:abstractNumId w:val="5"/>
-  </w:num>
-  <w:num w:numId="5" w16cid:durableId="1975721150">
-    <w:abstractNumId w:val="9"/>
-  </w:num>
-  <w:num w:numId="6" w16cid:durableId="682711860">
-    <w:abstractNumId w:val="8"/>
-  </w:num>
-  <w:num w:numId="7" w16cid:durableId="66655750">
-    <w:abstractNumId w:val="10"/>
-  </w:num>
-  <w:num w:numId="8" w16cid:durableId="1701012317">
+  <w:num w:numId="18" w16cid:durableId="1274480706">
     <w:abstractNumId w:val="0"/>
-  </w:num>
-  <w:num w:numId="9" w16cid:durableId="964312008">
-    <w:abstractNumId w:val="7"/>
-  </w:num>
-  <w:num w:numId="10" w16cid:durableId="1317370520">
-    <w:abstractNumId w:val="6"/>
-  </w:num>
-  <w:num w:numId="11" w16cid:durableId="212621359">
-    <w:abstractNumId w:val="2"/>
   </w:num>
 </w:numbering>
 </file>
@@ -5637,6 +6348,18 @@
       <w:contextualSpacing/>
     </w:pPr>
   </w:style>
+  <w:style w:type="character" w:styleId="FollowedHyperlink">
+    <w:name w:val="FollowedHyperlink"/>
+    <w:basedOn w:val="DefaultParagraphFont"/>
+    <w:uiPriority w:val="99"/>
+    <w:semiHidden/>
+    <w:unhideWhenUsed/>
+    <w:rsid w:val="006F25B0"/>
+    <w:rPr>
+      <w:color w:val="800080" w:themeColor="followedHyperlink"/>
+      <w:u w:val="single"/>
+    </w:rPr>
+  </w:style>
 </w:styles>
 </file>
 

</xml_diff>

<commit_message>
Added the ATS friendly format too
</commit_message>
<xml_diff>
--- a/Nilesh Bhoi Resume.docx
+++ b/Nilesh Bhoi Resume.docx
@@ -19,7 +19,6 @@
     </w:p>
     <w:tbl>
       <w:tblPr>
-        <w:tblStyle w:val="a"/>
         <w:tblW w:w="10810" w:type="dxa"/>
         <w:tblInd w:w="-720" w:type="dxa"/>
         <w:tblBorders>
@@ -33,7 +32,6 @@
         <w:tblLayout w:type="fixed"/>
         <w:tblCellMar>
           <w:top w:w="576" w:type="dxa"/>
-          <w:bottom w:w="0" w:type="dxa"/>
         </w:tblCellMar>
         <w:tblLook w:val="0600" w:firstRow="0" w:lastRow="0" w:firstColumn="0" w:lastColumn="0" w:noHBand="1" w:noVBand="1"/>
       </w:tblPr>
@@ -44,17 +42,11 @@
       </w:tblGrid>
       <w:tr>
         <w:trPr>
-          <w:trHeight w:val="799"/>
+          <w:trHeight w:hRule="exact" w:val="533"/>
         </w:trPr>
         <w:tc>
           <w:tcPr>
             <w:tcW w:w="3618" w:type="dxa"/>
-            <w:tcBorders>
-              <w:top w:val="single" w:sz="8" w:space="0" w:color="FFFFFF" w:themeColor="background1"/>
-              <w:left w:val="single" w:sz="8" w:space="0" w:color="FFFFFF" w:themeColor="background1"/>
-              <w:bottom w:val="single" w:sz="8" w:space="0" w:color="FFFFFF" w:themeColor="background1"/>
-              <w:right w:val="single" w:sz="8" w:space="0" w:color="FFFFFF" w:themeColor="background1"/>
-            </w:tcBorders>
             <w:shd w:val="clear" w:color="auto" w:fill="auto"/>
             <w:tcMar>
               <w:top w:w="0" w:type="dxa"/>
@@ -62,149 +54,7 @@
               <w:bottom w:w="0" w:type="dxa"/>
               <w:right w:w="0" w:type="dxa"/>
             </w:tcMar>
-          </w:tcPr>
-          <w:p>
-            <w:pPr>
-              <w:tabs>
-                <w:tab w:val="right" w:pos="9720"/>
-              </w:tabs>
-              <w:ind w:right="-720"/>
-              <w:rPr>
-                <w:rFonts w:ascii="Calibri" w:eastAsia="Calibri" w:hAnsi="Calibri" w:cs="Calibri"/>
-                <w:b/>
-                <w:sz w:val="20"/>
-                <w:szCs w:val="20"/>
-              </w:rPr>
-            </w:pPr>
-          </w:p>
-          <w:p>
-            <w:pPr>
-              <w:tabs>
-                <w:tab w:val="right" w:pos="9720"/>
-              </w:tabs>
-              <w:ind w:right="-720"/>
-              <w:rPr>
-                <w:rFonts w:ascii="Calibri" w:eastAsia="Calibri" w:hAnsi="Calibri" w:cs="Calibri"/>
-                <w:b/>
-                <w:sz w:val="20"/>
-                <w:szCs w:val="20"/>
-              </w:rPr>
-            </w:pPr>
-          </w:p>
-        </w:tc>
-        <w:tc>
-          <w:tcPr>
-            <w:tcW w:w="3603" w:type="dxa"/>
-            <w:tcBorders>
-              <w:top w:val="single" w:sz="8" w:space="0" w:color="FFFFFF" w:themeColor="background1"/>
-              <w:left w:val="single" w:sz="8" w:space="0" w:color="FFFFFF" w:themeColor="background1"/>
-              <w:bottom w:val="single" w:sz="8" w:space="0" w:color="FFFFFF" w:themeColor="background1"/>
-              <w:right w:val="single" w:sz="8" w:space="0" w:color="FFFFFF" w:themeColor="background1"/>
-            </w:tcBorders>
-            <w:shd w:val="clear" w:color="auto" w:fill="auto"/>
-            <w:tcMar>
-              <w:top w:w="0" w:type="dxa"/>
-              <w:left w:w="0" w:type="dxa"/>
-              <w:bottom w:w="0" w:type="dxa"/>
-              <w:right w:w="0" w:type="dxa"/>
-            </w:tcMar>
-          </w:tcPr>
-          <w:p>
-            <w:pPr>
-              <w:widowControl w:val="0"/>
-              <w:pBdr>
-                <w:top w:val="nil"/>
-                <w:left w:val="nil"/>
-                <w:bottom w:val="nil"/>
-                <w:right w:val="nil"/>
-                <w:between w:val="nil"/>
-              </w:pBdr>
-              <w:spacing w:before="20" w:line="240" w:lineRule="auto"/>
-              <w:jc w:val="center"/>
-              <w:rPr>
-                <w:rFonts w:ascii="Calibri" w:eastAsia="Calibri" w:hAnsi="Calibri" w:cs="Calibri"/>
-                <w:b/>
-                <w:sz w:val="52"/>
-                <w:szCs w:val="52"/>
-              </w:rPr>
-            </w:pPr>
-            <w:r>
-              <w:rPr>
-                <w:rFonts w:ascii="Calibri" w:eastAsia="Calibri" w:hAnsi="Calibri" w:cs="Calibri"/>
-                <w:b/>
-                <w:sz w:val="54"/>
-                <w:szCs w:val="54"/>
-              </w:rPr>
-              <w:t xml:space="preserve">Nilesh </w:t>
-            </w:r>
-            <w:proofErr w:type="spellStart"/>
-            <w:r>
-              <w:rPr>
-                <w:rFonts w:ascii="Calibri" w:eastAsia="Calibri" w:hAnsi="Calibri" w:cs="Calibri"/>
-                <w:b/>
-                <w:sz w:val="54"/>
-                <w:szCs w:val="54"/>
-              </w:rPr>
-              <w:t>Bhoi</w:t>
-            </w:r>
-            <w:proofErr w:type="spellEnd"/>
-          </w:p>
-        </w:tc>
-        <w:tc>
-          <w:tcPr>
-            <w:tcW w:w="3588" w:type="dxa"/>
-            <w:tcBorders>
-              <w:top w:val="single" w:sz="8" w:space="0" w:color="FFFFFF" w:themeColor="background1"/>
-              <w:left w:val="single" w:sz="8" w:space="0" w:color="FFFFFF" w:themeColor="background1"/>
-              <w:bottom w:val="single" w:sz="8" w:space="0" w:color="FFFFFF" w:themeColor="background1"/>
-              <w:right w:val="single" w:sz="8" w:space="0" w:color="FFFFFF" w:themeColor="background1"/>
-            </w:tcBorders>
-            <w:shd w:val="clear" w:color="auto" w:fill="auto"/>
-            <w:tcMar>
-              <w:top w:w="0" w:type="dxa"/>
-              <w:left w:w="0" w:type="dxa"/>
-              <w:bottom w:w="0" w:type="dxa"/>
-              <w:right w:w="0" w:type="dxa"/>
-            </w:tcMar>
-          </w:tcPr>
-          <w:p>
-            <w:pPr>
-              <w:tabs>
-                <w:tab w:val="right" w:pos="9720"/>
-              </w:tabs>
-              <w:spacing w:line="240" w:lineRule="auto"/>
-              <w:ind w:left="-90" w:right="60"/>
-              <w:rPr>
-                <w:rFonts w:ascii="Calibri" w:eastAsia="Calibri" w:hAnsi="Calibri" w:cs="Calibri"/>
-                <w:b/>
-                <w:color w:val="0070C0"/>
-                <w:sz w:val="20"/>
-                <w:szCs w:val="20"/>
-              </w:rPr>
-            </w:pPr>
-          </w:p>
-        </w:tc>
-      </w:tr>
-      <w:tr>
-        <w:trPr>
-          <w:trHeight w:hRule="exact" w:val="288"/>
-        </w:trPr>
-        <w:tc>
-          <w:tcPr>
-            <w:tcW w:w="3618" w:type="dxa"/>
-            <w:tcBorders>
-              <w:top w:val="single" w:sz="8" w:space="0" w:color="FFFFFF" w:themeColor="background1"/>
-              <w:left w:val="single" w:sz="8" w:space="0" w:color="FFFFFF" w:themeColor="background1"/>
-              <w:bottom w:val="single" w:sz="8" w:space="0" w:color="FFFFFF" w:themeColor="background1"/>
-              <w:right w:val="single" w:sz="8" w:space="0" w:color="FFFFFF" w:themeColor="background1"/>
-            </w:tcBorders>
-            <w:shd w:val="clear" w:color="auto" w:fill="auto"/>
-            <w:tcMar>
-              <w:top w:w="0" w:type="dxa"/>
-              <w:left w:w="0" w:type="dxa"/>
-              <w:bottom w:w="0" w:type="dxa"/>
-              <w:right w:w="0" w:type="dxa"/>
-            </w:tcMar>
+            <w:vAlign w:val="bottom"/>
           </w:tcPr>
           <w:p>
             <w:pPr>
@@ -226,16 +76,7 @@
                 <w:sz w:val="20"/>
                 <w:szCs w:val="20"/>
               </w:rPr>
-              <w:t>Git Hub:</w:t>
-            </w:r>
-            <w:r>
-              <w:rPr>
-                <w:rFonts w:ascii="Calibri" w:eastAsia="Calibri" w:hAnsi="Calibri" w:cs="Calibri"/>
-                <w:b/>
-                <w:sz w:val="20"/>
-                <w:szCs w:val="20"/>
-              </w:rPr>
-              <w:t xml:space="preserve"> </w:t>
+              <w:t xml:space="preserve">Git Hub: </w:t>
             </w:r>
             <w:hyperlink r:id="rId5" w:history="1">
               <w:r>
@@ -246,20 +87,34 @@
                   <w:sz w:val="20"/>
                   <w:szCs w:val="20"/>
                 </w:rPr>
-                <w:t>https://github.com/nilesh507</w:t>
+                <w:t>githu</w:t>
+              </w:r>
+              <w:r>
+                <w:rPr>
+                  <w:rStyle w:val="Hyperlink"/>
+                  <w:rFonts w:ascii="Calibri" w:eastAsia="Calibri" w:hAnsi="Calibri" w:cs="Calibri"/>
+                  <w:color w:val="0070C0"/>
+                  <w:sz w:val="20"/>
+                  <w:szCs w:val="20"/>
+                </w:rPr>
+                <w:t>b</w:t>
+              </w:r>
+              <w:r>
+                <w:rPr>
+                  <w:rStyle w:val="Hyperlink"/>
+                  <w:rFonts w:ascii="Calibri" w:eastAsia="Calibri" w:hAnsi="Calibri" w:cs="Calibri"/>
+                  <w:color w:val="0070C0"/>
+                  <w:sz w:val="20"/>
+                  <w:szCs w:val="20"/>
+                </w:rPr>
+                <w:t>.com/nilesh507</w:t>
               </w:r>
             </w:hyperlink>
           </w:p>
         </w:tc>
         <w:tc>
           <w:tcPr>
-            <w:tcW w:w="3603" w:type="dxa"/>
-            <w:tcBorders>
-              <w:top w:val="single" w:sz="8" w:space="0" w:color="FFFFFF" w:themeColor="background1"/>
-              <w:left w:val="single" w:sz="8" w:space="0" w:color="FFFFFF" w:themeColor="background1"/>
-              <w:bottom w:val="single" w:sz="8" w:space="0" w:color="FFFFFF" w:themeColor="background1"/>
-              <w:right w:val="single" w:sz="8" w:space="0" w:color="FFFFFF" w:themeColor="background1"/>
-            </w:tcBorders>
+            <w:tcW w:w="3604" w:type="dxa"/>
             <w:shd w:val="clear" w:color="auto" w:fill="auto"/>
             <w:tcMar>
               <w:top w:w="0" w:type="dxa"/>
@@ -267,6 +122,7 @@
               <w:bottom w:w="0" w:type="dxa"/>
               <w:right w:w="0" w:type="dxa"/>
             </w:tcMar>
+            <w:vAlign w:val="bottom"/>
           </w:tcPr>
           <w:p>
             <w:pPr>
@@ -279,6 +135,7 @@
                 <w:between w:val="nil"/>
               </w:pBdr>
               <w:spacing w:line="240" w:lineRule="auto"/>
+              <w:jc w:val="center"/>
               <w:rPr>
                 <w:rFonts w:ascii="Calibri" w:eastAsia="Calibri" w:hAnsi="Calibri" w:cs="Calibri"/>
                 <w:b/>
@@ -286,17 +143,29 @@
                 <w:szCs w:val="15"/>
               </w:rPr>
             </w:pPr>
+            <w:r>
+              <w:rPr>
+                <w:rFonts w:ascii="Calibri" w:eastAsia="Calibri" w:hAnsi="Calibri" w:cs="Calibri"/>
+                <w:b/>
+                <w:sz w:val="54"/>
+                <w:szCs w:val="54"/>
+              </w:rPr>
+              <w:t>Nilesh</w:t>
+            </w:r>
+            <w:r>
+              <w:rPr>
+                <w:rFonts w:ascii="Calibri" w:eastAsia="Calibri" w:hAnsi="Calibri" w:cs="Calibri"/>
+                <w:b/>
+                <w:sz w:val="52"/>
+                <w:szCs w:val="52"/>
+              </w:rPr>
+              <w:t xml:space="preserve"> Bhoi</w:t>
+            </w:r>
           </w:p>
         </w:tc>
         <w:tc>
           <w:tcPr>
             <w:tcW w:w="3588" w:type="dxa"/>
-            <w:tcBorders>
-              <w:top w:val="single" w:sz="8" w:space="0" w:color="FFFFFF" w:themeColor="background1"/>
-              <w:left w:val="single" w:sz="8" w:space="0" w:color="FFFFFF" w:themeColor="background1"/>
-              <w:bottom w:val="single" w:sz="8" w:space="0" w:color="FFFFFF" w:themeColor="background1"/>
-              <w:right w:val="single" w:sz="8" w:space="0" w:color="FFFFFF" w:themeColor="background1"/>
-            </w:tcBorders>
             <w:shd w:val="clear" w:color="auto" w:fill="auto"/>
             <w:tcMar>
               <w:top w:w="0" w:type="dxa"/>
@@ -304,6 +173,7 @@
               <w:bottom w:w="0" w:type="dxa"/>
               <w:right w:w="0" w:type="dxa"/>
             </w:tcMar>
+            <w:vAlign w:val="bottom"/>
           </w:tcPr>
           <w:p>
             <w:pPr>
@@ -319,35 +189,46 @@
                 <w:szCs w:val="20"/>
               </w:rPr>
             </w:pPr>
-            <w:hyperlink r:id="rId6" w:history="1">
-              <w:r>
-                <w:rPr>
-                  <w:rStyle w:val="Hyperlink"/>
-                  <w:rFonts w:ascii="Calibri" w:eastAsia="Calibri" w:hAnsi="Calibri" w:cs="Calibri"/>
-                  <w:color w:val="0070C0"/>
-                  <w:sz w:val="20"/>
-                  <w:szCs w:val="20"/>
-                </w:rPr>
-                <w:t>nilesh507@gmail.com</w:t>
-              </w:r>
-            </w:hyperlink>
+            <w:r>
+              <w:fldChar w:fldCharType="begin"/>
+            </w:r>
+            <w:r>
+              <w:instrText>HYPERLINK "mailto:nilesh507@gmail.com"</w:instrText>
+            </w:r>
+            <w:r>
+              <w:fldChar w:fldCharType="separate"/>
+            </w:r>
+            <w:r>
+              <w:rPr>
+                <w:rStyle w:val="Hyperlink"/>
+                <w:rFonts w:ascii="Calibri" w:eastAsia="Calibri" w:hAnsi="Calibri" w:cs="Calibri"/>
+                <w:color w:val="0070C0"/>
+                <w:sz w:val="20"/>
+                <w:szCs w:val="20"/>
+              </w:rPr>
+              <w:t>nilesh507@gmail.com</w:t>
+            </w:r>
+            <w:r>
+              <w:rPr>
+                <w:rStyle w:val="Hyperlink"/>
+                <w:rFonts w:ascii="Calibri" w:eastAsia="Calibri" w:hAnsi="Calibri" w:cs="Calibri"/>
+                <w:color w:val="0070C0"/>
+                <w:sz w:val="20"/>
+                <w:szCs w:val="20"/>
+              </w:rPr>
+              <w:fldChar w:fldCharType="end"/>
+            </w:r>
           </w:p>
         </w:tc>
       </w:tr>
       <w:tr>
         <w:trPr>
-          <w:trHeight w:val="402"/>
+          <w:trHeight w:val="322"/>
         </w:trPr>
         <w:tc>
           <w:tcPr>
             <w:tcW w:w="7222" w:type="dxa"/>
             <w:gridSpan w:val="2"/>
-            <w:tcBorders>
-              <w:top w:val="single" w:sz="8" w:space="0" w:color="FFFFFF" w:themeColor="background1"/>
-              <w:left w:val="single" w:sz="8" w:space="0" w:color="FFFFFF" w:themeColor="background1"/>
-              <w:bottom w:val="single" w:sz="8" w:space="0" w:color="FFFFFF" w:themeColor="background1"/>
-              <w:right w:val="single" w:sz="8" w:space="0" w:color="FFFFFF" w:themeColor="background1"/>
-            </w:tcBorders>
             <w:shd w:val="clear" w:color="auto" w:fill="auto"/>
             <w:tcMar>
               <w:top w:w="0" w:type="dxa"/>
@@ -376,18 +257,9 @@
                 <w:sz w:val="20"/>
                 <w:szCs w:val="20"/>
               </w:rPr>
-              <w:t>LinkedIn:</w:t>
+              <w:t xml:space="preserve">LinkedIn: </w:t>
             </w:r>
-            <w:r>
-              <w:rPr>
-                <w:rFonts w:ascii="Calibri" w:eastAsia="Calibri" w:hAnsi="Calibri" w:cs="Calibri"/>
-                <w:b/>
-                <w:sz w:val="20"/>
-                <w:szCs w:val="20"/>
-              </w:rPr>
-              <w:t xml:space="preserve"> </w:t>
-            </w:r>
-            <w:hyperlink r:id="rId7" w:history="1">
+            <w:hyperlink r:id="rId6" w:history="1">
               <w:r>
                 <w:rPr>
                   <w:rStyle w:val="Hyperlink"/>
@@ -396,7 +268,7 @@
                   <w:sz w:val="20"/>
                   <w:szCs w:val="20"/>
                 </w:rPr>
-                <w:t>www.linkedin.com/in/nileshbhoi/</w:t>
+                <w:t>linkedin.com/in/nileshbhoi/</w:t>
               </w:r>
             </w:hyperlink>
           </w:p>
@@ -404,12 +276,6 @@
         <w:tc>
           <w:tcPr>
             <w:tcW w:w="3588" w:type="dxa"/>
-            <w:tcBorders>
-              <w:top w:val="single" w:sz="8" w:space="0" w:color="FFFFFF" w:themeColor="background1"/>
-              <w:left w:val="single" w:sz="8" w:space="0" w:color="FFFFFF" w:themeColor="background1"/>
-              <w:bottom w:val="single" w:sz="8" w:space="0" w:color="FFFFFF" w:themeColor="background1"/>
-              <w:right w:val="single" w:sz="8" w:space="0" w:color="FFFFFF" w:themeColor="background1"/>
-            </w:tcBorders>
             <w:shd w:val="clear" w:color="auto" w:fill="auto"/>
             <w:tcMar>
               <w:top w:w="0" w:type="dxa"/>
@@ -438,7 +304,7 @@
                 <w:sz w:val="20"/>
                 <w:szCs w:val="20"/>
               </w:rPr>
-              <w:t>315 4365644</w:t>
+              <w:t>315 436 5644</w:t>
             </w:r>
           </w:p>
         </w:tc>
@@ -479,7 +345,6 @@
     </w:p>
     <w:tbl>
       <w:tblPr>
-        <w:tblStyle w:val="a0"/>
         <w:tblW w:w="10788" w:type="dxa"/>
         <w:tblInd w:w="-720" w:type="dxa"/>
         <w:tblBorders>
@@ -494,8 +359,8 @@
         <w:tblLook w:val="0600" w:firstRow="0" w:lastRow="0" w:firstColumn="0" w:lastColumn="0" w:noHBand="1" w:noVBand="1"/>
       </w:tblPr>
       <w:tblGrid>
-        <w:gridCol w:w="3500"/>
-        <w:gridCol w:w="4048"/>
+        <w:gridCol w:w="4220"/>
+        <w:gridCol w:w="3328"/>
         <w:gridCol w:w="3240"/>
       </w:tblGrid>
       <w:tr>
@@ -504,7 +369,7 @@
         </w:trPr>
         <w:tc>
           <w:tcPr>
-            <w:tcW w:w="3500" w:type="dxa"/>
+            <w:tcW w:w="4220" w:type="dxa"/>
             <w:shd w:val="clear" w:color="auto" w:fill="auto"/>
             <w:tcMar>
               <w:top w:w="-44" w:type="dxa"/>
@@ -540,7 +405,7 @@
         </w:tc>
         <w:tc>
           <w:tcPr>
-            <w:tcW w:w="4048" w:type="dxa"/>
+            <w:tcW w:w="3328" w:type="dxa"/>
             <w:shd w:val="clear" w:color="auto" w:fill="auto"/>
             <w:tcMar>
               <w:top w:w="-44" w:type="dxa"/>
@@ -575,7 +440,7 @@
                 <w:sz w:val="20"/>
                 <w:szCs w:val="20"/>
               </w:rPr>
-              <w:t>Master of Science</w:t>
+              <w:t>(MS)</w:t>
             </w:r>
             <w:r>
               <w:rPr>
@@ -633,23 +498,7 @@
                 <w:sz w:val="20"/>
                 <w:szCs w:val="20"/>
               </w:rPr>
-              <w:t xml:space="preserve">                                  </w:t>
-            </w:r>
-            <w:r>
-              <w:rPr>
-                <w:rFonts w:ascii="Calibri" w:eastAsia="Calibri" w:hAnsi="Calibri" w:cs="Calibri"/>
-                <w:sz w:val="20"/>
-                <w:szCs w:val="20"/>
-              </w:rPr>
-              <w:t xml:space="preserve">   </w:t>
-            </w:r>
-            <w:r>
-              <w:rPr>
-                <w:rFonts w:ascii="Calibri" w:eastAsia="Calibri" w:hAnsi="Calibri" w:cs="Calibri"/>
-                <w:sz w:val="20"/>
-                <w:szCs w:val="20"/>
-              </w:rPr>
-              <w:t>May 2024</w:t>
+              <w:t xml:space="preserve">                                     May 2024</w:t>
             </w:r>
           </w:p>
         </w:tc>
@@ -660,7 +509,7 @@
         </w:trPr>
         <w:tc>
           <w:tcPr>
-            <w:tcW w:w="3500" w:type="dxa"/>
+            <w:tcW w:w="4220" w:type="dxa"/>
             <w:shd w:val="clear" w:color="auto" w:fill="auto"/>
             <w:tcMar>
               <w:top w:w="-44" w:type="dxa"/>
@@ -679,7 +528,6 @@
                 <w:right w:val="nil"/>
                 <w:between w:val="nil"/>
               </w:pBdr>
-              <w:spacing w:line="240" w:lineRule="auto"/>
               <w:ind w:right="-720"/>
               <w:rPr>
                 <w:rFonts w:ascii="Calibri" w:eastAsia="Calibri" w:hAnsi="Calibri" w:cs="Calibri"/>
@@ -699,7 +547,7 @@
         </w:tc>
         <w:tc>
           <w:tcPr>
-            <w:tcW w:w="4048" w:type="dxa"/>
+            <w:tcW w:w="3328" w:type="dxa"/>
             <w:shd w:val="clear" w:color="auto" w:fill="auto"/>
             <w:tcMar>
               <w:top w:w="-44" w:type="dxa"/>
@@ -718,7 +566,6 @@
                 <w:right w:val="nil"/>
                 <w:between w:val="nil"/>
               </w:pBdr>
-              <w:spacing w:line="240" w:lineRule="auto"/>
               <w:ind w:right="-720"/>
               <w:rPr>
                 <w:rFonts w:ascii="Calibri" w:eastAsia="Calibri" w:hAnsi="Calibri" w:cs="Calibri"/>
@@ -734,7 +581,7 @@
                 <w:sz w:val="20"/>
                 <w:szCs w:val="20"/>
               </w:rPr>
-              <w:t xml:space="preserve">Bachelor of Science </w:t>
+              <w:t>(BS)</w:t>
             </w:r>
             <w:r>
               <w:rPr>
@@ -744,35 +591,7 @@
                 <w:sz w:val="20"/>
                 <w:szCs w:val="20"/>
               </w:rPr>
-              <w:t>in</w:t>
-            </w:r>
-            <w:r>
-              <w:rPr>
-                <w:rFonts w:ascii="Calibri" w:eastAsia="Calibri" w:hAnsi="Calibri" w:cs="Calibri"/>
-                <w:sz w:val="20"/>
-                <w:szCs w:val="20"/>
-              </w:rPr>
-              <w:t xml:space="preserve"> </w:t>
-            </w:r>
-            <w:r>
-              <w:rPr>
-                <w:rFonts w:ascii="Calibri" w:eastAsia="Calibri" w:hAnsi="Calibri" w:cs="Calibri"/>
-                <w:b/>
-                <w:bCs/>
-                <w:sz w:val="20"/>
-                <w:szCs w:val="20"/>
-              </w:rPr>
-              <w:t>Information</w:t>
-            </w:r>
-            <w:r>
-              <w:rPr>
-                <w:rFonts w:ascii="Calibri" w:eastAsia="Calibri" w:hAnsi="Calibri" w:cs="Calibri"/>
-                <w:b/>
-                <w:bCs/>
-                <w:sz w:val="20"/>
-                <w:szCs w:val="20"/>
-              </w:rPr>
-              <w:t xml:space="preserve"> Technology</w:t>
+              <w:t xml:space="preserve"> Information Technology</w:t>
             </w:r>
           </w:p>
         </w:tc>
@@ -797,7 +616,6 @@
                 <w:right w:val="nil"/>
                 <w:between w:val="nil"/>
               </w:pBdr>
-              <w:spacing w:line="240" w:lineRule="auto"/>
               <w:ind w:right="-720"/>
               <w:jc w:val="center"/>
               <w:rPr>
@@ -812,23 +630,7 @@
                 <w:sz w:val="20"/>
                 <w:szCs w:val="20"/>
               </w:rPr>
-              <w:t xml:space="preserve">                              </w:t>
-            </w:r>
-            <w:r>
-              <w:rPr>
-                <w:rFonts w:ascii="Calibri" w:eastAsia="Calibri" w:hAnsi="Calibri" w:cs="Calibri"/>
-                <w:sz w:val="20"/>
-                <w:szCs w:val="20"/>
-              </w:rPr>
-              <w:t xml:space="preserve">   </w:t>
-            </w:r>
-            <w:r>
-              <w:rPr>
-                <w:rFonts w:ascii="Calibri" w:eastAsia="Calibri" w:hAnsi="Calibri" w:cs="Calibri"/>
-                <w:sz w:val="20"/>
-                <w:szCs w:val="20"/>
-              </w:rPr>
-              <w:t>August 2021</w:t>
+              <w:t xml:space="preserve">                                 August 2021</w:t>
             </w:r>
           </w:p>
         </w:tc>
@@ -839,24 +641,6 @@
         <w:tabs>
           <w:tab w:val="right" w:pos="9720"/>
         </w:tabs>
-        <w:spacing w:line="240" w:lineRule="auto"/>
-        <w:ind w:left="-720" w:right="-720"/>
-        <w:jc w:val="both"/>
-        <w:rPr>
-          <w:rFonts w:ascii="Calibri" w:eastAsia="Calibri" w:hAnsi="Calibri" w:cs="Calibri"/>
-          <w:b/>
-          <w:sz w:val="10"/>
-          <w:szCs w:val="10"/>
-          <w:u w:val="single"/>
-        </w:rPr>
-      </w:pPr>
-    </w:p>
-    <w:p>
-      <w:pPr>
-        <w:tabs>
-          <w:tab w:val="right" w:pos="9720"/>
-        </w:tabs>
-        <w:spacing w:line="240" w:lineRule="auto"/>
         <w:ind w:left="-720" w:right="-720"/>
         <w:jc w:val="both"/>
         <w:rPr>
@@ -902,7 +686,6 @@
         <w:tabs>
           <w:tab w:val="right" w:pos="9720"/>
         </w:tabs>
-        <w:spacing w:line="240" w:lineRule="auto"/>
         <w:ind w:left="-720" w:right="-720"/>
         <w:jc w:val="both"/>
         <w:rPr>
@@ -926,23 +709,7 @@
           <w:sz w:val="20"/>
           <w:szCs w:val="20"/>
         </w:rPr>
-        <w:t xml:space="preserve">Python, </w:t>
-      </w:r>
-      <w:r>
-        <w:rPr>
-          <w:rFonts w:ascii="Calibri" w:eastAsia="Calibri" w:hAnsi="Calibri" w:cs="Calibri"/>
-          <w:sz w:val="20"/>
-          <w:szCs w:val="20"/>
-        </w:rPr>
-        <w:t>Java, JavaScript</w:t>
-      </w:r>
-      <w:r>
-        <w:rPr>
-          <w:rFonts w:ascii="Calibri" w:eastAsia="Calibri" w:hAnsi="Calibri" w:cs="Calibri"/>
-          <w:sz w:val="20"/>
-          <w:szCs w:val="20"/>
-        </w:rPr>
-        <w:t>, Haskell, C/C++.</w:t>
+        <w:t>Python, Java, JavaScript, Haskell, C/C++.</w:t>
       </w:r>
     </w:p>
     <w:p>
@@ -950,7 +717,6 @@
         <w:tabs>
           <w:tab w:val="right" w:pos="9720"/>
         </w:tabs>
-        <w:spacing w:line="240" w:lineRule="auto"/>
         <w:ind w:left="-720" w:right="-720"/>
         <w:jc w:val="both"/>
         <w:rPr>
@@ -974,79 +740,7 @@
           <w:sz w:val="20"/>
           <w:szCs w:val="20"/>
         </w:rPr>
-        <w:t xml:space="preserve">Bootstrap, jQuery, Ajax, Node.js, Express.js, SQL, Oracle, MongoDB, Layouts &amp; Partials, </w:t>
-      </w:r>
-      <w:proofErr w:type="gramStart"/>
-      <w:r>
-        <w:rPr>
-          <w:rFonts w:ascii="Calibri" w:eastAsia="Calibri" w:hAnsi="Calibri" w:cs="Calibri"/>
-          <w:sz w:val="20"/>
-          <w:szCs w:val="20"/>
-        </w:rPr>
-        <w:t>Passport(</w:t>
-      </w:r>
-      <w:proofErr w:type="gramEnd"/>
-      <w:r>
-        <w:rPr>
-          <w:rFonts w:ascii="Calibri" w:eastAsia="Calibri" w:hAnsi="Calibri" w:cs="Calibri"/>
-          <w:sz w:val="20"/>
-          <w:szCs w:val="20"/>
-        </w:rPr>
-        <w:t xml:space="preserve">JWT, oauth2), CSS, SASS, </w:t>
-      </w:r>
-      <w:proofErr w:type="spellStart"/>
-      <w:r>
-        <w:rPr>
-          <w:rFonts w:ascii="Calibri" w:eastAsia="Calibri" w:hAnsi="Calibri" w:cs="Calibri"/>
-          <w:sz w:val="20"/>
-          <w:szCs w:val="20"/>
-        </w:rPr>
-        <w:t>Multer</w:t>
-      </w:r>
-      <w:proofErr w:type="spellEnd"/>
-      <w:r>
-        <w:rPr>
-          <w:rFonts w:ascii="Calibri" w:eastAsia="Calibri" w:hAnsi="Calibri" w:cs="Calibri"/>
-          <w:sz w:val="20"/>
-          <w:szCs w:val="20"/>
-        </w:rPr>
-        <w:t xml:space="preserve">, </w:t>
-      </w:r>
-      <w:proofErr w:type="spellStart"/>
-      <w:r>
-        <w:rPr>
-          <w:rFonts w:ascii="Calibri" w:eastAsia="Calibri" w:hAnsi="Calibri" w:cs="Calibri"/>
-          <w:sz w:val="20"/>
-          <w:szCs w:val="20"/>
-        </w:rPr>
-        <w:t>NodeMailer</w:t>
-      </w:r>
-      <w:proofErr w:type="spellEnd"/>
-      <w:r>
-        <w:rPr>
-          <w:rFonts w:ascii="Calibri" w:eastAsia="Calibri" w:hAnsi="Calibri" w:cs="Calibri"/>
-          <w:sz w:val="20"/>
-          <w:szCs w:val="20"/>
-        </w:rPr>
-        <w:t xml:space="preserve">, Socket.IO, React, Firebase, Redux, NumPy, Pandas, Matplotlib, </w:t>
-      </w:r>
-      <w:proofErr w:type="spellStart"/>
-      <w:r>
-        <w:rPr>
-          <w:rFonts w:ascii="Calibri" w:eastAsia="Calibri" w:hAnsi="Calibri" w:cs="Calibri"/>
-          <w:sz w:val="20"/>
-          <w:szCs w:val="20"/>
-        </w:rPr>
-        <w:t>RESTapi</w:t>
-      </w:r>
-      <w:proofErr w:type="spellEnd"/>
-      <w:r>
-        <w:rPr>
-          <w:rFonts w:ascii="Calibri" w:eastAsia="Calibri" w:hAnsi="Calibri" w:cs="Calibri"/>
-          <w:sz w:val="20"/>
-          <w:szCs w:val="20"/>
-        </w:rPr>
-        <w:t xml:space="preserve">. </w:t>
+        <w:t xml:space="preserve">Bootstrap, jQuery, Ajax, Node.js, Express.js, SQL, MongoDB, Layouts &amp; Partials, Passport (JWT, oauth2), CSS, SCSS, Multer, NodeMailer, Socket.IO, React, Firebase, Redux, NumPy, Pandas, Matplotlib, RESTapi. </w:t>
       </w:r>
     </w:p>
     <w:p>
@@ -1054,7 +748,6 @@
         <w:tabs>
           <w:tab w:val="right" w:pos="9720"/>
         </w:tabs>
-        <w:spacing w:line="240" w:lineRule="auto"/>
         <w:ind w:left="-720" w:right="-720"/>
         <w:jc w:val="both"/>
         <w:rPr>
@@ -1078,67 +771,7 @@
           <w:sz w:val="20"/>
           <w:szCs w:val="20"/>
         </w:rPr>
-        <w:t xml:space="preserve">Linux, Eclipse, IntelliJ, VS </w:t>
-      </w:r>
-      <w:r>
-        <w:rPr>
-          <w:rFonts w:ascii="Calibri" w:eastAsia="Calibri" w:hAnsi="Calibri" w:cs="Calibri"/>
-          <w:sz w:val="20"/>
-          <w:szCs w:val="20"/>
-        </w:rPr>
-        <w:t>Code, Git</w:t>
-      </w:r>
-      <w:r>
-        <w:rPr>
-          <w:rFonts w:ascii="Calibri" w:eastAsia="Calibri" w:hAnsi="Calibri" w:cs="Calibri"/>
-          <w:sz w:val="20"/>
-          <w:szCs w:val="20"/>
-        </w:rPr>
-        <w:t xml:space="preserve">, WebStorm, PyCharm, Postman, Robo 3T, Firebase, </w:t>
-      </w:r>
-      <w:proofErr w:type="spellStart"/>
-      <w:r>
-        <w:rPr>
-          <w:rFonts w:ascii="Calibri" w:eastAsia="Calibri" w:hAnsi="Calibri" w:cs="Calibri"/>
-          <w:sz w:val="20"/>
-          <w:szCs w:val="20"/>
-        </w:rPr>
-        <w:t>Jupyter</w:t>
-      </w:r>
-      <w:proofErr w:type="spellEnd"/>
-      <w:r>
-        <w:rPr>
-          <w:rFonts w:ascii="Calibri" w:eastAsia="Calibri" w:hAnsi="Calibri" w:cs="Calibri"/>
-          <w:sz w:val="20"/>
-          <w:szCs w:val="20"/>
-        </w:rPr>
-        <w:t xml:space="preserve"> notebook, Spyder</w:t>
-      </w:r>
-      <w:r>
-        <w:rPr>
-          <w:rFonts w:ascii="Calibri" w:eastAsia="Calibri" w:hAnsi="Calibri" w:cs="Calibri"/>
-          <w:sz w:val="20"/>
-          <w:szCs w:val="20"/>
-        </w:rPr>
-        <w:t xml:space="preserve">, </w:t>
-      </w:r>
-      <w:proofErr w:type="spellStart"/>
-      <w:r>
-        <w:rPr>
-          <w:rFonts w:ascii="Calibri" w:eastAsia="Calibri" w:hAnsi="Calibri" w:cs="Calibri"/>
-          <w:sz w:val="20"/>
-          <w:szCs w:val="20"/>
-        </w:rPr>
-        <w:t>Colab</w:t>
-      </w:r>
-      <w:proofErr w:type="spellEnd"/>
-      <w:r>
-        <w:rPr>
-          <w:rFonts w:ascii="Calibri" w:eastAsia="Calibri" w:hAnsi="Calibri" w:cs="Calibri"/>
-          <w:sz w:val="20"/>
-          <w:szCs w:val="20"/>
-        </w:rPr>
-        <w:t>.</w:t>
+        <w:t>Linux, Eclipse, IntelliJ, VS Code, Git, WebStorm, PyCharm, Postman, Robo 3T, Firebase, Jupyter notebook, Spyder, Colab.</w:t>
       </w:r>
     </w:p>
     <w:p>
@@ -1146,22 +779,6 @@
         <w:tabs>
           <w:tab w:val="right" w:pos="9720"/>
         </w:tabs>
-        <w:spacing w:line="240" w:lineRule="auto"/>
-        <w:ind w:left="-720" w:right="-720"/>
-        <w:jc w:val="both"/>
-        <w:rPr>
-          <w:rFonts w:ascii="Calibri" w:eastAsia="Calibri" w:hAnsi="Calibri" w:cs="Calibri"/>
-          <w:sz w:val="10"/>
-          <w:szCs w:val="10"/>
-        </w:rPr>
-      </w:pPr>
-    </w:p>
-    <w:p>
-      <w:pPr>
-        <w:tabs>
-          <w:tab w:val="right" w:pos="9720"/>
-        </w:tabs>
-        <w:spacing w:line="240" w:lineRule="auto"/>
         <w:ind w:left="-720" w:right="-720"/>
         <w:jc w:val="both"/>
         <w:rPr>
@@ -1207,7 +824,6 @@
         <w:tabs>
           <w:tab w:val="right" w:pos="9720"/>
         </w:tabs>
-        <w:spacing w:line="240" w:lineRule="auto"/>
         <w:ind w:left="-720" w:right="-720"/>
         <w:jc w:val="both"/>
         <w:rPr>
@@ -1243,24 +859,15 @@
           <w:szCs w:val="20"/>
         </w:rPr>
         <w:tab/>
-        <w:t xml:space="preserve">                                                                                               </w:t>
-      </w:r>
-      <w:r>
-        <w:rPr>
-          <w:rFonts w:ascii="Calibri" w:eastAsia="Calibri" w:hAnsi="Calibri" w:cs="Calibri"/>
-          <w:sz w:val="20"/>
-          <w:szCs w:val="20"/>
-        </w:rPr>
-        <w:t xml:space="preserve">March 2020 - July 2020     </w:t>
-      </w:r>
-      <w:proofErr w:type="gramStart"/>
-      <w:r>
-        <w:rPr>
-          <w:rFonts w:ascii="Calibri" w:eastAsia="Calibri" w:hAnsi="Calibri" w:cs="Calibri"/>
-          <w:sz w:val="20"/>
-          <w:szCs w:val="20"/>
-        </w:rPr>
-        <w:t xml:space="preserve">   </w:t>
+        <w:t xml:space="preserve">                                                                                                     </w:t>
+      </w:r>
+      <w:r>
+        <w:rPr>
+          <w:rFonts w:ascii="Calibri" w:eastAsia="Calibri" w:hAnsi="Calibri" w:cs="Calibri"/>
+          <w:sz w:val="20"/>
+          <w:szCs w:val="20"/>
+        </w:rPr>
+        <w:t>March 2020 - July 2020|</w:t>
       </w:r>
       <w:r>
         <w:rPr>
@@ -1269,26 +876,7 @@
           <w:sz w:val="20"/>
           <w:szCs w:val="20"/>
         </w:rPr>
-        <w:t>(</w:t>
-      </w:r>
-      <w:proofErr w:type="gramEnd"/>
-      <w:r>
-        <w:rPr>
-          <w:rFonts w:ascii="Calibri" w:eastAsia="Calibri" w:hAnsi="Calibri" w:cs="Calibri"/>
-          <w:b/>
-          <w:sz w:val="20"/>
-          <w:szCs w:val="20"/>
-        </w:rPr>
-        <w:t>Java</w:t>
-      </w:r>
-      <w:r>
-        <w:rPr>
-          <w:rFonts w:ascii="Calibri" w:eastAsia="Calibri" w:hAnsi="Calibri" w:cs="Calibri"/>
-          <w:b/>
-          <w:sz w:val="20"/>
-          <w:szCs w:val="20"/>
-        </w:rPr>
-        <w:t>)</w:t>
+        <w:t>(Java)</w:t>
       </w:r>
       <w:r>
         <w:rPr>
@@ -1309,8 +897,7 @@
         <w:tabs>
           <w:tab w:val="right" w:pos="9720"/>
         </w:tabs>
-        <w:spacing w:line="240" w:lineRule="auto"/>
-        <w:ind w:left="-360" w:right="-720"/>
+        <w:ind w:left="-540" w:right="-720" w:hanging="180"/>
         <w:jc w:val="both"/>
         <w:rPr>
           <w:rFonts w:ascii="Calibri" w:eastAsia="Calibri" w:hAnsi="Calibri" w:cs="Calibri"/>
@@ -1344,8 +931,7 @@
         <w:tabs>
           <w:tab w:val="right" w:pos="9720"/>
         </w:tabs>
-        <w:spacing w:line="240" w:lineRule="auto"/>
-        <w:ind w:left="-360" w:right="-720"/>
+        <w:ind w:left="-540" w:right="-720" w:hanging="180"/>
         <w:jc w:val="both"/>
         <w:rPr>
           <w:rFonts w:ascii="Calibri" w:eastAsia="Calibri" w:hAnsi="Calibri" w:cs="Calibri"/>
@@ -1379,8 +965,7 @@
         <w:tabs>
           <w:tab w:val="right" w:pos="9720"/>
         </w:tabs>
-        <w:spacing w:line="240" w:lineRule="auto"/>
-        <w:ind w:left="-360" w:right="-720"/>
+        <w:ind w:left="-540" w:right="-720" w:hanging="180"/>
         <w:jc w:val="both"/>
         <w:rPr>
           <w:rFonts w:ascii="Calibri" w:eastAsia="Calibri" w:hAnsi="Calibri" w:cs="Calibri"/>
@@ -1394,23 +979,7 @@
           <w:sz w:val="20"/>
           <w:szCs w:val="20"/>
         </w:rPr>
-        <w:t xml:space="preserve">Total number </w:t>
-      </w:r>
-      <w:r>
-        <w:rPr>
-          <w:rFonts w:ascii="Calibri" w:eastAsia="Calibri" w:hAnsi="Calibri" w:cs="Calibri"/>
-          <w:sz w:val="20"/>
-          <w:szCs w:val="20"/>
-        </w:rPr>
-        <w:t>of Doubts</w:t>
-      </w:r>
-      <w:r>
-        <w:rPr>
-          <w:rFonts w:ascii="Calibri" w:eastAsia="Calibri" w:hAnsi="Calibri" w:cs="Calibri"/>
-          <w:sz w:val="20"/>
-          <w:szCs w:val="20"/>
-        </w:rPr>
-        <w:t xml:space="preserve"> taken: 600 plus with rating: 4.7/5</w:t>
+        <w:t>Total number of Doubts taken: 600 plus with rating: 4.7/5</w:t>
       </w:r>
     </w:p>
     <w:p>
@@ -1418,24 +987,6 @@
         <w:tabs>
           <w:tab w:val="right" w:pos="9720"/>
         </w:tabs>
-        <w:spacing w:line="240" w:lineRule="auto"/>
-        <w:ind w:left="-720" w:right="-720"/>
-        <w:jc w:val="both"/>
-        <w:rPr>
-          <w:rFonts w:ascii="Calibri" w:eastAsia="Calibri" w:hAnsi="Calibri" w:cs="Calibri"/>
-          <w:b/>
-          <w:sz w:val="10"/>
-          <w:szCs w:val="10"/>
-          <w:u w:val="single"/>
-        </w:rPr>
-      </w:pPr>
-    </w:p>
-    <w:p>
-      <w:pPr>
-        <w:tabs>
-          <w:tab w:val="right" w:pos="9720"/>
-        </w:tabs>
-        <w:spacing w:line="240" w:lineRule="auto"/>
         <w:ind w:left="-720" w:right="-720"/>
         <w:jc w:val="both"/>
         <w:rPr>
@@ -1478,15 +1029,10 @@
     </w:p>
     <w:p>
       <w:pPr>
-        <w:numPr>
-          <w:ilvl w:val="0"/>
-          <w:numId w:val="5"/>
-        </w:numPr>
         <w:tabs>
           <w:tab w:val="right" w:pos="9720"/>
         </w:tabs>
-        <w:spacing w:line="240" w:lineRule="auto"/>
-        <w:ind w:left="-360" w:right="-720"/>
+        <w:ind w:left="-720" w:right="-720"/>
         <w:jc w:val="both"/>
         <w:rPr>
           <w:rFonts w:ascii="Times New Roman" w:eastAsia="Times New Roman" w:hAnsi="Times New Roman" w:cs="Times New Roman"/>
@@ -1495,16 +1041,33 @@
           <w:szCs w:val="16"/>
         </w:rPr>
       </w:pPr>
-      <w:hyperlink r:id="rId8">
+      <w:hyperlink r:id="rId7">
         <w:r>
           <w:rPr>
             <w:rFonts w:ascii="Calibri" w:eastAsia="Calibri" w:hAnsi="Calibri" w:cs="Calibri"/>
             <w:b/>
             <w:sz w:val="20"/>
             <w:szCs w:val="20"/>
-            <w:u w:val="single"/>
           </w:rPr>
-          <w:t>Minor Project: Bitcoin Price P</w:t>
+          <w:t>Minor Project: Bitcoin P</w:t>
+        </w:r>
+        <w:r>
+          <w:rPr>
+            <w:rFonts w:ascii="Calibri" w:eastAsia="Calibri" w:hAnsi="Calibri" w:cs="Calibri"/>
+            <w:b/>
+            <w:sz w:val="20"/>
+            <w:szCs w:val="20"/>
+          </w:rPr>
+          <w:t>r</w:t>
+        </w:r>
+        <w:r>
+          <w:rPr>
+            <w:rFonts w:ascii="Calibri" w:eastAsia="Calibri" w:hAnsi="Calibri" w:cs="Calibri"/>
+            <w:b/>
+            <w:sz w:val="20"/>
+            <w:szCs w:val="20"/>
+          </w:rPr>
+          <w:t>ice P</w:t>
         </w:r>
       </w:hyperlink>
       <w:r>
@@ -1513,48 +1076,14 @@
           <w:b/>
           <w:sz w:val="20"/>
           <w:szCs w:val="20"/>
-          <w:u w:val="single"/>
-        </w:rPr>
-        <w:t xml:space="preserve">rediction                                                                                                                                             </w:t>
-      </w:r>
-      <w:proofErr w:type="gramStart"/>
-      <w:r>
-        <w:rPr>
-          <w:rFonts w:ascii="Calibri" w:eastAsia="Calibri" w:hAnsi="Calibri" w:cs="Calibri"/>
-          <w:b/>
-          <w:sz w:val="20"/>
-          <w:szCs w:val="20"/>
-          <w:u w:val="single"/>
-        </w:rPr>
-        <w:t xml:space="preserve">   </w:t>
-      </w:r>
-      <w:r>
-        <w:rPr>
-          <w:rFonts w:ascii="Calibri" w:eastAsia="Calibri" w:hAnsi="Calibri" w:cs="Calibri"/>
-          <w:b/>
-          <w:sz w:val="20"/>
-          <w:szCs w:val="20"/>
-          <w:u w:val="single"/>
-        </w:rPr>
-        <w:t>(</w:t>
-      </w:r>
-      <w:proofErr w:type="gramEnd"/>
-      <w:r>
-        <w:rPr>
-          <w:rFonts w:ascii="Calibri" w:eastAsia="Calibri" w:hAnsi="Calibri" w:cs="Calibri"/>
-          <w:b/>
-          <w:sz w:val="20"/>
-          <w:szCs w:val="20"/>
-          <w:u w:val="single"/>
-        </w:rPr>
-        <w:t>Python)</w:t>
-      </w:r>
-      <w:r>
-        <w:rPr>
-          <w:rFonts w:ascii="Calibri" w:eastAsia="Calibri" w:hAnsi="Calibri" w:cs="Calibri"/>
-          <w:sz w:val="20"/>
-          <w:szCs w:val="20"/>
-          <w:u w:val="single"/>
+        </w:rPr>
+        <w:t>rediction                                                                                                                                                        (Python)</w:t>
+      </w:r>
+      <w:r>
+        <w:rPr>
+          <w:rFonts w:ascii="Calibri" w:eastAsia="Calibri" w:hAnsi="Calibri" w:cs="Calibri"/>
+          <w:sz w:val="20"/>
+          <w:szCs w:val="20"/>
         </w:rPr>
         <w:tab/>
       </w:r>
@@ -1569,8 +1098,7 @@
         <w:tabs>
           <w:tab w:val="right" w:pos="9720"/>
         </w:tabs>
-        <w:spacing w:line="240" w:lineRule="auto"/>
-        <w:ind w:left="-180" w:right="-720" w:hanging="180"/>
+        <w:ind w:left="-540" w:right="-720" w:hanging="180"/>
         <w:jc w:val="both"/>
         <w:rPr>
           <w:rFonts w:ascii="Calibri" w:eastAsia="Calibri" w:hAnsi="Calibri" w:cs="Calibri"/>
@@ -1597,8 +1125,7 @@
         <w:tabs>
           <w:tab w:val="right" w:pos="9720"/>
         </w:tabs>
-        <w:spacing w:line="240" w:lineRule="auto"/>
-        <w:ind w:left="-180" w:right="-720" w:hanging="180"/>
+        <w:ind w:left="-540" w:right="-720" w:hanging="180"/>
         <w:jc w:val="both"/>
         <w:rPr>
           <w:rFonts w:ascii="Calibri" w:eastAsia="Calibri" w:hAnsi="Calibri" w:cs="Calibri"/>
@@ -1612,56 +1139,47 @@
           <w:sz w:val="20"/>
           <w:szCs w:val="20"/>
         </w:rPr>
-        <w:t>Analyzed the time series of bitcoin prices using advanced techniques such as Autoregressive-Moving-Average, Autoregressive Integrated-Moving Average (</w:t>
-      </w:r>
-      <w:r>
-        <w:rPr>
-          <w:rFonts w:ascii="Calibri" w:eastAsia="Calibri" w:hAnsi="Calibri" w:cs="Calibri"/>
-          <w:b/>
-          <w:bCs/>
-          <w:sz w:val="20"/>
-          <w:szCs w:val="20"/>
-        </w:rPr>
-        <w:t>ARIMA</w:t>
-      </w:r>
-      <w:r>
-        <w:rPr>
-          <w:rFonts w:ascii="Calibri" w:eastAsia="Calibri" w:hAnsi="Calibri" w:cs="Calibri"/>
-          <w:sz w:val="20"/>
-          <w:szCs w:val="20"/>
-        </w:rPr>
-        <w:t>), and Recurrent Neural Network (</w:t>
-      </w:r>
-      <w:r>
-        <w:rPr>
-          <w:rFonts w:ascii="Calibri" w:eastAsia="Calibri" w:hAnsi="Calibri" w:cs="Calibri"/>
-          <w:b/>
-          <w:bCs/>
-          <w:sz w:val="20"/>
-          <w:szCs w:val="20"/>
-        </w:rPr>
-        <w:t>RNN</w:t>
-      </w:r>
-      <w:r>
-        <w:rPr>
-          <w:rFonts w:ascii="Calibri" w:eastAsia="Calibri" w:hAnsi="Calibri" w:cs="Calibri"/>
-          <w:sz w:val="20"/>
-          <w:szCs w:val="20"/>
-        </w:rPr>
-        <w:t>) models to gain insights into price trends.</w:t>
+        <w:t xml:space="preserve">Analyzed the time series of bitcoin prices using </w:t>
+      </w:r>
+      <w:r>
+        <w:rPr>
+          <w:rFonts w:ascii="Calibri" w:eastAsia="Calibri" w:hAnsi="Calibri" w:cs="Calibri"/>
+          <w:sz w:val="20"/>
+          <w:szCs w:val="20"/>
+        </w:rPr>
+        <w:t xml:space="preserve">supervised machine learning </w:t>
+      </w:r>
+      <w:r>
+        <w:rPr>
+          <w:rFonts w:ascii="Calibri" w:eastAsia="Calibri" w:hAnsi="Calibri" w:cs="Calibri"/>
+          <w:sz w:val="20"/>
+          <w:szCs w:val="20"/>
+        </w:rPr>
+        <w:t>techniques</w:t>
+      </w:r>
+      <w:r>
+        <w:rPr>
+          <w:rFonts w:ascii="Calibri" w:eastAsia="Calibri" w:hAnsi="Calibri" w:cs="Calibri"/>
+          <w:sz w:val="20"/>
+          <w:szCs w:val="20"/>
+        </w:rPr>
+        <w:t>.</w:t>
+      </w:r>
+      <w:r>
+        <w:rPr>
+          <w:rFonts w:ascii="Calibri" w:eastAsia="Calibri" w:hAnsi="Calibri" w:cs="Calibri"/>
+          <w:sz w:val="20"/>
+          <w:szCs w:val="20"/>
+        </w:rPr>
+        <w:t xml:space="preserve"> </w:t>
       </w:r>
     </w:p>
     <w:p>
       <w:pPr>
-        <w:numPr>
-          <w:ilvl w:val="0"/>
-          <w:numId w:val="5"/>
-        </w:numPr>
         <w:tabs>
           <w:tab w:val="right" w:pos="9720"/>
         </w:tabs>
-        <w:spacing w:line="240" w:lineRule="auto"/>
-        <w:ind w:left="-360" w:right="-720"/>
+        <w:ind w:left="-360" w:right="-720" w:hanging="360"/>
         <w:jc w:val="both"/>
         <w:rPr>
           <w:rFonts w:ascii="Times New Roman" w:eastAsia="Times New Roman" w:hAnsi="Times New Roman" w:cs="Times New Roman"/>
@@ -1670,14 +1188,13 @@
           <w:szCs w:val="16"/>
         </w:rPr>
       </w:pPr>
-      <w:hyperlink r:id="rId9">
+      <w:hyperlink r:id="rId8">
         <w:r>
           <w:rPr>
             <w:rFonts w:ascii="Calibri" w:eastAsia="Calibri" w:hAnsi="Calibri" w:cs="Calibri"/>
             <w:b/>
             <w:sz w:val="20"/>
             <w:szCs w:val="20"/>
-            <w:u w:val="single"/>
           </w:rPr>
           <w:t>Social Media Website</w:t>
         </w:r>
@@ -1687,7 +1204,6 @@
           <w:rFonts w:ascii="Calibri" w:eastAsia="Calibri" w:hAnsi="Calibri" w:cs="Calibri"/>
           <w:sz w:val="20"/>
           <w:szCs w:val="20"/>
-          <w:u w:val="single"/>
         </w:rPr>
         <w:t xml:space="preserve">                                                                                                                                                                    </w:t>
       </w:r>
@@ -1696,20 +1212,9 @@
           <w:rFonts w:ascii="Calibri" w:eastAsia="Calibri" w:hAnsi="Calibri" w:cs="Calibri"/>
           <w:sz w:val="20"/>
           <w:szCs w:val="20"/>
-          <w:u w:val="single"/>
         </w:rPr>
         <w:tab/>
-        <w:t xml:space="preserve">   </w:t>
-      </w:r>
-      <w:proofErr w:type="gramStart"/>
-      <w:r>
-        <w:rPr>
-          <w:rFonts w:ascii="Calibri" w:eastAsia="Calibri" w:hAnsi="Calibri" w:cs="Calibri"/>
-          <w:sz w:val="20"/>
-          <w:szCs w:val="20"/>
-          <w:u w:val="single"/>
-        </w:rPr>
-        <w:t xml:space="preserve">   </w:t>
+        <w:t xml:space="preserve">              </w:t>
       </w:r>
       <w:r>
         <w:rPr>
@@ -1717,28 +1222,15 @@
           <w:b/>
           <w:sz w:val="20"/>
           <w:szCs w:val="20"/>
-          <w:u w:val="single"/>
-        </w:rPr>
-        <w:t>(</w:t>
-      </w:r>
-      <w:proofErr w:type="gramEnd"/>
+        </w:rPr>
+        <w:t>(JavaScript)</w:t>
+      </w:r>
       <w:r>
         <w:rPr>
           <w:rFonts w:ascii="Calibri" w:eastAsia="Calibri" w:hAnsi="Calibri" w:cs="Calibri"/>
           <w:b/>
           <w:sz w:val="20"/>
           <w:szCs w:val="20"/>
-          <w:u w:val="single"/>
-        </w:rPr>
-        <w:t>JavaScript)</w:t>
-      </w:r>
-      <w:r>
-        <w:rPr>
-          <w:rFonts w:ascii="Calibri" w:eastAsia="Calibri" w:hAnsi="Calibri" w:cs="Calibri"/>
-          <w:b/>
-          <w:sz w:val="20"/>
-          <w:szCs w:val="20"/>
-          <w:u w:val="single"/>
         </w:rPr>
         <w:tab/>
       </w:r>
@@ -1753,8 +1245,7 @@
         <w:tabs>
           <w:tab w:val="right" w:pos="9720"/>
         </w:tabs>
-        <w:spacing w:line="240" w:lineRule="auto"/>
-        <w:ind w:left="-180" w:right="-720" w:hanging="180"/>
+        <w:ind w:left="-540" w:right="-720" w:hanging="180"/>
         <w:jc w:val="both"/>
         <w:rPr>
           <w:rFonts w:ascii="Calibri" w:eastAsia="Calibri" w:hAnsi="Calibri" w:cs="Calibri"/>
@@ -1799,8 +1290,7 @@
         <w:tabs>
           <w:tab w:val="right" w:pos="9720"/>
         </w:tabs>
-        <w:spacing w:line="240" w:lineRule="auto"/>
-        <w:ind w:left="-180" w:right="-720" w:hanging="180"/>
+        <w:ind w:left="-540" w:right="-720" w:hanging="180"/>
         <w:jc w:val="both"/>
         <w:rPr>
           <w:rFonts w:ascii="Calibri" w:eastAsia="Calibri" w:hAnsi="Calibri" w:cs="Calibri"/>
@@ -1816,7 +1306,6 @@
         </w:rPr>
         <w:t xml:space="preserve">Featuring three layers of security checks implemented using </w:t>
       </w:r>
-      <w:proofErr w:type="spellStart"/>
       <w:r>
         <w:rPr>
           <w:rFonts w:ascii="Calibri" w:eastAsia="Calibri" w:hAnsi="Calibri" w:cs="Calibri"/>
@@ -1827,7 +1316,6 @@
         </w:rPr>
         <w:t>PassportJS</w:t>
       </w:r>
-      <w:proofErr w:type="spellEnd"/>
       <w:r>
         <w:rPr>
           <w:rFonts w:ascii="Calibri" w:eastAsia="Calibri" w:hAnsi="Calibri" w:cs="Calibri"/>
@@ -1847,8 +1335,7 @@
         <w:tabs>
           <w:tab w:val="right" w:pos="9720"/>
         </w:tabs>
-        <w:spacing w:line="240" w:lineRule="auto"/>
-        <w:ind w:left="-180" w:right="-720" w:hanging="180"/>
+        <w:ind w:left="-540" w:right="-720" w:hanging="180"/>
         <w:jc w:val="both"/>
         <w:rPr>
           <w:rFonts w:ascii="Calibri" w:eastAsia="Calibri" w:hAnsi="Calibri" w:cs="Calibri"/>
@@ -1862,23 +1349,7 @@
           <w:sz w:val="20"/>
           <w:szCs w:val="20"/>
         </w:rPr>
-        <w:t>Pages are dynamically created (</w:t>
-      </w:r>
-      <w:r>
-        <w:rPr>
-          <w:rFonts w:ascii="Calibri" w:eastAsia="Calibri" w:hAnsi="Calibri" w:cs="Calibri"/>
-          <w:sz w:val="20"/>
-          <w:szCs w:val="20"/>
-        </w:rPr>
-        <w:t xml:space="preserve">using </w:t>
-      </w:r>
-      <w:r>
-        <w:rPr>
-          <w:rFonts w:ascii="Calibri" w:eastAsia="Calibri" w:hAnsi="Calibri" w:cs="Calibri"/>
-          <w:sz w:val="20"/>
-          <w:szCs w:val="20"/>
-        </w:rPr>
-        <w:t xml:space="preserve">layouts and views) and the Website's API is secured with </w:t>
+        <w:t xml:space="preserve">Pages are dynamically created (using layouts and views) and the Website's API is secured with </w:t>
       </w:r>
       <w:r>
         <w:rPr>
@@ -1909,8 +1380,7 @@
         <w:tabs>
           <w:tab w:val="right" w:pos="9720"/>
         </w:tabs>
-        <w:spacing w:line="240" w:lineRule="auto"/>
-        <w:ind w:left="-180" w:right="-720" w:hanging="180"/>
+        <w:ind w:left="-540" w:right="-720" w:hanging="180"/>
         <w:jc w:val="both"/>
         <w:rPr>
           <w:rFonts w:ascii="Calibri" w:eastAsia="Calibri" w:hAnsi="Calibri" w:cs="Calibri"/>
@@ -1937,8 +1407,7 @@
         <w:tabs>
           <w:tab w:val="right" w:pos="9720"/>
         </w:tabs>
-        <w:spacing w:line="240" w:lineRule="auto"/>
-        <w:ind w:left="-180" w:right="-720" w:hanging="180"/>
+        <w:ind w:left="-540" w:right="-720" w:hanging="180"/>
         <w:jc w:val="both"/>
         <w:rPr>
           <w:rFonts w:ascii="Calibri" w:eastAsia="Calibri" w:hAnsi="Calibri" w:cs="Calibri"/>
@@ -1952,25 +1421,7 @@
           <w:sz w:val="20"/>
           <w:szCs w:val="20"/>
         </w:rPr>
-        <w:t xml:space="preserve">Enabled users to make friends with other users through a </w:t>
-      </w:r>
-      <w:proofErr w:type="spellStart"/>
-      <w:r>
-        <w:rPr>
-          <w:rFonts w:ascii="Calibri" w:eastAsia="Calibri" w:hAnsi="Calibri" w:cs="Calibri"/>
-          <w:sz w:val="20"/>
-          <w:szCs w:val="20"/>
-        </w:rPr>
-        <w:t>ChatBox</w:t>
-      </w:r>
-      <w:proofErr w:type="spellEnd"/>
-      <w:r>
-        <w:rPr>
-          <w:rFonts w:ascii="Calibri" w:eastAsia="Calibri" w:hAnsi="Calibri" w:cs="Calibri"/>
-          <w:sz w:val="20"/>
-          <w:szCs w:val="20"/>
-        </w:rPr>
-        <w:t xml:space="preserve">-chat feature, which was implemented using the </w:t>
+        <w:t xml:space="preserve">Enabled users to make friends with other users through a ChatBox-chat feature, which was implemented using the </w:t>
       </w:r>
       <w:r>
         <w:rPr>
@@ -1993,15 +1444,10 @@
     </w:p>
     <w:p>
       <w:pPr>
-        <w:numPr>
-          <w:ilvl w:val="0"/>
-          <w:numId w:val="5"/>
-        </w:numPr>
         <w:tabs>
           <w:tab w:val="right" w:pos="9720"/>
         </w:tabs>
-        <w:spacing w:line="240" w:lineRule="auto"/>
-        <w:ind w:left="-360" w:right="-720"/>
+        <w:ind w:left="-360" w:right="-720" w:hanging="360"/>
         <w:jc w:val="both"/>
         <w:rPr>
           <w:rFonts w:ascii="Times New Roman" w:eastAsia="Times New Roman" w:hAnsi="Times New Roman" w:cs="Times New Roman"/>
@@ -2010,14 +1456,13 @@
           <w:szCs w:val="16"/>
         </w:rPr>
       </w:pPr>
-      <w:hyperlink r:id="rId10">
+      <w:hyperlink r:id="rId9">
         <w:r>
           <w:rPr>
             <w:rFonts w:ascii="Calibri" w:eastAsia="Calibri" w:hAnsi="Calibri" w:cs="Calibri"/>
             <w:b/>
             <w:sz w:val="20"/>
             <w:szCs w:val="20"/>
-            <w:u w:val="single"/>
           </w:rPr>
           <w:t xml:space="preserve">Major Project: Steganography </w:t>
         </w:r>
@@ -2028,39 +1473,33 @@
           <w:b/>
           <w:sz w:val="20"/>
           <w:szCs w:val="20"/>
-          <w:u w:val="single"/>
         </w:rPr>
         <w:tab/>
-        <w:t xml:space="preserve">                                                                                                                                                                 </w:t>
-      </w:r>
-      <w:proofErr w:type="gramStart"/>
+        <w:t xml:space="preserve">                                                                                                                                                                  </w:t>
+      </w:r>
       <w:r>
         <w:rPr>
           <w:rFonts w:ascii="Calibri" w:eastAsia="Calibri" w:hAnsi="Calibri" w:cs="Calibri"/>
           <w:b/>
           <w:sz w:val="20"/>
           <w:szCs w:val="20"/>
-          <w:u w:val="single"/>
-        </w:rPr>
-        <w:t xml:space="preserve">   (</w:t>
-      </w:r>
-      <w:proofErr w:type="gramEnd"/>
+        </w:rPr>
+        <w:t xml:space="preserve">        </w:t>
+      </w:r>
       <w:r>
         <w:rPr>
           <w:rFonts w:ascii="Calibri" w:eastAsia="Calibri" w:hAnsi="Calibri" w:cs="Calibri"/>
           <w:b/>
           <w:sz w:val="20"/>
           <w:szCs w:val="20"/>
-          <w:u w:val="single"/>
-        </w:rPr>
-        <w:t>Java)</w:t>
-      </w:r>
-      <w:r>
-        <w:rPr>
-          <w:rFonts w:ascii="Calibri" w:eastAsia="Calibri" w:hAnsi="Calibri" w:cs="Calibri"/>
-          <w:sz w:val="20"/>
-          <w:szCs w:val="20"/>
-          <w:u w:val="single"/>
+        </w:rPr>
+        <w:t xml:space="preserve">  (Java)</w:t>
+      </w:r>
+      <w:r>
+        <w:rPr>
+          <w:rFonts w:ascii="Calibri" w:eastAsia="Calibri" w:hAnsi="Calibri" w:cs="Calibri"/>
+          <w:sz w:val="20"/>
+          <w:szCs w:val="20"/>
         </w:rPr>
         <w:tab/>
       </w:r>
@@ -2075,8 +1514,7 @@
         <w:tabs>
           <w:tab w:val="right" w:pos="9720"/>
         </w:tabs>
-        <w:spacing w:line="240" w:lineRule="auto"/>
-        <w:ind w:left="-180" w:right="-720" w:hanging="180"/>
+        <w:ind w:left="-540" w:right="-720" w:hanging="180"/>
         <w:jc w:val="both"/>
         <w:rPr>
           <w:rFonts w:ascii="Calibri" w:eastAsia="Calibri" w:hAnsi="Calibri" w:cs="Calibri"/>
@@ -2090,23 +1528,7 @@
           <w:sz w:val="20"/>
           <w:szCs w:val="20"/>
         </w:rPr>
-        <w:t>Utilized</w:t>
-      </w:r>
-      <w:r>
-        <w:rPr>
-          <w:rFonts w:ascii="Calibri" w:eastAsia="Calibri" w:hAnsi="Calibri" w:cs="Calibri"/>
-          <w:sz w:val="20"/>
-          <w:szCs w:val="20"/>
-        </w:rPr>
-        <w:t xml:space="preserve"> a secure approach using spatial domain image steganography to encrypt a secret message within an image.</w:t>
-      </w:r>
-      <w:r>
-        <w:rPr>
-          <w:rFonts w:ascii="Calibri" w:eastAsia="Calibri" w:hAnsi="Calibri" w:cs="Calibri"/>
-          <w:sz w:val="20"/>
-          <w:szCs w:val="20"/>
-        </w:rPr>
-        <w:t xml:space="preserve"> </w:t>
+        <w:t xml:space="preserve">Utilized a secure approach using spatial domain image steganography to encrypt a secret message within an image. </w:t>
       </w:r>
     </w:p>
     <w:p>
@@ -2119,8 +1541,7 @@
         <w:tabs>
           <w:tab w:val="right" w:pos="9720"/>
         </w:tabs>
-        <w:spacing w:line="240" w:lineRule="auto"/>
-        <w:ind w:left="-180" w:right="-720" w:hanging="180"/>
+        <w:ind w:left="-540" w:right="-720" w:hanging="180"/>
         <w:jc w:val="both"/>
         <w:rPr>
           <w:rFonts w:ascii="Calibri" w:eastAsia="Calibri" w:hAnsi="Calibri" w:cs="Calibri"/>
@@ -2165,8 +1586,7 @@
         <w:tabs>
           <w:tab w:val="right" w:pos="9720"/>
         </w:tabs>
-        <w:spacing w:line="240" w:lineRule="auto"/>
-        <w:ind w:left="-180" w:right="-720" w:hanging="180"/>
+        <w:ind w:left="-540" w:right="-720" w:hanging="180"/>
         <w:jc w:val="both"/>
         <w:rPr>
           <w:rFonts w:ascii="Calibri" w:eastAsia="Calibri" w:hAnsi="Calibri" w:cs="Calibri"/>
@@ -2182,16 +1602,16 @@
         </w:rPr>
         <w:t xml:space="preserve">Combined the cover image and encryption information into a stream of bits using </w:t>
       </w:r>
-      <w:proofErr w:type="spellStart"/>
-      <w:r>
-        <w:rPr>
-          <w:rFonts w:ascii="Calibri" w:eastAsia="Calibri" w:hAnsi="Calibri" w:cs="Calibri"/>
+      <w:r>
+        <w:rPr>
+          <w:rFonts w:ascii="Calibri" w:eastAsia="Calibri" w:hAnsi="Calibri" w:cs="Calibri"/>
+          <w:b/>
+          <w:bCs/>
           <w:sz w:val="20"/>
           <w:szCs w:val="20"/>
         </w:rPr>
         <w:t>BitStream</w:t>
       </w:r>
-      <w:proofErr w:type="spellEnd"/>
       <w:r>
         <w:rPr>
           <w:rFonts w:ascii="Calibri" w:eastAsia="Calibri" w:hAnsi="Calibri" w:cs="Calibri"/>
@@ -2211,8 +1631,7 @@
         <w:tabs>
           <w:tab w:val="right" w:pos="9720"/>
         </w:tabs>
-        <w:spacing w:line="240" w:lineRule="auto"/>
-        <w:ind w:left="-180" w:right="-720" w:hanging="180"/>
+        <w:ind w:left="-540" w:right="-720" w:hanging="180"/>
         <w:jc w:val="both"/>
         <w:rPr>
           <w:rFonts w:ascii="Calibri" w:eastAsia="Calibri" w:hAnsi="Calibri" w:cs="Calibri"/>
@@ -2244,20 +1663,23 @@
           <w:sz w:val="20"/>
           <w:szCs w:val="20"/>
         </w:rPr>
-        <w:t xml:space="preserve"> to encrypt and decrypt the cover image by breaking it up into individual bit-planes and embedding different levels of information within each plane.</w:t>
+        <w:t xml:space="preserve"> to encrypt and decrypt the cover image by breaking it up into individual bit-planes</w:t>
+      </w:r>
+      <w:r>
+        <w:rPr>
+          <w:rFonts w:ascii="Calibri" w:eastAsia="Calibri" w:hAnsi="Calibri" w:cs="Calibri"/>
+          <w:sz w:val="20"/>
+          <w:szCs w:val="20"/>
+        </w:rPr>
+        <w:t>.</w:t>
       </w:r>
     </w:p>
     <w:p>
       <w:pPr>
-        <w:numPr>
-          <w:ilvl w:val="0"/>
-          <w:numId w:val="5"/>
-        </w:numPr>
         <w:tabs>
           <w:tab w:val="right" w:pos="9720"/>
         </w:tabs>
-        <w:spacing w:line="240" w:lineRule="auto"/>
-        <w:ind w:left="-360" w:right="-720"/>
+        <w:ind w:left="-360" w:right="-720" w:hanging="360"/>
         <w:jc w:val="both"/>
         <w:rPr>
           <w:rFonts w:ascii="Times New Roman" w:eastAsia="Times New Roman" w:hAnsi="Times New Roman" w:cs="Times New Roman"/>
@@ -2266,14 +1688,13 @@
           <w:szCs w:val="16"/>
         </w:rPr>
       </w:pPr>
-      <w:hyperlink r:id="rId11">
+      <w:hyperlink r:id="rId10">
         <w:r>
           <w:rPr>
             <w:rFonts w:ascii="Calibri" w:eastAsia="Calibri" w:hAnsi="Calibri" w:cs="Calibri"/>
             <w:b/>
             <w:sz w:val="20"/>
             <w:szCs w:val="20"/>
-            <w:u w:val="single"/>
           </w:rPr>
           <w:t>Movie-react-app</w:t>
         </w:r>
@@ -2283,19 +1704,16 @@
           <w:rFonts w:ascii="Calibri" w:eastAsia="Calibri" w:hAnsi="Calibri" w:cs="Calibri"/>
           <w:sz w:val="20"/>
           <w:szCs w:val="20"/>
-          <w:u w:val="single"/>
-        </w:rPr>
-        <w:t xml:space="preserve">                                                                                                                                                                                        </w:t>
-      </w:r>
-      <w:proofErr w:type="gramStart"/>
-      <w:r>
-        <w:rPr>
-          <w:rFonts w:ascii="Calibri" w:eastAsia="Calibri" w:hAnsi="Calibri" w:cs="Calibri"/>
-          <w:sz w:val="20"/>
-          <w:szCs w:val="20"/>
-          <w:u w:val="single"/>
-        </w:rPr>
-        <w:t xml:space="preserve">   </w:t>
+        </w:rPr>
+        <w:t xml:space="preserve">                                                                                                                                                                                           </w:t>
+      </w:r>
+      <w:r>
+        <w:rPr>
+          <w:rFonts w:ascii="Calibri" w:eastAsia="Calibri" w:hAnsi="Calibri" w:cs="Calibri"/>
+          <w:sz w:val="20"/>
+          <w:szCs w:val="20"/>
+        </w:rPr>
+        <w:t xml:space="preserve">        </w:t>
       </w:r>
       <w:r>
         <w:rPr>
@@ -2303,28 +1721,15 @@
           <w:b/>
           <w:sz w:val="20"/>
           <w:szCs w:val="20"/>
-          <w:u w:val="single"/>
-        </w:rPr>
-        <w:t>(</w:t>
-      </w:r>
-      <w:proofErr w:type="gramEnd"/>
+        </w:rPr>
+        <w:t>(React)</w:t>
+      </w:r>
       <w:r>
         <w:rPr>
           <w:rFonts w:ascii="Calibri" w:eastAsia="Calibri" w:hAnsi="Calibri" w:cs="Calibri"/>
           <w:b/>
           <w:sz w:val="20"/>
           <w:szCs w:val="20"/>
-          <w:u w:val="single"/>
-        </w:rPr>
-        <w:t>React)</w:t>
-      </w:r>
-      <w:r>
-        <w:rPr>
-          <w:rFonts w:ascii="Calibri" w:eastAsia="Calibri" w:hAnsi="Calibri" w:cs="Calibri"/>
-          <w:b/>
-          <w:sz w:val="20"/>
-          <w:szCs w:val="20"/>
-          <w:u w:val="single"/>
         </w:rPr>
         <w:tab/>
       </w:r>
@@ -2339,8 +1744,7 @@
         <w:tabs>
           <w:tab w:val="right" w:pos="9720"/>
         </w:tabs>
-        <w:spacing w:line="240" w:lineRule="auto"/>
-        <w:ind w:left="-180" w:right="-720" w:hanging="180"/>
+        <w:ind w:left="-540" w:right="-720" w:hanging="180"/>
         <w:jc w:val="both"/>
         <w:rPr>
           <w:rFonts w:ascii="Calibri" w:eastAsia="Calibri" w:hAnsi="Calibri" w:cs="Calibri"/>
@@ -2354,15 +1758,7 @@
           <w:sz w:val="20"/>
           <w:szCs w:val="20"/>
         </w:rPr>
-        <w:t xml:space="preserve">Developed a movie review application that allows users to search for and discover new </w:t>
-      </w:r>
-      <w:r>
-        <w:rPr>
-          <w:rFonts w:ascii="Calibri" w:eastAsia="Calibri" w:hAnsi="Calibri" w:cs="Calibri"/>
-          <w:sz w:val="20"/>
-          <w:szCs w:val="20"/>
-        </w:rPr>
-        <w:t>movies.</w:t>
+        <w:t>Developed a movie review application that allows users to search for and discover new movies.</w:t>
       </w:r>
     </w:p>
     <w:p>
@@ -2375,8 +1771,7 @@
         <w:tabs>
           <w:tab w:val="right" w:pos="9720"/>
         </w:tabs>
-        <w:spacing w:line="240" w:lineRule="auto"/>
-        <w:ind w:left="-180" w:right="-720" w:hanging="180"/>
+        <w:ind w:left="-540" w:right="-720" w:hanging="180"/>
         <w:jc w:val="both"/>
         <w:rPr>
           <w:rFonts w:ascii="Calibri" w:eastAsia="Calibri" w:hAnsi="Calibri" w:cs="Calibri"/>
@@ -2403,8 +1798,7 @@
         <w:tabs>
           <w:tab w:val="right" w:pos="9720"/>
         </w:tabs>
-        <w:spacing w:line="240" w:lineRule="auto"/>
-        <w:ind w:left="-180" w:right="-720" w:hanging="180"/>
+        <w:ind w:left="-540" w:right="-720" w:hanging="180"/>
         <w:jc w:val="both"/>
         <w:rPr>
           <w:rFonts w:ascii="Calibri" w:eastAsia="Calibri" w:hAnsi="Calibri" w:cs="Calibri"/>
@@ -2440,24 +1834,20 @@
     </w:p>
     <w:p>
       <w:pPr>
-        <w:numPr>
-          <w:ilvl w:val="0"/>
-          <w:numId w:val="8"/>
-        </w:numPr>
+        <w:pStyle w:val="ListParagraph"/>
         <w:tabs>
           <w:tab w:val="right" w:pos="9720"/>
         </w:tabs>
-        <w:spacing w:line="240" w:lineRule="auto"/>
-        <w:ind w:left="-360" w:right="-720"/>
+        <w:ind w:left="-360" w:right="-720" w:hanging="360"/>
         <w:jc w:val="both"/>
         <w:rPr>
           <w:rFonts w:ascii="Times New Roman" w:eastAsia="Times New Roman" w:hAnsi="Times New Roman" w:cs="Times New Roman"/>
           <w:b/>
-          <w:sz w:val="16"/>
-          <w:szCs w:val="16"/>
-        </w:rPr>
-      </w:pPr>
-      <w:hyperlink r:id="rId12" w:history="1">
+          <w:sz w:val="20"/>
+          <w:szCs w:val="20"/>
+        </w:rPr>
+      </w:pPr>
+      <w:hyperlink r:id="rId11" w:history="1">
         <w:r>
           <w:rPr>
             <w:rStyle w:val="Hyperlink"/>
@@ -2466,6 +1856,7 @@
             <w:color w:val="000000" w:themeColor="text1"/>
             <w:sz w:val="20"/>
             <w:szCs w:val="20"/>
+            <w:u w:val="none"/>
           </w:rPr>
           <w:t>Cart-react-app</w:t>
         </w:r>
@@ -2476,18 +1867,24 @@
           <w:color w:val="000000" w:themeColor="text1"/>
           <w:sz w:val="20"/>
           <w:szCs w:val="20"/>
-          <w:u w:val="single"/>
         </w:rPr>
         <w:t xml:space="preserve">                                                                                                                                                                                            </w:t>
       </w:r>
-      <w:proofErr w:type="gramStart"/>
       <w:r>
         <w:rPr>
           <w:rFonts w:ascii="Calibri" w:eastAsia="Calibri" w:hAnsi="Calibri" w:cs="Calibri"/>
           <w:color w:val="000000" w:themeColor="text1"/>
           <w:sz w:val="20"/>
           <w:szCs w:val="20"/>
-          <w:u w:val="single"/>
+        </w:rPr>
+        <w:t xml:space="preserve">        </w:t>
+      </w:r>
+      <w:r>
+        <w:rPr>
+          <w:rFonts w:ascii="Calibri" w:eastAsia="Calibri" w:hAnsi="Calibri" w:cs="Calibri"/>
+          <w:color w:val="000000" w:themeColor="text1"/>
+          <w:sz w:val="20"/>
+          <w:szCs w:val="20"/>
         </w:rPr>
         <w:t xml:space="preserve">   </w:t>
       </w:r>
@@ -2497,28 +1894,15 @@
           <w:b/>
           <w:sz w:val="20"/>
           <w:szCs w:val="20"/>
-          <w:u w:val="single"/>
-        </w:rPr>
-        <w:t>(</w:t>
-      </w:r>
-      <w:proofErr w:type="gramEnd"/>
+        </w:rPr>
+        <w:t>(React)</w:t>
+      </w:r>
       <w:r>
         <w:rPr>
           <w:rFonts w:ascii="Calibri" w:eastAsia="Calibri" w:hAnsi="Calibri" w:cs="Calibri"/>
           <w:b/>
           <w:sz w:val="20"/>
           <w:szCs w:val="20"/>
-          <w:u w:val="single"/>
-        </w:rPr>
-        <w:t>React)</w:t>
-      </w:r>
-      <w:r>
-        <w:rPr>
-          <w:rFonts w:ascii="Calibri" w:eastAsia="Calibri" w:hAnsi="Calibri" w:cs="Calibri"/>
-          <w:b/>
-          <w:sz w:val="20"/>
-          <w:szCs w:val="20"/>
-          <w:u w:val="single"/>
         </w:rPr>
         <w:tab/>
       </w:r>
@@ -2533,8 +1917,7 @@
         <w:tabs>
           <w:tab w:val="right" w:pos="9720"/>
         </w:tabs>
-        <w:spacing w:line="240" w:lineRule="auto"/>
-        <w:ind w:left="-180" w:right="-720" w:hanging="180"/>
+        <w:ind w:left="-540" w:right="-720" w:hanging="180"/>
         <w:jc w:val="both"/>
         <w:rPr>
           <w:rFonts w:ascii="Calibri" w:eastAsia="Calibri" w:hAnsi="Calibri" w:cs="Calibri"/>
@@ -2595,8 +1978,7 @@
         <w:tabs>
           <w:tab w:val="right" w:pos="9720"/>
         </w:tabs>
-        <w:spacing w:line="240" w:lineRule="auto"/>
-        <w:ind w:left="-180" w:right="-720" w:hanging="180"/>
+        <w:ind w:left="-540" w:right="-720" w:hanging="180"/>
         <w:jc w:val="both"/>
         <w:rPr>
           <w:rFonts w:ascii="Calibri" w:eastAsia="Calibri" w:hAnsi="Calibri" w:cs="Calibri"/>
@@ -2615,15 +1997,10 @@
     </w:p>
     <w:p>
       <w:pPr>
-        <w:numPr>
-          <w:ilvl w:val="0"/>
-          <w:numId w:val="5"/>
-        </w:numPr>
         <w:tabs>
           <w:tab w:val="right" w:pos="9720"/>
         </w:tabs>
-        <w:spacing w:line="240" w:lineRule="auto"/>
-        <w:ind w:left="-360" w:right="-720"/>
+        <w:ind w:left="-360" w:right="-720" w:hanging="360"/>
         <w:jc w:val="both"/>
         <w:rPr>
           <w:rFonts w:ascii="Times New Roman" w:eastAsia="Times New Roman" w:hAnsi="Times New Roman" w:cs="Times New Roman"/>
@@ -2638,31 +2015,62 @@
           <w:b/>
           <w:sz w:val="20"/>
           <w:szCs w:val="20"/>
-          <w:u w:val="single"/>
-        </w:rPr>
-        <w:t xml:space="preserve">OPERATING SYSTEM                                                                                                                                                                                 </w:t>
-      </w:r>
-      <w:proofErr w:type="gramStart"/>
+        </w:rPr>
+        <w:t>O</w:t>
+      </w:r>
       <w:r>
         <w:rPr>
           <w:rFonts w:ascii="Calibri" w:eastAsia="Calibri" w:hAnsi="Calibri" w:cs="Calibri"/>
           <w:b/>
           <w:sz w:val="20"/>
           <w:szCs w:val="20"/>
-          <w:u w:val="single"/>
-        </w:rPr>
-        <w:t xml:space="preserve">   (</w:t>
-      </w:r>
-      <w:proofErr w:type="gramEnd"/>
+        </w:rPr>
+        <w:t>perating</w:t>
+      </w:r>
       <w:r>
         <w:rPr>
           <w:rFonts w:ascii="Calibri" w:eastAsia="Calibri" w:hAnsi="Calibri" w:cs="Calibri"/>
           <w:b/>
           <w:sz w:val="20"/>
           <w:szCs w:val="20"/>
-          <w:u w:val="single"/>
-        </w:rPr>
-        <w:t>C/C++)</w:t>
+        </w:rPr>
+        <w:t xml:space="preserve"> S</w:t>
+      </w:r>
+      <w:r>
+        <w:rPr>
+          <w:rFonts w:ascii="Calibri" w:eastAsia="Calibri" w:hAnsi="Calibri" w:cs="Calibri"/>
+          <w:b/>
+          <w:sz w:val="20"/>
+          <w:szCs w:val="20"/>
+        </w:rPr>
+        <w:t xml:space="preserve">ystem  </w:t>
+      </w:r>
+      <w:r>
+        <w:rPr>
+          <w:rFonts w:ascii="Calibri" w:eastAsia="Calibri" w:hAnsi="Calibri" w:cs="Calibri"/>
+          <w:b/>
+          <w:sz w:val="20"/>
+          <w:szCs w:val="20"/>
+        </w:rPr>
+        <w:t xml:space="preserve">                                                                                                                                                                                   </w:t>
+      </w:r>
+      <w:r>
+        <w:rPr>
+          <w:rFonts w:ascii="Calibri" w:eastAsia="Calibri" w:hAnsi="Calibri" w:cs="Calibri"/>
+          <w:b/>
+          <w:sz w:val="20"/>
+          <w:szCs w:val="20"/>
+        </w:rPr>
+        <w:t xml:space="preserve">                      </w:t>
+      </w:r>
+      <w:r>
+        <w:rPr>
+          <w:rFonts w:ascii="Calibri" w:eastAsia="Calibri" w:hAnsi="Calibri" w:cs="Calibri"/>
+          <w:b/>
+          <w:sz w:val="20"/>
+          <w:szCs w:val="20"/>
+        </w:rPr>
+        <w:t xml:space="preserve"> (C/C++)</w:t>
       </w:r>
     </w:p>
     <w:p>
@@ -2675,45 +2083,20 @@
         <w:tabs>
           <w:tab w:val="right" w:pos="9720"/>
         </w:tabs>
-        <w:spacing w:line="240" w:lineRule="auto"/>
-        <w:ind w:left="-180" w:right="-720" w:hanging="180"/>
-        <w:rPr>
-          <w:rFonts w:ascii="Calibri" w:eastAsia="Calibri" w:hAnsi="Calibri" w:cs="Calibri"/>
-          <w:sz w:val="20"/>
-          <w:szCs w:val="20"/>
-        </w:rPr>
-      </w:pPr>
-      <w:r>
-        <w:rPr>
-          <w:rFonts w:ascii="Calibri" w:eastAsia="Calibri" w:hAnsi="Calibri" w:cs="Calibri"/>
-          <w:sz w:val="20"/>
-          <w:szCs w:val="20"/>
-        </w:rPr>
-        <w:t xml:space="preserve">Designed the system to read and process multiple user </w:t>
-      </w:r>
-      <w:r>
-        <w:rPr>
-          <w:rFonts w:ascii="Calibri" w:eastAsia="Calibri" w:hAnsi="Calibri" w:cs="Calibri"/>
-          <w:sz w:val="20"/>
-          <w:szCs w:val="20"/>
-        </w:rPr>
-        <w:t>programs and</w:t>
-      </w:r>
-      <w:r>
-        <w:rPr>
-          <w:rFonts w:ascii="Calibri" w:eastAsia="Calibri" w:hAnsi="Calibri" w:cs="Calibri"/>
-          <w:sz w:val="20"/>
-          <w:szCs w:val="20"/>
-        </w:rPr>
-        <w:t xml:space="preserve"> schedule them using different scheduling methods.</w:t>
-      </w:r>
-      <w:r>
-        <w:rPr>
-          <w:rFonts w:ascii="Calibri" w:eastAsia="Calibri" w:hAnsi="Calibri" w:cs="Calibri"/>
-          <w:sz w:val="20"/>
-          <w:szCs w:val="20"/>
-        </w:rPr>
-        <w:t xml:space="preserve"> </w:t>
+        <w:ind w:left="-540" w:right="-720" w:hanging="180"/>
+        <w:rPr>
+          <w:rFonts w:ascii="Calibri" w:eastAsia="Calibri" w:hAnsi="Calibri" w:cs="Calibri"/>
+          <w:sz w:val="20"/>
+          <w:szCs w:val="20"/>
+        </w:rPr>
+      </w:pPr>
+      <w:r>
+        <w:rPr>
+          <w:rFonts w:ascii="Calibri" w:eastAsia="Calibri" w:hAnsi="Calibri" w:cs="Calibri"/>
+          <w:sz w:val="20"/>
+          <w:szCs w:val="20"/>
+        </w:rPr>
+        <w:t xml:space="preserve">Designed the system to read and process multiple user programs and schedule them using different scheduling methods. </w:t>
       </w:r>
     </w:p>
     <w:p>
@@ -2726,8 +2109,7 @@
         <w:tabs>
           <w:tab w:val="right" w:pos="9720"/>
         </w:tabs>
-        <w:spacing w:line="240" w:lineRule="auto"/>
-        <w:ind w:left="-180" w:right="-720" w:hanging="180"/>
+        <w:ind w:left="-540" w:right="-720" w:hanging="180"/>
         <w:rPr>
           <w:rFonts w:ascii="Calibri" w:eastAsia="Calibri" w:hAnsi="Calibri" w:cs="Calibri"/>
           <w:sz w:val="20"/>
@@ -2758,15 +2140,7 @@
           <w:sz w:val="20"/>
           <w:szCs w:val="20"/>
         </w:rPr>
-        <w:t xml:space="preserve"> such as read, write, yield, and exit within the application.</w:t>
-      </w:r>
-      <w:r>
-        <w:rPr>
-          <w:rFonts w:ascii="Calibri" w:eastAsia="Calibri" w:hAnsi="Calibri" w:cs="Calibri"/>
-          <w:sz w:val="20"/>
-          <w:szCs w:val="20"/>
-        </w:rPr>
-        <w:t xml:space="preserve"> </w:t>
+        <w:t xml:space="preserve"> such as read, write, yield, and exit within the application. </w:t>
       </w:r>
     </w:p>
     <w:p>
@@ -2779,53 +2153,20 @@
         <w:tabs>
           <w:tab w:val="right" w:pos="9720"/>
         </w:tabs>
-        <w:spacing w:line="240" w:lineRule="auto"/>
-        <w:ind w:left="-180" w:right="-720" w:hanging="180"/>
-        <w:rPr>
-          <w:rFonts w:ascii="Calibri" w:eastAsia="Calibri" w:hAnsi="Calibri" w:cs="Calibri"/>
-          <w:sz w:val="20"/>
-          <w:szCs w:val="20"/>
-        </w:rPr>
-      </w:pPr>
-      <w:r>
-        <w:rPr>
-          <w:rFonts w:ascii="Calibri" w:eastAsia="Calibri" w:hAnsi="Calibri" w:cs="Calibri"/>
-          <w:sz w:val="20"/>
-          <w:szCs w:val="20"/>
-        </w:rPr>
-        <w:t>Emulated</w:t>
-      </w:r>
-      <w:r>
-        <w:rPr>
-          <w:rFonts w:ascii="Calibri" w:eastAsia="Calibri" w:hAnsi="Calibri" w:cs="Calibri"/>
-          <w:sz w:val="20"/>
-          <w:szCs w:val="20"/>
-        </w:rPr>
-        <w:t xml:space="preserve"> RAM </w:t>
-      </w:r>
-      <w:r>
-        <w:rPr>
-          <w:rFonts w:ascii="Calibri" w:eastAsia="Calibri" w:hAnsi="Calibri" w:cs="Calibri"/>
-          <w:sz w:val="20"/>
-          <w:szCs w:val="20"/>
-        </w:rPr>
-        <w:t xml:space="preserve">functionality </w:t>
-      </w:r>
-      <w:r>
-        <w:rPr>
-          <w:rFonts w:ascii="Calibri" w:eastAsia="Calibri" w:hAnsi="Calibri" w:cs="Calibri"/>
-          <w:sz w:val="20"/>
-          <w:szCs w:val="20"/>
-        </w:rPr>
-        <w:t>by implementing</w:t>
-      </w:r>
-      <w:r>
-        <w:rPr>
-          <w:rFonts w:ascii="Calibri" w:eastAsia="Calibri" w:hAnsi="Calibri" w:cs="Calibri"/>
-          <w:sz w:val="20"/>
-          <w:szCs w:val="20"/>
-        </w:rPr>
-        <w:t xml:space="preserve"> virtual address to physical address translation management in NACHOS.</w:t>
+        <w:ind w:left="-540" w:right="-720" w:hanging="180"/>
+        <w:rPr>
+          <w:rFonts w:ascii="Calibri" w:eastAsia="Calibri" w:hAnsi="Calibri" w:cs="Calibri"/>
+          <w:sz w:val="20"/>
+          <w:szCs w:val="20"/>
+        </w:rPr>
+      </w:pPr>
+      <w:r>
+        <w:rPr>
+          <w:rFonts w:ascii="Calibri" w:eastAsia="Calibri" w:hAnsi="Calibri" w:cs="Calibri"/>
+          <w:sz w:val="20"/>
+          <w:szCs w:val="20"/>
+        </w:rPr>
+        <w:t>Emulated RAM functionality by implementing virtual address to physical address translation management in NACHOS.</w:t>
       </w:r>
     </w:p>
     <w:p>
@@ -2838,8 +2179,7 @@
         <w:tabs>
           <w:tab w:val="right" w:pos="9720"/>
         </w:tabs>
-        <w:spacing w:line="240" w:lineRule="auto"/>
-        <w:ind w:left="-180" w:right="-720" w:hanging="180"/>
+        <w:ind w:left="-540" w:right="-720" w:hanging="180"/>
         <w:rPr>
           <w:rFonts w:ascii="Calibri" w:eastAsia="Calibri" w:hAnsi="Calibri" w:cs="Calibri"/>
           <w:sz w:val="20"/>
@@ -2882,8 +2222,7 @@
         <w:tabs>
           <w:tab w:val="right" w:pos="9720"/>
         </w:tabs>
-        <w:spacing w:line="240" w:lineRule="auto"/>
-        <w:ind w:left="-180" w:right="-720" w:hanging="180"/>
+        <w:ind w:left="-540" w:right="-720" w:hanging="180"/>
         <w:rPr>
           <w:rFonts w:ascii="Calibri" w:eastAsia="Calibri" w:hAnsi="Calibri" w:cs="Calibri"/>
           <w:sz w:val="20"/>
@@ -2901,15 +2240,10 @@
     </w:p>
     <w:p>
       <w:pPr>
-        <w:numPr>
-          <w:ilvl w:val="0"/>
-          <w:numId w:val="5"/>
-        </w:numPr>
         <w:tabs>
           <w:tab w:val="right" w:pos="9720"/>
         </w:tabs>
-        <w:spacing w:line="240" w:lineRule="auto"/>
-        <w:ind w:left="-360" w:right="-720"/>
+        <w:ind w:left="-360" w:right="-720" w:hanging="360"/>
         <w:jc w:val="both"/>
         <w:rPr>
           <w:rFonts w:ascii="Times New Roman" w:eastAsia="Times New Roman" w:hAnsi="Times New Roman" w:cs="Times New Roman"/>
@@ -2924,31 +2258,26 @@
           <w:b/>
           <w:sz w:val="20"/>
           <w:szCs w:val="20"/>
-          <w:u w:val="single"/>
-        </w:rPr>
-        <w:t xml:space="preserve">Structure Programming And Formal Methods                                                                                                                                 </w:t>
-      </w:r>
-      <w:proofErr w:type="gramStart"/>
+        </w:rPr>
+        <w:t xml:space="preserve">Structure Programming And Formal Methods                                                                                                                                    </w:t>
+      </w:r>
       <w:r>
         <w:rPr>
           <w:rFonts w:ascii="Calibri" w:eastAsia="Calibri" w:hAnsi="Calibri" w:cs="Calibri"/>
           <w:b/>
           <w:sz w:val="20"/>
           <w:szCs w:val="20"/>
-          <w:u w:val="single"/>
-        </w:rPr>
-        <w:t xml:space="preserve">   (</w:t>
-      </w:r>
-      <w:proofErr w:type="gramEnd"/>
+        </w:rPr>
+        <w:t xml:space="preserve">         </w:t>
+      </w:r>
       <w:r>
         <w:rPr>
           <w:rFonts w:ascii="Calibri" w:eastAsia="Calibri" w:hAnsi="Calibri" w:cs="Calibri"/>
           <w:b/>
           <w:sz w:val="20"/>
           <w:szCs w:val="20"/>
-          <w:u w:val="single"/>
-        </w:rPr>
-        <w:t>Haskell)</w:t>
+        </w:rPr>
+        <w:t>(Haskell)</w:t>
       </w:r>
     </w:p>
     <w:p>
@@ -2961,8 +2290,7 @@
         <w:tabs>
           <w:tab w:val="right" w:pos="9720"/>
         </w:tabs>
-        <w:spacing w:line="240" w:lineRule="auto"/>
-        <w:ind w:left="-180" w:right="-720" w:hanging="180"/>
+        <w:ind w:left="-540" w:right="-720" w:hanging="180"/>
         <w:jc w:val="both"/>
         <w:rPr>
           <w:rFonts w:ascii="Calibri" w:eastAsia="Calibri" w:hAnsi="Calibri" w:cs="Calibri"/>
@@ -3006,8 +2334,7 @@
         <w:tabs>
           <w:tab w:val="right" w:pos="9720"/>
         </w:tabs>
-        <w:spacing w:line="240" w:lineRule="auto"/>
-        <w:ind w:left="-180" w:right="-720" w:hanging="180"/>
+        <w:ind w:left="-540" w:right="-720" w:hanging="180"/>
         <w:jc w:val="both"/>
         <w:rPr>
           <w:rFonts w:ascii="Calibri" w:eastAsia="Calibri" w:hAnsi="Calibri" w:cs="Calibri"/>
@@ -3051,8 +2378,7 @@
         <w:tabs>
           <w:tab w:val="right" w:pos="9720"/>
         </w:tabs>
-        <w:spacing w:line="240" w:lineRule="auto"/>
-        <w:ind w:left="-180" w:right="-720" w:hanging="180"/>
+        <w:ind w:left="-540" w:right="-720" w:hanging="180"/>
         <w:jc w:val="both"/>
         <w:rPr>
           <w:rFonts w:ascii="Calibri" w:eastAsia="Calibri" w:hAnsi="Calibri" w:cs="Calibri"/>
@@ -3079,8 +2405,7 @@
         <w:tabs>
           <w:tab w:val="right" w:pos="9720"/>
         </w:tabs>
-        <w:spacing w:line="240" w:lineRule="auto"/>
-        <w:ind w:left="-180" w:right="-720" w:hanging="180"/>
+        <w:ind w:left="-540" w:right="-720" w:hanging="180"/>
         <w:jc w:val="both"/>
         <w:rPr>
           <w:rFonts w:ascii="Calibri" w:eastAsia="Calibri" w:hAnsi="Calibri" w:cs="Calibri"/>
@@ -3094,49 +2419,7 @@
           <w:sz w:val="20"/>
           <w:szCs w:val="20"/>
         </w:rPr>
-        <w:t xml:space="preserve">Bell-La </w:t>
-      </w:r>
-      <w:proofErr w:type="spellStart"/>
-      <w:r>
-        <w:rPr>
-          <w:rFonts w:ascii="Calibri" w:eastAsia="Calibri" w:hAnsi="Calibri" w:cs="Calibri"/>
-          <w:sz w:val="20"/>
-          <w:szCs w:val="20"/>
-        </w:rPr>
-        <w:t>Padula</w:t>
-      </w:r>
-      <w:proofErr w:type="spellEnd"/>
-      <w:r>
-        <w:rPr>
-          <w:rFonts w:ascii="Calibri" w:eastAsia="Calibri" w:hAnsi="Calibri" w:cs="Calibri"/>
-          <w:sz w:val="20"/>
-          <w:szCs w:val="20"/>
-        </w:rPr>
-        <w:t xml:space="preserve"> security </w:t>
-      </w:r>
-      <w:r>
-        <w:rPr>
-          <w:rFonts w:ascii="Calibri" w:eastAsia="Calibri" w:hAnsi="Calibri" w:cs="Calibri"/>
-          <w:sz w:val="20"/>
-          <w:szCs w:val="20"/>
-        </w:rPr>
-        <w:t>&amp;</w:t>
-      </w:r>
-      <w:r>
-        <w:rPr>
-          <w:rFonts w:ascii="Calibri" w:eastAsia="Calibri" w:hAnsi="Calibri" w:cs="Calibri"/>
-          <w:sz w:val="20"/>
-          <w:szCs w:val="20"/>
-        </w:rPr>
-        <w:t xml:space="preserve"> Biba Integrity model were used to determine the grant of requests</w:t>
-      </w:r>
-      <w:r>
-        <w:rPr>
-          <w:rFonts w:ascii="Calibri" w:eastAsia="Calibri" w:hAnsi="Calibri" w:cs="Calibri"/>
-          <w:sz w:val="20"/>
-          <w:szCs w:val="20"/>
-        </w:rPr>
-        <w:t xml:space="preserve"> to</w:t>
+        <w:t>Bell-LaPadula security &amp; Biba Integrity model were used to determine the grant of requests to</w:t>
       </w:r>
       <w:r>
         <w:t xml:space="preserve"> </w:t>
@@ -3147,15 +2430,7 @@
           <w:sz w:val="20"/>
           <w:szCs w:val="20"/>
         </w:rPr>
-        <w:t>ensure secure access controls</w:t>
-      </w:r>
-      <w:r>
-        <w:rPr>
-          <w:rFonts w:ascii="Calibri" w:eastAsia="Calibri" w:hAnsi="Calibri" w:cs="Calibri"/>
-          <w:sz w:val="20"/>
-          <w:szCs w:val="20"/>
-        </w:rPr>
-        <w:t>.</w:t>
+        <w:t>ensure secure access controls.</w:t>
       </w:r>
     </w:p>
     <w:p>
@@ -3178,17 +2453,8 @@
         <w:tabs>
           <w:tab w:val="right" w:pos="9720"/>
         </w:tabs>
-        <w:spacing w:line="240" w:lineRule="auto"/>
         <w:ind w:left="-720" w:right="-720"/>
         <w:jc w:val="both"/>
-        <w:rPr>
-          <w:rFonts w:ascii="Calibri" w:eastAsia="Calibri" w:hAnsi="Calibri" w:cs="Calibri"/>
-          <w:sz w:val="24"/>
-          <w:szCs w:val="24"/>
-          <w:u w:val="single"/>
-        </w:rPr>
-      </w:pPr>
-      <w:r>
         <w:rPr>
           <w:rFonts w:ascii="Calibri" w:eastAsia="Calibri" w:hAnsi="Calibri" w:cs="Calibri"/>
           <w:b/>
@@ -3196,8 +2462,7 @@
           <w:szCs w:val="24"/>
           <w:u w:val="single"/>
         </w:rPr>
-        <w:t>Certifications</w:t>
-      </w:r>
+      </w:pPr>
       <w:r>
         <w:rPr>
           <w:rFonts w:ascii="Calibri" w:eastAsia="Calibri" w:hAnsi="Calibri" w:cs="Calibri"/>
@@ -3206,7 +2471,7 @@
           <w:szCs w:val="24"/>
           <w:u w:val="single"/>
         </w:rPr>
-        <w:tab/>
+        <w:t>Graduate Coursework</w:t>
       </w:r>
       <w:r>
         <w:rPr>
@@ -3218,401 +2483,247 @@
         </w:rPr>
         <w:tab/>
       </w:r>
+      <w:r>
+        <w:rPr>
+          <w:rFonts w:ascii="Calibri" w:eastAsia="Calibri" w:hAnsi="Calibri" w:cs="Calibri"/>
+          <w:b/>
+          <w:sz w:val="24"/>
+          <w:szCs w:val="24"/>
+          <w:u w:val="single"/>
+        </w:rPr>
+        <w:tab/>
+      </w:r>
     </w:p>
     <w:p>
       <w:pPr>
+        <w:pStyle w:val="ListParagraph"/>
         <w:numPr>
           <w:ilvl w:val="0"/>
-          <w:numId w:val="9"/>
+          <w:numId w:val="28"/>
         </w:numPr>
-        <w:spacing w:line="240" w:lineRule="auto"/>
-        <w:ind w:left="-360" w:right="-720"/>
-        <w:jc w:val="both"/>
-        <w:rPr>
-          <w:rFonts w:ascii="Times New Roman" w:eastAsia="Times New Roman" w:hAnsi="Times New Roman" w:cs="Times New Roman"/>
-          <w:sz w:val="16"/>
-          <w:szCs w:val="16"/>
-        </w:rPr>
-      </w:pPr>
-      <w:hyperlink r:id="rId13">
-        <w:r>
-          <w:rPr>
-            <w:rFonts w:ascii="Calibri" w:eastAsia="Calibri" w:hAnsi="Calibri" w:cs="Calibri"/>
-            <w:b/>
-            <w:sz w:val="20"/>
-            <w:szCs w:val="20"/>
-          </w:rPr>
-          <w:t>Web Development with React</w:t>
-        </w:r>
-      </w:hyperlink>
-      <w:r>
-        <w:rPr>
-          <w:rFonts w:ascii="Calibri" w:eastAsia="Calibri" w:hAnsi="Calibri" w:cs="Calibri"/>
-          <w:b/>
-          <w:sz w:val="20"/>
-          <w:szCs w:val="20"/>
-        </w:rPr>
-        <w:tab/>
-      </w:r>
-      <w:r>
-        <w:rPr>
-          <w:rFonts w:ascii="Calibri" w:eastAsia="Calibri" w:hAnsi="Calibri" w:cs="Calibri"/>
-          <w:b/>
-          <w:sz w:val="20"/>
-          <w:szCs w:val="20"/>
-        </w:rPr>
-        <w:tab/>
-      </w:r>
-      <w:r>
-        <w:rPr>
-          <w:rFonts w:ascii="Calibri" w:eastAsia="Calibri" w:hAnsi="Calibri" w:cs="Calibri"/>
-          <w:b/>
-          <w:sz w:val="20"/>
-          <w:szCs w:val="20"/>
-        </w:rPr>
-        <w:tab/>
-      </w:r>
-      <w:r>
-        <w:rPr>
-          <w:rFonts w:ascii="Calibri" w:eastAsia="Calibri" w:hAnsi="Calibri" w:cs="Calibri"/>
-          <w:b/>
-          <w:sz w:val="20"/>
-          <w:szCs w:val="20"/>
-        </w:rPr>
-        <w:tab/>
-      </w:r>
-      <w:r>
-        <w:rPr>
-          <w:rFonts w:ascii="Calibri" w:eastAsia="Calibri" w:hAnsi="Calibri" w:cs="Calibri"/>
-          <w:b/>
-          <w:sz w:val="20"/>
-          <w:szCs w:val="20"/>
-        </w:rPr>
-        <w:tab/>
-      </w:r>
-      <w:r>
-        <w:rPr>
-          <w:rFonts w:ascii="Calibri" w:eastAsia="Calibri" w:hAnsi="Calibri" w:cs="Calibri"/>
-          <w:b/>
-          <w:sz w:val="20"/>
-          <w:szCs w:val="20"/>
-        </w:rPr>
-        <w:tab/>
-      </w:r>
-      <w:r>
-        <w:rPr>
-          <w:rFonts w:ascii="Calibri" w:eastAsia="Calibri" w:hAnsi="Calibri" w:cs="Calibri"/>
-          <w:b/>
-          <w:sz w:val="20"/>
-          <w:szCs w:val="20"/>
-        </w:rPr>
-        <w:tab/>
-      </w:r>
-      <w:r>
-        <w:rPr>
-          <w:rFonts w:ascii="Calibri" w:eastAsia="Calibri" w:hAnsi="Calibri" w:cs="Calibri"/>
-          <w:b/>
-          <w:sz w:val="20"/>
-          <w:szCs w:val="20"/>
-        </w:rPr>
-        <w:t xml:space="preserve">                           </w:t>
-      </w:r>
-      <w:r>
-        <w:rPr>
-          <w:rFonts w:ascii="Calibri" w:eastAsia="Calibri" w:hAnsi="Calibri" w:cs="Calibri"/>
-          <w:b/>
-          <w:sz w:val="20"/>
-          <w:szCs w:val="20"/>
-        </w:rPr>
-        <w:t xml:space="preserve"> </w:t>
-      </w:r>
-      <w:r>
-        <w:rPr>
-          <w:rFonts w:ascii="Calibri" w:eastAsia="Calibri" w:hAnsi="Calibri" w:cs="Calibri"/>
-          <w:b/>
-          <w:sz w:val="20"/>
-          <w:szCs w:val="20"/>
-        </w:rPr>
-        <w:t xml:space="preserve">                             </w:t>
-      </w:r>
-      <w:proofErr w:type="gramStart"/>
-      <w:r>
-        <w:rPr>
-          <w:rFonts w:ascii="Calibri" w:eastAsia="Calibri" w:hAnsi="Calibri" w:cs="Calibri"/>
-          <w:b/>
-          <w:sz w:val="20"/>
-          <w:szCs w:val="20"/>
-        </w:rPr>
-        <w:t xml:space="preserve">   </w:t>
-      </w:r>
-      <w:r>
-        <w:rPr>
-          <w:rFonts w:ascii="Calibri" w:eastAsia="Calibri" w:hAnsi="Calibri" w:cs="Calibri"/>
-          <w:sz w:val="20"/>
-          <w:szCs w:val="20"/>
-        </w:rPr>
-        <w:t>[</w:t>
-      </w:r>
-      <w:proofErr w:type="gramEnd"/>
-      <w:r>
-        <w:rPr>
-          <w:rFonts w:ascii="Calibri" w:eastAsia="Calibri" w:hAnsi="Calibri" w:cs="Calibri"/>
-          <w:sz w:val="20"/>
-          <w:szCs w:val="20"/>
-        </w:rPr>
-        <w:t>4 months]</w:t>
-      </w:r>
-    </w:p>
-    <w:p>
-      <w:pPr>
-        <w:numPr>
-          <w:ilvl w:val="0"/>
-          <w:numId w:val="9"/>
-        </w:numPr>
-        <w:spacing w:line="240" w:lineRule="auto"/>
-        <w:ind w:left="-360" w:right="-720"/>
-        <w:jc w:val="both"/>
-        <w:rPr>
-          <w:rFonts w:ascii="Times New Roman" w:eastAsia="Times New Roman" w:hAnsi="Times New Roman" w:cs="Times New Roman"/>
-          <w:sz w:val="16"/>
-          <w:szCs w:val="16"/>
-        </w:rPr>
-      </w:pPr>
-      <w:hyperlink r:id="rId14">
-        <w:r>
-          <w:rPr>
-            <w:rFonts w:ascii="Calibri" w:eastAsia="Calibri" w:hAnsi="Calibri" w:cs="Calibri"/>
-            <w:b/>
-            <w:sz w:val="20"/>
-            <w:szCs w:val="20"/>
-          </w:rPr>
-          <w:t>Full Stack Front Web development with Node.js</w:t>
-        </w:r>
-      </w:hyperlink>
-      <w:r>
-        <w:rPr>
-          <w:rFonts w:ascii="Calibri" w:eastAsia="Calibri" w:hAnsi="Calibri" w:cs="Calibri"/>
-          <w:b/>
-          <w:sz w:val="20"/>
-          <w:szCs w:val="20"/>
-        </w:rPr>
-        <w:tab/>
-      </w:r>
-      <w:r>
-        <w:rPr>
-          <w:rFonts w:ascii="Calibri" w:eastAsia="Calibri" w:hAnsi="Calibri" w:cs="Calibri"/>
-          <w:b/>
-          <w:sz w:val="20"/>
-          <w:szCs w:val="20"/>
-        </w:rPr>
-        <w:tab/>
-      </w:r>
-      <w:r>
-        <w:rPr>
-          <w:rFonts w:ascii="Calibri" w:eastAsia="Calibri" w:hAnsi="Calibri" w:cs="Calibri"/>
-          <w:b/>
-          <w:sz w:val="20"/>
-          <w:szCs w:val="20"/>
-        </w:rPr>
-        <w:tab/>
-      </w:r>
-      <w:r>
-        <w:rPr>
-          <w:rFonts w:ascii="Calibri" w:eastAsia="Calibri" w:hAnsi="Calibri" w:cs="Calibri"/>
-          <w:b/>
-          <w:sz w:val="20"/>
-          <w:szCs w:val="20"/>
-        </w:rPr>
-        <w:tab/>
-      </w:r>
-      <w:r>
-        <w:rPr>
-          <w:rFonts w:ascii="Calibri" w:eastAsia="Calibri" w:hAnsi="Calibri" w:cs="Calibri"/>
-          <w:b/>
-          <w:sz w:val="20"/>
-          <w:szCs w:val="20"/>
-        </w:rPr>
-        <w:tab/>
-      </w:r>
-      <w:r>
-        <w:rPr>
-          <w:rFonts w:ascii="Calibri" w:eastAsia="Calibri" w:hAnsi="Calibri" w:cs="Calibri"/>
-          <w:b/>
-          <w:sz w:val="20"/>
-          <w:szCs w:val="20"/>
-        </w:rPr>
-        <w:t xml:space="preserve">                                         </w:t>
-      </w:r>
-      <w:proofErr w:type="gramStart"/>
-      <w:r>
-        <w:rPr>
-          <w:rFonts w:ascii="Calibri" w:eastAsia="Calibri" w:hAnsi="Calibri" w:cs="Calibri"/>
-          <w:b/>
-          <w:sz w:val="20"/>
-          <w:szCs w:val="20"/>
-        </w:rPr>
-        <w:t xml:space="preserve">  </w:t>
-      </w:r>
-      <w:r>
-        <w:rPr>
-          <w:rFonts w:ascii="Calibri" w:eastAsia="Calibri" w:hAnsi="Calibri" w:cs="Calibri"/>
-          <w:b/>
-          <w:sz w:val="20"/>
-          <w:szCs w:val="20"/>
-        </w:rPr>
-        <w:t xml:space="preserve"> </w:t>
-      </w:r>
-      <w:r>
-        <w:rPr>
-          <w:rFonts w:ascii="Calibri" w:eastAsia="Calibri" w:hAnsi="Calibri" w:cs="Calibri"/>
-          <w:sz w:val="20"/>
-          <w:szCs w:val="20"/>
-        </w:rPr>
-        <w:t>[</w:t>
-      </w:r>
-      <w:proofErr w:type="gramEnd"/>
-      <w:r>
-        <w:rPr>
-          <w:rFonts w:ascii="Calibri" w:eastAsia="Calibri" w:hAnsi="Calibri" w:cs="Calibri"/>
-          <w:sz w:val="20"/>
-          <w:szCs w:val="20"/>
-        </w:rPr>
-        <w:t>4 months]</w:t>
-      </w:r>
-    </w:p>
-    <w:p>
-      <w:pPr>
-        <w:numPr>
-          <w:ilvl w:val="0"/>
-          <w:numId w:val="9"/>
-        </w:numPr>
-        <w:spacing w:line="240" w:lineRule="auto"/>
-        <w:ind w:left="-360" w:right="-720"/>
-        <w:jc w:val="both"/>
-        <w:rPr>
-          <w:rFonts w:ascii="Times New Roman" w:eastAsia="Times New Roman" w:hAnsi="Times New Roman" w:cs="Times New Roman"/>
-          <w:sz w:val="16"/>
-          <w:szCs w:val="16"/>
-        </w:rPr>
-      </w:pPr>
-      <w:hyperlink r:id="rId15">
-        <w:r>
-          <w:rPr>
-            <w:rFonts w:ascii="Calibri" w:eastAsia="Calibri" w:hAnsi="Calibri" w:cs="Calibri"/>
-            <w:b/>
-            <w:sz w:val="20"/>
-            <w:szCs w:val="20"/>
-          </w:rPr>
-          <w:t>Java Foundation with Data Structures &amp; Algorithms</w:t>
-        </w:r>
-      </w:hyperlink>
-      <w:r>
-        <w:rPr>
-          <w:rFonts w:ascii="Calibri" w:eastAsia="Calibri" w:hAnsi="Calibri" w:cs="Calibri"/>
-          <w:b/>
-          <w:sz w:val="20"/>
-          <w:szCs w:val="20"/>
-        </w:rPr>
-        <w:tab/>
-      </w:r>
-      <w:r>
-        <w:rPr>
-          <w:rFonts w:ascii="Calibri" w:eastAsia="Calibri" w:hAnsi="Calibri" w:cs="Calibri"/>
-          <w:b/>
-          <w:sz w:val="20"/>
-          <w:szCs w:val="20"/>
-        </w:rPr>
-        <w:tab/>
-      </w:r>
-      <w:r>
-        <w:rPr>
-          <w:rFonts w:ascii="Calibri" w:eastAsia="Calibri" w:hAnsi="Calibri" w:cs="Calibri"/>
-          <w:b/>
-          <w:sz w:val="20"/>
-          <w:szCs w:val="20"/>
-        </w:rPr>
-        <w:tab/>
-      </w:r>
-      <w:r>
-        <w:rPr>
-          <w:rFonts w:ascii="Calibri" w:eastAsia="Calibri" w:hAnsi="Calibri" w:cs="Calibri"/>
-          <w:b/>
-          <w:sz w:val="20"/>
-          <w:szCs w:val="20"/>
-        </w:rPr>
-        <w:tab/>
-      </w:r>
-      <w:r>
-        <w:rPr>
-          <w:rFonts w:ascii="Calibri" w:eastAsia="Calibri" w:hAnsi="Calibri" w:cs="Calibri"/>
-          <w:b/>
-          <w:sz w:val="20"/>
-          <w:szCs w:val="20"/>
-        </w:rPr>
-        <w:tab/>
-      </w:r>
-      <w:r>
-        <w:rPr>
-          <w:rFonts w:ascii="Calibri" w:eastAsia="Calibri" w:hAnsi="Calibri" w:cs="Calibri"/>
-          <w:b/>
-          <w:sz w:val="20"/>
-          <w:szCs w:val="20"/>
-        </w:rPr>
-        <w:tab/>
-      </w:r>
-      <w:r>
-        <w:rPr>
-          <w:rFonts w:ascii="Calibri" w:eastAsia="Calibri" w:hAnsi="Calibri" w:cs="Calibri"/>
-          <w:b/>
-          <w:sz w:val="20"/>
-          <w:szCs w:val="20"/>
-        </w:rPr>
-        <w:tab/>
-        <w:t xml:space="preserve">         </w:t>
-      </w:r>
-      <w:proofErr w:type="gramStart"/>
-      <w:r>
-        <w:rPr>
-          <w:rFonts w:ascii="Calibri" w:eastAsia="Calibri" w:hAnsi="Calibri" w:cs="Calibri"/>
-          <w:b/>
-          <w:sz w:val="20"/>
-          <w:szCs w:val="20"/>
-        </w:rPr>
-        <w:t xml:space="preserve">   </w:t>
-      </w:r>
-      <w:r>
-        <w:rPr>
-          <w:rFonts w:ascii="Calibri" w:eastAsia="Calibri" w:hAnsi="Calibri" w:cs="Calibri"/>
-          <w:sz w:val="20"/>
-          <w:szCs w:val="20"/>
-        </w:rPr>
-        <w:t>[</w:t>
-      </w:r>
-      <w:proofErr w:type="gramEnd"/>
-      <w:r>
-        <w:rPr>
-          <w:rFonts w:ascii="Calibri" w:eastAsia="Calibri" w:hAnsi="Calibri" w:cs="Calibri"/>
-          <w:sz w:val="20"/>
-          <w:szCs w:val="20"/>
-        </w:rPr>
-        <w:t>3 months]</w:t>
-      </w:r>
-    </w:p>
-    <w:p>
-      <w:pPr>
         <w:tabs>
           <w:tab w:val="right" w:pos="9720"/>
         </w:tabs>
-        <w:spacing w:line="240" w:lineRule="auto"/>
-        <w:ind w:right="-720"/>
+        <w:ind w:left="-540" w:right="-720" w:hanging="180"/>
         <w:jc w:val="both"/>
         <w:rPr>
           <w:rFonts w:ascii="Calibri" w:eastAsia="Calibri" w:hAnsi="Calibri" w:cs="Calibri"/>
-          <w:sz w:val="20"/>
-          <w:szCs w:val="20"/>
-        </w:rPr>
-      </w:pPr>
+          <w:bCs/>
+          <w:sz w:val="20"/>
+          <w:szCs w:val="20"/>
+        </w:rPr>
+      </w:pPr>
+      <w:r>
+        <w:rPr>
+          <w:rFonts w:ascii="Calibri" w:eastAsia="Calibri" w:hAnsi="Calibri" w:cs="Calibri"/>
+          <w:bCs/>
+          <w:sz w:val="20"/>
+          <w:szCs w:val="20"/>
+        </w:rPr>
+        <w:t>Design and Analysis of Algorithms</w:t>
+      </w:r>
+      <w:r>
+        <w:rPr>
+          <w:rFonts w:ascii="Calibri" w:eastAsia="Calibri" w:hAnsi="Calibri" w:cs="Calibri"/>
+          <w:bCs/>
+          <w:sz w:val="20"/>
+          <w:szCs w:val="20"/>
+        </w:rPr>
+        <w:t xml:space="preserve"> </w:t>
+      </w:r>
+      <w:r>
+        <w:rPr>
+          <w:rFonts w:ascii="Calibri" w:eastAsia="Calibri" w:hAnsi="Calibri" w:cs="Calibri"/>
+          <w:bCs/>
+          <w:sz w:val="14"/>
+          <w:szCs w:val="14"/>
+        </w:rPr>
+        <w:t>•</w:t>
+      </w:r>
+      <w:r>
+        <w:rPr>
+          <w:rFonts w:ascii="Calibri" w:eastAsia="Calibri" w:hAnsi="Calibri" w:cs="Calibri"/>
+          <w:bCs/>
+          <w:sz w:val="20"/>
+          <w:szCs w:val="20"/>
+        </w:rPr>
+        <w:t xml:space="preserve"> </w:t>
+      </w:r>
+      <w:r>
+        <w:rPr>
+          <w:rFonts w:ascii="Calibri" w:eastAsia="Calibri" w:hAnsi="Calibri" w:cs="Calibri"/>
+          <w:bCs/>
+          <w:sz w:val="20"/>
+          <w:szCs w:val="20"/>
+        </w:rPr>
+        <w:t>Operating Systems</w:t>
+      </w:r>
+      <w:r>
+        <w:rPr>
+          <w:rFonts w:ascii="Calibri" w:eastAsia="Calibri" w:hAnsi="Calibri" w:cs="Calibri"/>
+          <w:bCs/>
+          <w:sz w:val="20"/>
+          <w:szCs w:val="20"/>
+        </w:rPr>
+        <w:t xml:space="preserve"> </w:t>
+      </w:r>
+      <w:r>
+        <w:rPr>
+          <w:rFonts w:ascii="Calibri" w:eastAsia="Calibri" w:hAnsi="Calibri" w:cs="Calibri"/>
+          <w:bCs/>
+          <w:sz w:val="14"/>
+          <w:szCs w:val="14"/>
+        </w:rPr>
+        <w:t>•</w:t>
+      </w:r>
+      <w:r>
+        <w:rPr>
+          <w:rFonts w:ascii="Calibri" w:eastAsia="Calibri" w:hAnsi="Calibri" w:cs="Calibri"/>
+          <w:bCs/>
+          <w:sz w:val="14"/>
+          <w:szCs w:val="14"/>
+        </w:rPr>
+        <w:t xml:space="preserve"> </w:t>
+      </w:r>
+      <w:r>
+        <w:rPr>
+          <w:rFonts w:ascii="Calibri" w:eastAsia="Calibri" w:hAnsi="Calibri" w:cs="Calibri"/>
+          <w:bCs/>
+          <w:sz w:val="20"/>
+          <w:szCs w:val="20"/>
+        </w:rPr>
+        <w:t>Structure Programming and Formal Methods</w:t>
+      </w:r>
+      <w:r>
+        <w:rPr>
+          <w:rFonts w:ascii="Calibri" w:eastAsia="Calibri" w:hAnsi="Calibri" w:cs="Calibri"/>
+          <w:bCs/>
+          <w:sz w:val="20"/>
+          <w:szCs w:val="20"/>
+        </w:rPr>
+        <w:t xml:space="preserve"> </w:t>
+      </w:r>
+      <w:r>
+        <w:rPr>
+          <w:rFonts w:ascii="Calibri" w:eastAsia="Calibri" w:hAnsi="Calibri" w:cs="Calibri"/>
+          <w:bCs/>
+          <w:sz w:val="14"/>
+          <w:szCs w:val="14"/>
+        </w:rPr>
+        <w:t>•</w:t>
+      </w:r>
+      <w:r>
+        <w:rPr>
+          <w:rFonts w:ascii="Calibri" w:eastAsia="Calibri" w:hAnsi="Calibri" w:cs="Calibri"/>
+          <w:bCs/>
+          <w:sz w:val="20"/>
+          <w:szCs w:val="20"/>
+        </w:rPr>
+        <w:t xml:space="preserve"> Computer Architecture</w:t>
+      </w:r>
     </w:p>
+    <w:p>
+      <w:pPr>
+        <w:pStyle w:val="ListParagraph"/>
+        <w:numPr>
+          <w:ilvl w:val="0"/>
+          <w:numId w:val="28"/>
+        </w:numPr>
+        <w:tabs>
+          <w:tab w:val="right" w:pos="9720"/>
+        </w:tabs>
+        <w:ind w:left="-540" w:right="-720" w:hanging="180"/>
+        <w:jc w:val="both"/>
+        <w:rPr>
+          <w:rFonts w:ascii="Calibri" w:eastAsia="Calibri" w:hAnsi="Calibri" w:cs="Calibri"/>
+          <w:bCs/>
+          <w:sz w:val="20"/>
+          <w:szCs w:val="20"/>
+        </w:rPr>
+      </w:pPr>
+      <w:r>
+        <w:rPr>
+          <w:rFonts w:ascii="Calibri" w:eastAsia="Calibri" w:hAnsi="Calibri" w:cs="Calibri"/>
+          <w:bCs/>
+          <w:sz w:val="20"/>
+          <w:szCs w:val="20"/>
+        </w:rPr>
+        <w:t>Natural Language Processing</w:t>
+      </w:r>
+      <w:r>
+        <w:rPr>
+          <w:rFonts w:ascii="Calibri" w:eastAsia="Calibri" w:hAnsi="Calibri" w:cs="Calibri"/>
+          <w:bCs/>
+          <w:sz w:val="20"/>
+          <w:szCs w:val="20"/>
+        </w:rPr>
+        <w:t xml:space="preserve"> </w:t>
+      </w:r>
+      <w:r>
+        <w:rPr>
+          <w:rFonts w:ascii="Calibri" w:eastAsia="Calibri" w:hAnsi="Calibri" w:cs="Calibri"/>
+          <w:bCs/>
+          <w:sz w:val="14"/>
+          <w:szCs w:val="14"/>
+        </w:rPr>
+        <w:t>•</w:t>
+      </w:r>
+      <w:r>
+        <w:rPr>
+          <w:rFonts w:ascii="Calibri" w:eastAsia="Calibri" w:hAnsi="Calibri" w:cs="Calibri"/>
+          <w:bCs/>
+          <w:sz w:val="14"/>
+          <w:szCs w:val="14"/>
+        </w:rPr>
+        <w:t xml:space="preserve"> </w:t>
+      </w:r>
+      <w:r>
+        <w:rPr>
+          <w:rFonts w:ascii="Calibri" w:eastAsia="Calibri" w:hAnsi="Calibri" w:cs="Calibri"/>
+          <w:bCs/>
+          <w:sz w:val="20"/>
+          <w:szCs w:val="20"/>
+        </w:rPr>
+        <w:t>Social-Media and Data Mining</w:t>
+      </w:r>
+      <w:r>
+        <w:rPr>
+          <w:rFonts w:ascii="Calibri" w:eastAsia="Calibri" w:hAnsi="Calibri" w:cs="Calibri"/>
+          <w:bCs/>
+          <w:sz w:val="20"/>
+          <w:szCs w:val="20"/>
+        </w:rPr>
+        <w:t xml:space="preserve"> </w:t>
+      </w:r>
+      <w:r>
+        <w:rPr>
+          <w:rFonts w:ascii="Calibri" w:eastAsia="Calibri" w:hAnsi="Calibri" w:cs="Calibri"/>
+          <w:bCs/>
+          <w:sz w:val="14"/>
+          <w:szCs w:val="14"/>
+        </w:rPr>
+        <w:t>•</w:t>
+      </w:r>
+      <w:r>
+        <w:rPr>
+          <w:rFonts w:ascii="Calibri" w:eastAsia="Calibri" w:hAnsi="Calibri" w:cs="Calibri"/>
+          <w:bCs/>
+          <w:sz w:val="14"/>
+          <w:szCs w:val="14"/>
+        </w:rPr>
+        <w:t xml:space="preserve"> </w:t>
+      </w:r>
+      <w:r>
+        <w:rPr>
+          <w:rFonts w:ascii="Calibri" w:eastAsia="Calibri" w:hAnsi="Calibri" w:cs="Calibri"/>
+          <w:bCs/>
+          <w:sz w:val="20"/>
+          <w:szCs w:val="20"/>
+        </w:rPr>
+        <w:t xml:space="preserve">Object Oriented Programming. </w:t>
+      </w:r>
+    </w:p>
+    <w:p/>
     <w:sectPr>
       <w:pgSz w:w="12240" w:h="15840"/>
       <w:pgMar w:top="216" w:right="1440" w:bottom="0" w:left="1440" w:header="0" w:footer="0" w:gutter="0"/>
@@ -3628,17 +2739,19 @@
   <w:abstractNum w:abstractNumId="0" w15:restartNumberingAfterBreak="0">
     <w:nsid w:val="09B7678A"/>
     <w:multiLevelType w:val="hybridMultilevel"/>
-    <w:tmpl w:val="A672112C"/>
-    <w:lvl w:ilvl="0" w:tplc="01E03322">
-      <w:start w:val="1"/>
-      <w:numFmt w:val="bullet"/>
-      <w:lvlText w:val=""/>
+    <w:tmpl w:val="011ABD4C"/>
+    <w:lvl w:ilvl="0" w:tplc="A95E0166">
+      <w:start w:val="1"/>
+      <w:numFmt w:val="bullet"/>
+      <w:lvlText w:val=""/>
       <w:lvlJc w:val="left"/>
       <w:pPr>
         <w:ind w:left="360" w:hanging="360"/>
       </w:pPr>
       <w:rPr>
         <w:rFonts w:ascii="Symbol" w:hAnsi="Symbol" w:hint="default"/>
+        <w:sz w:val="14"/>
+        <w:szCs w:val="14"/>
       </w:rPr>
     </w:lvl>
     <w:lvl w:ilvl="1" w:tplc="04090003" w:tentative="1">
@@ -3739,9 +2852,10 @@
     </w:lvl>
   </w:abstractNum>
   <w:abstractNum w:abstractNumId="1" w15:restartNumberingAfterBreak="0">
-    <w:nsid w:val="1E444A2B"/>
+    <w:nsid w:val="0EA27D93"/>
     <w:multiLevelType w:val="multilevel"/>
     <w:tmpl w:val="E5B02F3A"/>
+    <w:styleLink w:val="CurrentList5"/>
     <w:lvl w:ilvl="0">
       <w:start w:val="1"/>
       <w:numFmt w:val="bullet"/>
@@ -3855,6 +2969,236 @@
     </w:lvl>
   </w:abstractNum>
   <w:abstractNum w:abstractNumId="2" w15:restartNumberingAfterBreak="0">
+    <w:nsid w:val="0EC30C17"/>
+    <w:multiLevelType w:val="multilevel"/>
+    <w:tmpl w:val="000AB942"/>
+    <w:styleLink w:val="CurrentList4"/>
+    <w:lvl w:ilvl="0">
+      <w:start w:val="1"/>
+      <w:numFmt w:val="bullet"/>
+      <w:lvlText w:val=""/>
+      <w:lvlJc w:val="left"/>
+      <w:pPr>
+        <w:ind w:left="360" w:hanging="360"/>
+      </w:pPr>
+      <w:rPr>
+        <w:rFonts w:ascii="Symbol" w:hAnsi="Symbol" w:hint="default"/>
+      </w:rPr>
+    </w:lvl>
+    <w:lvl w:ilvl="1">
+      <w:start w:val="1"/>
+      <w:numFmt w:val="bullet"/>
+      <w:lvlText w:val="o"/>
+      <w:lvlJc w:val="left"/>
+      <w:pPr>
+        <w:ind w:left="1080" w:hanging="360"/>
+      </w:pPr>
+      <w:rPr>
+        <w:rFonts w:ascii="Courier New" w:hAnsi="Courier New" w:hint="default"/>
+      </w:rPr>
+    </w:lvl>
+    <w:lvl w:ilvl="2">
+      <w:start w:val="1"/>
+      <w:numFmt w:val="bullet"/>
+      <w:lvlText w:val=""/>
+      <w:lvlJc w:val="left"/>
+      <w:pPr>
+        <w:ind w:left="1800" w:hanging="360"/>
+      </w:pPr>
+      <w:rPr>
+        <w:rFonts w:ascii="Wingdings" w:hAnsi="Wingdings" w:hint="default"/>
+      </w:rPr>
+    </w:lvl>
+    <w:lvl w:ilvl="3">
+      <w:start w:val="1"/>
+      <w:numFmt w:val="bullet"/>
+      <w:lvlText w:val=""/>
+      <w:lvlJc w:val="left"/>
+      <w:pPr>
+        <w:ind w:left="2520" w:hanging="360"/>
+      </w:pPr>
+      <w:rPr>
+        <w:rFonts w:ascii="Symbol" w:hAnsi="Symbol" w:hint="default"/>
+      </w:rPr>
+    </w:lvl>
+    <w:lvl w:ilvl="4">
+      <w:start w:val="1"/>
+      <w:numFmt w:val="bullet"/>
+      <w:lvlText w:val="o"/>
+      <w:lvlJc w:val="left"/>
+      <w:pPr>
+        <w:ind w:left="3240" w:hanging="360"/>
+      </w:pPr>
+      <w:rPr>
+        <w:rFonts w:ascii="Courier New" w:hAnsi="Courier New" w:hint="default"/>
+      </w:rPr>
+    </w:lvl>
+    <w:lvl w:ilvl="5">
+      <w:start w:val="1"/>
+      <w:numFmt w:val="bullet"/>
+      <w:lvlText w:val=""/>
+      <w:lvlJc w:val="left"/>
+      <w:pPr>
+        <w:ind w:left="3960" w:hanging="360"/>
+      </w:pPr>
+      <w:rPr>
+        <w:rFonts w:ascii="Wingdings" w:hAnsi="Wingdings" w:hint="default"/>
+      </w:rPr>
+    </w:lvl>
+    <w:lvl w:ilvl="6">
+      <w:start w:val="1"/>
+      <w:numFmt w:val="bullet"/>
+      <w:lvlText w:val=""/>
+      <w:lvlJc w:val="left"/>
+      <w:pPr>
+        <w:ind w:left="4680" w:hanging="360"/>
+      </w:pPr>
+      <w:rPr>
+        <w:rFonts w:ascii="Symbol" w:hAnsi="Symbol" w:hint="default"/>
+      </w:rPr>
+    </w:lvl>
+    <w:lvl w:ilvl="7">
+      <w:start w:val="1"/>
+      <w:numFmt w:val="bullet"/>
+      <w:lvlText w:val="o"/>
+      <w:lvlJc w:val="left"/>
+      <w:pPr>
+        <w:ind w:left="5400" w:hanging="360"/>
+      </w:pPr>
+      <w:rPr>
+        <w:rFonts w:ascii="Courier New" w:hAnsi="Courier New" w:hint="default"/>
+      </w:rPr>
+    </w:lvl>
+    <w:lvl w:ilvl="8">
+      <w:start w:val="1"/>
+      <w:numFmt w:val="bullet"/>
+      <w:lvlText w:val=""/>
+      <w:lvlJc w:val="left"/>
+      <w:pPr>
+        <w:ind w:left="6120" w:hanging="360"/>
+      </w:pPr>
+      <w:rPr>
+        <w:rFonts w:ascii="Wingdings" w:hAnsi="Wingdings" w:hint="default"/>
+      </w:rPr>
+    </w:lvl>
+  </w:abstractNum>
+  <w:abstractNum w:abstractNumId="3" w15:restartNumberingAfterBreak="0">
+    <w:nsid w:val="1E444A2B"/>
+    <w:multiLevelType w:val="multilevel"/>
+    <w:tmpl w:val="B3508E7C"/>
+    <w:lvl w:ilvl="0">
+      <w:start w:val="1"/>
+      <w:numFmt w:val="bullet"/>
+      <w:lvlText w:val=""/>
+      <w:lvlJc w:val="left"/>
+      <w:pPr>
+        <w:ind w:left="360" w:hanging="360"/>
+      </w:pPr>
+      <w:rPr>
+        <w:rFonts w:ascii="Symbol" w:hAnsi="Symbol" w:hint="default"/>
+        <w:sz w:val="14"/>
+        <w:szCs w:val="14"/>
+        <w:u w:val="none"/>
+      </w:rPr>
+    </w:lvl>
+    <w:lvl w:ilvl="1">
+      <w:start w:val="1"/>
+      <w:numFmt w:val="bullet"/>
+      <w:lvlText w:val="→"/>
+      <w:lvlJc w:val="left"/>
+      <w:pPr>
+        <w:ind w:left="1440" w:hanging="360"/>
+      </w:pPr>
+      <w:rPr>
+        <w:u w:val="none"/>
+      </w:rPr>
+    </w:lvl>
+    <w:lvl w:ilvl="2">
+      <w:start w:val="1"/>
+      <w:numFmt w:val="bullet"/>
+      <w:lvlText w:val="■"/>
+      <w:lvlJc w:val="left"/>
+      <w:pPr>
+        <w:ind w:left="2160" w:hanging="360"/>
+      </w:pPr>
+      <w:rPr>
+        <w:u w:val="none"/>
+      </w:rPr>
+    </w:lvl>
+    <w:lvl w:ilvl="3">
+      <w:start w:val="1"/>
+      <w:numFmt w:val="bullet"/>
+      <w:lvlText w:val="●"/>
+      <w:lvlJc w:val="left"/>
+      <w:pPr>
+        <w:ind w:left="2880" w:hanging="360"/>
+      </w:pPr>
+      <w:rPr>
+        <w:u w:val="none"/>
+      </w:rPr>
+    </w:lvl>
+    <w:lvl w:ilvl="4">
+      <w:start w:val="1"/>
+      <w:numFmt w:val="bullet"/>
+      <w:lvlText w:val="○"/>
+      <w:lvlJc w:val="left"/>
+      <w:pPr>
+        <w:ind w:left="3600" w:hanging="360"/>
+      </w:pPr>
+      <w:rPr>
+        <w:u w:val="none"/>
+      </w:rPr>
+    </w:lvl>
+    <w:lvl w:ilvl="5">
+      <w:start w:val="1"/>
+      <w:numFmt w:val="bullet"/>
+      <w:lvlText w:val="■"/>
+      <w:lvlJc w:val="left"/>
+      <w:pPr>
+        <w:ind w:left="4320" w:hanging="360"/>
+      </w:pPr>
+      <w:rPr>
+        <w:u w:val="none"/>
+      </w:rPr>
+    </w:lvl>
+    <w:lvl w:ilvl="6">
+      <w:start w:val="1"/>
+      <w:numFmt w:val="bullet"/>
+      <w:lvlText w:val="●"/>
+      <w:lvlJc w:val="left"/>
+      <w:pPr>
+        <w:ind w:left="5040" w:hanging="360"/>
+      </w:pPr>
+      <w:rPr>
+        <w:u w:val="none"/>
+      </w:rPr>
+    </w:lvl>
+    <w:lvl w:ilvl="7">
+      <w:start w:val="1"/>
+      <w:numFmt w:val="bullet"/>
+      <w:lvlText w:val="○"/>
+      <w:lvlJc w:val="left"/>
+      <w:pPr>
+        <w:ind w:left="5760" w:hanging="360"/>
+      </w:pPr>
+      <w:rPr>
+        <w:u w:val="none"/>
+      </w:rPr>
+    </w:lvl>
+    <w:lvl w:ilvl="8">
+      <w:start w:val="1"/>
+      <w:numFmt w:val="bullet"/>
+      <w:lvlText w:val="■"/>
+      <w:lvlJc w:val="left"/>
+      <w:pPr>
+        <w:ind w:left="6480" w:hanging="360"/>
+      </w:pPr>
+      <w:rPr>
+        <w:u w:val="none"/>
+      </w:rPr>
+    </w:lvl>
+  </w:abstractNum>
+  <w:abstractNum w:abstractNumId="4" w15:restartNumberingAfterBreak="0">
     <w:nsid w:val="2165627E"/>
     <w:multiLevelType w:val="multilevel"/>
     <w:tmpl w:val="6D62E466"/>
@@ -3969,120 +3313,236 @@
       </w:rPr>
     </w:lvl>
   </w:abstractNum>
-  <w:abstractNum w:abstractNumId="3" w15:restartNumberingAfterBreak="0">
+  <w:abstractNum w:abstractNumId="5" w15:restartNumberingAfterBreak="0">
     <w:nsid w:val="252770D7"/>
     <w:multiLevelType w:val="hybridMultilevel"/>
-    <w:tmpl w:val="886043CE"/>
-    <w:lvl w:ilvl="0" w:tplc="01E03322">
+    <w:tmpl w:val="9FAC3528"/>
+    <w:lvl w:ilvl="0" w:tplc="C87E0C3C">
+      <w:start w:val="1"/>
+      <w:numFmt w:val="bullet"/>
+      <w:lvlText w:val=""/>
+      <w:lvlJc w:val="left"/>
+      <w:pPr>
+        <w:ind w:left="360" w:hanging="360"/>
+      </w:pPr>
+      <w:rPr>
+        <w:rFonts w:ascii="Symbol" w:hAnsi="Symbol" w:hint="default"/>
+        <w:sz w:val="14"/>
+        <w:szCs w:val="14"/>
+      </w:rPr>
+    </w:lvl>
+    <w:lvl w:ilvl="1" w:tplc="04090003" w:tentative="1">
+      <w:start w:val="1"/>
+      <w:numFmt w:val="bullet"/>
+      <w:lvlText w:val="o"/>
+      <w:lvlJc w:val="left"/>
+      <w:pPr>
+        <w:ind w:left="1440" w:hanging="360"/>
+      </w:pPr>
+      <w:rPr>
+        <w:rFonts w:ascii="Courier New" w:hAnsi="Courier New" w:hint="default"/>
+      </w:rPr>
+    </w:lvl>
+    <w:lvl w:ilvl="2" w:tplc="04090005" w:tentative="1">
+      <w:start w:val="1"/>
+      <w:numFmt w:val="bullet"/>
+      <w:lvlText w:val=""/>
+      <w:lvlJc w:val="left"/>
+      <w:pPr>
+        <w:ind w:left="2160" w:hanging="360"/>
+      </w:pPr>
+      <w:rPr>
+        <w:rFonts w:ascii="Wingdings" w:hAnsi="Wingdings" w:hint="default"/>
+      </w:rPr>
+    </w:lvl>
+    <w:lvl w:ilvl="3" w:tplc="04090001" w:tentative="1">
+      <w:start w:val="1"/>
+      <w:numFmt w:val="bullet"/>
+      <w:lvlText w:val=""/>
+      <w:lvlJc w:val="left"/>
+      <w:pPr>
+        <w:ind w:left="2880" w:hanging="360"/>
+      </w:pPr>
+      <w:rPr>
+        <w:rFonts w:ascii="Symbol" w:hAnsi="Symbol" w:hint="default"/>
+      </w:rPr>
+    </w:lvl>
+    <w:lvl w:ilvl="4" w:tplc="04090003" w:tentative="1">
+      <w:start w:val="1"/>
+      <w:numFmt w:val="bullet"/>
+      <w:lvlText w:val="o"/>
+      <w:lvlJc w:val="left"/>
+      <w:pPr>
+        <w:ind w:left="3600" w:hanging="360"/>
+      </w:pPr>
+      <w:rPr>
+        <w:rFonts w:ascii="Courier New" w:hAnsi="Courier New" w:hint="default"/>
+      </w:rPr>
+    </w:lvl>
+    <w:lvl w:ilvl="5" w:tplc="04090005" w:tentative="1">
+      <w:start w:val="1"/>
+      <w:numFmt w:val="bullet"/>
+      <w:lvlText w:val=""/>
+      <w:lvlJc w:val="left"/>
+      <w:pPr>
+        <w:ind w:left="4320" w:hanging="360"/>
+      </w:pPr>
+      <w:rPr>
+        <w:rFonts w:ascii="Wingdings" w:hAnsi="Wingdings" w:hint="default"/>
+      </w:rPr>
+    </w:lvl>
+    <w:lvl w:ilvl="6" w:tplc="04090001" w:tentative="1">
+      <w:start w:val="1"/>
+      <w:numFmt w:val="bullet"/>
+      <w:lvlText w:val=""/>
+      <w:lvlJc w:val="left"/>
+      <w:pPr>
+        <w:ind w:left="5040" w:hanging="360"/>
+      </w:pPr>
+      <w:rPr>
+        <w:rFonts w:ascii="Symbol" w:hAnsi="Symbol" w:hint="default"/>
+      </w:rPr>
+    </w:lvl>
+    <w:lvl w:ilvl="7" w:tplc="04090003" w:tentative="1">
+      <w:start w:val="1"/>
+      <w:numFmt w:val="bullet"/>
+      <w:lvlText w:val="o"/>
+      <w:lvlJc w:val="left"/>
+      <w:pPr>
+        <w:ind w:left="5760" w:hanging="360"/>
+      </w:pPr>
+      <w:rPr>
+        <w:rFonts w:ascii="Courier New" w:hAnsi="Courier New" w:hint="default"/>
+      </w:rPr>
+    </w:lvl>
+    <w:lvl w:ilvl="8" w:tplc="04090005" w:tentative="1">
+      <w:start w:val="1"/>
+      <w:numFmt w:val="bullet"/>
+      <w:lvlText w:val=""/>
+      <w:lvlJc w:val="left"/>
+      <w:pPr>
+        <w:ind w:left="6480" w:hanging="360"/>
+      </w:pPr>
+      <w:rPr>
+        <w:rFonts w:ascii="Wingdings" w:hAnsi="Wingdings" w:hint="default"/>
+      </w:rPr>
+    </w:lvl>
+  </w:abstractNum>
+  <w:abstractNum w:abstractNumId="6" w15:restartNumberingAfterBreak="0">
+    <w:nsid w:val="2532385F"/>
+    <w:multiLevelType w:val="multilevel"/>
+    <w:tmpl w:val="A672112C"/>
+    <w:styleLink w:val="CurrentList1"/>
+    <w:lvl w:ilvl="0">
       <w:start w:val="1"/>
       <w:numFmt w:val="bullet"/>
       <w:lvlText w:val=""/>
       <w:lvlJc w:val="left"/>
       <w:pPr>
-        <w:ind w:left="720" w:hanging="360"/>
+        <w:ind w:left="360" w:hanging="360"/>
       </w:pPr>
       <w:rPr>
         <w:rFonts w:ascii="Symbol" w:hAnsi="Symbol" w:hint="default"/>
       </w:rPr>
     </w:lvl>
-    <w:lvl w:ilvl="1" w:tplc="04090003" w:tentative="1">
+    <w:lvl w:ilvl="1">
       <w:start w:val="1"/>
       <w:numFmt w:val="bullet"/>
       <w:lvlText w:val="o"/>
       <w:lvlJc w:val="left"/>
       <w:pPr>
-        <w:ind w:left="1440" w:hanging="360"/>
+        <w:ind w:left="1080" w:hanging="360"/>
       </w:pPr>
       <w:rPr>
         <w:rFonts w:ascii="Courier New" w:hAnsi="Courier New" w:hint="default"/>
       </w:rPr>
     </w:lvl>
-    <w:lvl w:ilvl="2" w:tplc="04090005" w:tentative="1">
+    <w:lvl w:ilvl="2">
       <w:start w:val="1"/>
       <w:numFmt w:val="bullet"/>
       <w:lvlText w:val=""/>
       <w:lvlJc w:val="left"/>
       <w:pPr>
-        <w:ind w:left="2160" w:hanging="360"/>
+        <w:ind w:left="1800" w:hanging="360"/>
       </w:pPr>
       <w:rPr>
         <w:rFonts w:ascii="Wingdings" w:hAnsi="Wingdings" w:hint="default"/>
       </w:rPr>
     </w:lvl>
-    <w:lvl w:ilvl="3" w:tplc="04090001" w:tentative="1">
+    <w:lvl w:ilvl="3">
       <w:start w:val="1"/>
       <w:numFmt w:val="bullet"/>
       <w:lvlText w:val=""/>
       <w:lvlJc w:val="left"/>
       <w:pPr>
-        <w:ind w:left="2880" w:hanging="360"/>
+        <w:ind w:left="2520" w:hanging="360"/>
       </w:pPr>
       <w:rPr>
         <w:rFonts w:ascii="Symbol" w:hAnsi="Symbol" w:hint="default"/>
       </w:rPr>
     </w:lvl>
-    <w:lvl w:ilvl="4" w:tplc="04090003" w:tentative="1">
+    <w:lvl w:ilvl="4">
       <w:start w:val="1"/>
       <w:numFmt w:val="bullet"/>
       <w:lvlText w:val="o"/>
       <w:lvlJc w:val="left"/>
       <w:pPr>
-        <w:ind w:left="3600" w:hanging="360"/>
+        <w:ind w:left="3240" w:hanging="360"/>
       </w:pPr>
       <w:rPr>
         <w:rFonts w:ascii="Courier New" w:hAnsi="Courier New" w:hint="default"/>
       </w:rPr>
     </w:lvl>
-    <w:lvl w:ilvl="5" w:tplc="04090005" w:tentative="1">
+    <w:lvl w:ilvl="5">
       <w:start w:val="1"/>
       <w:numFmt w:val="bullet"/>
       <w:lvlText w:val=""/>
       <w:lvlJc w:val="left"/>
       <w:pPr>
-        <w:ind w:left="4320" w:hanging="360"/>
+        <w:ind w:left="3960" w:hanging="360"/>
       </w:pPr>
       <w:rPr>
         <w:rFonts w:ascii="Wingdings" w:hAnsi="Wingdings" w:hint="default"/>
       </w:rPr>
     </w:lvl>
-    <w:lvl w:ilvl="6" w:tplc="04090001" w:tentative="1">
+    <w:lvl w:ilvl="6">
       <w:start w:val="1"/>
       <w:numFmt w:val="bullet"/>
       <w:lvlText w:val=""/>
       <w:lvlJc w:val="left"/>
       <w:pPr>
-        <w:ind w:left="5040" w:hanging="360"/>
+        <w:ind w:left="4680" w:hanging="360"/>
       </w:pPr>
       <w:rPr>
         <w:rFonts w:ascii="Symbol" w:hAnsi="Symbol" w:hint="default"/>
       </w:rPr>
     </w:lvl>
-    <w:lvl w:ilvl="7" w:tplc="04090003" w:tentative="1">
+    <w:lvl w:ilvl="7">
       <w:start w:val="1"/>
       <w:numFmt w:val="bullet"/>
       <w:lvlText w:val="o"/>
       <w:lvlJc w:val="left"/>
       <w:pPr>
-        <w:ind w:left="5760" w:hanging="360"/>
+        <w:ind w:left="5400" w:hanging="360"/>
       </w:pPr>
       <w:rPr>
         <w:rFonts w:ascii="Courier New" w:hAnsi="Courier New" w:hint="default"/>
       </w:rPr>
     </w:lvl>
-    <w:lvl w:ilvl="8" w:tplc="04090005" w:tentative="1">
+    <w:lvl w:ilvl="8">
       <w:start w:val="1"/>
       <w:numFmt w:val="bullet"/>
       <w:lvlText w:val=""/>
       <w:lvlJc w:val="left"/>
       <w:pPr>
-        <w:ind w:left="6480" w:hanging="360"/>
+        <w:ind w:left="6120" w:hanging="360"/>
       </w:pPr>
       <w:rPr>
         <w:rFonts w:ascii="Wingdings" w:hAnsi="Wingdings" w:hint="default"/>
       </w:rPr>
     </w:lvl>
   </w:abstractNum>
-  <w:abstractNum w:abstractNumId="4" w15:restartNumberingAfterBreak="0">
+  <w:abstractNum w:abstractNumId="7" w15:restartNumberingAfterBreak="0">
     <w:nsid w:val="268903D9"/>
     <w:multiLevelType w:val="multilevel"/>
     <w:tmpl w:val="8ECCCB42"/>
@@ -4197,7 +3657,350 @@
       </w:rPr>
     </w:lvl>
   </w:abstractNum>
-  <w:abstractNum w:abstractNumId="5" w15:restartNumberingAfterBreak="0">
+  <w:abstractNum w:abstractNumId="8" w15:restartNumberingAfterBreak="0">
+    <w:nsid w:val="290F5A3A"/>
+    <w:multiLevelType w:val="multilevel"/>
+    <w:tmpl w:val="886043CE"/>
+    <w:styleLink w:val="CurrentList3"/>
+    <w:lvl w:ilvl="0">
+      <w:start w:val="1"/>
+      <w:numFmt w:val="bullet"/>
+      <w:lvlText w:val=""/>
+      <w:lvlJc w:val="left"/>
+      <w:pPr>
+        <w:ind w:left="720" w:hanging="360"/>
+      </w:pPr>
+      <w:rPr>
+        <w:rFonts w:ascii="Symbol" w:hAnsi="Symbol" w:hint="default"/>
+      </w:rPr>
+    </w:lvl>
+    <w:lvl w:ilvl="1">
+      <w:start w:val="1"/>
+      <w:numFmt w:val="bullet"/>
+      <w:lvlText w:val="o"/>
+      <w:lvlJc w:val="left"/>
+      <w:pPr>
+        <w:ind w:left="1440" w:hanging="360"/>
+      </w:pPr>
+      <w:rPr>
+        <w:rFonts w:ascii="Courier New" w:hAnsi="Courier New" w:hint="default"/>
+      </w:rPr>
+    </w:lvl>
+    <w:lvl w:ilvl="2">
+      <w:start w:val="1"/>
+      <w:numFmt w:val="bullet"/>
+      <w:lvlText w:val=""/>
+      <w:lvlJc w:val="left"/>
+      <w:pPr>
+        <w:ind w:left="2160" w:hanging="360"/>
+      </w:pPr>
+      <w:rPr>
+        <w:rFonts w:ascii="Wingdings" w:hAnsi="Wingdings" w:hint="default"/>
+      </w:rPr>
+    </w:lvl>
+    <w:lvl w:ilvl="3">
+      <w:start w:val="1"/>
+      <w:numFmt w:val="bullet"/>
+      <w:lvlText w:val=""/>
+      <w:lvlJc w:val="left"/>
+      <w:pPr>
+        <w:ind w:left="2880" w:hanging="360"/>
+      </w:pPr>
+      <w:rPr>
+        <w:rFonts w:ascii="Symbol" w:hAnsi="Symbol" w:hint="default"/>
+      </w:rPr>
+    </w:lvl>
+    <w:lvl w:ilvl="4">
+      <w:start w:val="1"/>
+      <w:numFmt w:val="bullet"/>
+      <w:lvlText w:val="o"/>
+      <w:lvlJc w:val="left"/>
+      <w:pPr>
+        <w:ind w:left="3600" w:hanging="360"/>
+      </w:pPr>
+      <w:rPr>
+        <w:rFonts w:ascii="Courier New" w:hAnsi="Courier New" w:hint="default"/>
+      </w:rPr>
+    </w:lvl>
+    <w:lvl w:ilvl="5">
+      <w:start w:val="1"/>
+      <w:numFmt w:val="bullet"/>
+      <w:lvlText w:val=""/>
+      <w:lvlJc w:val="left"/>
+      <w:pPr>
+        <w:ind w:left="4320" w:hanging="360"/>
+      </w:pPr>
+      <w:rPr>
+        <w:rFonts w:ascii="Wingdings" w:hAnsi="Wingdings" w:hint="default"/>
+      </w:rPr>
+    </w:lvl>
+    <w:lvl w:ilvl="6">
+      <w:start w:val="1"/>
+      <w:numFmt w:val="bullet"/>
+      <w:lvlText w:val=""/>
+      <w:lvlJc w:val="left"/>
+      <w:pPr>
+        <w:ind w:left="5040" w:hanging="360"/>
+      </w:pPr>
+      <w:rPr>
+        <w:rFonts w:ascii="Symbol" w:hAnsi="Symbol" w:hint="default"/>
+      </w:rPr>
+    </w:lvl>
+    <w:lvl w:ilvl="7">
+      <w:start w:val="1"/>
+      <w:numFmt w:val="bullet"/>
+      <w:lvlText w:val="o"/>
+      <w:lvlJc w:val="left"/>
+      <w:pPr>
+        <w:ind w:left="5760" w:hanging="360"/>
+      </w:pPr>
+      <w:rPr>
+        <w:rFonts w:ascii="Courier New" w:hAnsi="Courier New" w:hint="default"/>
+      </w:rPr>
+    </w:lvl>
+    <w:lvl w:ilvl="8">
+      <w:start w:val="1"/>
+      <w:numFmt w:val="bullet"/>
+      <w:lvlText w:val=""/>
+      <w:lvlJc w:val="left"/>
+      <w:pPr>
+        <w:ind w:left="6480" w:hanging="360"/>
+      </w:pPr>
+      <w:rPr>
+        <w:rFonts w:ascii="Wingdings" w:hAnsi="Wingdings" w:hint="default"/>
+      </w:rPr>
+    </w:lvl>
+  </w:abstractNum>
+  <w:abstractNum w:abstractNumId="9" w15:restartNumberingAfterBreak="0">
+    <w:nsid w:val="2AFA7CC6"/>
+    <w:multiLevelType w:val="multilevel"/>
+    <w:tmpl w:val="A5FAEADC"/>
+    <w:styleLink w:val="CurrentList2"/>
+    <w:lvl w:ilvl="0">
+      <w:start w:val="1"/>
+      <w:numFmt w:val="bullet"/>
+      <w:lvlText w:val=""/>
+      <w:lvlJc w:val="left"/>
+      <w:pPr>
+        <w:ind w:left="360" w:hanging="360"/>
+      </w:pPr>
+      <w:rPr>
+        <w:rFonts w:ascii="Symbol" w:hAnsi="Symbol" w:hint="default"/>
+      </w:rPr>
+    </w:lvl>
+    <w:lvl w:ilvl="1">
+      <w:start w:val="1"/>
+      <w:numFmt w:val="bullet"/>
+      <w:lvlText w:val="o"/>
+      <w:lvlJc w:val="left"/>
+      <w:pPr>
+        <w:ind w:left="1080" w:hanging="360"/>
+      </w:pPr>
+      <w:rPr>
+        <w:rFonts w:ascii="Courier New" w:hAnsi="Courier New" w:hint="default"/>
+      </w:rPr>
+    </w:lvl>
+    <w:lvl w:ilvl="2">
+      <w:start w:val="1"/>
+      <w:numFmt w:val="bullet"/>
+      <w:lvlText w:val=""/>
+      <w:lvlJc w:val="left"/>
+      <w:pPr>
+        <w:ind w:left="1800" w:hanging="360"/>
+      </w:pPr>
+      <w:rPr>
+        <w:rFonts w:ascii="Wingdings" w:hAnsi="Wingdings" w:hint="default"/>
+      </w:rPr>
+    </w:lvl>
+    <w:lvl w:ilvl="3">
+      <w:start w:val="1"/>
+      <w:numFmt w:val="bullet"/>
+      <w:lvlText w:val=""/>
+      <w:lvlJc w:val="left"/>
+      <w:pPr>
+        <w:ind w:left="2520" w:hanging="360"/>
+      </w:pPr>
+      <w:rPr>
+        <w:rFonts w:ascii="Symbol" w:hAnsi="Symbol" w:hint="default"/>
+      </w:rPr>
+    </w:lvl>
+    <w:lvl w:ilvl="4">
+      <w:start w:val="1"/>
+      <w:numFmt w:val="bullet"/>
+      <w:lvlText w:val="o"/>
+      <w:lvlJc w:val="left"/>
+      <w:pPr>
+        <w:ind w:left="3240" w:hanging="360"/>
+      </w:pPr>
+      <w:rPr>
+        <w:rFonts w:ascii="Courier New" w:hAnsi="Courier New" w:hint="default"/>
+      </w:rPr>
+    </w:lvl>
+    <w:lvl w:ilvl="5">
+      <w:start w:val="1"/>
+      <w:numFmt w:val="bullet"/>
+      <w:lvlText w:val=""/>
+      <w:lvlJc w:val="left"/>
+      <w:pPr>
+        <w:ind w:left="3960" w:hanging="360"/>
+      </w:pPr>
+      <w:rPr>
+        <w:rFonts w:ascii="Wingdings" w:hAnsi="Wingdings" w:hint="default"/>
+      </w:rPr>
+    </w:lvl>
+    <w:lvl w:ilvl="6">
+      <w:start w:val="1"/>
+      <w:numFmt w:val="bullet"/>
+      <w:lvlText w:val=""/>
+      <w:lvlJc w:val="left"/>
+      <w:pPr>
+        <w:ind w:left="4680" w:hanging="360"/>
+      </w:pPr>
+      <w:rPr>
+        <w:rFonts w:ascii="Symbol" w:hAnsi="Symbol" w:hint="default"/>
+      </w:rPr>
+    </w:lvl>
+    <w:lvl w:ilvl="7">
+      <w:start w:val="1"/>
+      <w:numFmt w:val="bullet"/>
+      <w:lvlText w:val="o"/>
+      <w:lvlJc w:val="left"/>
+      <w:pPr>
+        <w:ind w:left="5400" w:hanging="360"/>
+      </w:pPr>
+      <w:rPr>
+        <w:rFonts w:ascii="Courier New" w:hAnsi="Courier New" w:hint="default"/>
+      </w:rPr>
+    </w:lvl>
+    <w:lvl w:ilvl="8">
+      <w:start w:val="1"/>
+      <w:numFmt w:val="bullet"/>
+      <w:lvlText w:val=""/>
+      <w:lvlJc w:val="left"/>
+      <w:pPr>
+        <w:ind w:left="6120" w:hanging="360"/>
+      </w:pPr>
+      <w:rPr>
+        <w:rFonts w:ascii="Wingdings" w:hAnsi="Wingdings" w:hint="default"/>
+      </w:rPr>
+    </w:lvl>
+  </w:abstractNum>
+  <w:abstractNum w:abstractNumId="10" w15:restartNumberingAfterBreak="0">
+    <w:nsid w:val="2B4F4241"/>
+    <w:multiLevelType w:val="hybridMultilevel"/>
+    <w:tmpl w:val="4BBE1638"/>
+    <w:lvl w:ilvl="0" w:tplc="A28EC71A">
+      <w:start w:val="1"/>
+      <w:numFmt w:val="bullet"/>
+      <w:lvlText w:val=""/>
+      <w:lvlJc w:val="left"/>
+      <w:pPr>
+        <w:ind w:left="184" w:hanging="360"/>
+      </w:pPr>
+      <w:rPr>
+        <w:rFonts w:ascii="Symbol" w:hAnsi="Symbol" w:hint="default"/>
+        <w:sz w:val="14"/>
+        <w:szCs w:val="14"/>
+      </w:rPr>
+    </w:lvl>
+    <w:lvl w:ilvl="1" w:tplc="04090003" w:tentative="1">
+      <w:start w:val="1"/>
+      <w:numFmt w:val="bullet"/>
+      <w:lvlText w:val="o"/>
+      <w:lvlJc w:val="left"/>
+      <w:pPr>
+        <w:ind w:left="904" w:hanging="360"/>
+      </w:pPr>
+      <w:rPr>
+        <w:rFonts w:ascii="Courier New" w:hAnsi="Courier New" w:cs="Courier New" w:hint="default"/>
+      </w:rPr>
+    </w:lvl>
+    <w:lvl w:ilvl="2" w:tplc="04090005" w:tentative="1">
+      <w:start w:val="1"/>
+      <w:numFmt w:val="bullet"/>
+      <w:lvlText w:val=""/>
+      <w:lvlJc w:val="left"/>
+      <w:pPr>
+        <w:ind w:left="1624" w:hanging="360"/>
+      </w:pPr>
+      <w:rPr>
+        <w:rFonts w:ascii="Wingdings" w:hAnsi="Wingdings" w:hint="default"/>
+      </w:rPr>
+    </w:lvl>
+    <w:lvl w:ilvl="3" w:tplc="04090001" w:tentative="1">
+      <w:start w:val="1"/>
+      <w:numFmt w:val="bullet"/>
+      <w:lvlText w:val=""/>
+      <w:lvlJc w:val="left"/>
+      <w:pPr>
+        <w:ind w:left="2344" w:hanging="360"/>
+      </w:pPr>
+      <w:rPr>
+        <w:rFonts w:ascii="Symbol" w:hAnsi="Symbol" w:hint="default"/>
+      </w:rPr>
+    </w:lvl>
+    <w:lvl w:ilvl="4" w:tplc="04090003" w:tentative="1">
+      <w:start w:val="1"/>
+      <w:numFmt w:val="bullet"/>
+      <w:lvlText w:val="o"/>
+      <w:lvlJc w:val="left"/>
+      <w:pPr>
+        <w:ind w:left="3064" w:hanging="360"/>
+      </w:pPr>
+      <w:rPr>
+        <w:rFonts w:ascii="Courier New" w:hAnsi="Courier New" w:cs="Courier New" w:hint="default"/>
+      </w:rPr>
+    </w:lvl>
+    <w:lvl w:ilvl="5" w:tplc="04090005" w:tentative="1">
+      <w:start w:val="1"/>
+      <w:numFmt w:val="bullet"/>
+      <w:lvlText w:val=""/>
+      <w:lvlJc w:val="left"/>
+      <w:pPr>
+        <w:ind w:left="3784" w:hanging="360"/>
+      </w:pPr>
+      <w:rPr>
+        <w:rFonts w:ascii="Wingdings" w:hAnsi="Wingdings" w:hint="default"/>
+      </w:rPr>
+    </w:lvl>
+    <w:lvl w:ilvl="6" w:tplc="04090001" w:tentative="1">
+      <w:start w:val="1"/>
+      <w:numFmt w:val="bullet"/>
+      <w:lvlText w:val=""/>
+      <w:lvlJc w:val="left"/>
+      <w:pPr>
+        <w:ind w:left="4504" w:hanging="360"/>
+      </w:pPr>
+      <w:rPr>
+        <w:rFonts w:ascii="Symbol" w:hAnsi="Symbol" w:hint="default"/>
+      </w:rPr>
+    </w:lvl>
+    <w:lvl w:ilvl="7" w:tplc="04090003" w:tentative="1">
+      <w:start w:val="1"/>
+      <w:numFmt w:val="bullet"/>
+      <w:lvlText w:val="o"/>
+      <w:lvlJc w:val="left"/>
+      <w:pPr>
+        <w:ind w:left="5224" w:hanging="360"/>
+      </w:pPr>
+      <w:rPr>
+        <w:rFonts w:ascii="Courier New" w:hAnsi="Courier New" w:cs="Courier New" w:hint="default"/>
+      </w:rPr>
+    </w:lvl>
+    <w:lvl w:ilvl="8" w:tplc="04090005" w:tentative="1">
+      <w:start w:val="1"/>
+      <w:numFmt w:val="bullet"/>
+      <w:lvlText w:val=""/>
+      <w:lvlJc w:val="left"/>
+      <w:pPr>
+        <w:ind w:left="5944" w:hanging="360"/>
+      </w:pPr>
+      <w:rPr>
+        <w:rFonts w:ascii="Wingdings" w:hAnsi="Wingdings" w:hint="default"/>
+      </w:rPr>
+    </w:lvl>
+  </w:abstractNum>
+  <w:abstractNum w:abstractNumId="11" w15:restartNumberingAfterBreak="0">
     <w:nsid w:val="38084B50"/>
     <w:multiLevelType w:val="multilevel"/>
     <w:tmpl w:val="F8E624C4"/>
@@ -4312,7 +4115,7 @@
       </w:rPr>
     </w:lvl>
   </w:abstractNum>
-  <w:abstractNum w:abstractNumId="6" w15:restartNumberingAfterBreak="0">
+  <w:abstractNum w:abstractNumId="12" w15:restartNumberingAfterBreak="0">
     <w:nsid w:val="3EA45141"/>
     <w:multiLevelType w:val="multilevel"/>
     <w:tmpl w:val="C71CF096"/>
@@ -4427,10 +4230,10 @@
       </w:rPr>
     </w:lvl>
   </w:abstractNum>
-  <w:abstractNum w:abstractNumId="7" w15:restartNumberingAfterBreak="0">
+  <w:abstractNum w:abstractNumId="13" w15:restartNumberingAfterBreak="0">
     <w:nsid w:val="4399766D"/>
     <w:multiLevelType w:val="multilevel"/>
-    <w:tmpl w:val="109460E2"/>
+    <w:tmpl w:val="886E66E4"/>
     <w:lvl w:ilvl="0">
       <w:start w:val="1"/>
       <w:numFmt w:val="bullet"/>
@@ -4440,8 +4243,8 @@
         <w:ind w:left="720" w:hanging="360"/>
       </w:pPr>
       <w:rPr>
-        <w:sz w:val="18"/>
-        <w:szCs w:val="18"/>
+        <w:sz w:val="14"/>
+        <w:szCs w:val="14"/>
         <w:u w:val="none"/>
       </w:rPr>
     </w:lvl>
@@ -4542,20 +4345,136 @@
       </w:rPr>
     </w:lvl>
   </w:abstractNum>
-  <w:abstractNum w:abstractNumId="8" w15:restartNumberingAfterBreak="0">
+  <w:abstractNum w:abstractNumId="14" w15:restartNumberingAfterBreak="0">
+    <w:nsid w:val="4E777340"/>
+    <w:multiLevelType w:val="multilevel"/>
+    <w:tmpl w:val="951CC65C"/>
+    <w:styleLink w:val="CurrentList7"/>
+    <w:lvl w:ilvl="0">
+      <w:start w:val="1"/>
+      <w:numFmt w:val="bullet"/>
+      <w:lvlText w:val=""/>
+      <w:lvlJc w:val="left"/>
+      <w:pPr>
+        <w:ind w:left="360" w:hanging="360"/>
+      </w:pPr>
+      <w:rPr>
+        <w:rFonts w:ascii="Symbol" w:hAnsi="Symbol" w:hint="default"/>
+      </w:rPr>
+    </w:lvl>
+    <w:lvl w:ilvl="1">
+      <w:start w:val="1"/>
+      <w:numFmt w:val="bullet"/>
+      <w:lvlText w:val="o"/>
+      <w:lvlJc w:val="left"/>
+      <w:pPr>
+        <w:ind w:left="1080" w:hanging="360"/>
+      </w:pPr>
+      <w:rPr>
+        <w:rFonts w:ascii="Courier New" w:hAnsi="Courier New" w:hint="default"/>
+      </w:rPr>
+    </w:lvl>
+    <w:lvl w:ilvl="2">
+      <w:start w:val="1"/>
+      <w:numFmt w:val="bullet"/>
+      <w:lvlText w:val=""/>
+      <w:lvlJc w:val="left"/>
+      <w:pPr>
+        <w:ind w:left="1800" w:hanging="360"/>
+      </w:pPr>
+      <w:rPr>
+        <w:rFonts w:ascii="Wingdings" w:hAnsi="Wingdings" w:hint="default"/>
+      </w:rPr>
+    </w:lvl>
+    <w:lvl w:ilvl="3">
+      <w:start w:val="1"/>
+      <w:numFmt w:val="bullet"/>
+      <w:lvlText w:val=""/>
+      <w:lvlJc w:val="left"/>
+      <w:pPr>
+        <w:ind w:left="2520" w:hanging="360"/>
+      </w:pPr>
+      <w:rPr>
+        <w:rFonts w:ascii="Symbol" w:hAnsi="Symbol" w:hint="default"/>
+      </w:rPr>
+    </w:lvl>
+    <w:lvl w:ilvl="4">
+      <w:start w:val="1"/>
+      <w:numFmt w:val="bullet"/>
+      <w:lvlText w:val="o"/>
+      <w:lvlJc w:val="left"/>
+      <w:pPr>
+        <w:ind w:left="3240" w:hanging="360"/>
+      </w:pPr>
+      <w:rPr>
+        <w:rFonts w:ascii="Courier New" w:hAnsi="Courier New" w:hint="default"/>
+      </w:rPr>
+    </w:lvl>
+    <w:lvl w:ilvl="5">
+      <w:start w:val="1"/>
+      <w:numFmt w:val="bullet"/>
+      <w:lvlText w:val=""/>
+      <w:lvlJc w:val="left"/>
+      <w:pPr>
+        <w:ind w:left="3960" w:hanging="360"/>
+      </w:pPr>
+      <w:rPr>
+        <w:rFonts w:ascii="Wingdings" w:hAnsi="Wingdings" w:hint="default"/>
+      </w:rPr>
+    </w:lvl>
+    <w:lvl w:ilvl="6">
+      <w:start w:val="1"/>
+      <w:numFmt w:val="bullet"/>
+      <w:lvlText w:val=""/>
+      <w:lvlJc w:val="left"/>
+      <w:pPr>
+        <w:ind w:left="4680" w:hanging="360"/>
+      </w:pPr>
+      <w:rPr>
+        <w:rFonts w:ascii="Symbol" w:hAnsi="Symbol" w:hint="default"/>
+      </w:rPr>
+    </w:lvl>
+    <w:lvl w:ilvl="7">
+      <w:start w:val="1"/>
+      <w:numFmt w:val="bullet"/>
+      <w:lvlText w:val="o"/>
+      <w:lvlJc w:val="left"/>
+      <w:pPr>
+        <w:ind w:left="5400" w:hanging="360"/>
+      </w:pPr>
+      <w:rPr>
+        <w:rFonts w:ascii="Courier New" w:hAnsi="Courier New" w:hint="default"/>
+      </w:rPr>
+    </w:lvl>
+    <w:lvl w:ilvl="8">
+      <w:start w:val="1"/>
+      <w:numFmt w:val="bullet"/>
+      <w:lvlText w:val=""/>
+      <w:lvlJc w:val="left"/>
+      <w:pPr>
+        <w:ind w:left="6120" w:hanging="360"/>
+      </w:pPr>
+      <w:rPr>
+        <w:rFonts w:ascii="Wingdings" w:hAnsi="Wingdings" w:hint="default"/>
+      </w:rPr>
+    </w:lvl>
+  </w:abstractNum>
+  <w:abstractNum w:abstractNumId="15" w15:restartNumberingAfterBreak="0">
     <w:nsid w:val="511436EE"/>
     <w:multiLevelType w:val="hybridMultilevel"/>
-    <w:tmpl w:val="F35236DA"/>
-    <w:lvl w:ilvl="0" w:tplc="01E03322">
-      <w:start w:val="1"/>
-      <w:numFmt w:val="bullet"/>
-      <w:lvlText w:val=""/>
+    <w:tmpl w:val="E9CA75F8"/>
+    <w:lvl w:ilvl="0" w:tplc="1EBC9622">
+      <w:start w:val="1"/>
+      <w:numFmt w:val="bullet"/>
+      <w:lvlText w:val=""/>
       <w:lvlJc w:val="left"/>
       <w:pPr>
         <w:ind w:left="360" w:hanging="360"/>
       </w:pPr>
       <w:rPr>
         <w:rFonts w:ascii="Symbol" w:hAnsi="Symbol" w:hint="default"/>
+        <w:sz w:val="14"/>
+        <w:szCs w:val="14"/>
       </w:rPr>
     </w:lvl>
     <w:lvl w:ilvl="1" w:tplc="04090003" w:tentative="1">
@@ -4655,7 +4574,7 @@
       </w:rPr>
     </w:lvl>
   </w:abstractNum>
-  <w:abstractNum w:abstractNumId="9" w15:restartNumberingAfterBreak="0">
+  <w:abstractNum w:abstractNumId="16" w15:restartNumberingAfterBreak="0">
     <w:nsid w:val="580C0153"/>
     <w:multiLevelType w:val="multilevel"/>
     <w:tmpl w:val="E3224036"/>
@@ -4770,7 +4689,7 @@
       </w:rPr>
     </w:lvl>
   </w:abstractNum>
-  <w:abstractNum w:abstractNumId="10" w15:restartNumberingAfterBreak="0">
+  <w:abstractNum w:abstractNumId="17" w15:restartNumberingAfterBreak="0">
     <w:nsid w:val="592705F9"/>
     <w:multiLevelType w:val="multilevel"/>
     <w:tmpl w:val="A2CCDEA8"/>
@@ -4862,11 +4781,240 @@
       </w:pPr>
     </w:lvl>
   </w:abstractNum>
-  <w:abstractNum w:abstractNumId="11" w15:restartNumberingAfterBreak="0">
+  <w:abstractNum w:abstractNumId="18" w15:restartNumberingAfterBreak="0">
     <w:nsid w:val="5A9A2049"/>
     <w:multiLevelType w:val="hybridMultilevel"/>
-    <w:tmpl w:val="7A0210D6"/>
-    <w:lvl w:ilvl="0" w:tplc="01E03322">
+    <w:tmpl w:val="210AE3CA"/>
+    <w:lvl w:ilvl="0" w:tplc="663810C2">
+      <w:start w:val="1"/>
+      <w:numFmt w:val="bullet"/>
+      <w:lvlText w:val=""/>
+      <w:lvlJc w:val="left"/>
+      <w:pPr>
+        <w:ind w:left="360" w:hanging="360"/>
+      </w:pPr>
+      <w:rPr>
+        <w:rFonts w:ascii="Symbol" w:hAnsi="Symbol" w:hint="default"/>
+        <w:sz w:val="14"/>
+        <w:szCs w:val="14"/>
+      </w:rPr>
+    </w:lvl>
+    <w:lvl w:ilvl="1" w:tplc="04090003" w:tentative="1">
+      <w:start w:val="1"/>
+      <w:numFmt w:val="bullet"/>
+      <w:lvlText w:val="o"/>
+      <w:lvlJc w:val="left"/>
+      <w:pPr>
+        <w:ind w:left="1440" w:hanging="360"/>
+      </w:pPr>
+      <w:rPr>
+        <w:rFonts w:ascii="Courier New" w:hAnsi="Courier New" w:hint="default"/>
+      </w:rPr>
+    </w:lvl>
+    <w:lvl w:ilvl="2" w:tplc="04090005" w:tentative="1">
+      <w:start w:val="1"/>
+      <w:numFmt w:val="bullet"/>
+      <w:lvlText w:val=""/>
+      <w:lvlJc w:val="left"/>
+      <w:pPr>
+        <w:ind w:left="2160" w:hanging="360"/>
+      </w:pPr>
+      <w:rPr>
+        <w:rFonts w:ascii="Wingdings" w:hAnsi="Wingdings" w:hint="default"/>
+      </w:rPr>
+    </w:lvl>
+    <w:lvl w:ilvl="3" w:tplc="04090001" w:tentative="1">
+      <w:start w:val="1"/>
+      <w:numFmt w:val="bullet"/>
+      <w:lvlText w:val=""/>
+      <w:lvlJc w:val="left"/>
+      <w:pPr>
+        <w:ind w:left="2880" w:hanging="360"/>
+      </w:pPr>
+      <w:rPr>
+        <w:rFonts w:ascii="Symbol" w:hAnsi="Symbol" w:hint="default"/>
+      </w:rPr>
+    </w:lvl>
+    <w:lvl w:ilvl="4" w:tplc="04090003" w:tentative="1">
+      <w:start w:val="1"/>
+      <w:numFmt w:val="bullet"/>
+      <w:lvlText w:val="o"/>
+      <w:lvlJc w:val="left"/>
+      <w:pPr>
+        <w:ind w:left="3600" w:hanging="360"/>
+      </w:pPr>
+      <w:rPr>
+        <w:rFonts w:ascii="Courier New" w:hAnsi="Courier New" w:hint="default"/>
+      </w:rPr>
+    </w:lvl>
+    <w:lvl w:ilvl="5" w:tplc="04090005" w:tentative="1">
+      <w:start w:val="1"/>
+      <w:numFmt w:val="bullet"/>
+      <w:lvlText w:val=""/>
+      <w:lvlJc w:val="left"/>
+      <w:pPr>
+        <w:ind w:left="4320" w:hanging="360"/>
+      </w:pPr>
+      <w:rPr>
+        <w:rFonts w:ascii="Wingdings" w:hAnsi="Wingdings" w:hint="default"/>
+      </w:rPr>
+    </w:lvl>
+    <w:lvl w:ilvl="6" w:tplc="04090001" w:tentative="1">
+      <w:start w:val="1"/>
+      <w:numFmt w:val="bullet"/>
+      <w:lvlText w:val=""/>
+      <w:lvlJc w:val="left"/>
+      <w:pPr>
+        <w:ind w:left="5040" w:hanging="360"/>
+      </w:pPr>
+      <w:rPr>
+        <w:rFonts w:ascii="Symbol" w:hAnsi="Symbol" w:hint="default"/>
+      </w:rPr>
+    </w:lvl>
+    <w:lvl w:ilvl="7" w:tplc="04090003" w:tentative="1">
+      <w:start w:val="1"/>
+      <w:numFmt w:val="bullet"/>
+      <w:lvlText w:val="o"/>
+      <w:lvlJc w:val="left"/>
+      <w:pPr>
+        <w:ind w:left="5760" w:hanging="360"/>
+      </w:pPr>
+      <w:rPr>
+        <w:rFonts w:ascii="Courier New" w:hAnsi="Courier New" w:hint="default"/>
+      </w:rPr>
+    </w:lvl>
+    <w:lvl w:ilvl="8" w:tplc="04090005" w:tentative="1">
+      <w:start w:val="1"/>
+      <w:numFmt w:val="bullet"/>
+      <w:lvlText w:val=""/>
+      <w:lvlJc w:val="left"/>
+      <w:pPr>
+        <w:ind w:left="6480" w:hanging="360"/>
+      </w:pPr>
+      <w:rPr>
+        <w:rFonts w:ascii="Wingdings" w:hAnsi="Wingdings" w:hint="default"/>
+      </w:rPr>
+    </w:lvl>
+  </w:abstractNum>
+  <w:abstractNum w:abstractNumId="19" w15:restartNumberingAfterBreak="0">
+    <w:nsid w:val="5D3C1069"/>
+    <w:multiLevelType w:val="hybridMultilevel"/>
+    <w:tmpl w:val="61A44ED6"/>
+    <w:lvl w:ilvl="0" w:tplc="04090001">
+      <w:start w:val="1"/>
+      <w:numFmt w:val="bullet"/>
+      <w:lvlText w:val=""/>
+      <w:lvlJc w:val="left"/>
+      <w:pPr>
+        <w:ind w:left="360" w:hanging="360"/>
+      </w:pPr>
+      <w:rPr>
+        <w:rFonts w:ascii="Symbol" w:hAnsi="Symbol" w:hint="default"/>
+      </w:rPr>
+    </w:lvl>
+    <w:lvl w:ilvl="1" w:tplc="04090003" w:tentative="1">
+      <w:start w:val="1"/>
+      <w:numFmt w:val="bullet"/>
+      <w:lvlText w:val="o"/>
+      <w:lvlJc w:val="left"/>
+      <w:pPr>
+        <w:ind w:left="1080" w:hanging="360"/>
+      </w:pPr>
+      <w:rPr>
+        <w:rFonts w:ascii="Courier New" w:hAnsi="Courier New" w:cs="Courier New" w:hint="default"/>
+      </w:rPr>
+    </w:lvl>
+    <w:lvl w:ilvl="2" w:tplc="04090005" w:tentative="1">
+      <w:start w:val="1"/>
+      <w:numFmt w:val="bullet"/>
+      <w:lvlText w:val=""/>
+      <w:lvlJc w:val="left"/>
+      <w:pPr>
+        <w:ind w:left="1800" w:hanging="360"/>
+      </w:pPr>
+      <w:rPr>
+        <w:rFonts w:ascii="Wingdings" w:hAnsi="Wingdings" w:hint="default"/>
+      </w:rPr>
+    </w:lvl>
+    <w:lvl w:ilvl="3" w:tplc="04090001" w:tentative="1">
+      <w:start w:val="1"/>
+      <w:numFmt w:val="bullet"/>
+      <w:lvlText w:val=""/>
+      <w:lvlJc w:val="left"/>
+      <w:pPr>
+        <w:ind w:left="2520" w:hanging="360"/>
+      </w:pPr>
+      <w:rPr>
+        <w:rFonts w:ascii="Symbol" w:hAnsi="Symbol" w:hint="default"/>
+      </w:rPr>
+    </w:lvl>
+    <w:lvl w:ilvl="4" w:tplc="04090003" w:tentative="1">
+      <w:start w:val="1"/>
+      <w:numFmt w:val="bullet"/>
+      <w:lvlText w:val="o"/>
+      <w:lvlJc w:val="left"/>
+      <w:pPr>
+        <w:ind w:left="3240" w:hanging="360"/>
+      </w:pPr>
+      <w:rPr>
+        <w:rFonts w:ascii="Courier New" w:hAnsi="Courier New" w:cs="Courier New" w:hint="default"/>
+      </w:rPr>
+    </w:lvl>
+    <w:lvl w:ilvl="5" w:tplc="04090005" w:tentative="1">
+      <w:start w:val="1"/>
+      <w:numFmt w:val="bullet"/>
+      <w:lvlText w:val=""/>
+      <w:lvlJc w:val="left"/>
+      <w:pPr>
+        <w:ind w:left="3960" w:hanging="360"/>
+      </w:pPr>
+      <w:rPr>
+        <w:rFonts w:ascii="Wingdings" w:hAnsi="Wingdings" w:hint="default"/>
+      </w:rPr>
+    </w:lvl>
+    <w:lvl w:ilvl="6" w:tplc="04090001" w:tentative="1">
+      <w:start w:val="1"/>
+      <w:numFmt w:val="bullet"/>
+      <w:lvlText w:val=""/>
+      <w:lvlJc w:val="left"/>
+      <w:pPr>
+        <w:ind w:left="4680" w:hanging="360"/>
+      </w:pPr>
+      <w:rPr>
+        <w:rFonts w:ascii="Symbol" w:hAnsi="Symbol" w:hint="default"/>
+      </w:rPr>
+    </w:lvl>
+    <w:lvl w:ilvl="7" w:tplc="04090003" w:tentative="1">
+      <w:start w:val="1"/>
+      <w:numFmt w:val="bullet"/>
+      <w:lvlText w:val="o"/>
+      <w:lvlJc w:val="left"/>
+      <w:pPr>
+        <w:ind w:left="5400" w:hanging="360"/>
+      </w:pPr>
+      <w:rPr>
+        <w:rFonts w:ascii="Courier New" w:hAnsi="Courier New" w:cs="Courier New" w:hint="default"/>
+      </w:rPr>
+    </w:lvl>
+    <w:lvl w:ilvl="8" w:tplc="04090005" w:tentative="1">
+      <w:start w:val="1"/>
+      <w:numFmt w:val="bullet"/>
+      <w:lvlText w:val=""/>
+      <w:lvlJc w:val="left"/>
+      <w:pPr>
+        <w:ind w:left="6120" w:hanging="360"/>
+      </w:pPr>
+      <w:rPr>
+        <w:rFonts w:ascii="Wingdings" w:hAnsi="Wingdings" w:hint="default"/>
+      </w:rPr>
+    </w:lvl>
+  </w:abstractNum>
+  <w:abstractNum w:abstractNumId="20" w15:restartNumberingAfterBreak="0">
+    <w:nsid w:val="5DC63A43"/>
+    <w:multiLevelType w:val="multilevel"/>
+    <w:tmpl w:val="F35236DA"/>
+    <w:styleLink w:val="CurrentList6"/>
+    <w:lvl w:ilvl="0">
       <w:start w:val="1"/>
       <w:numFmt w:val="bullet"/>
       <w:lvlText w:val=""/>
@@ -4878,104 +5026,104 @@
         <w:rFonts w:ascii="Symbol" w:hAnsi="Symbol" w:hint="default"/>
       </w:rPr>
     </w:lvl>
-    <w:lvl w:ilvl="1" w:tplc="04090003" w:tentative="1">
+    <w:lvl w:ilvl="1">
       <w:start w:val="1"/>
       <w:numFmt w:val="bullet"/>
       <w:lvlText w:val="o"/>
       <w:lvlJc w:val="left"/>
       <w:pPr>
-        <w:ind w:left="1440" w:hanging="360"/>
+        <w:ind w:left="1080" w:hanging="360"/>
       </w:pPr>
       <w:rPr>
         <w:rFonts w:ascii="Courier New" w:hAnsi="Courier New" w:hint="default"/>
       </w:rPr>
     </w:lvl>
-    <w:lvl w:ilvl="2" w:tplc="04090005" w:tentative="1">
+    <w:lvl w:ilvl="2">
       <w:start w:val="1"/>
       <w:numFmt w:val="bullet"/>
       <w:lvlText w:val=""/>
       <w:lvlJc w:val="left"/>
       <w:pPr>
-        <w:ind w:left="2160" w:hanging="360"/>
+        <w:ind w:left="1800" w:hanging="360"/>
       </w:pPr>
       <w:rPr>
         <w:rFonts w:ascii="Wingdings" w:hAnsi="Wingdings" w:hint="default"/>
       </w:rPr>
     </w:lvl>
-    <w:lvl w:ilvl="3" w:tplc="04090001" w:tentative="1">
+    <w:lvl w:ilvl="3">
       <w:start w:val="1"/>
       <w:numFmt w:val="bullet"/>
       <w:lvlText w:val=""/>
       <w:lvlJc w:val="left"/>
       <w:pPr>
-        <w:ind w:left="2880" w:hanging="360"/>
+        <w:ind w:left="2520" w:hanging="360"/>
       </w:pPr>
       <w:rPr>
         <w:rFonts w:ascii="Symbol" w:hAnsi="Symbol" w:hint="default"/>
       </w:rPr>
     </w:lvl>
-    <w:lvl w:ilvl="4" w:tplc="04090003" w:tentative="1">
+    <w:lvl w:ilvl="4">
       <w:start w:val="1"/>
       <w:numFmt w:val="bullet"/>
       <w:lvlText w:val="o"/>
       <w:lvlJc w:val="left"/>
       <w:pPr>
-        <w:ind w:left="3600" w:hanging="360"/>
+        <w:ind w:left="3240" w:hanging="360"/>
       </w:pPr>
       <w:rPr>
         <w:rFonts w:ascii="Courier New" w:hAnsi="Courier New" w:hint="default"/>
       </w:rPr>
     </w:lvl>
-    <w:lvl w:ilvl="5" w:tplc="04090005" w:tentative="1">
+    <w:lvl w:ilvl="5">
       <w:start w:val="1"/>
       <w:numFmt w:val="bullet"/>
       <w:lvlText w:val=""/>
       <w:lvlJc w:val="left"/>
       <w:pPr>
-        <w:ind w:left="4320" w:hanging="360"/>
+        <w:ind w:left="3960" w:hanging="360"/>
       </w:pPr>
       <w:rPr>
         <w:rFonts w:ascii="Wingdings" w:hAnsi="Wingdings" w:hint="default"/>
       </w:rPr>
     </w:lvl>
-    <w:lvl w:ilvl="6" w:tplc="04090001" w:tentative="1">
+    <w:lvl w:ilvl="6">
       <w:start w:val="1"/>
       <w:numFmt w:val="bullet"/>
       <w:lvlText w:val=""/>
       <w:lvlJc w:val="left"/>
       <w:pPr>
-        <w:ind w:left="5040" w:hanging="360"/>
+        <w:ind w:left="4680" w:hanging="360"/>
       </w:pPr>
       <w:rPr>
         <w:rFonts w:ascii="Symbol" w:hAnsi="Symbol" w:hint="default"/>
       </w:rPr>
     </w:lvl>
-    <w:lvl w:ilvl="7" w:tplc="04090003" w:tentative="1">
+    <w:lvl w:ilvl="7">
       <w:start w:val="1"/>
       <w:numFmt w:val="bullet"/>
       <w:lvlText w:val="o"/>
       <w:lvlJc w:val="left"/>
       <w:pPr>
-        <w:ind w:left="5760" w:hanging="360"/>
+        <w:ind w:left="5400" w:hanging="360"/>
       </w:pPr>
       <w:rPr>
         <w:rFonts w:ascii="Courier New" w:hAnsi="Courier New" w:hint="default"/>
       </w:rPr>
     </w:lvl>
-    <w:lvl w:ilvl="8" w:tplc="04090005" w:tentative="1">
+    <w:lvl w:ilvl="8">
       <w:start w:val="1"/>
       <w:numFmt w:val="bullet"/>
       <w:lvlText w:val=""/>
       <w:lvlJc w:val="left"/>
       <w:pPr>
-        <w:ind w:left="6480" w:hanging="360"/>
+        <w:ind w:left="6120" w:hanging="360"/>
       </w:pPr>
       <w:rPr>
         <w:rFonts w:ascii="Wingdings" w:hAnsi="Wingdings" w:hint="default"/>
       </w:rPr>
     </w:lvl>
   </w:abstractNum>
-  <w:abstractNum w:abstractNumId="12" w15:restartNumberingAfterBreak="0">
+  <w:abstractNum w:abstractNumId="21" w15:restartNumberingAfterBreak="0">
     <w:nsid w:val="62BF1053"/>
     <w:multiLevelType w:val="multilevel"/>
     <w:tmpl w:val="C3BA6F64"/>
@@ -5090,7 +5238,7 @@
       </w:rPr>
     </w:lvl>
   </w:abstractNum>
-  <w:abstractNum w:abstractNumId="13" w15:restartNumberingAfterBreak="0">
+  <w:abstractNum w:abstractNumId="22" w15:restartNumberingAfterBreak="0">
     <w:nsid w:val="639B09DC"/>
     <w:multiLevelType w:val="multilevel"/>
     <w:tmpl w:val="BC4E9370"/>
@@ -5205,20 +5353,22 @@
       </w:rPr>
     </w:lvl>
   </w:abstractNum>
-  <w:abstractNum w:abstractNumId="14" w15:restartNumberingAfterBreak="0">
+  <w:abstractNum w:abstractNumId="23" w15:restartNumberingAfterBreak="0">
     <w:nsid w:val="68DC7E9F"/>
     <w:multiLevelType w:val="hybridMultilevel"/>
-    <w:tmpl w:val="000AB942"/>
-    <w:lvl w:ilvl="0" w:tplc="01E03322">
-      <w:start w:val="1"/>
-      <w:numFmt w:val="bullet"/>
-      <w:lvlText w:val=""/>
+    <w:tmpl w:val="99ACC11C"/>
+    <w:lvl w:ilvl="0" w:tplc="E4009088">
+      <w:start w:val="1"/>
+      <w:numFmt w:val="bullet"/>
+      <w:lvlText w:val=""/>
       <w:lvlJc w:val="left"/>
       <w:pPr>
         <w:ind w:left="360" w:hanging="360"/>
       </w:pPr>
       <w:rPr>
         <w:rFonts w:ascii="Symbol" w:hAnsi="Symbol" w:hint="default"/>
+        <w:sz w:val="14"/>
+        <w:szCs w:val="14"/>
       </w:rPr>
     </w:lvl>
     <w:lvl w:ilvl="1" w:tplc="04090003" w:tentative="1">
@@ -5318,20 +5468,22 @@
       </w:rPr>
     </w:lvl>
   </w:abstractNum>
-  <w:abstractNum w:abstractNumId="15" w15:restartNumberingAfterBreak="0">
+  <w:abstractNum w:abstractNumId="24" w15:restartNumberingAfterBreak="0">
     <w:nsid w:val="68E2638B"/>
     <w:multiLevelType w:val="hybridMultilevel"/>
-    <w:tmpl w:val="951CC65C"/>
-    <w:lvl w:ilvl="0" w:tplc="01E03322">
-      <w:start w:val="1"/>
-      <w:numFmt w:val="bullet"/>
-      <w:lvlText w:val=""/>
+    <w:tmpl w:val="CA5A5F8E"/>
+    <w:lvl w:ilvl="0" w:tplc="2F703910">
+      <w:start w:val="1"/>
+      <w:numFmt w:val="bullet"/>
+      <w:lvlText w:val=""/>
       <w:lvlJc w:val="left"/>
       <w:pPr>
         <w:ind w:left="360" w:hanging="360"/>
       </w:pPr>
       <w:rPr>
         <w:rFonts w:ascii="Symbol" w:hAnsi="Symbol" w:hint="default"/>
+        <w:sz w:val="14"/>
+        <w:szCs w:val="14"/>
       </w:rPr>
     </w:lvl>
     <w:lvl w:ilvl="1" w:tplc="04090003" w:tentative="1">
@@ -5431,7 +5583,7 @@
       </w:rPr>
     </w:lvl>
   </w:abstractNum>
-  <w:abstractNum w:abstractNumId="16" w15:restartNumberingAfterBreak="0">
+  <w:abstractNum w:abstractNumId="25" w15:restartNumberingAfterBreak="0">
     <w:nsid w:val="6C402EB8"/>
     <w:multiLevelType w:val="multilevel"/>
     <w:tmpl w:val="2530251A"/>
@@ -5546,11 +5698,127 @@
       </w:rPr>
     </w:lvl>
   </w:abstractNum>
-  <w:abstractNum w:abstractNumId="17" w15:restartNumberingAfterBreak="0">
+  <w:abstractNum w:abstractNumId="26" w15:restartNumberingAfterBreak="0">
     <w:nsid w:val="6DF52475"/>
     <w:multiLevelType w:val="hybridMultilevel"/>
-    <w:tmpl w:val="A5FAEADC"/>
-    <w:lvl w:ilvl="0" w:tplc="01E03322">
+    <w:tmpl w:val="8730AC7C"/>
+    <w:lvl w:ilvl="0" w:tplc="A65A74EE">
+      <w:start w:val="1"/>
+      <w:numFmt w:val="bullet"/>
+      <w:lvlText w:val=""/>
+      <w:lvlJc w:val="left"/>
+      <w:pPr>
+        <w:ind w:left="360" w:hanging="360"/>
+      </w:pPr>
+      <w:rPr>
+        <w:rFonts w:ascii="Symbol" w:hAnsi="Symbol" w:hint="default"/>
+        <w:sz w:val="14"/>
+        <w:szCs w:val="14"/>
+      </w:rPr>
+    </w:lvl>
+    <w:lvl w:ilvl="1" w:tplc="04090003" w:tentative="1">
+      <w:start w:val="1"/>
+      <w:numFmt w:val="bullet"/>
+      <w:lvlText w:val="o"/>
+      <w:lvlJc w:val="left"/>
+      <w:pPr>
+        <w:ind w:left="1080" w:hanging="360"/>
+      </w:pPr>
+      <w:rPr>
+        <w:rFonts w:ascii="Courier New" w:hAnsi="Courier New" w:hint="default"/>
+      </w:rPr>
+    </w:lvl>
+    <w:lvl w:ilvl="2" w:tplc="04090005" w:tentative="1">
+      <w:start w:val="1"/>
+      <w:numFmt w:val="bullet"/>
+      <w:lvlText w:val=""/>
+      <w:lvlJc w:val="left"/>
+      <w:pPr>
+        <w:ind w:left="1800" w:hanging="360"/>
+      </w:pPr>
+      <w:rPr>
+        <w:rFonts w:ascii="Wingdings" w:hAnsi="Wingdings" w:hint="default"/>
+      </w:rPr>
+    </w:lvl>
+    <w:lvl w:ilvl="3" w:tplc="04090001" w:tentative="1">
+      <w:start w:val="1"/>
+      <w:numFmt w:val="bullet"/>
+      <w:lvlText w:val=""/>
+      <w:lvlJc w:val="left"/>
+      <w:pPr>
+        <w:ind w:left="2520" w:hanging="360"/>
+      </w:pPr>
+      <w:rPr>
+        <w:rFonts w:ascii="Symbol" w:hAnsi="Symbol" w:hint="default"/>
+      </w:rPr>
+    </w:lvl>
+    <w:lvl w:ilvl="4" w:tplc="04090003" w:tentative="1">
+      <w:start w:val="1"/>
+      <w:numFmt w:val="bullet"/>
+      <w:lvlText w:val="o"/>
+      <w:lvlJc w:val="left"/>
+      <w:pPr>
+        <w:ind w:left="3240" w:hanging="360"/>
+      </w:pPr>
+      <w:rPr>
+        <w:rFonts w:ascii="Courier New" w:hAnsi="Courier New" w:hint="default"/>
+      </w:rPr>
+    </w:lvl>
+    <w:lvl w:ilvl="5" w:tplc="04090005" w:tentative="1">
+      <w:start w:val="1"/>
+      <w:numFmt w:val="bullet"/>
+      <w:lvlText w:val=""/>
+      <w:lvlJc w:val="left"/>
+      <w:pPr>
+        <w:ind w:left="3960" w:hanging="360"/>
+      </w:pPr>
+      <w:rPr>
+        <w:rFonts w:ascii="Wingdings" w:hAnsi="Wingdings" w:hint="default"/>
+      </w:rPr>
+    </w:lvl>
+    <w:lvl w:ilvl="6" w:tplc="04090001" w:tentative="1">
+      <w:start w:val="1"/>
+      <w:numFmt w:val="bullet"/>
+      <w:lvlText w:val=""/>
+      <w:lvlJc w:val="left"/>
+      <w:pPr>
+        <w:ind w:left="4680" w:hanging="360"/>
+      </w:pPr>
+      <w:rPr>
+        <w:rFonts w:ascii="Symbol" w:hAnsi="Symbol" w:hint="default"/>
+      </w:rPr>
+    </w:lvl>
+    <w:lvl w:ilvl="7" w:tplc="04090003" w:tentative="1">
+      <w:start w:val="1"/>
+      <w:numFmt w:val="bullet"/>
+      <w:lvlText w:val="o"/>
+      <w:lvlJc w:val="left"/>
+      <w:pPr>
+        <w:ind w:left="5400" w:hanging="360"/>
+      </w:pPr>
+      <w:rPr>
+        <w:rFonts w:ascii="Courier New" w:hAnsi="Courier New" w:hint="default"/>
+      </w:rPr>
+    </w:lvl>
+    <w:lvl w:ilvl="8" w:tplc="04090005" w:tentative="1">
+      <w:start w:val="1"/>
+      <w:numFmt w:val="bullet"/>
+      <w:lvlText w:val=""/>
+      <w:lvlJc w:val="left"/>
+      <w:pPr>
+        <w:ind w:left="6120" w:hanging="360"/>
+      </w:pPr>
+      <w:rPr>
+        <w:rFonts w:ascii="Wingdings" w:hAnsi="Wingdings" w:hint="default"/>
+      </w:rPr>
+    </w:lvl>
+  </w:abstractNum>
+  <w:abstractNum w:abstractNumId="27" w15:restartNumberingAfterBreak="0">
+    <w:nsid w:val="79B74598"/>
+    <w:multiLevelType w:val="multilevel"/>
+    <w:tmpl w:val="7A0210D6"/>
+    <w:styleLink w:val="CurrentList8"/>
+    <w:lvl w:ilvl="0">
       <w:start w:val="1"/>
       <w:numFmt w:val="bullet"/>
       <w:lvlText w:val=""/>
@@ -5562,97 +5830,97 @@
         <w:rFonts w:ascii="Symbol" w:hAnsi="Symbol" w:hint="default"/>
       </w:rPr>
     </w:lvl>
-    <w:lvl w:ilvl="1" w:tplc="04090003" w:tentative="1">
+    <w:lvl w:ilvl="1">
       <w:start w:val="1"/>
       <w:numFmt w:val="bullet"/>
       <w:lvlText w:val="o"/>
       <w:lvlJc w:val="left"/>
       <w:pPr>
-        <w:ind w:left="1080" w:hanging="360"/>
+        <w:ind w:left="1440" w:hanging="360"/>
       </w:pPr>
       <w:rPr>
         <w:rFonts w:ascii="Courier New" w:hAnsi="Courier New" w:hint="default"/>
       </w:rPr>
     </w:lvl>
-    <w:lvl w:ilvl="2" w:tplc="04090005" w:tentative="1">
+    <w:lvl w:ilvl="2">
       <w:start w:val="1"/>
       <w:numFmt w:val="bullet"/>
       <w:lvlText w:val=""/>
       <w:lvlJc w:val="left"/>
       <w:pPr>
-        <w:ind w:left="1800" w:hanging="360"/>
+        <w:ind w:left="2160" w:hanging="360"/>
       </w:pPr>
       <w:rPr>
         <w:rFonts w:ascii="Wingdings" w:hAnsi="Wingdings" w:hint="default"/>
       </w:rPr>
     </w:lvl>
-    <w:lvl w:ilvl="3" w:tplc="04090001" w:tentative="1">
+    <w:lvl w:ilvl="3">
       <w:start w:val="1"/>
       <w:numFmt w:val="bullet"/>
       <w:lvlText w:val=""/>
       <w:lvlJc w:val="left"/>
       <w:pPr>
-        <w:ind w:left="2520" w:hanging="360"/>
+        <w:ind w:left="2880" w:hanging="360"/>
       </w:pPr>
       <w:rPr>
         <w:rFonts w:ascii="Symbol" w:hAnsi="Symbol" w:hint="default"/>
       </w:rPr>
     </w:lvl>
-    <w:lvl w:ilvl="4" w:tplc="04090003" w:tentative="1">
+    <w:lvl w:ilvl="4">
       <w:start w:val="1"/>
       <w:numFmt w:val="bullet"/>
       <w:lvlText w:val="o"/>
       <w:lvlJc w:val="left"/>
       <w:pPr>
-        <w:ind w:left="3240" w:hanging="360"/>
+        <w:ind w:left="3600" w:hanging="360"/>
       </w:pPr>
       <w:rPr>
         <w:rFonts w:ascii="Courier New" w:hAnsi="Courier New" w:hint="default"/>
       </w:rPr>
     </w:lvl>
-    <w:lvl w:ilvl="5" w:tplc="04090005" w:tentative="1">
+    <w:lvl w:ilvl="5">
       <w:start w:val="1"/>
       <w:numFmt w:val="bullet"/>
       <w:lvlText w:val=""/>
       <w:lvlJc w:val="left"/>
       <w:pPr>
-        <w:ind w:left="3960" w:hanging="360"/>
+        <w:ind w:left="4320" w:hanging="360"/>
       </w:pPr>
       <w:rPr>
         <w:rFonts w:ascii="Wingdings" w:hAnsi="Wingdings" w:hint="default"/>
       </w:rPr>
     </w:lvl>
-    <w:lvl w:ilvl="6" w:tplc="04090001" w:tentative="1">
+    <w:lvl w:ilvl="6">
       <w:start w:val="1"/>
       <w:numFmt w:val="bullet"/>
       <w:lvlText w:val=""/>
       <w:lvlJc w:val="left"/>
       <w:pPr>
-        <w:ind w:left="4680" w:hanging="360"/>
+        <w:ind w:left="5040" w:hanging="360"/>
       </w:pPr>
       <w:rPr>
         <w:rFonts w:ascii="Symbol" w:hAnsi="Symbol" w:hint="default"/>
       </w:rPr>
     </w:lvl>
-    <w:lvl w:ilvl="7" w:tplc="04090003" w:tentative="1">
+    <w:lvl w:ilvl="7">
       <w:start w:val="1"/>
       <w:numFmt w:val="bullet"/>
       <w:lvlText w:val="o"/>
       <w:lvlJc w:val="left"/>
       <w:pPr>
-        <w:ind w:left="5400" w:hanging="360"/>
+        <w:ind w:left="5760" w:hanging="360"/>
       </w:pPr>
       <w:rPr>
         <w:rFonts w:ascii="Courier New" w:hAnsi="Courier New" w:hint="default"/>
       </w:rPr>
     </w:lvl>
-    <w:lvl w:ilvl="8" w:tplc="04090005" w:tentative="1">
+    <w:lvl w:ilvl="8">
       <w:start w:val="1"/>
       <w:numFmt w:val="bullet"/>
       <w:lvlText w:val=""/>
       <w:lvlJc w:val="left"/>
       <w:pPr>
-        <w:ind w:left="6120" w:hanging="360"/>
+        <w:ind w:left="6480" w:hanging="360"/>
       </w:pPr>
       <w:rPr>
         <w:rFonts w:ascii="Wingdings" w:hAnsi="Wingdings" w:hint="default"/>
@@ -5660,58 +5928,88 @@
     </w:lvl>
   </w:abstractNum>
   <w:num w:numId="1" w16cid:durableId="1154443773">
-    <w:abstractNumId w:val="2"/>
+    <w:abstractNumId w:val="4"/>
   </w:num>
   <w:num w:numId="2" w16cid:durableId="1279608320">
+    <w:abstractNumId w:val="11"/>
+  </w:num>
+  <w:num w:numId="3" w16cid:durableId="468740709">
+    <w:abstractNumId w:val="12"/>
+  </w:num>
+  <w:num w:numId="4" w16cid:durableId="1958096342">
+    <w:abstractNumId w:val="13"/>
+  </w:num>
+  <w:num w:numId="5" w16cid:durableId="1975721150">
+    <w:abstractNumId w:val="22"/>
+  </w:num>
+  <w:num w:numId="6" w16cid:durableId="682711860">
+    <w:abstractNumId w:val="21"/>
+  </w:num>
+  <w:num w:numId="7" w16cid:durableId="66655750">
+    <w:abstractNumId w:val="25"/>
+  </w:num>
+  <w:num w:numId="8" w16cid:durableId="1701012317">
+    <w:abstractNumId w:val="3"/>
+  </w:num>
+  <w:num w:numId="9" w16cid:durableId="964312008">
+    <w:abstractNumId w:val="17"/>
+  </w:num>
+  <w:num w:numId="10" w16cid:durableId="1317370520">
+    <w:abstractNumId w:val="16"/>
+  </w:num>
+  <w:num w:numId="11" w16cid:durableId="212621359">
+    <w:abstractNumId w:val="7"/>
+  </w:num>
+  <w:num w:numId="12" w16cid:durableId="1920942239">
+    <w:abstractNumId w:val="18"/>
+  </w:num>
+  <w:num w:numId="13" w16cid:durableId="668600969">
+    <w:abstractNumId w:val="24"/>
+  </w:num>
+  <w:num w:numId="14" w16cid:durableId="1918202218">
+    <w:abstractNumId w:val="15"/>
+  </w:num>
+  <w:num w:numId="15" w16cid:durableId="1439107892">
+    <w:abstractNumId w:val="23"/>
+  </w:num>
+  <w:num w:numId="16" w16cid:durableId="508520749">
     <w:abstractNumId w:val="5"/>
   </w:num>
-  <w:num w:numId="3" w16cid:durableId="468740709">
-    <w:abstractNumId w:val="6"/>
-  </w:num>
-  <w:num w:numId="4" w16cid:durableId="1958096342">
-    <w:abstractNumId w:val="7"/>
-  </w:num>
-  <w:num w:numId="5" w16cid:durableId="1975721150">
-    <w:abstractNumId w:val="13"/>
-  </w:num>
-  <w:num w:numId="6" w16cid:durableId="682711860">
-    <w:abstractNumId w:val="12"/>
-  </w:num>
-  <w:num w:numId="7" w16cid:durableId="66655750">
-    <w:abstractNumId w:val="16"/>
-  </w:num>
-  <w:num w:numId="8" w16cid:durableId="1701012317">
-    <w:abstractNumId w:val="1"/>
-  </w:num>
-  <w:num w:numId="9" w16cid:durableId="964312008">
-    <w:abstractNumId w:val="10"/>
-  </w:num>
-  <w:num w:numId="10" w16cid:durableId="1317370520">
-    <w:abstractNumId w:val="9"/>
-  </w:num>
-  <w:num w:numId="11" w16cid:durableId="212621359">
-    <w:abstractNumId w:val="4"/>
-  </w:num>
-  <w:num w:numId="12" w16cid:durableId="1920942239">
-    <w:abstractNumId w:val="11"/>
-  </w:num>
-  <w:num w:numId="13" w16cid:durableId="668600969">
-    <w:abstractNumId w:val="15"/>
-  </w:num>
-  <w:num w:numId="14" w16cid:durableId="1918202218">
-    <w:abstractNumId w:val="8"/>
-  </w:num>
-  <w:num w:numId="15" w16cid:durableId="1439107892">
-    <w:abstractNumId w:val="14"/>
-  </w:num>
-  <w:num w:numId="16" w16cid:durableId="508520749">
-    <w:abstractNumId w:val="3"/>
-  </w:num>
   <w:num w:numId="17" w16cid:durableId="2019886549">
-    <w:abstractNumId w:val="17"/>
+    <w:abstractNumId w:val="26"/>
   </w:num>
   <w:num w:numId="18" w16cid:durableId="1274480706">
     <w:abstractNumId w:val="0"/>
+  </w:num>
+  <w:num w:numId="19" w16cid:durableId="122575926">
+    <w:abstractNumId w:val="19"/>
+  </w:num>
+  <w:num w:numId="20" w16cid:durableId="1361515677">
+    <w:abstractNumId w:val="6"/>
+  </w:num>
+  <w:num w:numId="21" w16cid:durableId="106238129">
+    <w:abstractNumId w:val="9"/>
+  </w:num>
+  <w:num w:numId="22" w16cid:durableId="443768579">
+    <w:abstractNumId w:val="8"/>
+  </w:num>
+  <w:num w:numId="23" w16cid:durableId="1859463352">
+    <w:abstractNumId w:val="2"/>
+  </w:num>
+  <w:num w:numId="24" w16cid:durableId="1170944853">
+    <w:abstractNumId w:val="1"/>
+  </w:num>
+  <w:num w:numId="25" w16cid:durableId="1241325845">
+    <w:abstractNumId w:val="20"/>
+  </w:num>
+  <w:num w:numId="26" w16cid:durableId="488791225">
+    <w:abstractNumId w:val="14"/>
+  </w:num>
+  <w:num w:numId="27" w16cid:durableId="539320693">
+    <w:abstractNumId w:val="27"/>
+  </w:num>
+  <w:num w:numId="28" w16cid:durableId="1860730634">
+    <w:abstractNumId w:val="10"/>
   </w:num>
 </w:numbering>
 </file>
@@ -6360,6 +6658,86 @@
       <w:u w:val="single"/>
     </w:rPr>
   </w:style>
+  <w:style w:type="numbering" w:customStyle="1" w:styleId="CurrentList1">
+    <w:name w:val="Current List1"/>
+    <w:uiPriority w:val="99"/>
+    <w:rsid w:val="009C2960"/>
+    <w:pPr>
+      <w:numPr>
+        <w:numId w:val="20"/>
+      </w:numPr>
+    </w:pPr>
+  </w:style>
+  <w:style w:type="numbering" w:customStyle="1" w:styleId="CurrentList2">
+    <w:name w:val="Current List2"/>
+    <w:uiPriority w:val="99"/>
+    <w:rsid w:val="009C2960"/>
+    <w:pPr>
+      <w:numPr>
+        <w:numId w:val="21"/>
+      </w:numPr>
+    </w:pPr>
+  </w:style>
+  <w:style w:type="numbering" w:customStyle="1" w:styleId="CurrentList3">
+    <w:name w:val="Current List3"/>
+    <w:uiPriority w:val="99"/>
+    <w:rsid w:val="009C2960"/>
+    <w:pPr>
+      <w:numPr>
+        <w:numId w:val="22"/>
+      </w:numPr>
+    </w:pPr>
+  </w:style>
+  <w:style w:type="numbering" w:customStyle="1" w:styleId="CurrentList4">
+    <w:name w:val="Current List4"/>
+    <w:uiPriority w:val="99"/>
+    <w:rsid w:val="009C2960"/>
+    <w:pPr>
+      <w:numPr>
+        <w:numId w:val="23"/>
+      </w:numPr>
+    </w:pPr>
+  </w:style>
+  <w:style w:type="numbering" w:customStyle="1" w:styleId="CurrentList5">
+    <w:name w:val="Current List5"/>
+    <w:uiPriority w:val="99"/>
+    <w:rsid w:val="009C2960"/>
+    <w:pPr>
+      <w:numPr>
+        <w:numId w:val="24"/>
+      </w:numPr>
+    </w:pPr>
+  </w:style>
+  <w:style w:type="numbering" w:customStyle="1" w:styleId="CurrentList6">
+    <w:name w:val="Current List6"/>
+    <w:uiPriority w:val="99"/>
+    <w:rsid w:val="009C2960"/>
+    <w:pPr>
+      <w:numPr>
+        <w:numId w:val="25"/>
+      </w:numPr>
+    </w:pPr>
+  </w:style>
+  <w:style w:type="numbering" w:customStyle="1" w:styleId="CurrentList7">
+    <w:name w:val="Current List7"/>
+    <w:uiPriority w:val="99"/>
+    <w:rsid w:val="009C2960"/>
+    <w:pPr>
+      <w:numPr>
+        <w:numId w:val="26"/>
+      </w:numPr>
+    </w:pPr>
+  </w:style>
+  <w:style w:type="numbering" w:customStyle="1" w:styleId="CurrentList8">
+    <w:name w:val="Current List8"/>
+    <w:uiPriority w:val="99"/>
+    <w:rsid w:val="009C2960"/>
+    <w:pPr>
+      <w:numPr>
+        <w:numId w:val="27"/>
+      </w:numPr>
+    </w:pPr>
+  </w:style>
 </w:styles>
 </file>
 

</xml_diff>